<commit_message>
strategy and sequence of integration
</commit_message>
<xml_diff>
--- a/IntegrationTestPlan/IntegrationTestPlanDocument_v1.0.docx
+++ b/IntegrationTestPlan/IntegrationTestPlanDocument_v1.0.docx
@@ -428,7 +428,7 @@
           <w:numId w:val="0"/>
         </w:numPr>
       </w:pPr>
-      <w:bookmarkStart w:id="0" w:name="_Toc470775004"/>
+      <w:bookmarkStart w:id="0" w:name="_Toc470798320"/>
       <w:r>
         <w:lastRenderedPageBreak/>
         <w:t>Index</w:t>
@@ -472,7 +472,7 @@
           <w:r>
             <w:fldChar w:fldCharType="separate"/>
           </w:r>
-          <w:hyperlink w:anchor="_Toc470775004" w:history="1">
+          <w:hyperlink w:anchor="_Toc470798320" w:history="1">
             <w:r>
               <w:rPr>
                 <w:rStyle w:val="Collegamentoipertestuale"/>
@@ -499,7 +499,7 @@
                 <w:noProof/>
                 <w:webHidden/>
               </w:rPr>
-              <w:instrText xml:space="preserve"> PAGEREF _Toc470775004 \h </w:instrText>
+              <w:instrText xml:space="preserve"> PAGEREF _Toc470798320 \h </w:instrText>
             </w:r>
             <w:r>
               <w:rPr>
@@ -544,7 +544,7 @@
               <w:lang w:eastAsia="it-IT"/>
             </w:rPr>
           </w:pPr>
-          <w:hyperlink w:anchor="_Toc470775005" w:history="1">
+          <w:hyperlink w:anchor="_Toc470798321" w:history="1">
             <w:r>
               <w:rPr>
                 <w:rStyle w:val="Collegamentoipertestuale"/>
@@ -587,7 +587,7 @@
                 <w:noProof/>
                 <w:webHidden/>
               </w:rPr>
-              <w:instrText xml:space="preserve"> PAGEREF _Toc470775005 \h </w:instrText>
+              <w:instrText xml:space="preserve"> PAGEREF _Toc470798321 \h </w:instrText>
             </w:r>
             <w:r>
               <w:rPr>
@@ -632,7 +632,7 @@
               <w:lang w:eastAsia="it-IT"/>
             </w:rPr>
           </w:pPr>
-          <w:hyperlink w:anchor="_Toc470775006" w:history="1">
+          <w:hyperlink w:anchor="_Toc470798322" w:history="1">
             <w:r>
               <w:rPr>
                 <w:rStyle w:val="Collegamentoipertestuale"/>
@@ -675,7 +675,7 @@
                 <w:noProof/>
                 <w:webHidden/>
               </w:rPr>
-              <w:instrText xml:space="preserve"> PAGEREF _Toc470775006 \h </w:instrText>
+              <w:instrText xml:space="preserve"> PAGEREF _Toc470798322 \h </w:instrText>
             </w:r>
             <w:r>
               <w:rPr>
@@ -720,7 +720,7 @@
               <w:lang w:eastAsia="it-IT"/>
             </w:rPr>
           </w:pPr>
-          <w:hyperlink w:anchor="_Toc470775007" w:history="1">
+          <w:hyperlink w:anchor="_Toc470798323" w:history="1">
             <w:r>
               <w:rPr>
                 <w:rStyle w:val="Collegamentoipertestuale"/>
@@ -742,7 +742,7 @@
                 <w:rStyle w:val="Collegamentoipertestuale"/>
                 <w:noProof/>
               </w:rPr>
-              <w:t>Purpose and Scope</w:t>
+              <w:t>Purpose</w:t>
             </w:r>
             <w:r>
               <w:rPr>
@@ -763,7 +763,7 @@
                 <w:noProof/>
                 <w:webHidden/>
               </w:rPr>
-              <w:instrText xml:space="preserve"> PAGEREF _Toc470775007 \h </w:instrText>
+              <w:instrText xml:space="preserve"> PAGEREF _Toc470798323 \h </w:instrText>
             </w:r>
             <w:r>
               <w:rPr>
@@ -808,7 +808,7 @@
               <w:lang w:eastAsia="it-IT"/>
             </w:rPr>
           </w:pPr>
-          <w:hyperlink w:anchor="_Toc470775008" w:history="1">
+          <w:hyperlink w:anchor="_Toc470798324" w:history="1">
             <w:r>
               <w:rPr>
                 <w:rStyle w:val="Collegamentoipertestuale"/>
@@ -830,7 +830,7 @@
                 <w:rStyle w:val="Collegamentoipertestuale"/>
                 <w:noProof/>
               </w:rPr>
-              <w:t>Definitions, Acronyms, Abbreviations</w:t>
+              <w:t>Scope</w:t>
             </w:r>
             <w:r>
               <w:rPr>
@@ -851,7 +851,7 @@
                 <w:noProof/>
                 <w:webHidden/>
               </w:rPr>
-              <w:instrText xml:space="preserve"> PAGEREF _Toc470775008 \h </w:instrText>
+              <w:instrText xml:space="preserve"> PAGEREF _Toc470798324 \h </w:instrText>
             </w:r>
             <w:r>
               <w:rPr>
@@ -896,7 +896,7 @@
               <w:lang w:eastAsia="it-IT"/>
             </w:rPr>
           </w:pPr>
-          <w:hyperlink w:anchor="_Toc470775009" w:history="1">
+          <w:hyperlink w:anchor="_Toc470798325" w:history="1">
             <w:r>
               <w:rPr>
                 <w:rStyle w:val="Collegamentoipertestuale"/>
@@ -918,6 +918,94 @@
                 <w:rStyle w:val="Collegamentoipertestuale"/>
                 <w:noProof/>
               </w:rPr>
+              <w:t>Definitions, Acronyms, Abbreviations</w:t>
+            </w:r>
+            <w:r>
+              <w:rPr>
+                <w:noProof/>
+                <w:webHidden/>
+              </w:rPr>
+              <w:tab/>
+            </w:r>
+            <w:r>
+              <w:rPr>
+                <w:noProof/>
+                <w:webHidden/>
+              </w:rPr>
+              <w:fldChar w:fldCharType="begin"/>
+            </w:r>
+            <w:r>
+              <w:rPr>
+                <w:noProof/>
+                <w:webHidden/>
+              </w:rPr>
+              <w:instrText xml:space="preserve"> PAGEREF _Toc470798325 \h </w:instrText>
+            </w:r>
+            <w:r>
+              <w:rPr>
+                <w:noProof/>
+                <w:webHidden/>
+              </w:rPr>
+            </w:r>
+            <w:r>
+              <w:rPr>
+                <w:noProof/>
+                <w:webHidden/>
+              </w:rPr>
+              <w:fldChar w:fldCharType="separate"/>
+            </w:r>
+            <w:r>
+              <w:rPr>
+                <w:noProof/>
+                <w:webHidden/>
+              </w:rPr>
+              <w:t>3</w:t>
+            </w:r>
+            <w:r>
+              <w:rPr>
+                <w:noProof/>
+                <w:webHidden/>
+              </w:rPr>
+              <w:fldChar w:fldCharType="end"/>
+            </w:r>
+          </w:hyperlink>
+        </w:p>
+        <w:p>
+          <w:pPr>
+            <w:pStyle w:val="Sommario2"/>
+            <w:tabs>
+              <w:tab w:val="left" w:pos="880"/>
+              <w:tab w:val="right" w:leader="dot" w:pos="8494"/>
+            </w:tabs>
+            <w:rPr>
+              <w:rFonts w:eastAsiaTheme="minorEastAsia"/>
+              <w:noProof/>
+              <w:sz w:val="22"/>
+              <w:lang w:eastAsia="it-IT"/>
+            </w:rPr>
+          </w:pPr>
+          <w:hyperlink w:anchor="_Toc470798326" w:history="1">
+            <w:r>
+              <w:rPr>
+                <w:rStyle w:val="Collegamentoipertestuale"/>
+                <w:noProof/>
+              </w:rPr>
+              <w:t>1.5</w:t>
+            </w:r>
+            <w:r>
+              <w:rPr>
+                <w:rFonts w:eastAsiaTheme="minorEastAsia"/>
+                <w:noProof/>
+                <w:sz w:val="22"/>
+                <w:lang w:eastAsia="it-IT"/>
+              </w:rPr>
+              <w:tab/>
+            </w:r>
+            <w:r>
+              <w:rPr>
+                <w:rStyle w:val="Collegamentoipertestuale"/>
+                <w:noProof/>
+              </w:rPr>
               <w:t>Reference Documents</w:t>
             </w:r>
             <w:r>
@@ -939,7 +1027,7 @@
                 <w:noProof/>
                 <w:webHidden/>
               </w:rPr>
-              <w:instrText xml:space="preserve"> PAGEREF _Toc470775009 \h </w:instrText>
+              <w:instrText xml:space="preserve"> PAGEREF _Toc470798326 \h </w:instrText>
             </w:r>
             <w:r>
               <w:rPr>
@@ -959,7 +1047,7 @@
                 <w:noProof/>
                 <w:webHidden/>
               </w:rPr>
-              <w:t>3</w:t>
+              <w:t>4</w:t>
             </w:r>
             <w:r>
               <w:rPr>
@@ -984,7 +1072,7 @@
               <w:lang w:eastAsia="it-IT"/>
             </w:rPr>
           </w:pPr>
-          <w:hyperlink w:anchor="_Toc470775010" w:history="1">
+          <w:hyperlink w:anchor="_Toc470798327" w:history="1">
             <w:r>
               <w:rPr>
                 <w:rStyle w:val="Collegamentoipertestuale"/>
@@ -1027,7 +1115,7 @@
                 <w:noProof/>
                 <w:webHidden/>
               </w:rPr>
-              <w:instrText xml:space="preserve"> PAGEREF _Toc470775010 \h </w:instrText>
+              <w:instrText xml:space="preserve"> PAGEREF _Toc470798327 \h </w:instrText>
             </w:r>
             <w:r>
               <w:rPr>
@@ -1047,7 +1135,7 @@
                 <w:noProof/>
                 <w:webHidden/>
               </w:rPr>
-              <w:t>4</w:t>
+              <w:t>5</w:t>
             </w:r>
             <w:r>
               <w:rPr>
@@ -1072,7 +1160,7 @@
               <w:lang w:eastAsia="it-IT"/>
             </w:rPr>
           </w:pPr>
-          <w:hyperlink w:anchor="_Toc470775011" w:history="1">
+          <w:hyperlink w:anchor="_Toc470798328" w:history="1">
             <w:r>
               <w:rPr>
                 <w:rStyle w:val="Collegamentoipertestuale"/>
@@ -1115,7 +1203,7 @@
                 <w:noProof/>
                 <w:webHidden/>
               </w:rPr>
-              <w:instrText xml:space="preserve"> PAGEREF _Toc470775011 \h </w:instrText>
+              <w:instrText xml:space="preserve"> PAGEREF _Toc470798328 \h </w:instrText>
             </w:r>
             <w:r>
               <w:rPr>
@@ -1135,7 +1223,7 @@
                 <w:noProof/>
                 <w:webHidden/>
               </w:rPr>
-              <w:t>4</w:t>
+              <w:t>5</w:t>
             </w:r>
             <w:r>
               <w:rPr>
@@ -1160,7 +1248,7 @@
               <w:lang w:eastAsia="it-IT"/>
             </w:rPr>
           </w:pPr>
-          <w:hyperlink w:anchor="_Toc470775012" w:history="1">
+          <w:hyperlink w:anchor="_Toc470798329" w:history="1">
             <w:r>
               <w:rPr>
                 <w:rStyle w:val="Collegamentoipertestuale"/>
@@ -1203,7 +1291,7 @@
                 <w:noProof/>
                 <w:webHidden/>
               </w:rPr>
-              <w:instrText xml:space="preserve"> PAGEREF _Toc470775012 \h </w:instrText>
+              <w:instrText xml:space="preserve"> PAGEREF _Toc470798329 \h </w:instrText>
             </w:r>
             <w:r>
               <w:rPr>
@@ -1223,7 +1311,7 @@
                 <w:noProof/>
                 <w:webHidden/>
               </w:rPr>
-              <w:t>4</w:t>
+              <w:t>5</w:t>
             </w:r>
             <w:r>
               <w:rPr>
@@ -1248,7 +1336,7 @@
               <w:lang w:eastAsia="it-IT"/>
             </w:rPr>
           </w:pPr>
-          <w:hyperlink w:anchor="_Toc470775013" w:history="1">
+          <w:hyperlink w:anchor="_Toc470798330" w:history="1">
             <w:r>
               <w:rPr>
                 <w:rStyle w:val="Collegamentoipertestuale"/>
@@ -1291,7 +1379,7 @@
                 <w:noProof/>
                 <w:webHidden/>
               </w:rPr>
-              <w:instrText xml:space="preserve"> PAGEREF _Toc470775013 \h </w:instrText>
+              <w:instrText xml:space="preserve"> PAGEREF _Toc470798330 \h </w:instrText>
             </w:r>
             <w:r>
               <w:rPr>
@@ -1311,7 +1399,7 @@
                 <w:noProof/>
                 <w:webHidden/>
               </w:rPr>
-              <w:t>4</w:t>
+              <w:t>6</w:t>
             </w:r>
             <w:r>
               <w:rPr>
@@ -1336,7 +1424,7 @@
               <w:lang w:eastAsia="it-IT"/>
             </w:rPr>
           </w:pPr>
-          <w:hyperlink w:anchor="_Toc470775014" w:history="1">
+          <w:hyperlink w:anchor="_Toc470798331" w:history="1">
             <w:r>
               <w:rPr>
                 <w:rStyle w:val="Collegamentoipertestuale"/>
@@ -1379,7 +1467,7 @@
                 <w:noProof/>
                 <w:webHidden/>
               </w:rPr>
-              <w:instrText xml:space="preserve"> PAGEREF _Toc470775014 \h </w:instrText>
+              <w:instrText xml:space="preserve"> PAGEREF _Toc470798331 \h </w:instrText>
             </w:r>
             <w:r>
               <w:rPr>
@@ -1399,7 +1487,7 @@
                 <w:noProof/>
                 <w:webHidden/>
               </w:rPr>
-              <w:t>4</w:t>
+              <w:t>7</w:t>
             </w:r>
             <w:r>
               <w:rPr>
@@ -1424,7 +1512,7 @@
               <w:lang w:eastAsia="it-IT"/>
             </w:rPr>
           </w:pPr>
-          <w:hyperlink w:anchor="_Toc470775015" w:history="1">
+          <w:hyperlink w:anchor="_Toc470798332" w:history="1">
             <w:r>
               <w:rPr>
                 <w:rStyle w:val="Collegamentoipertestuale"/>
@@ -1467,7 +1555,7 @@
                 <w:noProof/>
                 <w:webHidden/>
               </w:rPr>
-              <w:instrText xml:space="preserve"> PAGEREF _Toc470775015 \h </w:instrText>
+              <w:instrText xml:space="preserve"> PAGEREF _Toc470798332 \h </w:instrText>
             </w:r>
             <w:r>
               <w:rPr>
@@ -1487,7 +1575,7 @@
                 <w:noProof/>
                 <w:webHidden/>
               </w:rPr>
-              <w:t>4</w:t>
+              <w:t>7</w:t>
             </w:r>
             <w:r>
               <w:rPr>
@@ -1512,7 +1600,7 @@
               <w:lang w:eastAsia="it-IT"/>
             </w:rPr>
           </w:pPr>
-          <w:hyperlink w:anchor="_Toc470775016" w:history="1">
+          <w:hyperlink w:anchor="_Toc470798333" w:history="1">
             <w:r>
               <w:rPr>
                 <w:rStyle w:val="Collegamentoipertestuale"/>
@@ -1555,7 +1643,7 @@
                 <w:noProof/>
                 <w:webHidden/>
               </w:rPr>
-              <w:instrText xml:space="preserve"> PAGEREF _Toc470775016 \h </w:instrText>
+              <w:instrText xml:space="preserve"> PAGEREF _Toc470798333 \h </w:instrText>
             </w:r>
             <w:r>
               <w:rPr>
@@ -1575,7 +1663,7 @@
                 <w:noProof/>
                 <w:webHidden/>
               </w:rPr>
-              <w:t>4</w:t>
+              <w:t>7</w:t>
             </w:r>
             <w:r>
               <w:rPr>
@@ -1600,7 +1688,7 @@
               <w:lang w:eastAsia="it-IT"/>
             </w:rPr>
           </w:pPr>
-          <w:hyperlink w:anchor="_Toc470775017" w:history="1">
+          <w:hyperlink w:anchor="_Toc470798334" w:history="1">
             <w:r>
               <w:rPr>
                 <w:rStyle w:val="Collegamentoipertestuale"/>
@@ -1643,7 +1731,7 @@
                 <w:noProof/>
                 <w:webHidden/>
               </w:rPr>
-              <w:instrText xml:space="preserve"> PAGEREF _Toc470775017 \h </w:instrText>
+              <w:instrText xml:space="preserve"> PAGEREF _Toc470798334 \h </w:instrText>
             </w:r>
             <w:r>
               <w:rPr>
@@ -1663,7 +1751,7 @@
                 <w:noProof/>
                 <w:webHidden/>
               </w:rPr>
-              <w:t>5</w:t>
+              <w:t>8</w:t>
             </w:r>
             <w:r>
               <w:rPr>
@@ -1688,7 +1776,7 @@
               <w:lang w:eastAsia="it-IT"/>
             </w:rPr>
           </w:pPr>
-          <w:hyperlink w:anchor="_Toc470775018" w:history="1">
+          <w:hyperlink w:anchor="_Toc470798335" w:history="1">
             <w:r>
               <w:rPr>
                 <w:rStyle w:val="Collegamentoipertestuale"/>
@@ -1731,7 +1819,7 @@
                 <w:noProof/>
                 <w:webHidden/>
               </w:rPr>
-              <w:instrText xml:space="preserve"> PAGEREF _Toc470775018 \h </w:instrText>
+              <w:instrText xml:space="preserve"> PAGEREF _Toc470798335 \h </w:instrText>
             </w:r>
             <w:r>
               <w:rPr>
@@ -1751,7 +1839,7 @@
                 <w:noProof/>
                 <w:webHidden/>
               </w:rPr>
-              <w:t>6</w:t>
+              <w:t>9</w:t>
             </w:r>
             <w:r>
               <w:rPr>
@@ -1776,7 +1864,7 @@
               <w:lang w:eastAsia="it-IT"/>
             </w:rPr>
           </w:pPr>
-          <w:hyperlink w:anchor="_Toc470775019" w:history="1">
+          <w:hyperlink w:anchor="_Toc470798336" w:history="1">
             <w:r>
               <w:rPr>
                 <w:rStyle w:val="Collegamentoipertestuale"/>
@@ -1819,7 +1907,7 @@
                 <w:noProof/>
                 <w:webHidden/>
               </w:rPr>
-              <w:instrText xml:space="preserve"> PAGEREF _Toc470775019 \h </w:instrText>
+              <w:instrText xml:space="preserve"> PAGEREF _Toc470798336 \h </w:instrText>
             </w:r>
             <w:r>
               <w:rPr>
@@ -1839,7 +1927,7 @@
                 <w:noProof/>
                 <w:webHidden/>
               </w:rPr>
-              <w:t>7</w:t>
+              <w:t>10</w:t>
             </w:r>
             <w:r>
               <w:rPr>
@@ -1864,7 +1952,7 @@
               <w:lang w:eastAsia="it-IT"/>
             </w:rPr>
           </w:pPr>
-          <w:hyperlink w:anchor="_Toc470775020" w:history="1">
+          <w:hyperlink w:anchor="_Toc470798337" w:history="1">
             <w:r>
               <w:rPr>
                 <w:rStyle w:val="Collegamentoipertestuale"/>
@@ -1907,7 +1995,7 @@
                 <w:noProof/>
                 <w:webHidden/>
               </w:rPr>
-              <w:instrText xml:space="preserve"> PAGEREF _Toc470775020 \h </w:instrText>
+              <w:instrText xml:space="preserve"> PAGEREF _Toc470798337 \h </w:instrText>
             </w:r>
             <w:r>
               <w:rPr>
@@ -1927,7 +2015,7 @@
                 <w:noProof/>
                 <w:webHidden/>
               </w:rPr>
-              <w:t>8</w:t>
+              <w:t>11</w:t>
             </w:r>
             <w:r>
               <w:rPr>
@@ -1952,7 +2040,7 @@
               <w:lang w:eastAsia="it-IT"/>
             </w:rPr>
           </w:pPr>
-          <w:hyperlink w:anchor="_Toc470775021" w:history="1">
+          <w:hyperlink w:anchor="_Toc470798338" w:history="1">
             <w:r>
               <w:rPr>
                 <w:rStyle w:val="Collegamentoipertestuale"/>
@@ -1995,7 +2083,7 @@
                 <w:noProof/>
                 <w:webHidden/>
               </w:rPr>
-              <w:instrText xml:space="preserve"> PAGEREF _Toc470775021 \h </w:instrText>
+              <w:instrText xml:space="preserve"> PAGEREF _Toc470798338 \h </w:instrText>
             </w:r>
             <w:r>
               <w:rPr>
@@ -2015,7 +2103,7 @@
                 <w:noProof/>
                 <w:webHidden/>
               </w:rPr>
-              <w:t>9</w:t>
+              <w:t>12</w:t>
             </w:r>
             <w:r>
               <w:rPr>
@@ -2040,7 +2128,7 @@
               <w:lang w:eastAsia="it-IT"/>
             </w:rPr>
           </w:pPr>
-          <w:hyperlink w:anchor="_Toc470775022" w:history="1">
+          <w:hyperlink w:anchor="_Toc470798339" w:history="1">
             <w:r>
               <w:rPr>
                 <w:rStyle w:val="Collegamentoipertestuale"/>
@@ -2083,7 +2171,7 @@
                 <w:noProof/>
                 <w:webHidden/>
               </w:rPr>
-              <w:instrText xml:space="preserve"> PAGEREF _Toc470775022 \h </w:instrText>
+              <w:instrText xml:space="preserve"> PAGEREF _Toc470798339 \h </w:instrText>
             </w:r>
             <w:r>
               <w:rPr>
@@ -2103,7 +2191,7 @@
                 <w:noProof/>
                 <w:webHidden/>
               </w:rPr>
-              <w:t>9</w:t>
+              <w:t>12</w:t>
             </w:r>
             <w:r>
               <w:rPr>
@@ -2128,7 +2216,7 @@
               <w:lang w:eastAsia="it-IT"/>
             </w:rPr>
           </w:pPr>
-          <w:hyperlink w:anchor="_Toc470775023" w:history="1">
+          <w:hyperlink w:anchor="_Toc470798340" w:history="1">
             <w:r>
               <w:rPr>
                 <w:rStyle w:val="Collegamentoipertestuale"/>
@@ -2171,7 +2259,7 @@
                 <w:noProof/>
                 <w:webHidden/>
               </w:rPr>
-              <w:instrText xml:space="preserve"> PAGEREF _Toc470775023 \h </w:instrText>
+              <w:instrText xml:space="preserve"> PAGEREF _Toc470798340 \h </w:instrText>
             </w:r>
             <w:r>
               <w:rPr>
@@ -2191,7 +2279,7 @@
                 <w:noProof/>
                 <w:webHidden/>
               </w:rPr>
-              <w:t>9</w:t>
+              <w:t>12</w:t>
             </w:r>
             <w:r>
               <w:rPr>
@@ -2219,7 +2307,7 @@
         <w:pageBreakBefore/>
         <w:ind w:left="431" w:hanging="431"/>
       </w:pPr>
-      <w:bookmarkStart w:id="1" w:name="_Toc470775005"/>
+      <w:bookmarkStart w:id="1" w:name="_Toc470798321"/>
       <w:r>
         <w:lastRenderedPageBreak/>
         <w:t>Introduction</w:t>
@@ -2230,7 +2318,7 @@
       <w:pPr>
         <w:pStyle w:val="Titolo2"/>
       </w:pPr>
-      <w:bookmarkStart w:id="2" w:name="_Toc470775006"/>
+      <w:bookmarkStart w:id="2" w:name="_Toc470798322"/>
       <w:r>
         <w:t>Revision History</w:t>
       </w:r>
@@ -2485,7 +2573,7 @@
       <w:pPr>
         <w:pStyle w:val="Titolo2"/>
       </w:pPr>
-      <w:bookmarkStart w:id="3" w:name="_Toc470775007"/>
+      <w:bookmarkStart w:id="3" w:name="_Toc470798323"/>
       <w:r>
         <w:t>Purpose</w:t>
       </w:r>
@@ -2526,9 +2614,11 @@
       <w:pPr>
         <w:pStyle w:val="Titolo2"/>
       </w:pPr>
+      <w:bookmarkStart w:id="4" w:name="_Toc470798324"/>
       <w:r>
         <w:t>Scope</w:t>
       </w:r>
+      <w:bookmarkEnd w:id="4"/>
     </w:p>
     <w:p>
       <w:pPr>
@@ -2560,11 +2650,11 @@
       <w:pPr>
         <w:pStyle w:val="Titolo2"/>
       </w:pPr>
-      <w:bookmarkStart w:id="4" w:name="_Toc470775008"/>
+      <w:bookmarkStart w:id="5" w:name="_Toc470798325"/>
       <w:r>
         <w:t>Definitions, Acronyms, Abbreviations</w:t>
       </w:r>
-      <w:bookmarkEnd w:id="4"/>
+      <w:bookmarkEnd w:id="5"/>
     </w:p>
     <w:p>
       <w:pPr>
@@ -2762,11 +2852,11 @@
       <w:pPr>
         <w:pStyle w:val="Titolo2"/>
       </w:pPr>
-      <w:bookmarkStart w:id="5" w:name="_Toc470775009"/>
+      <w:bookmarkStart w:id="6" w:name="_Toc470798326"/>
       <w:r>
         <w:t>Reference Documents</w:t>
       </w:r>
-      <w:bookmarkEnd w:id="5"/>
+      <w:bookmarkEnd w:id="6"/>
     </w:p>
     <w:p>
       <w:pPr>
@@ -2884,22 +2974,22 @@
         <w:pageBreakBefore/>
         <w:ind w:left="431" w:hanging="431"/>
       </w:pPr>
-      <w:bookmarkStart w:id="6" w:name="_Toc470775010"/>
+      <w:bookmarkStart w:id="7" w:name="_Toc470798327"/>
       <w:r>
         <w:lastRenderedPageBreak/>
         <w:t>Integration Strategy</w:t>
       </w:r>
-      <w:bookmarkEnd w:id="6"/>
+      <w:bookmarkEnd w:id="7"/>
     </w:p>
     <w:p>
       <w:pPr>
         <w:pStyle w:val="Titolo2"/>
       </w:pPr>
-      <w:bookmarkStart w:id="7" w:name="_Toc470775011"/>
+      <w:bookmarkStart w:id="8" w:name="_Toc470798328"/>
       <w:r>
         <w:t>Entry Criteria</w:t>
       </w:r>
-      <w:bookmarkEnd w:id="7"/>
+      <w:bookmarkEnd w:id="8"/>
     </w:p>
     <w:p>
       <w:pPr>
@@ -2913,14 +3003,12 @@
         </w:rPr>
         <w:t>Before the integration test can begin, the RASD document and the DD document must be completed and successfully delivered. Then, all software components must have been unit tested: this is important because in case of failure we know the problem is in the implementation of interfaces and not in how modules have been developed.</w:t>
       </w:r>
-      <w:bookmarkStart w:id="8" w:name="_GoBack"/>
-      <w:bookmarkEnd w:id="8"/>
     </w:p>
     <w:p>
       <w:pPr>
         <w:pStyle w:val="Titolo2"/>
       </w:pPr>
-      <w:bookmarkStart w:id="9" w:name="_Toc470775012"/>
+      <w:bookmarkStart w:id="9" w:name="_Toc470798329"/>
       <w:r>
         <w:t>Elements to be integrated</w:t>
       </w:r>
@@ -2928,9 +3016,84 @@
     </w:p>
     <w:p>
       <w:pPr>
+        <w:rPr>
+          <w:lang w:val="en-GB"/>
+        </w:rPr>
+      </w:pPr>
+      <w:r>
+        <w:rPr>
+          <w:lang w:val="en-GB"/>
+        </w:rPr>
+        <w:t xml:space="preserve">In this paragraph, we are going to list all components that must be integrated. We report our component diagram (taken from Design Document) for a clearer comprehension of interfaces and main components. </w:t>
+      </w:r>
+    </w:p>
+    <w:p>
+      <w:pPr>
+        <w:jc w:val="center"/>
+        <w:rPr>
+          <w:lang w:val="en-GB"/>
+        </w:rPr>
+      </w:pPr>
+      <w:r>
+        <w:rPr>
+          <w:noProof/>
+          <w:lang w:eastAsia="it-IT"/>
+        </w:rPr>
+        <w:drawing>
+          <wp:inline distT="0" distB="0" distL="0" distR="0">
+            <wp:extent cx="5126105" cy="3450590"/>
+            <wp:effectExtent l="0" t="635" r="0" b="0"/>
+            <wp:docPr id="1" name="Immagine 1"/>
+            <wp:cNvGraphicFramePr>
+              <a:graphicFrameLocks xmlns:a="http://schemas.openxmlformats.org/drawingml/2006/main" noChangeAspect="1"/>
+            </wp:cNvGraphicFramePr>
+            <a:graphic xmlns:a="http://schemas.openxmlformats.org/drawingml/2006/main">
+              <a:graphicData uri="http://schemas.openxmlformats.org/drawingml/2006/picture">
+                <pic:pic xmlns:pic="http://schemas.openxmlformats.org/drawingml/2006/picture">
+                  <pic:nvPicPr>
+                    <pic:cNvPr id="1" name="lower-level.png"/>
+                    <pic:cNvPicPr/>
+                  </pic:nvPicPr>
+                  <pic:blipFill>
+                    <a:blip r:embed="rId7">
+                      <a:extLst>
+                        <a:ext uri="{28A0092B-C50C-407E-A947-70E740481C1C}">
+                          <a14:useLocalDpi xmlns:a14="http://schemas.microsoft.com/office/drawing/2010/main" val="0"/>
+                        </a:ext>
+                      </a:extLst>
+                    </a:blip>
+                    <a:stretch>
+                      <a:fillRect/>
+                    </a:stretch>
+                  </pic:blipFill>
+                  <pic:spPr>
+                    <a:xfrm rot="5400000">
+                      <a:off x="0" y="0"/>
+                      <a:ext cx="5137185" cy="3458048"/>
+                    </a:xfrm>
+                    <a:prstGeom prst="rect">
+                      <a:avLst/>
+                    </a:prstGeom>
+                  </pic:spPr>
+                </pic:pic>
+              </a:graphicData>
+            </a:graphic>
+          </wp:inline>
+        </w:drawing>
+      </w:r>
+    </w:p>
+    <w:p>
+      <w:pPr>
+        <w:rPr>
+          <w:lang w:val="en-GB"/>
+        </w:rPr>
+      </w:pPr>
+    </w:p>
+    <w:p>
+      <w:pPr>
         <w:pStyle w:val="Titolo2"/>
       </w:pPr>
-      <w:bookmarkStart w:id="10" w:name="_Toc470775013"/>
+      <w:bookmarkStart w:id="10" w:name="_Toc470798330"/>
       <w:r>
         <w:t>Integration Testing Strategy</w:t>
       </w:r>
@@ -2938,10 +3101,434 @@
     </w:p>
     <w:p>
       <w:pPr>
+        <w:rPr>
+          <w:lang w:val="en-GB"/>
+        </w:rPr>
+      </w:pPr>
+      <w:r>
+        <w:rPr>
+          <w:lang w:val="en-GB"/>
+        </w:rPr>
+        <w:t>As integration testing strategy</w:t>
+      </w:r>
+      <w:r>
+        <w:rPr>
+          <w:lang w:val="en-GB"/>
+        </w:rPr>
+        <w:t>,</w:t>
+      </w:r>
+      <w:r>
+        <w:rPr>
+          <w:lang w:val="en-GB"/>
+        </w:rPr>
+        <w:t xml:space="preserve"> we decided to use a mi</w:t>
+      </w:r>
+      <w:r>
+        <w:rPr>
+          <w:lang w:val="en-GB"/>
+        </w:rPr>
+        <w:t>xture of bot</w:t>
+      </w:r>
+      <w:r>
+        <w:rPr>
+          <w:lang w:val="en-GB"/>
+        </w:rPr>
+        <w:t>tom-up and functional grouping</w:t>
+      </w:r>
+      <w:r>
+        <w:rPr>
+          <w:lang w:val="en-GB"/>
+        </w:rPr>
+        <w:t xml:space="preserve"> integration strategies. We chose bottom-up approach since we already know the architecture of the software and all components have been implemented and unit-tested, so we group components which do not rely on other components. Then, we decided to</w:t>
+      </w:r>
+      <w:r>
+        <w:rPr>
+          <w:lang w:val="en-GB"/>
+        </w:rPr>
+        <w:t xml:space="preserve"> adopt the </w:t>
+      </w:r>
+      <w:r>
+        <w:rPr>
+          <w:lang w:val="en-GB"/>
+        </w:rPr>
+        <w:t>fu</w:t>
+      </w:r>
+      <w:r>
+        <w:rPr>
+          <w:lang w:val="en-GB"/>
+        </w:rPr>
+        <w:t>nctional grouping where we</w:t>
+      </w:r>
+      <w:r>
+        <w:rPr>
+          <w:lang w:val="en-GB"/>
+        </w:rPr>
+        <w:t xml:space="preserve"> group components with similar functionalities, so we try to avoid malfunctioning while managing to integr</w:t>
+      </w:r>
+      <w:r>
+        <w:rPr>
+          <w:lang w:val="en-GB"/>
+        </w:rPr>
+        <w:t>ate larger number of components</w:t>
+      </w:r>
+      <w:r>
+        <w:rPr>
+          <w:lang w:val="en-GB"/>
+        </w:rPr>
+        <w:t>. After grouping these components, we integrate them with other components which are interfaces with external system.</w:t>
+      </w:r>
+      <w:r>
+        <w:rPr>
+          <w:lang w:val="en-GB"/>
+        </w:rPr>
+        <w:t xml:space="preserve"> Observe that there is no need to test DMBS modules since they are commercial components and they have already been tested from their software house, as well as other external system such as payment system, notification system and maps system.</w:t>
+      </w:r>
+    </w:p>
+    <w:p>
+      <w:pPr>
+        <w:rPr>
+          <w:lang w:val="en-GB"/>
+        </w:rPr>
+      </w:pPr>
+      <w:r>
+        <w:rPr>
+          <w:lang w:val="en-GB"/>
+        </w:rPr>
+        <w:t xml:space="preserve">We identify two main groups: </w:t>
+      </w:r>
+    </w:p>
+    <w:p>
+      <w:pPr>
+        <w:pStyle w:val="Paragrafoelenco"/>
+        <w:numPr>
+          <w:ilvl w:val="0"/>
+          <w:numId w:val="22"/>
+        </w:numPr>
+        <w:jc w:val="left"/>
+        <w:rPr>
+          <w:lang w:val="en-GB"/>
+        </w:rPr>
+      </w:pPr>
+      <w:r>
+        <w:rPr>
+          <w:lang w:val="en-GB"/>
+        </w:rPr>
+        <w:t>User basic functionalities, which includes:</w:t>
+      </w:r>
+    </w:p>
+    <w:p>
+      <w:pPr>
+        <w:pStyle w:val="Paragrafoelenco"/>
+        <w:numPr>
+          <w:ilvl w:val="1"/>
+          <w:numId w:val="22"/>
+        </w:numPr>
+        <w:rPr>
+          <w:lang w:val="en-GB"/>
+        </w:rPr>
+      </w:pPr>
+      <w:proofErr w:type="spellStart"/>
+      <w:r>
+        <w:rPr>
+          <w:lang w:val="en-GB"/>
+        </w:rPr>
+        <w:t>RegistrationManager</w:t>
+      </w:r>
+      <w:proofErr w:type="spellEnd"/>
+    </w:p>
+    <w:p>
+      <w:pPr>
+        <w:pStyle w:val="Paragrafoelenco"/>
+        <w:numPr>
+          <w:ilvl w:val="1"/>
+          <w:numId w:val="22"/>
+        </w:numPr>
+        <w:rPr>
+          <w:lang w:val="en-GB"/>
+        </w:rPr>
+      </w:pPr>
+      <w:proofErr w:type="spellStart"/>
+      <w:r>
+        <w:rPr>
+          <w:lang w:val="en-GB"/>
+        </w:rPr>
+        <w:t>LoginManager</w:t>
+      </w:r>
+      <w:proofErr w:type="spellEnd"/>
+    </w:p>
+    <w:p>
+      <w:pPr>
+        <w:pStyle w:val="Paragrafoelenco"/>
+        <w:numPr>
+          <w:ilvl w:val="1"/>
+          <w:numId w:val="22"/>
+        </w:numPr>
+        <w:rPr>
+          <w:lang w:val="en-GB"/>
+        </w:rPr>
+      </w:pPr>
+      <w:proofErr w:type="spellStart"/>
+      <w:r>
+        <w:rPr>
+          <w:lang w:val="en-GB"/>
+        </w:rPr>
+        <w:t>SecurityManager</w:t>
+      </w:r>
+      <w:proofErr w:type="spellEnd"/>
+    </w:p>
+    <w:p>
+      <w:pPr>
+        <w:pStyle w:val="Paragrafoelenco"/>
+        <w:numPr>
+          <w:ilvl w:val="1"/>
+          <w:numId w:val="22"/>
+        </w:numPr>
+        <w:rPr>
+          <w:lang w:val="en-GB"/>
+        </w:rPr>
+      </w:pPr>
+      <w:proofErr w:type="spellStart"/>
+      <w:r>
+        <w:rPr>
+          <w:lang w:val="en-GB"/>
+        </w:rPr>
+        <w:t>UserActionManager</w:t>
+      </w:r>
+      <w:proofErr w:type="spellEnd"/>
+    </w:p>
+    <w:p>
+      <w:pPr>
+        <w:pStyle w:val="Paragrafoelenco"/>
+        <w:numPr>
+          <w:ilvl w:val="1"/>
+          <w:numId w:val="22"/>
+        </w:numPr>
+        <w:rPr>
+          <w:lang w:val="en-GB"/>
+        </w:rPr>
+      </w:pPr>
+      <w:r>
+        <w:rPr>
+          <w:noProof/>
+          <w:lang w:eastAsia="it-IT"/>
+        </w:rPr>
+        <w:drawing>
+          <wp:anchor distT="0" distB="0" distL="114300" distR="114300" simplePos="0" relativeHeight="251661312" behindDoc="0" locked="0" layoutInCell="1" allowOverlap="1">
+            <wp:simplePos x="0" y="0"/>
+            <wp:positionH relativeFrom="column">
+              <wp:posOffset>547888</wp:posOffset>
+            </wp:positionH>
+            <wp:positionV relativeFrom="paragraph">
+              <wp:posOffset>372110</wp:posOffset>
+            </wp:positionV>
+            <wp:extent cx="5071745" cy="1403845"/>
+            <wp:effectExtent l="0" t="0" r="0" b="6350"/>
+            <wp:wrapTopAndBottom/>
+            <wp:docPr id="2" name="Immagine 2"/>
+            <wp:cNvGraphicFramePr>
+              <a:graphicFrameLocks xmlns:a="http://schemas.openxmlformats.org/drawingml/2006/main" noChangeAspect="1"/>
+            </wp:cNvGraphicFramePr>
+            <a:graphic xmlns:a="http://schemas.openxmlformats.org/drawingml/2006/main">
+              <a:graphicData uri="http://schemas.openxmlformats.org/drawingml/2006/picture">
+                <pic:pic xmlns:pic="http://schemas.openxmlformats.org/drawingml/2006/picture">
+                  <pic:nvPicPr>
+                    <pic:cNvPr id="2" name="basic_functionalities.PNG"/>
+                    <pic:cNvPicPr/>
+                  </pic:nvPicPr>
+                  <pic:blipFill>
+                    <a:blip r:embed="rId8">
+                      <a:extLst>
+                        <a:ext uri="{28A0092B-C50C-407E-A947-70E740481C1C}">
+                          <a14:useLocalDpi xmlns:a14="http://schemas.microsoft.com/office/drawing/2010/main" val="0"/>
+                        </a:ext>
+                      </a:extLst>
+                    </a:blip>
+                    <a:stretch>
+                      <a:fillRect/>
+                    </a:stretch>
+                  </pic:blipFill>
+                  <pic:spPr>
+                    <a:xfrm>
+                      <a:off x="0" y="0"/>
+                      <a:ext cx="5071745" cy="1403845"/>
+                    </a:xfrm>
+                    <a:prstGeom prst="rect">
+                      <a:avLst/>
+                    </a:prstGeom>
+                  </pic:spPr>
+                </pic:pic>
+              </a:graphicData>
+            </a:graphic>
+          </wp:anchor>
+        </w:drawing>
+      </w:r>
+      <w:proofErr w:type="spellStart"/>
+      <w:r>
+        <w:rPr>
+          <w:lang w:val="en-GB"/>
+        </w:rPr>
+        <w:t>ProfileManagement</w:t>
+      </w:r>
+      <w:proofErr w:type="spellEnd"/>
+    </w:p>
+    <w:p>
+      <w:pPr>
+        <w:pStyle w:val="Paragrafoelenco"/>
+        <w:ind w:left="1440"/>
+        <w:rPr>
+          <w:lang w:val="en-GB"/>
+        </w:rPr>
+      </w:pPr>
+    </w:p>
+    <w:p>
+      <w:pPr>
+        <w:pStyle w:val="Paragrafoelenco"/>
+        <w:numPr>
+          <w:ilvl w:val="0"/>
+          <w:numId w:val="22"/>
+        </w:numPr>
+        <w:rPr>
+          <w:lang w:val="en-GB"/>
+        </w:rPr>
+      </w:pPr>
+      <w:r>
+        <w:rPr>
+          <w:lang w:val="en-GB"/>
+        </w:rPr>
+        <w:t>Trip management functionalities, which includes:</w:t>
+      </w:r>
+    </w:p>
+    <w:p>
+      <w:pPr>
+        <w:pStyle w:val="Paragrafoelenco"/>
+        <w:numPr>
+          <w:ilvl w:val="1"/>
+          <w:numId w:val="22"/>
+        </w:numPr>
+        <w:rPr>
+          <w:lang w:val="en-GB"/>
+        </w:rPr>
+      </w:pPr>
+      <w:proofErr w:type="spellStart"/>
+      <w:r>
+        <w:rPr>
+          <w:lang w:val="en-GB"/>
+        </w:rPr>
+        <w:t>TripManager</w:t>
+      </w:r>
+      <w:proofErr w:type="spellEnd"/>
+    </w:p>
+    <w:p>
+      <w:pPr>
+        <w:pStyle w:val="Paragrafoelenco"/>
+        <w:numPr>
+          <w:ilvl w:val="1"/>
+          <w:numId w:val="22"/>
+        </w:numPr>
+        <w:rPr>
+          <w:lang w:val="en-GB"/>
+        </w:rPr>
+      </w:pPr>
+      <w:proofErr w:type="spellStart"/>
+      <w:r>
+        <w:rPr>
+          <w:lang w:val="en-GB"/>
+        </w:rPr>
+        <w:t>ReservationManager</w:t>
+      </w:r>
+      <w:proofErr w:type="spellEnd"/>
+    </w:p>
+    <w:p>
+      <w:pPr>
+        <w:pStyle w:val="Paragrafoelenco"/>
+        <w:numPr>
+          <w:ilvl w:val="1"/>
+          <w:numId w:val="22"/>
+        </w:numPr>
+        <w:rPr>
+          <w:lang w:val="en-GB"/>
+        </w:rPr>
+      </w:pPr>
+      <w:proofErr w:type="spellStart"/>
+      <w:r>
+        <w:rPr>
+          <w:lang w:val="en-GB"/>
+        </w:rPr>
+        <w:t>SafeAreasManager</w:t>
+      </w:r>
+      <w:proofErr w:type="spellEnd"/>
+    </w:p>
+    <w:p>
+      <w:pPr>
+        <w:pStyle w:val="Paragrafoelenco"/>
+        <w:ind w:left="1440"/>
+        <w:rPr>
+          <w:lang w:val="en-GB"/>
+        </w:rPr>
+      </w:pPr>
+      <w:r>
+        <w:rPr>
+          <w:noProof/>
+          <w:lang w:eastAsia="it-IT"/>
+        </w:rPr>
+        <w:drawing>
+          <wp:anchor distT="0" distB="0" distL="114300" distR="114300" simplePos="0" relativeHeight="251662336" behindDoc="0" locked="0" layoutInCell="1" allowOverlap="1">
+            <wp:simplePos x="0" y="0"/>
+            <wp:positionH relativeFrom="column">
+              <wp:posOffset>741045</wp:posOffset>
+            </wp:positionH>
+            <wp:positionV relativeFrom="paragraph">
+              <wp:posOffset>352425</wp:posOffset>
+            </wp:positionV>
+            <wp:extent cx="4877223" cy="899238"/>
+            <wp:effectExtent l="0" t="0" r="0" b="0"/>
+            <wp:wrapTopAndBottom/>
+            <wp:docPr id="3" name="Immagine 3"/>
+            <wp:cNvGraphicFramePr>
+              <a:graphicFrameLocks xmlns:a="http://schemas.openxmlformats.org/drawingml/2006/main" noChangeAspect="1"/>
+            </wp:cNvGraphicFramePr>
+            <a:graphic xmlns:a="http://schemas.openxmlformats.org/drawingml/2006/main">
+              <a:graphicData uri="http://schemas.openxmlformats.org/drawingml/2006/picture">
+                <pic:pic xmlns:pic="http://schemas.openxmlformats.org/drawingml/2006/picture">
+                  <pic:nvPicPr>
+                    <pic:cNvPr id="3" name="trip functionalities.PNG"/>
+                    <pic:cNvPicPr/>
+                  </pic:nvPicPr>
+                  <pic:blipFill>
+                    <a:blip r:embed="rId9">
+                      <a:extLst>
+                        <a:ext uri="{28A0092B-C50C-407E-A947-70E740481C1C}">
+                          <a14:useLocalDpi xmlns:a14="http://schemas.microsoft.com/office/drawing/2010/main" val="0"/>
+                        </a:ext>
+                      </a:extLst>
+                    </a:blip>
+                    <a:stretch>
+                      <a:fillRect/>
+                    </a:stretch>
+                  </pic:blipFill>
+                  <pic:spPr>
+                    <a:xfrm>
+                      <a:off x="0" y="0"/>
+                      <a:ext cx="4877223" cy="899238"/>
+                    </a:xfrm>
+                    <a:prstGeom prst="rect">
+                      <a:avLst/>
+                    </a:prstGeom>
+                  </pic:spPr>
+                </pic:pic>
+              </a:graphicData>
+            </a:graphic>
+          </wp:anchor>
+        </w:drawing>
+      </w:r>
+    </w:p>
+    <w:p>
+      <w:pPr>
         <w:pStyle w:val="Titolo2"/>
       </w:pPr>
-      <w:bookmarkStart w:id="11" w:name="_Toc470775014"/>
+      <w:bookmarkStart w:id="11" w:name="_Toc470798331"/>
       <w:r>
+        <w:lastRenderedPageBreak/>
         <w:t>Sequence of Component/Function Integration</w:t>
       </w:r>
       <w:bookmarkEnd w:id="11"/>
@@ -2950,7 +3537,7 @@
       <w:pPr>
         <w:pStyle w:val="Titolo3"/>
       </w:pPr>
-      <w:bookmarkStart w:id="12" w:name="_Toc470775015"/>
+      <w:bookmarkStart w:id="12" w:name="_Toc470798332"/>
       <w:r>
         <w:t>Software Integration Sequence</w:t>
       </w:r>
@@ -2958,26 +3545,1883 @@
     </w:p>
     <w:p>
       <w:pPr>
+        <w:rPr>
+          <w:lang w:val="en-GB"/>
+        </w:rPr>
+      </w:pPr>
+      <w:r>
+        <w:rPr>
+          <w:lang w:val="en-GB"/>
+        </w:rPr>
+        <w:t>The IDs represents the order in which the integration testing should proceed.</w:t>
+      </w:r>
+    </w:p>
+    <w:p>
+      <w:pPr>
+        <w:pStyle w:val="Paragrafoelenco"/>
+        <w:numPr>
+          <w:ilvl w:val="0"/>
+          <w:numId w:val="23"/>
+        </w:numPr>
+        <w:rPr>
+          <w:lang w:val="en-GB"/>
+        </w:rPr>
+      </w:pPr>
+      <w:r>
+        <w:rPr>
+          <w:lang w:val="en-GB"/>
+        </w:rPr>
+        <w:t>User basic functionalities</w:t>
+      </w:r>
+    </w:p>
+    <w:p>
+      <w:pPr>
+        <w:pStyle w:val="Paragrafoelenco"/>
+        <w:rPr>
+          <w:lang w:val="en-GB"/>
+        </w:rPr>
+      </w:pPr>
+    </w:p>
+    <w:p>
+      <w:pPr>
+        <w:pStyle w:val="Paragrafoelenco"/>
+        <w:rPr>
+          <w:lang w:val="en-GB"/>
+        </w:rPr>
+      </w:pPr>
+      <w:r>
+        <w:rPr>
+          <w:noProof/>
+          <w:lang w:eastAsia="it-IT"/>
+        </w:rPr>
+        <w:drawing>
+          <wp:anchor distT="0" distB="0" distL="114300" distR="114300" simplePos="0" relativeHeight="251663360" behindDoc="0" locked="0" layoutInCell="1" allowOverlap="1">
+            <wp:simplePos x="0" y="0"/>
+            <wp:positionH relativeFrom="column">
+              <wp:posOffset>405765</wp:posOffset>
+            </wp:positionH>
+            <wp:positionV relativeFrom="paragraph">
+              <wp:posOffset>271780</wp:posOffset>
+            </wp:positionV>
+            <wp:extent cx="5400040" cy="2250440"/>
+            <wp:effectExtent l="0" t="0" r="0" b="0"/>
+            <wp:wrapTopAndBottom/>
+            <wp:docPr id="4" name="Immagine 4"/>
+            <wp:cNvGraphicFramePr>
+              <a:graphicFrameLocks xmlns:a="http://schemas.openxmlformats.org/drawingml/2006/main" noChangeAspect="1"/>
+            </wp:cNvGraphicFramePr>
+            <a:graphic xmlns:a="http://schemas.openxmlformats.org/drawingml/2006/main">
+              <a:graphicData uri="http://schemas.openxmlformats.org/drawingml/2006/picture">
+                <pic:pic xmlns:pic="http://schemas.openxmlformats.org/drawingml/2006/picture">
+                  <pic:nvPicPr>
+                    <pic:cNvPr id="4" name="first grouping (1).png"/>
+                    <pic:cNvPicPr/>
+                  </pic:nvPicPr>
+                  <pic:blipFill>
+                    <a:blip r:embed="rId10">
+                      <a:extLst>
+                        <a:ext uri="{28A0092B-C50C-407E-A947-70E740481C1C}">
+                          <a14:useLocalDpi xmlns:a14="http://schemas.microsoft.com/office/drawing/2010/main" val="0"/>
+                        </a:ext>
+                      </a:extLst>
+                    </a:blip>
+                    <a:stretch>
+                      <a:fillRect/>
+                    </a:stretch>
+                  </pic:blipFill>
+                  <pic:spPr>
+                    <a:xfrm>
+                      <a:off x="0" y="0"/>
+                      <a:ext cx="5400040" cy="2250440"/>
+                    </a:xfrm>
+                    <a:prstGeom prst="rect">
+                      <a:avLst/>
+                    </a:prstGeom>
+                  </pic:spPr>
+                </pic:pic>
+              </a:graphicData>
+            </a:graphic>
+          </wp:anchor>
+        </w:drawing>
+      </w:r>
+    </w:p>
+    <w:p>
+      <w:pPr>
+        <w:pStyle w:val="Paragrafoelenco"/>
+        <w:rPr>
+          <w:lang w:val="en-GB"/>
+        </w:rPr>
+      </w:pPr>
+    </w:p>
+    <w:p>
+      <w:pPr>
+        <w:pStyle w:val="Paragrafoelenco"/>
+        <w:rPr>
+          <w:lang w:val="en-GB"/>
+        </w:rPr>
+      </w:pPr>
+    </w:p>
+    <w:tbl>
+      <w:tblPr>
+        <w:tblStyle w:val="Tabellagriglia1chiara"/>
+        <w:tblW w:w="0" w:type="auto"/>
+        <w:tblLook w:val="04A0" w:firstRow="1" w:lastRow="0" w:firstColumn="1" w:lastColumn="0" w:noHBand="0" w:noVBand="1"/>
+      </w:tblPr>
+      <w:tblGrid>
+        <w:gridCol w:w="562"/>
+        <w:gridCol w:w="5100"/>
+        <w:gridCol w:w="2832"/>
+      </w:tblGrid>
+      <w:tr>
+        <w:trPr>
+          <w:cnfStyle w:val="100000000000" w:firstRow="1" w:lastRow="0" w:firstColumn="0" w:lastColumn="0" w:oddVBand="0" w:evenVBand="0" w:oddHBand="0" w:evenHBand="0" w:firstRowFirstColumn="0" w:firstRowLastColumn="0" w:lastRowFirstColumn="0" w:lastRowLastColumn="0"/>
+        </w:trPr>
+        <w:tc>
+          <w:tcPr>
+            <w:cnfStyle w:val="001000000000" w:firstRow="0" w:lastRow="0" w:firstColumn="1" w:lastColumn="0" w:oddVBand="0" w:evenVBand="0" w:oddHBand="0" w:evenHBand="0" w:firstRowFirstColumn="0" w:firstRowLastColumn="0" w:lastRowFirstColumn="0" w:lastRowLastColumn="0"/>
+            <w:tcW w:w="562" w:type="dxa"/>
+          </w:tcPr>
+          <w:p>
+            <w:pPr>
+              <w:pStyle w:val="Paragrafoelenco"/>
+              <w:ind w:left="0"/>
+              <w:rPr>
+                <w:lang w:val="en-GB"/>
+              </w:rPr>
+            </w:pPr>
+            <w:r>
+              <w:rPr>
+                <w:lang w:val="en-GB"/>
+              </w:rPr>
+              <w:t>ID</w:t>
+            </w:r>
+          </w:p>
+        </w:tc>
+        <w:tc>
+          <w:tcPr>
+            <w:tcW w:w="5100" w:type="dxa"/>
+          </w:tcPr>
+          <w:p>
+            <w:pPr>
+              <w:pStyle w:val="Paragrafoelenco"/>
+              <w:ind w:left="0"/>
+              <w:cnfStyle w:val="100000000000" w:firstRow="1" w:lastRow="0" w:firstColumn="0" w:lastColumn="0" w:oddVBand="0" w:evenVBand="0" w:oddHBand="0" w:evenHBand="0" w:firstRowFirstColumn="0" w:firstRowLastColumn="0" w:lastRowFirstColumn="0" w:lastRowLastColumn="0"/>
+              <w:rPr>
+                <w:lang w:val="en-GB"/>
+              </w:rPr>
+            </w:pPr>
+            <w:r>
+              <w:rPr>
+                <w:lang w:val="en-GB"/>
+              </w:rPr>
+              <w:t>Integration Test</w:t>
+            </w:r>
+          </w:p>
+        </w:tc>
+        <w:tc>
+          <w:tcPr>
+            <w:tcW w:w="2832" w:type="dxa"/>
+          </w:tcPr>
+          <w:p>
+            <w:pPr>
+              <w:pStyle w:val="Paragrafoelenco"/>
+              <w:ind w:left="0"/>
+              <w:cnfStyle w:val="100000000000" w:firstRow="1" w:lastRow="0" w:firstColumn="0" w:lastColumn="0" w:oddVBand="0" w:evenVBand="0" w:oddHBand="0" w:evenHBand="0" w:firstRowFirstColumn="0" w:firstRowLastColumn="0" w:lastRowFirstColumn="0" w:lastRowLastColumn="0"/>
+              <w:rPr>
+                <w:lang w:val="en-GB"/>
+              </w:rPr>
+            </w:pPr>
+            <w:r>
+              <w:rPr>
+                <w:lang w:val="en-GB"/>
+              </w:rPr>
+              <w:t>Paragraph</w:t>
+            </w:r>
+          </w:p>
+        </w:tc>
+      </w:tr>
+      <w:tr>
+        <w:tc>
+          <w:tcPr>
+            <w:cnfStyle w:val="001000000000" w:firstRow="0" w:lastRow="0" w:firstColumn="1" w:lastColumn="0" w:oddVBand="0" w:evenVBand="0" w:oddHBand="0" w:evenHBand="0" w:firstRowFirstColumn="0" w:firstRowLastColumn="0" w:lastRowFirstColumn="0" w:lastRowLastColumn="0"/>
+            <w:tcW w:w="562" w:type="dxa"/>
+          </w:tcPr>
+          <w:p>
+            <w:pPr>
+              <w:pStyle w:val="Paragrafoelenco"/>
+              <w:ind w:left="0"/>
+              <w:rPr>
+                <w:b w:val="0"/>
+                <w:lang w:val="en-GB"/>
+              </w:rPr>
+            </w:pPr>
+            <w:r>
+              <w:rPr>
+                <w:b w:val="0"/>
+                <w:lang w:val="en-GB"/>
+              </w:rPr>
+              <w:t>I1</w:t>
+            </w:r>
+          </w:p>
+        </w:tc>
+        <w:tc>
+          <w:tcPr>
+            <w:tcW w:w="5100" w:type="dxa"/>
+          </w:tcPr>
+          <w:p>
+            <w:pPr>
+              <w:pStyle w:val="Paragrafoelenco"/>
+              <w:ind w:left="0"/>
+              <w:cnfStyle w:val="000000000000" w:firstRow="0" w:lastRow="0" w:firstColumn="0" w:lastColumn="0" w:oddVBand="0" w:evenVBand="0" w:oddHBand="0" w:evenHBand="0" w:firstRowFirstColumn="0" w:firstRowLastColumn="0" w:lastRowFirstColumn="0" w:lastRowLastColumn="0"/>
+              <w:rPr>
+                <w:lang w:val="en-GB"/>
+              </w:rPr>
+            </w:pPr>
+            <w:proofErr w:type="spellStart"/>
+            <w:r>
+              <w:rPr>
+                <w:lang w:val="en-GB"/>
+              </w:rPr>
+              <w:t>RegistrationManager</w:t>
+            </w:r>
+            <w:proofErr w:type="spellEnd"/>
+            <w:r>
+              <w:rPr>
+                <w:lang w:val="en-GB"/>
+              </w:rPr>
+              <w:t xml:space="preserve"> </w:t>
+            </w:r>
+            <w:r>
+              <w:rPr>
+                <w:lang w:val="en-GB"/>
+              </w:rPr>
+              <w:sym w:font="Wingdings" w:char="F0E0"/>
+            </w:r>
+            <w:r>
+              <w:rPr>
+                <w:lang w:val="en-GB"/>
+              </w:rPr>
+              <w:t xml:space="preserve"> </w:t>
+            </w:r>
+            <w:proofErr w:type="spellStart"/>
+            <w:r>
+              <w:rPr>
+                <w:lang w:val="en-GB"/>
+              </w:rPr>
+              <w:t>UserActionManager</w:t>
+            </w:r>
+            <w:proofErr w:type="spellEnd"/>
+          </w:p>
+        </w:tc>
+        <w:tc>
+          <w:tcPr>
+            <w:tcW w:w="2832" w:type="dxa"/>
+          </w:tcPr>
+          <w:p>
+            <w:pPr>
+              <w:pStyle w:val="Paragrafoelenco"/>
+              <w:ind w:left="0"/>
+              <w:cnfStyle w:val="000000000000" w:firstRow="0" w:lastRow="0" w:firstColumn="0" w:lastColumn="0" w:oddVBand="0" w:evenVBand="0" w:oddHBand="0" w:evenHBand="0" w:firstRowFirstColumn="0" w:firstRowLastColumn="0" w:lastRowFirstColumn="0" w:lastRowLastColumn="0"/>
+              <w:rPr>
+                <w:lang w:val="en-GB"/>
+              </w:rPr>
+            </w:pPr>
+          </w:p>
+        </w:tc>
+      </w:tr>
+      <w:tr>
+        <w:tc>
+          <w:tcPr>
+            <w:cnfStyle w:val="001000000000" w:firstRow="0" w:lastRow="0" w:firstColumn="1" w:lastColumn="0" w:oddVBand="0" w:evenVBand="0" w:oddHBand="0" w:evenHBand="0" w:firstRowFirstColumn="0" w:firstRowLastColumn="0" w:lastRowFirstColumn="0" w:lastRowLastColumn="0"/>
+            <w:tcW w:w="562" w:type="dxa"/>
+          </w:tcPr>
+          <w:p>
+            <w:pPr>
+              <w:pStyle w:val="Paragrafoelenco"/>
+              <w:ind w:left="0"/>
+              <w:rPr>
+                <w:b w:val="0"/>
+                <w:lang w:val="en-GB"/>
+              </w:rPr>
+            </w:pPr>
+            <w:r>
+              <w:rPr>
+                <w:b w:val="0"/>
+                <w:lang w:val="en-GB"/>
+              </w:rPr>
+              <w:t>I2</w:t>
+            </w:r>
+          </w:p>
+        </w:tc>
+        <w:tc>
+          <w:tcPr>
+            <w:tcW w:w="5100" w:type="dxa"/>
+          </w:tcPr>
+          <w:p>
+            <w:pPr>
+              <w:pStyle w:val="Paragrafoelenco"/>
+              <w:ind w:left="0"/>
+              <w:cnfStyle w:val="000000000000" w:firstRow="0" w:lastRow="0" w:firstColumn="0" w:lastColumn="0" w:oddVBand="0" w:evenVBand="0" w:oddHBand="0" w:evenHBand="0" w:firstRowFirstColumn="0" w:firstRowLastColumn="0" w:lastRowFirstColumn="0" w:lastRowLastColumn="0"/>
+              <w:rPr>
+                <w:lang w:val="en-GB"/>
+              </w:rPr>
+            </w:pPr>
+            <w:proofErr w:type="spellStart"/>
+            <w:r>
+              <w:rPr>
+                <w:lang w:val="en-GB"/>
+              </w:rPr>
+              <w:t>LoginManager</w:t>
+            </w:r>
+            <w:proofErr w:type="spellEnd"/>
+            <w:r>
+              <w:rPr>
+                <w:lang w:val="en-GB"/>
+              </w:rPr>
+              <w:t xml:space="preserve"> </w:t>
+            </w:r>
+            <w:r>
+              <w:rPr>
+                <w:lang w:val="en-GB"/>
+              </w:rPr>
+              <w:sym w:font="Wingdings" w:char="F0E0"/>
+            </w:r>
+            <w:r>
+              <w:rPr>
+                <w:lang w:val="en-GB"/>
+              </w:rPr>
+              <w:t xml:space="preserve"> </w:t>
+            </w:r>
+            <w:proofErr w:type="spellStart"/>
+            <w:r>
+              <w:rPr>
+                <w:lang w:val="en-GB"/>
+              </w:rPr>
+              <w:t>SecurityManager</w:t>
+            </w:r>
+            <w:proofErr w:type="spellEnd"/>
+          </w:p>
+        </w:tc>
+        <w:tc>
+          <w:tcPr>
+            <w:tcW w:w="2832" w:type="dxa"/>
+          </w:tcPr>
+          <w:p>
+            <w:pPr>
+              <w:pStyle w:val="Paragrafoelenco"/>
+              <w:ind w:left="0"/>
+              <w:cnfStyle w:val="000000000000" w:firstRow="0" w:lastRow="0" w:firstColumn="0" w:lastColumn="0" w:oddVBand="0" w:evenVBand="0" w:oddHBand="0" w:evenHBand="0" w:firstRowFirstColumn="0" w:firstRowLastColumn="0" w:lastRowFirstColumn="0" w:lastRowLastColumn="0"/>
+              <w:rPr>
+                <w:lang w:val="en-GB"/>
+              </w:rPr>
+            </w:pPr>
+          </w:p>
+        </w:tc>
+      </w:tr>
+      <w:tr>
+        <w:tc>
+          <w:tcPr>
+            <w:cnfStyle w:val="001000000000" w:firstRow="0" w:lastRow="0" w:firstColumn="1" w:lastColumn="0" w:oddVBand="0" w:evenVBand="0" w:oddHBand="0" w:evenHBand="0" w:firstRowFirstColumn="0" w:firstRowLastColumn="0" w:lastRowFirstColumn="0" w:lastRowLastColumn="0"/>
+            <w:tcW w:w="562" w:type="dxa"/>
+          </w:tcPr>
+          <w:p>
+            <w:pPr>
+              <w:pStyle w:val="Paragrafoelenco"/>
+              <w:ind w:left="0"/>
+              <w:rPr>
+                <w:b w:val="0"/>
+                <w:lang w:val="en-GB"/>
+              </w:rPr>
+            </w:pPr>
+            <w:r>
+              <w:rPr>
+                <w:b w:val="0"/>
+                <w:lang w:val="en-GB"/>
+              </w:rPr>
+              <w:t>I3</w:t>
+            </w:r>
+          </w:p>
+        </w:tc>
+        <w:tc>
+          <w:tcPr>
+            <w:tcW w:w="5100" w:type="dxa"/>
+          </w:tcPr>
+          <w:p>
+            <w:pPr>
+              <w:pStyle w:val="Paragrafoelenco"/>
+              <w:ind w:left="0"/>
+              <w:cnfStyle w:val="000000000000" w:firstRow="0" w:lastRow="0" w:firstColumn="0" w:lastColumn="0" w:oddVBand="0" w:evenVBand="0" w:oddHBand="0" w:evenHBand="0" w:firstRowFirstColumn="0" w:firstRowLastColumn="0" w:lastRowFirstColumn="0" w:lastRowLastColumn="0"/>
+              <w:rPr>
+                <w:lang w:val="en-GB"/>
+              </w:rPr>
+            </w:pPr>
+            <w:proofErr w:type="spellStart"/>
+            <w:r>
+              <w:rPr>
+                <w:lang w:val="en-GB"/>
+              </w:rPr>
+              <w:t>LoginManager</w:t>
+            </w:r>
+            <w:proofErr w:type="spellEnd"/>
+            <w:r>
+              <w:rPr>
+                <w:lang w:val="en-GB"/>
+              </w:rPr>
+              <w:t xml:space="preserve"> </w:t>
+            </w:r>
+            <w:r>
+              <w:rPr>
+                <w:lang w:val="en-GB"/>
+              </w:rPr>
+              <w:sym w:font="Wingdings" w:char="F0E0"/>
+            </w:r>
+            <w:r>
+              <w:rPr>
+                <w:lang w:val="en-GB"/>
+              </w:rPr>
+              <w:t xml:space="preserve"> </w:t>
+            </w:r>
+            <w:proofErr w:type="spellStart"/>
+            <w:r>
+              <w:rPr>
+                <w:lang w:val="en-GB"/>
+              </w:rPr>
+              <w:t>UserActionManager</w:t>
+            </w:r>
+            <w:proofErr w:type="spellEnd"/>
+          </w:p>
+        </w:tc>
+        <w:tc>
+          <w:tcPr>
+            <w:tcW w:w="2832" w:type="dxa"/>
+          </w:tcPr>
+          <w:p>
+            <w:pPr>
+              <w:pStyle w:val="Paragrafoelenco"/>
+              <w:ind w:left="0"/>
+              <w:cnfStyle w:val="000000000000" w:firstRow="0" w:lastRow="0" w:firstColumn="0" w:lastColumn="0" w:oddVBand="0" w:evenVBand="0" w:oddHBand="0" w:evenHBand="0" w:firstRowFirstColumn="0" w:firstRowLastColumn="0" w:lastRowFirstColumn="0" w:lastRowLastColumn="0"/>
+              <w:rPr>
+                <w:lang w:val="en-GB"/>
+              </w:rPr>
+            </w:pPr>
+          </w:p>
+        </w:tc>
+      </w:tr>
+      <w:tr>
+        <w:tc>
+          <w:tcPr>
+            <w:cnfStyle w:val="001000000000" w:firstRow="0" w:lastRow="0" w:firstColumn="1" w:lastColumn="0" w:oddVBand="0" w:evenVBand="0" w:oddHBand="0" w:evenHBand="0" w:firstRowFirstColumn="0" w:firstRowLastColumn="0" w:lastRowFirstColumn="0" w:lastRowLastColumn="0"/>
+            <w:tcW w:w="562" w:type="dxa"/>
+          </w:tcPr>
+          <w:p>
+            <w:pPr>
+              <w:pStyle w:val="Paragrafoelenco"/>
+              <w:ind w:left="0"/>
+              <w:rPr>
+                <w:b w:val="0"/>
+                <w:lang w:val="en-GB"/>
+              </w:rPr>
+            </w:pPr>
+            <w:r>
+              <w:rPr>
+                <w:b w:val="0"/>
+                <w:lang w:val="en-GB"/>
+              </w:rPr>
+              <w:t>I4</w:t>
+            </w:r>
+          </w:p>
+        </w:tc>
+        <w:tc>
+          <w:tcPr>
+            <w:tcW w:w="5100" w:type="dxa"/>
+          </w:tcPr>
+          <w:p>
+            <w:pPr>
+              <w:pStyle w:val="Paragrafoelenco"/>
+              <w:ind w:left="0"/>
+              <w:cnfStyle w:val="000000000000" w:firstRow="0" w:lastRow="0" w:firstColumn="0" w:lastColumn="0" w:oddVBand="0" w:evenVBand="0" w:oddHBand="0" w:evenHBand="0" w:firstRowFirstColumn="0" w:firstRowLastColumn="0" w:lastRowFirstColumn="0" w:lastRowLastColumn="0"/>
+              <w:rPr>
+                <w:lang w:val="en-GB"/>
+              </w:rPr>
+            </w:pPr>
+            <w:proofErr w:type="spellStart"/>
+            <w:r>
+              <w:rPr>
+                <w:lang w:val="en-GB"/>
+              </w:rPr>
+              <w:t>UserAction</w:t>
+            </w:r>
+            <w:proofErr w:type="spellEnd"/>
+            <w:r>
+              <w:rPr>
+                <w:lang w:val="en-GB"/>
+              </w:rPr>
+              <w:t xml:space="preserve"> </w:t>
+            </w:r>
+            <w:r>
+              <w:rPr>
+                <w:lang w:val="en-GB"/>
+              </w:rPr>
+              <w:sym w:font="Wingdings" w:char="F0E0"/>
+            </w:r>
+            <w:r>
+              <w:rPr>
+                <w:lang w:val="en-GB"/>
+              </w:rPr>
+              <w:t xml:space="preserve"> </w:t>
+            </w:r>
+            <w:proofErr w:type="spellStart"/>
+            <w:r>
+              <w:rPr>
+                <w:lang w:val="en-GB"/>
+              </w:rPr>
+              <w:t>ProfileManagement</w:t>
+            </w:r>
+            <w:proofErr w:type="spellEnd"/>
+          </w:p>
+        </w:tc>
+        <w:tc>
+          <w:tcPr>
+            <w:tcW w:w="2832" w:type="dxa"/>
+          </w:tcPr>
+          <w:p>
+            <w:pPr>
+              <w:pStyle w:val="Paragrafoelenco"/>
+              <w:ind w:left="0"/>
+              <w:cnfStyle w:val="000000000000" w:firstRow="0" w:lastRow="0" w:firstColumn="0" w:lastColumn="0" w:oddVBand="0" w:evenVBand="0" w:oddHBand="0" w:evenHBand="0" w:firstRowFirstColumn="0" w:firstRowLastColumn="0" w:lastRowFirstColumn="0" w:lastRowLastColumn="0"/>
+              <w:rPr>
+                <w:lang w:val="en-GB"/>
+              </w:rPr>
+            </w:pPr>
+          </w:p>
+        </w:tc>
+      </w:tr>
+    </w:tbl>
+    <w:p>
+      <w:pPr>
+        <w:pStyle w:val="Paragrafoelenco"/>
+        <w:rPr>
+          <w:lang w:val="en-GB"/>
+        </w:rPr>
+      </w:pPr>
+    </w:p>
+    <w:p>
+      <w:pPr>
+        <w:pStyle w:val="Paragrafoelenco"/>
+        <w:rPr>
+          <w:lang w:val="en-GB"/>
+        </w:rPr>
+      </w:pPr>
+    </w:p>
+    <w:p>
+      <w:pPr>
+        <w:pStyle w:val="Paragrafoelenco"/>
+        <w:rPr>
+          <w:lang w:val="en-GB"/>
+        </w:rPr>
+      </w:pPr>
+    </w:p>
+    <w:p>
+      <w:pPr>
+        <w:pStyle w:val="Paragrafoelenco"/>
+        <w:numPr>
+          <w:ilvl w:val="0"/>
+          <w:numId w:val="23"/>
+        </w:numPr>
+        <w:rPr>
+          <w:lang w:val="en-GB"/>
+        </w:rPr>
+      </w:pPr>
+      <w:r>
+        <w:rPr>
+          <w:lang w:val="en-GB"/>
+        </w:rPr>
+        <w:t>Trip management functionalities</w:t>
+      </w:r>
+    </w:p>
+    <w:p>
+      <w:pPr>
+        <w:pStyle w:val="Paragrafoelenco"/>
+        <w:rPr>
+          <w:lang w:val="en-GB"/>
+        </w:rPr>
+      </w:pPr>
+    </w:p>
+    <w:p>
+      <w:pPr>
+        <w:pStyle w:val="Paragrafoelenco"/>
+        <w:rPr>
+          <w:lang w:val="en-GB"/>
+        </w:rPr>
+      </w:pPr>
+      <w:r>
+        <w:rPr>
+          <w:noProof/>
+          <w:lang w:eastAsia="it-IT"/>
+        </w:rPr>
+        <w:drawing>
+          <wp:anchor distT="0" distB="0" distL="114300" distR="114300" simplePos="0" relativeHeight="251664384" behindDoc="0" locked="0" layoutInCell="1" allowOverlap="1">
+            <wp:simplePos x="0" y="0"/>
+            <wp:positionH relativeFrom="column">
+              <wp:posOffset>398145</wp:posOffset>
+            </wp:positionH>
+            <wp:positionV relativeFrom="paragraph">
+              <wp:posOffset>194310</wp:posOffset>
+            </wp:positionV>
+            <wp:extent cx="5400040" cy="714375"/>
+            <wp:effectExtent l="0" t="0" r="0" b="9525"/>
+            <wp:wrapTopAndBottom/>
+            <wp:docPr id="5" name="Immagine 5"/>
+            <wp:cNvGraphicFramePr>
+              <a:graphicFrameLocks xmlns:a="http://schemas.openxmlformats.org/drawingml/2006/main" noChangeAspect="1"/>
+            </wp:cNvGraphicFramePr>
+            <a:graphic xmlns:a="http://schemas.openxmlformats.org/drawingml/2006/main">
+              <a:graphicData uri="http://schemas.openxmlformats.org/drawingml/2006/picture">
+                <pic:pic xmlns:pic="http://schemas.openxmlformats.org/drawingml/2006/picture">
+                  <pic:nvPicPr>
+                    <pic:cNvPr id="5" name="second grouping.png"/>
+                    <pic:cNvPicPr/>
+                  </pic:nvPicPr>
+                  <pic:blipFill>
+                    <a:blip r:embed="rId11">
+                      <a:extLst>
+                        <a:ext uri="{28A0092B-C50C-407E-A947-70E740481C1C}">
+                          <a14:useLocalDpi xmlns:a14="http://schemas.microsoft.com/office/drawing/2010/main" val="0"/>
+                        </a:ext>
+                      </a:extLst>
+                    </a:blip>
+                    <a:stretch>
+                      <a:fillRect/>
+                    </a:stretch>
+                  </pic:blipFill>
+                  <pic:spPr>
+                    <a:xfrm>
+                      <a:off x="0" y="0"/>
+                      <a:ext cx="5400040" cy="714375"/>
+                    </a:xfrm>
+                    <a:prstGeom prst="rect">
+                      <a:avLst/>
+                    </a:prstGeom>
+                  </pic:spPr>
+                </pic:pic>
+              </a:graphicData>
+            </a:graphic>
+          </wp:anchor>
+        </w:drawing>
+      </w:r>
+    </w:p>
+    <w:p>
+      <w:pPr>
+        <w:pStyle w:val="Paragrafoelenco"/>
+        <w:rPr>
+          <w:lang w:val="en-GB"/>
+        </w:rPr>
+      </w:pPr>
+    </w:p>
+    <w:p>
+      <w:pPr>
+        <w:pStyle w:val="Paragrafoelenco"/>
+        <w:rPr>
+          <w:lang w:val="en-GB"/>
+        </w:rPr>
+      </w:pPr>
+    </w:p>
+    <w:tbl>
+      <w:tblPr>
+        <w:tblStyle w:val="Tabellagriglia1chiara"/>
+        <w:tblW w:w="0" w:type="auto"/>
+        <w:tblLook w:val="04A0" w:firstRow="1" w:lastRow="0" w:firstColumn="1" w:lastColumn="0" w:noHBand="0" w:noVBand="1"/>
+      </w:tblPr>
+      <w:tblGrid>
+        <w:gridCol w:w="562"/>
+        <w:gridCol w:w="5100"/>
+        <w:gridCol w:w="2832"/>
+      </w:tblGrid>
+      <w:tr>
+        <w:trPr>
+          <w:cnfStyle w:val="100000000000" w:firstRow="1" w:lastRow="0" w:firstColumn="0" w:lastColumn="0" w:oddVBand="0" w:evenVBand="0" w:oddHBand="0" w:evenHBand="0" w:firstRowFirstColumn="0" w:firstRowLastColumn="0" w:lastRowFirstColumn="0" w:lastRowLastColumn="0"/>
+        </w:trPr>
+        <w:tc>
+          <w:tcPr>
+            <w:cnfStyle w:val="001000000000" w:firstRow="0" w:lastRow="0" w:firstColumn="1" w:lastColumn="0" w:oddVBand="0" w:evenVBand="0" w:oddHBand="0" w:evenHBand="0" w:firstRowFirstColumn="0" w:firstRowLastColumn="0" w:lastRowFirstColumn="0" w:lastRowLastColumn="0"/>
+            <w:tcW w:w="562" w:type="dxa"/>
+          </w:tcPr>
+          <w:p>
+            <w:pPr>
+              <w:pStyle w:val="Paragrafoelenco"/>
+              <w:ind w:left="0"/>
+              <w:rPr>
+                <w:lang w:val="en-GB"/>
+              </w:rPr>
+            </w:pPr>
+            <w:r>
+              <w:rPr>
+                <w:lang w:val="en-GB"/>
+              </w:rPr>
+              <w:t>ID</w:t>
+            </w:r>
+          </w:p>
+        </w:tc>
+        <w:tc>
+          <w:tcPr>
+            <w:tcW w:w="5100" w:type="dxa"/>
+          </w:tcPr>
+          <w:p>
+            <w:pPr>
+              <w:pStyle w:val="Paragrafoelenco"/>
+              <w:ind w:left="0"/>
+              <w:cnfStyle w:val="100000000000" w:firstRow="1" w:lastRow="0" w:firstColumn="0" w:lastColumn="0" w:oddVBand="0" w:evenVBand="0" w:oddHBand="0" w:evenHBand="0" w:firstRowFirstColumn="0" w:firstRowLastColumn="0" w:lastRowFirstColumn="0" w:lastRowLastColumn="0"/>
+              <w:rPr>
+                <w:lang w:val="en-GB"/>
+              </w:rPr>
+            </w:pPr>
+            <w:r>
+              <w:rPr>
+                <w:lang w:val="en-GB"/>
+              </w:rPr>
+              <w:t>Integration Test</w:t>
+            </w:r>
+          </w:p>
+        </w:tc>
+        <w:tc>
+          <w:tcPr>
+            <w:tcW w:w="2832" w:type="dxa"/>
+          </w:tcPr>
+          <w:p>
+            <w:pPr>
+              <w:pStyle w:val="Paragrafoelenco"/>
+              <w:ind w:left="0"/>
+              <w:cnfStyle w:val="100000000000" w:firstRow="1" w:lastRow="0" w:firstColumn="0" w:lastColumn="0" w:oddVBand="0" w:evenVBand="0" w:oddHBand="0" w:evenHBand="0" w:firstRowFirstColumn="0" w:firstRowLastColumn="0" w:lastRowFirstColumn="0" w:lastRowLastColumn="0"/>
+              <w:rPr>
+                <w:lang w:val="en-GB"/>
+              </w:rPr>
+            </w:pPr>
+            <w:r>
+              <w:rPr>
+                <w:lang w:val="en-GB"/>
+              </w:rPr>
+              <w:t>Paragraph</w:t>
+            </w:r>
+          </w:p>
+        </w:tc>
+      </w:tr>
+      <w:tr>
+        <w:tc>
+          <w:tcPr>
+            <w:cnfStyle w:val="001000000000" w:firstRow="0" w:lastRow="0" w:firstColumn="1" w:lastColumn="0" w:oddVBand="0" w:evenVBand="0" w:oddHBand="0" w:evenHBand="0" w:firstRowFirstColumn="0" w:firstRowLastColumn="0" w:lastRowFirstColumn="0" w:lastRowLastColumn="0"/>
+            <w:tcW w:w="562" w:type="dxa"/>
+          </w:tcPr>
+          <w:p>
+            <w:pPr>
+              <w:pStyle w:val="Paragrafoelenco"/>
+              <w:ind w:left="0"/>
+              <w:rPr>
+                <w:b w:val="0"/>
+                <w:lang w:val="en-GB"/>
+              </w:rPr>
+            </w:pPr>
+            <w:r>
+              <w:rPr>
+                <w:b w:val="0"/>
+                <w:lang w:val="en-GB"/>
+              </w:rPr>
+              <w:t>I5</w:t>
+            </w:r>
+          </w:p>
+        </w:tc>
+        <w:tc>
+          <w:tcPr>
+            <w:tcW w:w="5100" w:type="dxa"/>
+          </w:tcPr>
+          <w:p>
+            <w:pPr>
+              <w:pStyle w:val="Paragrafoelenco"/>
+              <w:ind w:left="0"/>
+              <w:cnfStyle w:val="000000000000" w:firstRow="0" w:lastRow="0" w:firstColumn="0" w:lastColumn="0" w:oddVBand="0" w:evenVBand="0" w:oddHBand="0" w:evenHBand="0" w:firstRowFirstColumn="0" w:firstRowLastColumn="0" w:lastRowFirstColumn="0" w:lastRowLastColumn="0"/>
+              <w:rPr>
+                <w:lang w:val="en-GB"/>
+              </w:rPr>
+            </w:pPr>
+            <w:proofErr w:type="spellStart"/>
+            <w:r>
+              <w:rPr>
+                <w:lang w:val="en-GB"/>
+              </w:rPr>
+              <w:t>Trip</w:t>
+            </w:r>
+            <w:r>
+              <w:rPr>
+                <w:lang w:val="en-GB"/>
+              </w:rPr>
+              <w:t>Manager</w:t>
+            </w:r>
+            <w:proofErr w:type="spellEnd"/>
+            <w:r>
+              <w:rPr>
+                <w:lang w:val="en-GB"/>
+              </w:rPr>
+              <w:t xml:space="preserve"> </w:t>
+            </w:r>
+            <w:r>
+              <w:rPr>
+                <w:lang w:val="en-GB"/>
+              </w:rPr>
+              <w:sym w:font="Wingdings" w:char="F0E0"/>
+            </w:r>
+            <w:r>
+              <w:rPr>
+                <w:lang w:val="en-GB"/>
+              </w:rPr>
+              <w:t xml:space="preserve"> </w:t>
+            </w:r>
+            <w:proofErr w:type="spellStart"/>
+            <w:r>
+              <w:rPr>
+                <w:lang w:val="en-GB"/>
+              </w:rPr>
+              <w:t>Reservation</w:t>
+            </w:r>
+            <w:r>
+              <w:rPr>
+                <w:lang w:val="en-GB"/>
+              </w:rPr>
+              <w:t>Manager</w:t>
+            </w:r>
+            <w:proofErr w:type="spellEnd"/>
+          </w:p>
+        </w:tc>
+        <w:tc>
+          <w:tcPr>
+            <w:tcW w:w="2832" w:type="dxa"/>
+          </w:tcPr>
+          <w:p>
+            <w:pPr>
+              <w:pStyle w:val="Paragrafoelenco"/>
+              <w:ind w:left="0"/>
+              <w:cnfStyle w:val="000000000000" w:firstRow="0" w:lastRow="0" w:firstColumn="0" w:lastColumn="0" w:oddVBand="0" w:evenVBand="0" w:oddHBand="0" w:evenHBand="0" w:firstRowFirstColumn="0" w:firstRowLastColumn="0" w:lastRowFirstColumn="0" w:lastRowLastColumn="0"/>
+              <w:rPr>
+                <w:lang w:val="en-GB"/>
+              </w:rPr>
+            </w:pPr>
+          </w:p>
+        </w:tc>
+      </w:tr>
+      <w:tr>
+        <w:tc>
+          <w:tcPr>
+            <w:cnfStyle w:val="001000000000" w:firstRow="0" w:lastRow="0" w:firstColumn="1" w:lastColumn="0" w:oddVBand="0" w:evenVBand="0" w:oddHBand="0" w:evenHBand="0" w:firstRowFirstColumn="0" w:firstRowLastColumn="0" w:lastRowFirstColumn="0" w:lastRowLastColumn="0"/>
+            <w:tcW w:w="562" w:type="dxa"/>
+          </w:tcPr>
+          <w:p>
+            <w:pPr>
+              <w:pStyle w:val="Paragrafoelenco"/>
+              <w:ind w:left="0"/>
+              <w:rPr>
+                <w:b w:val="0"/>
+                <w:lang w:val="en-GB"/>
+              </w:rPr>
+            </w:pPr>
+            <w:r>
+              <w:rPr>
+                <w:b w:val="0"/>
+                <w:lang w:val="en-GB"/>
+              </w:rPr>
+              <w:t>I6</w:t>
+            </w:r>
+          </w:p>
+        </w:tc>
+        <w:tc>
+          <w:tcPr>
+            <w:tcW w:w="5100" w:type="dxa"/>
+          </w:tcPr>
+          <w:p>
+            <w:pPr>
+              <w:pStyle w:val="Paragrafoelenco"/>
+              <w:ind w:left="0"/>
+              <w:cnfStyle w:val="000000000000" w:firstRow="0" w:lastRow="0" w:firstColumn="0" w:lastColumn="0" w:oddVBand="0" w:evenVBand="0" w:oddHBand="0" w:evenHBand="0" w:firstRowFirstColumn="0" w:firstRowLastColumn="0" w:lastRowFirstColumn="0" w:lastRowLastColumn="0"/>
+              <w:rPr>
+                <w:lang w:val="en-GB"/>
+              </w:rPr>
+            </w:pPr>
+            <w:proofErr w:type="spellStart"/>
+            <w:r>
+              <w:rPr>
+                <w:lang w:val="en-GB"/>
+              </w:rPr>
+              <w:t>Trip</w:t>
+            </w:r>
+            <w:r>
+              <w:rPr>
+                <w:lang w:val="en-GB"/>
+              </w:rPr>
+              <w:t>Manager</w:t>
+            </w:r>
+            <w:proofErr w:type="spellEnd"/>
+            <w:r>
+              <w:rPr>
+                <w:lang w:val="en-GB"/>
+              </w:rPr>
+              <w:t xml:space="preserve"> </w:t>
+            </w:r>
+            <w:r>
+              <w:rPr>
+                <w:lang w:val="en-GB"/>
+              </w:rPr>
+              <w:sym w:font="Wingdings" w:char="F0E0"/>
+            </w:r>
+            <w:r>
+              <w:rPr>
+                <w:lang w:val="en-GB"/>
+              </w:rPr>
+              <w:t xml:space="preserve"> </w:t>
+            </w:r>
+            <w:proofErr w:type="spellStart"/>
+            <w:r>
+              <w:rPr>
+                <w:lang w:val="en-GB"/>
+              </w:rPr>
+              <w:t>SafeAreas</w:t>
+            </w:r>
+            <w:r>
+              <w:rPr>
+                <w:lang w:val="en-GB"/>
+              </w:rPr>
+              <w:t>Manager</w:t>
+            </w:r>
+            <w:proofErr w:type="spellEnd"/>
+          </w:p>
+        </w:tc>
+        <w:tc>
+          <w:tcPr>
+            <w:tcW w:w="2832" w:type="dxa"/>
+          </w:tcPr>
+          <w:p>
+            <w:pPr>
+              <w:pStyle w:val="Paragrafoelenco"/>
+              <w:ind w:left="0"/>
+              <w:cnfStyle w:val="000000000000" w:firstRow="0" w:lastRow="0" w:firstColumn="0" w:lastColumn="0" w:oddVBand="0" w:evenVBand="0" w:oddHBand="0" w:evenHBand="0" w:firstRowFirstColumn="0" w:firstRowLastColumn="0" w:lastRowFirstColumn="0" w:lastRowLastColumn="0"/>
+              <w:rPr>
+                <w:lang w:val="en-GB"/>
+              </w:rPr>
+            </w:pPr>
+          </w:p>
+        </w:tc>
+      </w:tr>
+    </w:tbl>
+    <w:p>
+      <w:pPr>
+        <w:pStyle w:val="Paragrafoelenco"/>
+        <w:rPr>
+          <w:lang w:val="en-GB"/>
+        </w:rPr>
+      </w:pPr>
+    </w:p>
+    <w:p>
+      <w:pPr>
+        <w:pStyle w:val="Paragrafoelenco"/>
+        <w:rPr>
+          <w:lang w:val="en-GB"/>
+        </w:rPr>
+      </w:pPr>
+      <w:r>
+        <w:rPr>
+          <w:lang w:val="en-GB"/>
+        </w:rPr>
+        <w:lastRenderedPageBreak/>
+        <w:t>Then we integrate these two main groups with other components which work as interfaces.</w:t>
+      </w:r>
+    </w:p>
+    <w:p>
+      <w:pPr>
+        <w:pStyle w:val="Paragrafoelenco"/>
+        <w:rPr>
+          <w:lang w:val="en-GB"/>
+        </w:rPr>
+      </w:pPr>
+      <w:r>
+        <w:rPr>
+          <w:lang w:val="en-GB"/>
+        </w:rPr>
+        <w:t>So, first User basic functionalities:</w:t>
+      </w:r>
+      <w:r>
+        <w:rPr>
+          <w:lang w:val="en-GB"/>
+        </w:rPr>
+        <w:t xml:space="preserve"> we call the result User subsystem.</w:t>
+      </w:r>
+    </w:p>
+    <w:p>
+      <w:pPr>
+        <w:pStyle w:val="Paragrafoelenco"/>
+        <w:rPr>
+          <w:lang w:val="en-GB"/>
+        </w:rPr>
+      </w:pPr>
+      <w:r>
+        <w:rPr>
+          <w:noProof/>
+          <w:lang w:eastAsia="it-IT"/>
+        </w:rPr>
+        <w:drawing>
+          <wp:anchor distT="0" distB="0" distL="114300" distR="114300" simplePos="0" relativeHeight="251665408" behindDoc="0" locked="0" layoutInCell="1" allowOverlap="1">
+            <wp:simplePos x="0" y="0"/>
+            <wp:positionH relativeFrom="column">
+              <wp:posOffset>352425</wp:posOffset>
+            </wp:positionH>
+            <wp:positionV relativeFrom="paragraph">
+              <wp:posOffset>263525</wp:posOffset>
+            </wp:positionV>
+            <wp:extent cx="5400040" cy="714375"/>
+            <wp:effectExtent l="0" t="0" r="0" b="9525"/>
+            <wp:wrapTopAndBottom/>
+            <wp:docPr id="6" name="Immagine 6"/>
+            <wp:cNvGraphicFramePr>
+              <a:graphicFrameLocks xmlns:a="http://schemas.openxmlformats.org/drawingml/2006/main" noChangeAspect="1"/>
+            </wp:cNvGraphicFramePr>
+            <a:graphic xmlns:a="http://schemas.openxmlformats.org/drawingml/2006/main">
+              <a:graphicData uri="http://schemas.openxmlformats.org/drawingml/2006/picture">
+                <pic:pic xmlns:pic="http://schemas.openxmlformats.org/drawingml/2006/picture">
+                  <pic:nvPicPr>
+                    <pic:cNvPr id="6" name="third grouping.png"/>
+                    <pic:cNvPicPr/>
+                  </pic:nvPicPr>
+                  <pic:blipFill>
+                    <a:blip r:embed="rId12">
+                      <a:extLst>
+                        <a:ext uri="{28A0092B-C50C-407E-A947-70E740481C1C}">
+                          <a14:useLocalDpi xmlns:a14="http://schemas.microsoft.com/office/drawing/2010/main" val="0"/>
+                        </a:ext>
+                      </a:extLst>
+                    </a:blip>
+                    <a:stretch>
+                      <a:fillRect/>
+                    </a:stretch>
+                  </pic:blipFill>
+                  <pic:spPr>
+                    <a:xfrm>
+                      <a:off x="0" y="0"/>
+                      <a:ext cx="5400040" cy="714375"/>
+                    </a:xfrm>
+                    <a:prstGeom prst="rect">
+                      <a:avLst/>
+                    </a:prstGeom>
+                  </pic:spPr>
+                </pic:pic>
+              </a:graphicData>
+            </a:graphic>
+          </wp:anchor>
+        </w:drawing>
+      </w:r>
+    </w:p>
+    <w:p>
+      <w:pPr>
+        <w:pStyle w:val="Paragrafoelenco"/>
+        <w:rPr>
+          <w:lang w:val="en-GB"/>
+        </w:rPr>
+      </w:pPr>
+    </w:p>
+    <w:p>
+      <w:pPr>
+        <w:pStyle w:val="Paragrafoelenco"/>
+        <w:rPr>
+          <w:lang w:val="en-GB"/>
+        </w:rPr>
+      </w:pPr>
+    </w:p>
+    <w:tbl>
+      <w:tblPr>
+        <w:tblStyle w:val="Tabellagriglia1chiara"/>
+        <w:tblW w:w="0" w:type="auto"/>
+        <w:tblLook w:val="04A0" w:firstRow="1" w:lastRow="0" w:firstColumn="1" w:lastColumn="0" w:noHBand="0" w:noVBand="1"/>
+      </w:tblPr>
+      <w:tblGrid>
+        <w:gridCol w:w="562"/>
+        <w:gridCol w:w="5100"/>
+        <w:gridCol w:w="2832"/>
+      </w:tblGrid>
+      <w:tr>
+        <w:trPr>
+          <w:cnfStyle w:val="100000000000" w:firstRow="1" w:lastRow="0" w:firstColumn="0" w:lastColumn="0" w:oddVBand="0" w:evenVBand="0" w:oddHBand="0" w:evenHBand="0" w:firstRowFirstColumn="0" w:firstRowLastColumn="0" w:lastRowFirstColumn="0" w:lastRowLastColumn="0"/>
+        </w:trPr>
+        <w:tc>
+          <w:tcPr>
+            <w:cnfStyle w:val="001000000000" w:firstRow="0" w:lastRow="0" w:firstColumn="1" w:lastColumn="0" w:oddVBand="0" w:evenVBand="0" w:oddHBand="0" w:evenHBand="0" w:firstRowFirstColumn="0" w:firstRowLastColumn="0" w:lastRowFirstColumn="0" w:lastRowLastColumn="0"/>
+            <w:tcW w:w="562" w:type="dxa"/>
+          </w:tcPr>
+          <w:p>
+            <w:pPr>
+              <w:pStyle w:val="Paragrafoelenco"/>
+              <w:ind w:left="0"/>
+              <w:rPr>
+                <w:lang w:val="en-GB"/>
+              </w:rPr>
+            </w:pPr>
+            <w:r>
+              <w:rPr>
+                <w:lang w:val="en-GB"/>
+              </w:rPr>
+              <w:t>ID</w:t>
+            </w:r>
+          </w:p>
+        </w:tc>
+        <w:tc>
+          <w:tcPr>
+            <w:tcW w:w="5100" w:type="dxa"/>
+          </w:tcPr>
+          <w:p>
+            <w:pPr>
+              <w:pStyle w:val="Paragrafoelenco"/>
+              <w:ind w:left="0"/>
+              <w:cnfStyle w:val="100000000000" w:firstRow="1" w:lastRow="0" w:firstColumn="0" w:lastColumn="0" w:oddVBand="0" w:evenVBand="0" w:oddHBand="0" w:evenHBand="0" w:firstRowFirstColumn="0" w:firstRowLastColumn="0" w:lastRowFirstColumn="0" w:lastRowLastColumn="0"/>
+              <w:rPr>
+                <w:lang w:val="en-GB"/>
+              </w:rPr>
+            </w:pPr>
+            <w:r>
+              <w:rPr>
+                <w:lang w:val="en-GB"/>
+              </w:rPr>
+              <w:t>Integration Test</w:t>
+            </w:r>
+          </w:p>
+        </w:tc>
+        <w:tc>
+          <w:tcPr>
+            <w:tcW w:w="2832" w:type="dxa"/>
+          </w:tcPr>
+          <w:p>
+            <w:pPr>
+              <w:pStyle w:val="Paragrafoelenco"/>
+              <w:ind w:left="0"/>
+              <w:cnfStyle w:val="100000000000" w:firstRow="1" w:lastRow="0" w:firstColumn="0" w:lastColumn="0" w:oddVBand="0" w:evenVBand="0" w:oddHBand="0" w:evenHBand="0" w:firstRowFirstColumn="0" w:firstRowLastColumn="0" w:lastRowFirstColumn="0" w:lastRowLastColumn="0"/>
+              <w:rPr>
+                <w:lang w:val="en-GB"/>
+              </w:rPr>
+            </w:pPr>
+            <w:r>
+              <w:rPr>
+                <w:lang w:val="en-GB"/>
+              </w:rPr>
+              <w:t>Paragraph</w:t>
+            </w:r>
+          </w:p>
+        </w:tc>
+      </w:tr>
+      <w:tr>
+        <w:tc>
+          <w:tcPr>
+            <w:cnfStyle w:val="001000000000" w:firstRow="0" w:lastRow="0" w:firstColumn="1" w:lastColumn="0" w:oddVBand="0" w:evenVBand="0" w:oddHBand="0" w:evenHBand="0" w:firstRowFirstColumn="0" w:firstRowLastColumn="0" w:lastRowFirstColumn="0" w:lastRowLastColumn="0"/>
+            <w:tcW w:w="562" w:type="dxa"/>
+          </w:tcPr>
+          <w:p>
+            <w:pPr>
+              <w:pStyle w:val="Paragrafoelenco"/>
+              <w:ind w:left="0"/>
+              <w:rPr>
+                <w:b w:val="0"/>
+                <w:lang w:val="en-GB"/>
+              </w:rPr>
+            </w:pPr>
+            <w:r>
+              <w:rPr>
+                <w:b w:val="0"/>
+                <w:lang w:val="en-GB"/>
+              </w:rPr>
+              <w:t>I7</w:t>
+            </w:r>
+          </w:p>
+        </w:tc>
+        <w:tc>
+          <w:tcPr>
+            <w:tcW w:w="5100" w:type="dxa"/>
+          </w:tcPr>
+          <w:p>
+            <w:pPr>
+              <w:pStyle w:val="Paragrafoelenco"/>
+              <w:ind w:left="0"/>
+              <w:cnfStyle w:val="000000000000" w:firstRow="0" w:lastRow="0" w:firstColumn="0" w:lastColumn="0" w:oddVBand="0" w:evenVBand="0" w:oddHBand="0" w:evenHBand="0" w:firstRowFirstColumn="0" w:firstRowLastColumn="0" w:lastRowFirstColumn="0" w:lastRowLastColumn="0"/>
+              <w:rPr>
+                <w:lang w:val="en-GB"/>
+              </w:rPr>
+            </w:pPr>
+            <w:proofErr w:type="spellStart"/>
+            <w:r>
+              <w:rPr>
+                <w:lang w:val="en-GB"/>
+              </w:rPr>
+              <w:t>UserBasicFunctionalities</w:t>
+            </w:r>
+            <w:proofErr w:type="spellEnd"/>
+            <w:r>
+              <w:rPr>
+                <w:lang w:val="en-GB"/>
+              </w:rPr>
+              <w:t xml:space="preserve"> </w:t>
+            </w:r>
+            <w:r>
+              <w:rPr>
+                <w:lang w:val="en-GB"/>
+              </w:rPr>
+              <w:sym w:font="Wingdings" w:char="F0E0"/>
+            </w:r>
+            <w:r>
+              <w:rPr>
+                <w:lang w:val="en-GB"/>
+              </w:rPr>
+              <w:t xml:space="preserve"> </w:t>
+            </w:r>
+            <w:proofErr w:type="spellStart"/>
+            <w:r>
+              <w:rPr>
+                <w:lang w:val="en-GB"/>
+              </w:rPr>
+              <w:t>Reservation</w:t>
+            </w:r>
+            <w:r>
+              <w:rPr>
+                <w:lang w:val="en-GB"/>
+              </w:rPr>
+              <w:t>Manager</w:t>
+            </w:r>
+            <w:proofErr w:type="spellEnd"/>
+          </w:p>
+        </w:tc>
+        <w:tc>
+          <w:tcPr>
+            <w:tcW w:w="2832" w:type="dxa"/>
+          </w:tcPr>
+          <w:p>
+            <w:pPr>
+              <w:pStyle w:val="Paragrafoelenco"/>
+              <w:ind w:left="0"/>
+              <w:cnfStyle w:val="000000000000" w:firstRow="0" w:lastRow="0" w:firstColumn="0" w:lastColumn="0" w:oddVBand="0" w:evenVBand="0" w:oddHBand="0" w:evenHBand="0" w:firstRowFirstColumn="0" w:firstRowLastColumn="0" w:lastRowFirstColumn="0" w:lastRowLastColumn="0"/>
+              <w:rPr>
+                <w:lang w:val="en-GB"/>
+              </w:rPr>
+            </w:pPr>
+          </w:p>
+        </w:tc>
+      </w:tr>
+      <w:tr>
+        <w:tc>
+          <w:tcPr>
+            <w:cnfStyle w:val="001000000000" w:firstRow="0" w:lastRow="0" w:firstColumn="1" w:lastColumn="0" w:oddVBand="0" w:evenVBand="0" w:oddHBand="0" w:evenHBand="0" w:firstRowFirstColumn="0" w:firstRowLastColumn="0" w:lastRowFirstColumn="0" w:lastRowLastColumn="0"/>
+            <w:tcW w:w="562" w:type="dxa"/>
+          </w:tcPr>
+          <w:p>
+            <w:pPr>
+              <w:pStyle w:val="Paragrafoelenco"/>
+              <w:ind w:left="0"/>
+              <w:rPr>
+                <w:b w:val="0"/>
+                <w:lang w:val="en-GB"/>
+              </w:rPr>
+            </w:pPr>
+            <w:r>
+              <w:rPr>
+                <w:b w:val="0"/>
+                <w:lang w:val="en-GB"/>
+              </w:rPr>
+              <w:t>I8</w:t>
+            </w:r>
+          </w:p>
+        </w:tc>
+        <w:tc>
+          <w:tcPr>
+            <w:tcW w:w="5100" w:type="dxa"/>
+          </w:tcPr>
+          <w:p>
+            <w:pPr>
+              <w:pStyle w:val="Paragrafoelenco"/>
+              <w:ind w:left="0"/>
+              <w:cnfStyle w:val="000000000000" w:firstRow="0" w:lastRow="0" w:firstColumn="0" w:lastColumn="0" w:oddVBand="0" w:evenVBand="0" w:oddHBand="0" w:evenHBand="0" w:firstRowFirstColumn="0" w:firstRowLastColumn="0" w:lastRowFirstColumn="0" w:lastRowLastColumn="0"/>
+              <w:rPr>
+                <w:lang w:val="en-GB"/>
+              </w:rPr>
+            </w:pPr>
+            <w:proofErr w:type="spellStart"/>
+            <w:r>
+              <w:rPr>
+                <w:lang w:val="en-GB"/>
+              </w:rPr>
+              <w:t>UserBasicFunctionalities</w:t>
+            </w:r>
+            <w:proofErr w:type="spellEnd"/>
+            <w:r>
+              <w:rPr>
+                <w:lang w:val="en-GB"/>
+              </w:rPr>
+              <w:t xml:space="preserve"> </w:t>
+            </w:r>
+            <w:r>
+              <w:rPr>
+                <w:lang w:val="en-GB"/>
+              </w:rPr>
+              <w:sym w:font="Wingdings" w:char="F0E0"/>
+            </w:r>
+            <w:r>
+              <w:rPr>
+                <w:lang w:val="en-GB"/>
+              </w:rPr>
+              <w:t xml:space="preserve"> </w:t>
+            </w:r>
+            <w:proofErr w:type="spellStart"/>
+            <w:r>
+              <w:rPr>
+                <w:lang w:val="en-GB"/>
+              </w:rPr>
+              <w:t>SafeAreas</w:t>
+            </w:r>
+            <w:r>
+              <w:rPr>
+                <w:lang w:val="en-GB"/>
+              </w:rPr>
+              <w:t>Manager</w:t>
+            </w:r>
+            <w:proofErr w:type="spellEnd"/>
+          </w:p>
+        </w:tc>
+        <w:tc>
+          <w:tcPr>
+            <w:tcW w:w="2832" w:type="dxa"/>
+          </w:tcPr>
+          <w:p>
+            <w:pPr>
+              <w:pStyle w:val="Paragrafoelenco"/>
+              <w:ind w:left="0"/>
+              <w:cnfStyle w:val="000000000000" w:firstRow="0" w:lastRow="0" w:firstColumn="0" w:lastColumn="0" w:oddVBand="0" w:evenVBand="0" w:oddHBand="0" w:evenHBand="0" w:firstRowFirstColumn="0" w:firstRowLastColumn="0" w:lastRowFirstColumn="0" w:lastRowLastColumn="0"/>
+              <w:rPr>
+                <w:lang w:val="en-GB"/>
+              </w:rPr>
+            </w:pPr>
+          </w:p>
+        </w:tc>
+      </w:tr>
+    </w:tbl>
+    <w:p>
+      <w:pPr>
+        <w:pStyle w:val="Paragrafoelenco"/>
+        <w:rPr>
+          <w:lang w:val="en-GB"/>
+        </w:rPr>
+      </w:pPr>
+    </w:p>
+    <w:p>
+      <w:pPr>
+        <w:pStyle w:val="Paragrafoelenco"/>
+        <w:rPr>
+          <w:lang w:val="en-GB"/>
+        </w:rPr>
+      </w:pPr>
+    </w:p>
+    <w:p>
+      <w:pPr>
+        <w:pStyle w:val="Paragrafoelenco"/>
+        <w:rPr>
+          <w:lang w:val="en-GB"/>
+        </w:rPr>
+      </w:pPr>
+      <w:r>
+        <w:rPr>
+          <w:lang w:val="en-GB"/>
+        </w:rPr>
+        <w:t>Then trip management functionalities:</w:t>
+      </w:r>
+      <w:r>
+        <w:rPr>
+          <w:lang w:val="en-GB"/>
+        </w:rPr>
+        <w:t xml:space="preserve"> we call the result Trip subsystem.</w:t>
+      </w:r>
+    </w:p>
+    <w:p>
+      <w:pPr>
+        <w:pStyle w:val="Paragrafoelenco"/>
+        <w:rPr>
+          <w:lang w:val="en-GB"/>
+        </w:rPr>
+      </w:pPr>
+      <w:r>
+        <w:rPr>
+          <w:noProof/>
+          <w:lang w:eastAsia="it-IT"/>
+        </w:rPr>
+        <w:drawing>
+          <wp:anchor distT="0" distB="0" distL="114300" distR="114300" simplePos="0" relativeHeight="251666432" behindDoc="0" locked="0" layoutInCell="1" allowOverlap="1">
+            <wp:simplePos x="0" y="0"/>
+            <wp:positionH relativeFrom="column">
+              <wp:posOffset>321945</wp:posOffset>
+            </wp:positionH>
+            <wp:positionV relativeFrom="paragraph">
+              <wp:posOffset>210820</wp:posOffset>
+            </wp:positionV>
+            <wp:extent cx="5400040" cy="2404110"/>
+            <wp:effectExtent l="0" t="0" r="0" b="0"/>
+            <wp:wrapTopAndBottom/>
+            <wp:docPr id="7" name="Immagine 7"/>
+            <wp:cNvGraphicFramePr>
+              <a:graphicFrameLocks xmlns:a="http://schemas.openxmlformats.org/drawingml/2006/main" noChangeAspect="1"/>
+            </wp:cNvGraphicFramePr>
+            <a:graphic xmlns:a="http://schemas.openxmlformats.org/drawingml/2006/main">
+              <a:graphicData uri="http://schemas.openxmlformats.org/drawingml/2006/picture">
+                <pic:pic xmlns:pic="http://schemas.openxmlformats.org/drawingml/2006/picture">
+                  <pic:nvPicPr>
+                    <pic:cNvPr id="7" name="fourth grouping.png"/>
+                    <pic:cNvPicPr/>
+                  </pic:nvPicPr>
+                  <pic:blipFill>
+                    <a:blip r:embed="rId13">
+                      <a:extLst>
+                        <a:ext uri="{28A0092B-C50C-407E-A947-70E740481C1C}">
+                          <a14:useLocalDpi xmlns:a14="http://schemas.microsoft.com/office/drawing/2010/main" val="0"/>
+                        </a:ext>
+                      </a:extLst>
+                    </a:blip>
+                    <a:stretch>
+                      <a:fillRect/>
+                    </a:stretch>
+                  </pic:blipFill>
+                  <pic:spPr>
+                    <a:xfrm>
+                      <a:off x="0" y="0"/>
+                      <a:ext cx="5400040" cy="2404110"/>
+                    </a:xfrm>
+                    <a:prstGeom prst="rect">
+                      <a:avLst/>
+                    </a:prstGeom>
+                  </pic:spPr>
+                </pic:pic>
+              </a:graphicData>
+            </a:graphic>
+          </wp:anchor>
+        </w:drawing>
+      </w:r>
+    </w:p>
+    <w:p>
+      <w:pPr>
+        <w:pStyle w:val="Paragrafoelenco"/>
+        <w:rPr>
+          <w:lang w:val="en-GB"/>
+        </w:rPr>
+      </w:pPr>
+    </w:p>
+    <w:p>
+      <w:pPr>
+        <w:pStyle w:val="Paragrafoelenco"/>
+        <w:rPr>
+          <w:lang w:val="en-GB"/>
+        </w:rPr>
+      </w:pPr>
+    </w:p>
+    <w:tbl>
+      <w:tblPr>
+        <w:tblStyle w:val="Tabellagriglia1chiara"/>
+        <w:tblW w:w="0" w:type="auto"/>
+        <w:tblLook w:val="04A0" w:firstRow="1" w:lastRow="0" w:firstColumn="1" w:lastColumn="0" w:noHBand="0" w:noVBand="1"/>
+      </w:tblPr>
+      <w:tblGrid>
+        <w:gridCol w:w="562"/>
+        <w:gridCol w:w="5100"/>
+        <w:gridCol w:w="2832"/>
+      </w:tblGrid>
+      <w:tr>
+        <w:trPr>
+          <w:cnfStyle w:val="100000000000" w:firstRow="1" w:lastRow="0" w:firstColumn="0" w:lastColumn="0" w:oddVBand="0" w:evenVBand="0" w:oddHBand="0" w:evenHBand="0" w:firstRowFirstColumn="0" w:firstRowLastColumn="0" w:lastRowFirstColumn="0" w:lastRowLastColumn="0"/>
+        </w:trPr>
+        <w:tc>
+          <w:tcPr>
+            <w:cnfStyle w:val="001000000000" w:firstRow="0" w:lastRow="0" w:firstColumn="1" w:lastColumn="0" w:oddVBand="0" w:evenVBand="0" w:oddHBand="0" w:evenHBand="0" w:firstRowFirstColumn="0" w:firstRowLastColumn="0" w:lastRowFirstColumn="0" w:lastRowLastColumn="0"/>
+            <w:tcW w:w="562" w:type="dxa"/>
+          </w:tcPr>
+          <w:p>
+            <w:pPr>
+              <w:pStyle w:val="Paragrafoelenco"/>
+              <w:ind w:left="0"/>
+              <w:rPr>
+                <w:lang w:val="en-GB"/>
+              </w:rPr>
+            </w:pPr>
+            <w:r>
+              <w:rPr>
+                <w:lang w:val="en-GB"/>
+              </w:rPr>
+              <w:t>ID</w:t>
+            </w:r>
+          </w:p>
+        </w:tc>
+        <w:tc>
+          <w:tcPr>
+            <w:tcW w:w="5100" w:type="dxa"/>
+          </w:tcPr>
+          <w:p>
+            <w:pPr>
+              <w:pStyle w:val="Paragrafoelenco"/>
+              <w:ind w:left="0"/>
+              <w:cnfStyle w:val="100000000000" w:firstRow="1" w:lastRow="0" w:firstColumn="0" w:lastColumn="0" w:oddVBand="0" w:evenVBand="0" w:oddHBand="0" w:evenHBand="0" w:firstRowFirstColumn="0" w:firstRowLastColumn="0" w:lastRowFirstColumn="0" w:lastRowLastColumn="0"/>
+              <w:rPr>
+                <w:lang w:val="en-GB"/>
+              </w:rPr>
+            </w:pPr>
+            <w:r>
+              <w:rPr>
+                <w:lang w:val="en-GB"/>
+              </w:rPr>
+              <w:t>Integration Test</w:t>
+            </w:r>
+          </w:p>
+        </w:tc>
+        <w:tc>
+          <w:tcPr>
+            <w:tcW w:w="2832" w:type="dxa"/>
+          </w:tcPr>
+          <w:p>
+            <w:pPr>
+              <w:pStyle w:val="Paragrafoelenco"/>
+              <w:ind w:left="0"/>
+              <w:cnfStyle w:val="100000000000" w:firstRow="1" w:lastRow="0" w:firstColumn="0" w:lastColumn="0" w:oddVBand="0" w:evenVBand="0" w:oddHBand="0" w:evenHBand="0" w:firstRowFirstColumn="0" w:firstRowLastColumn="0" w:lastRowFirstColumn="0" w:lastRowLastColumn="0"/>
+              <w:rPr>
+                <w:lang w:val="en-GB"/>
+              </w:rPr>
+            </w:pPr>
+            <w:r>
+              <w:rPr>
+                <w:lang w:val="en-GB"/>
+              </w:rPr>
+              <w:t>Paragraph</w:t>
+            </w:r>
+          </w:p>
+        </w:tc>
+      </w:tr>
+      <w:tr>
+        <w:tc>
+          <w:tcPr>
+            <w:cnfStyle w:val="001000000000" w:firstRow="0" w:lastRow="0" w:firstColumn="1" w:lastColumn="0" w:oddVBand="0" w:evenVBand="0" w:oddHBand="0" w:evenHBand="0" w:firstRowFirstColumn="0" w:firstRowLastColumn="0" w:lastRowFirstColumn="0" w:lastRowLastColumn="0"/>
+            <w:tcW w:w="562" w:type="dxa"/>
+          </w:tcPr>
+          <w:p>
+            <w:pPr>
+              <w:pStyle w:val="Paragrafoelenco"/>
+              <w:ind w:left="0"/>
+              <w:rPr>
+                <w:b w:val="0"/>
+                <w:lang w:val="en-GB"/>
+              </w:rPr>
+            </w:pPr>
+            <w:r>
+              <w:rPr>
+                <w:b w:val="0"/>
+                <w:lang w:val="en-GB"/>
+              </w:rPr>
+              <w:t>I9</w:t>
+            </w:r>
+          </w:p>
+        </w:tc>
+        <w:tc>
+          <w:tcPr>
+            <w:tcW w:w="5100" w:type="dxa"/>
+          </w:tcPr>
+          <w:p>
+            <w:pPr>
+              <w:pStyle w:val="Paragrafoelenco"/>
+              <w:ind w:left="0"/>
+              <w:cnfStyle w:val="000000000000" w:firstRow="0" w:lastRow="0" w:firstColumn="0" w:lastColumn="0" w:oddVBand="0" w:evenVBand="0" w:oddHBand="0" w:evenHBand="0" w:firstRowFirstColumn="0" w:firstRowLastColumn="0" w:lastRowFirstColumn="0" w:lastRowLastColumn="0"/>
+              <w:rPr>
+                <w:lang w:val="en-GB"/>
+              </w:rPr>
+            </w:pPr>
+            <w:proofErr w:type="spellStart"/>
+            <w:r>
+              <w:rPr>
+                <w:lang w:val="en-GB"/>
+              </w:rPr>
+              <w:t>TripManagementFunctionalities</w:t>
+            </w:r>
+            <w:proofErr w:type="spellEnd"/>
+            <w:r>
+              <w:rPr>
+                <w:lang w:val="en-GB"/>
+              </w:rPr>
+              <w:sym w:font="Wingdings" w:char="F0E0"/>
+            </w:r>
+            <w:r>
+              <w:rPr>
+                <w:lang w:val="en-GB"/>
+              </w:rPr>
+              <w:t xml:space="preserve"> </w:t>
+            </w:r>
+            <w:proofErr w:type="spellStart"/>
+            <w:r>
+              <w:rPr>
+                <w:lang w:val="en-GB"/>
+              </w:rPr>
+              <w:t>PositionManager</w:t>
+            </w:r>
+            <w:proofErr w:type="spellEnd"/>
+          </w:p>
+        </w:tc>
+        <w:tc>
+          <w:tcPr>
+            <w:tcW w:w="2832" w:type="dxa"/>
+          </w:tcPr>
+          <w:p>
+            <w:pPr>
+              <w:pStyle w:val="Paragrafoelenco"/>
+              <w:ind w:left="0"/>
+              <w:cnfStyle w:val="000000000000" w:firstRow="0" w:lastRow="0" w:firstColumn="0" w:lastColumn="0" w:oddVBand="0" w:evenVBand="0" w:oddHBand="0" w:evenHBand="0" w:firstRowFirstColumn="0" w:firstRowLastColumn="0" w:lastRowFirstColumn="0" w:lastRowLastColumn="0"/>
+              <w:rPr>
+                <w:lang w:val="en-GB"/>
+              </w:rPr>
+            </w:pPr>
+          </w:p>
+        </w:tc>
+      </w:tr>
+      <w:tr>
+        <w:tc>
+          <w:tcPr>
+            <w:cnfStyle w:val="001000000000" w:firstRow="0" w:lastRow="0" w:firstColumn="1" w:lastColumn="0" w:oddVBand="0" w:evenVBand="0" w:oddHBand="0" w:evenHBand="0" w:firstRowFirstColumn="0" w:firstRowLastColumn="0" w:lastRowFirstColumn="0" w:lastRowLastColumn="0"/>
+            <w:tcW w:w="562" w:type="dxa"/>
+          </w:tcPr>
+          <w:p>
+            <w:pPr>
+              <w:pStyle w:val="Paragrafoelenco"/>
+              <w:ind w:left="0"/>
+              <w:rPr>
+                <w:b w:val="0"/>
+                <w:lang w:val="en-GB"/>
+              </w:rPr>
+            </w:pPr>
+            <w:r>
+              <w:rPr>
+                <w:b w:val="0"/>
+                <w:lang w:val="en-GB"/>
+              </w:rPr>
+              <w:t>I10</w:t>
+            </w:r>
+          </w:p>
+        </w:tc>
+        <w:tc>
+          <w:tcPr>
+            <w:tcW w:w="5100" w:type="dxa"/>
+          </w:tcPr>
+          <w:p>
+            <w:pPr>
+              <w:pStyle w:val="Paragrafoelenco"/>
+              <w:ind w:left="0"/>
+              <w:cnfStyle w:val="000000000000" w:firstRow="0" w:lastRow="0" w:firstColumn="0" w:lastColumn="0" w:oddVBand="0" w:evenVBand="0" w:oddHBand="0" w:evenHBand="0" w:firstRowFirstColumn="0" w:firstRowLastColumn="0" w:lastRowFirstColumn="0" w:lastRowLastColumn="0"/>
+              <w:rPr>
+                <w:lang w:val="en-GB"/>
+              </w:rPr>
+            </w:pPr>
+            <w:proofErr w:type="spellStart"/>
+            <w:r>
+              <w:rPr>
+                <w:lang w:val="en-GB"/>
+              </w:rPr>
+              <w:t>TripManagementFunctionalities</w:t>
+            </w:r>
+            <w:proofErr w:type="spellEnd"/>
+            <w:r>
+              <w:rPr>
+                <w:lang w:val="en-GB"/>
+              </w:rPr>
+              <w:sym w:font="Wingdings" w:char="F0E0"/>
+            </w:r>
+            <w:r>
+              <w:rPr>
+                <w:lang w:val="en-GB"/>
+              </w:rPr>
+              <w:t xml:space="preserve"> </w:t>
+            </w:r>
+            <w:proofErr w:type="spellStart"/>
+            <w:r>
+              <w:rPr>
+                <w:lang w:val="en-GB"/>
+              </w:rPr>
+              <w:t>PaymentManager</w:t>
+            </w:r>
+            <w:proofErr w:type="spellEnd"/>
+          </w:p>
+        </w:tc>
+        <w:tc>
+          <w:tcPr>
+            <w:tcW w:w="2832" w:type="dxa"/>
+          </w:tcPr>
+          <w:p>
+            <w:pPr>
+              <w:pStyle w:val="Paragrafoelenco"/>
+              <w:ind w:left="0"/>
+              <w:cnfStyle w:val="000000000000" w:firstRow="0" w:lastRow="0" w:firstColumn="0" w:lastColumn="0" w:oddVBand="0" w:evenVBand="0" w:oddHBand="0" w:evenHBand="0" w:firstRowFirstColumn="0" w:firstRowLastColumn="0" w:lastRowFirstColumn="0" w:lastRowLastColumn="0"/>
+              <w:rPr>
+                <w:lang w:val="en-GB"/>
+              </w:rPr>
+            </w:pPr>
+          </w:p>
+        </w:tc>
+      </w:tr>
+      <w:tr>
+        <w:tc>
+          <w:tcPr>
+            <w:cnfStyle w:val="001000000000" w:firstRow="0" w:lastRow="0" w:firstColumn="1" w:lastColumn="0" w:oddVBand="0" w:evenVBand="0" w:oddHBand="0" w:evenHBand="0" w:firstRowFirstColumn="0" w:firstRowLastColumn="0" w:lastRowFirstColumn="0" w:lastRowLastColumn="0"/>
+            <w:tcW w:w="562" w:type="dxa"/>
+          </w:tcPr>
+          <w:p>
+            <w:pPr>
+              <w:pStyle w:val="Paragrafoelenco"/>
+              <w:ind w:left="0"/>
+              <w:rPr>
+                <w:b w:val="0"/>
+                <w:lang w:val="en-GB"/>
+              </w:rPr>
+            </w:pPr>
+            <w:r>
+              <w:rPr>
+                <w:b w:val="0"/>
+                <w:lang w:val="en-GB"/>
+              </w:rPr>
+              <w:t>I11</w:t>
+            </w:r>
+          </w:p>
+        </w:tc>
+        <w:tc>
+          <w:tcPr>
+            <w:tcW w:w="5100" w:type="dxa"/>
+          </w:tcPr>
+          <w:p>
+            <w:pPr>
+              <w:pStyle w:val="Paragrafoelenco"/>
+              <w:ind w:left="0"/>
+              <w:cnfStyle w:val="000000000000" w:firstRow="0" w:lastRow="0" w:firstColumn="0" w:lastColumn="0" w:oddVBand="0" w:evenVBand="0" w:oddHBand="0" w:evenHBand="0" w:firstRowFirstColumn="0" w:firstRowLastColumn="0" w:lastRowFirstColumn="0" w:lastRowLastColumn="0"/>
+              <w:rPr>
+                <w:lang w:val="en-GB"/>
+              </w:rPr>
+            </w:pPr>
+            <w:proofErr w:type="spellStart"/>
+            <w:r>
+              <w:rPr>
+                <w:lang w:val="en-GB"/>
+              </w:rPr>
+              <w:t>TripManagementFunctionalities</w:t>
+            </w:r>
+            <w:proofErr w:type="spellEnd"/>
+            <w:r>
+              <w:rPr>
+                <w:lang w:val="en-GB"/>
+              </w:rPr>
+              <w:sym w:font="Wingdings" w:char="F0E0"/>
+            </w:r>
+            <w:r>
+              <w:rPr>
+                <w:lang w:val="en-GB"/>
+              </w:rPr>
+              <w:t xml:space="preserve"> </w:t>
+            </w:r>
+            <w:proofErr w:type="spellStart"/>
+            <w:r>
+              <w:rPr>
+                <w:lang w:val="en-GB"/>
+              </w:rPr>
+              <w:t>CarManager</w:t>
+            </w:r>
+            <w:proofErr w:type="spellEnd"/>
+          </w:p>
+        </w:tc>
+        <w:tc>
+          <w:tcPr>
+            <w:tcW w:w="2832" w:type="dxa"/>
+          </w:tcPr>
+          <w:p>
+            <w:pPr>
+              <w:pStyle w:val="Paragrafoelenco"/>
+              <w:ind w:left="0"/>
+              <w:cnfStyle w:val="000000000000" w:firstRow="0" w:lastRow="0" w:firstColumn="0" w:lastColumn="0" w:oddVBand="0" w:evenVBand="0" w:oddHBand="0" w:evenHBand="0" w:firstRowFirstColumn="0" w:firstRowLastColumn="0" w:lastRowFirstColumn="0" w:lastRowLastColumn="0"/>
+              <w:rPr>
+                <w:lang w:val="en-GB"/>
+              </w:rPr>
+            </w:pPr>
+          </w:p>
+        </w:tc>
+      </w:tr>
+    </w:tbl>
+    <w:p>
+      <w:pPr>
+        <w:pStyle w:val="Paragrafoelenco"/>
+        <w:rPr>
+          <w:lang w:val="en-GB"/>
+        </w:rPr>
+      </w:pPr>
+    </w:p>
+    <w:p>
+      <w:pPr>
+        <w:pStyle w:val="Paragrafoelenco"/>
+        <w:rPr>
+          <w:lang w:val="en-GB"/>
+        </w:rPr>
+      </w:pPr>
+    </w:p>
+    <w:p>
+      <w:pPr>
+        <w:pStyle w:val="Paragrafoelenco"/>
+        <w:rPr>
+          <w:lang w:val="en-GB"/>
+        </w:rPr>
+      </w:pPr>
+    </w:p>
+    <w:p>
+      <w:pPr>
+        <w:pStyle w:val="Paragrafoelenco"/>
+        <w:rPr>
+          <w:lang w:val="en-GB"/>
+        </w:rPr>
+      </w:pPr>
+    </w:p>
+    <w:p>
+      <w:pPr>
+        <w:pStyle w:val="Paragrafoelenco"/>
+        <w:rPr>
+          <w:lang w:val="en-GB"/>
+        </w:rPr>
+      </w:pPr>
+    </w:p>
+    <w:p>
+      <w:pPr>
         <w:pStyle w:val="Titolo3"/>
       </w:pPr>
-      <w:bookmarkStart w:id="13" w:name="_Toc470775016"/>
+      <w:bookmarkStart w:id="13" w:name="_Toc470798333"/>
       <w:r>
+        <w:lastRenderedPageBreak/>
         <w:t>Subsystem Integration Sequence</w:t>
       </w:r>
       <w:bookmarkEnd w:id="13"/>
     </w:p>
     <w:p>
       <w:pPr>
+        <w:rPr>
+          <w:lang w:val="en-GB"/>
+        </w:rPr>
+      </w:pPr>
+      <w:r>
+        <w:rPr>
+          <w:lang w:val="en-GB"/>
+        </w:rPr>
+        <w:t>Now we first integrate both User subsystem and Trip subsystem with DBMS, then we integrate them together.</w:t>
+      </w:r>
+      <w:bookmarkStart w:id="14" w:name="_GoBack"/>
+      <w:bookmarkEnd w:id="14"/>
+    </w:p>
+    <w:p>
+      <w:pPr>
         <w:pStyle w:val="Titolo1"/>
         <w:pageBreakBefore/>
         <w:ind w:left="431" w:hanging="431"/>
       </w:pPr>
-      <w:bookmarkStart w:id="14" w:name="_Toc470775017"/>
+      <w:bookmarkStart w:id="15" w:name="_Toc470798334"/>
       <w:r>
         <w:lastRenderedPageBreak/>
         <w:t>Individual Steps and Test Description</w:t>
       </w:r>
-      <w:bookmarkEnd w:id="14"/>
+      <w:bookmarkEnd w:id="15"/>
     </w:p>
     <w:p>
       <w:pPr>
@@ -2985,12 +5429,12 @@
         <w:pageBreakBefore/>
         <w:ind w:left="431" w:hanging="431"/>
       </w:pPr>
-      <w:bookmarkStart w:id="15" w:name="_Toc470775018"/>
+      <w:bookmarkStart w:id="16" w:name="_Toc470798335"/>
       <w:r>
         <w:lastRenderedPageBreak/>
         <w:t>Performance analysis</w:t>
       </w:r>
-      <w:bookmarkEnd w:id="15"/>
+      <w:bookmarkEnd w:id="16"/>
     </w:p>
     <w:p>
       <w:pPr>
@@ -3010,12 +5454,12 @@
       <w:pPr>
         <w:pStyle w:val="Titolo1"/>
       </w:pPr>
-      <w:bookmarkStart w:id="16" w:name="_Toc470775019"/>
+      <w:bookmarkStart w:id="17" w:name="_Toc470798336"/>
       <w:r>
         <w:lastRenderedPageBreak/>
         <w:t>Tools and Test Equipment Required</w:t>
       </w:r>
-      <w:bookmarkEnd w:id="16"/>
+      <w:bookmarkEnd w:id="17"/>
     </w:p>
     <w:p>
       <w:pPr>
@@ -3035,12 +5479,12 @@
       <w:pPr>
         <w:pStyle w:val="Titolo1"/>
       </w:pPr>
-      <w:bookmarkStart w:id="17" w:name="_Toc470775020"/>
+      <w:bookmarkStart w:id="18" w:name="_Toc470798337"/>
       <w:r>
         <w:lastRenderedPageBreak/>
         <w:t>Required Program Stubs and Drivers</w:t>
       </w:r>
-      <w:bookmarkEnd w:id="17"/>
+      <w:bookmarkEnd w:id="18"/>
     </w:p>
     <w:p>
       <w:pPr>
@@ -3060,32 +5504,32 @@
       <w:pPr>
         <w:pStyle w:val="Titolo1"/>
       </w:pPr>
-      <w:bookmarkStart w:id="18" w:name="_Toc470775021"/>
+      <w:bookmarkStart w:id="19" w:name="_Toc470798338"/>
       <w:r>
         <w:lastRenderedPageBreak/>
         <w:t>Appendix</w:t>
       </w:r>
-      <w:bookmarkEnd w:id="18"/>
+      <w:bookmarkEnd w:id="19"/>
     </w:p>
     <w:p>
       <w:pPr>
         <w:pStyle w:val="Titolo2"/>
       </w:pPr>
-      <w:bookmarkStart w:id="19" w:name="_Toc470775022"/>
+      <w:bookmarkStart w:id="20" w:name="_Toc470798339"/>
       <w:r>
         <w:t>Used tools</w:t>
       </w:r>
-      <w:bookmarkEnd w:id="19"/>
+      <w:bookmarkEnd w:id="20"/>
     </w:p>
     <w:p>
       <w:pPr>
         <w:pStyle w:val="Titolo2"/>
       </w:pPr>
-      <w:bookmarkStart w:id="20" w:name="_Toc470775023"/>
+      <w:bookmarkStart w:id="21" w:name="_Toc470798340"/>
       <w:r>
         <w:t>Effort spent</w:t>
       </w:r>
-      <w:bookmarkEnd w:id="20"/>
+      <w:bookmarkEnd w:id="21"/>
     </w:p>
     <w:sectPr>
       <w:pgSz w:w="11906" w:h="16838"/>
@@ -3730,6 +6174,119 @@
     </w:lvl>
   </w:abstractNum>
   <w:abstractNum w:abstractNumId="6" w15:restartNumberingAfterBreak="0">
+    <w:nsid w:val="2317538E"/>
+    <w:multiLevelType w:val="hybridMultilevel"/>
+    <w:tmpl w:val="555E80F4"/>
+    <w:lvl w:ilvl="0" w:tplc="04100001">
+      <w:start w:val="1"/>
+      <w:numFmt w:val="bullet"/>
+      <w:lvlText w:val=""/>
+      <w:lvlJc w:val="left"/>
+      <w:pPr>
+        <w:ind w:left="720" w:hanging="360"/>
+      </w:pPr>
+      <w:rPr>
+        <w:rFonts w:ascii="Symbol" w:hAnsi="Symbol" w:hint="default"/>
+      </w:rPr>
+    </w:lvl>
+    <w:lvl w:ilvl="1" w:tplc="04100003">
+      <w:start w:val="1"/>
+      <w:numFmt w:val="bullet"/>
+      <w:lvlText w:val="o"/>
+      <w:lvlJc w:val="left"/>
+      <w:pPr>
+        <w:ind w:left="1440" w:hanging="360"/>
+      </w:pPr>
+      <w:rPr>
+        <w:rFonts w:ascii="Courier New" w:hAnsi="Courier New" w:cs="Courier New" w:hint="default"/>
+      </w:rPr>
+    </w:lvl>
+    <w:lvl w:ilvl="2" w:tplc="04100005" w:tentative="1">
+      <w:start w:val="1"/>
+      <w:numFmt w:val="bullet"/>
+      <w:lvlText w:val=""/>
+      <w:lvlJc w:val="left"/>
+      <w:pPr>
+        <w:ind w:left="2160" w:hanging="360"/>
+      </w:pPr>
+      <w:rPr>
+        <w:rFonts w:ascii="Wingdings" w:hAnsi="Wingdings" w:hint="default"/>
+      </w:rPr>
+    </w:lvl>
+    <w:lvl w:ilvl="3" w:tplc="04100001" w:tentative="1">
+      <w:start w:val="1"/>
+      <w:numFmt w:val="bullet"/>
+      <w:lvlText w:val=""/>
+      <w:lvlJc w:val="left"/>
+      <w:pPr>
+        <w:ind w:left="2880" w:hanging="360"/>
+      </w:pPr>
+      <w:rPr>
+        <w:rFonts w:ascii="Symbol" w:hAnsi="Symbol" w:hint="default"/>
+      </w:rPr>
+    </w:lvl>
+    <w:lvl w:ilvl="4" w:tplc="04100003" w:tentative="1">
+      <w:start w:val="1"/>
+      <w:numFmt w:val="bullet"/>
+      <w:lvlText w:val="o"/>
+      <w:lvlJc w:val="left"/>
+      <w:pPr>
+        <w:ind w:left="3600" w:hanging="360"/>
+      </w:pPr>
+      <w:rPr>
+        <w:rFonts w:ascii="Courier New" w:hAnsi="Courier New" w:cs="Courier New" w:hint="default"/>
+      </w:rPr>
+    </w:lvl>
+    <w:lvl w:ilvl="5" w:tplc="04100005" w:tentative="1">
+      <w:start w:val="1"/>
+      <w:numFmt w:val="bullet"/>
+      <w:lvlText w:val=""/>
+      <w:lvlJc w:val="left"/>
+      <w:pPr>
+        <w:ind w:left="4320" w:hanging="360"/>
+      </w:pPr>
+      <w:rPr>
+        <w:rFonts w:ascii="Wingdings" w:hAnsi="Wingdings" w:hint="default"/>
+      </w:rPr>
+    </w:lvl>
+    <w:lvl w:ilvl="6" w:tplc="04100001" w:tentative="1">
+      <w:start w:val="1"/>
+      <w:numFmt w:val="bullet"/>
+      <w:lvlText w:val=""/>
+      <w:lvlJc w:val="left"/>
+      <w:pPr>
+        <w:ind w:left="5040" w:hanging="360"/>
+      </w:pPr>
+      <w:rPr>
+        <w:rFonts w:ascii="Symbol" w:hAnsi="Symbol" w:hint="default"/>
+      </w:rPr>
+    </w:lvl>
+    <w:lvl w:ilvl="7" w:tplc="04100003" w:tentative="1">
+      <w:start w:val="1"/>
+      <w:numFmt w:val="bullet"/>
+      <w:lvlText w:val="o"/>
+      <w:lvlJc w:val="left"/>
+      <w:pPr>
+        <w:ind w:left="5760" w:hanging="360"/>
+      </w:pPr>
+      <w:rPr>
+        <w:rFonts w:ascii="Courier New" w:hAnsi="Courier New" w:cs="Courier New" w:hint="default"/>
+      </w:rPr>
+    </w:lvl>
+    <w:lvl w:ilvl="8" w:tplc="04100005" w:tentative="1">
+      <w:start w:val="1"/>
+      <w:numFmt w:val="bullet"/>
+      <w:lvlText w:val=""/>
+      <w:lvlJc w:val="left"/>
+      <w:pPr>
+        <w:ind w:left="6480" w:hanging="360"/>
+      </w:pPr>
+      <w:rPr>
+        <w:rFonts w:ascii="Wingdings" w:hAnsi="Wingdings" w:hint="default"/>
+      </w:rPr>
+    </w:lvl>
+  </w:abstractNum>
+  <w:abstractNum w:abstractNumId="7" w15:restartNumberingAfterBreak="0">
     <w:nsid w:val="2958479F"/>
     <w:multiLevelType w:val="hybridMultilevel"/>
     <w:tmpl w:val="B732990E"/>
@@ -3815,7 +6372,7 @@
       </w:pPr>
     </w:lvl>
   </w:abstractNum>
-  <w:abstractNum w:abstractNumId="7" w15:restartNumberingAfterBreak="0">
+  <w:abstractNum w:abstractNumId="8" w15:restartNumberingAfterBreak="0">
     <w:nsid w:val="2AA704EC"/>
     <w:multiLevelType w:val="hybridMultilevel"/>
     <w:tmpl w:val="B55AB146"/>
@@ -3904,7 +6461,7 @@
       </w:pPr>
     </w:lvl>
   </w:abstractNum>
-  <w:abstractNum w:abstractNumId="8" w15:restartNumberingAfterBreak="0">
+  <w:abstractNum w:abstractNumId="9" w15:restartNumberingAfterBreak="0">
     <w:nsid w:val="35AE0685"/>
     <w:multiLevelType w:val="hybridMultilevel"/>
     <w:tmpl w:val="5AA4D90A"/>
@@ -4017,7 +6574,7 @@
       </w:rPr>
     </w:lvl>
   </w:abstractNum>
-  <w:abstractNum w:abstractNumId="9" w15:restartNumberingAfterBreak="0">
+  <w:abstractNum w:abstractNumId="10" w15:restartNumberingAfterBreak="0">
     <w:nsid w:val="42D95374"/>
     <w:multiLevelType w:val="hybridMultilevel"/>
     <w:tmpl w:val="7AB85EF4"/>
@@ -4103,7 +6660,7 @@
       </w:pPr>
     </w:lvl>
   </w:abstractNum>
-  <w:abstractNum w:abstractNumId="10" w15:restartNumberingAfterBreak="0">
+  <w:abstractNum w:abstractNumId="11" w15:restartNumberingAfterBreak="0">
     <w:nsid w:val="48053C72"/>
     <w:multiLevelType w:val="hybridMultilevel"/>
     <w:tmpl w:val="3828A14E"/>
@@ -4189,7 +6746,7 @@
       </w:pPr>
     </w:lvl>
   </w:abstractNum>
-  <w:abstractNum w:abstractNumId="11" w15:restartNumberingAfterBreak="0">
+  <w:abstractNum w:abstractNumId="12" w15:restartNumberingAfterBreak="0">
     <w:nsid w:val="4BD14A91"/>
     <w:multiLevelType w:val="hybridMultilevel"/>
     <w:tmpl w:val="C484A956"/>
@@ -4275,7 +6832,7 @@
       </w:pPr>
     </w:lvl>
   </w:abstractNum>
-  <w:abstractNum w:abstractNumId="12" w15:restartNumberingAfterBreak="0">
+  <w:abstractNum w:abstractNumId="13" w15:restartNumberingAfterBreak="0">
     <w:nsid w:val="5032533C"/>
     <w:multiLevelType w:val="hybridMultilevel"/>
     <w:tmpl w:val="D5B64854"/>
@@ -4388,7 +6945,7 @@
       </w:rPr>
     </w:lvl>
   </w:abstractNum>
-  <w:abstractNum w:abstractNumId="13" w15:restartNumberingAfterBreak="0">
+  <w:abstractNum w:abstractNumId="14" w15:restartNumberingAfterBreak="0">
     <w:nsid w:val="527470E6"/>
     <w:multiLevelType w:val="hybridMultilevel"/>
     <w:tmpl w:val="D4DA3B2A"/>
@@ -4501,7 +7058,7 @@
       </w:rPr>
     </w:lvl>
   </w:abstractNum>
-  <w:abstractNum w:abstractNumId="14" w15:restartNumberingAfterBreak="0">
+  <w:abstractNum w:abstractNumId="15" w15:restartNumberingAfterBreak="0">
     <w:nsid w:val="527D3E99"/>
     <w:multiLevelType w:val="hybridMultilevel"/>
     <w:tmpl w:val="7D269FB0"/>
@@ -4614,7 +7171,7 @@
       </w:rPr>
     </w:lvl>
   </w:abstractNum>
-  <w:abstractNum w:abstractNumId="15" w15:restartNumberingAfterBreak="0">
+  <w:abstractNum w:abstractNumId="16" w15:restartNumberingAfterBreak="0">
     <w:nsid w:val="56C764C3"/>
     <w:multiLevelType w:val="hybridMultilevel"/>
     <w:tmpl w:val="D4346CD8"/>
@@ -4727,7 +7284,120 @@
       </w:rPr>
     </w:lvl>
   </w:abstractNum>
-  <w:abstractNum w:abstractNumId="16" w15:restartNumberingAfterBreak="0">
+  <w:abstractNum w:abstractNumId="17" w15:restartNumberingAfterBreak="0">
+    <w:nsid w:val="5BC71A91"/>
+    <w:multiLevelType w:val="hybridMultilevel"/>
+    <w:tmpl w:val="D2BE550E"/>
+    <w:lvl w:ilvl="0" w:tplc="04100001">
+      <w:start w:val="1"/>
+      <w:numFmt w:val="bullet"/>
+      <w:lvlText w:val=""/>
+      <w:lvlJc w:val="left"/>
+      <w:pPr>
+        <w:ind w:left="720" w:hanging="360"/>
+      </w:pPr>
+      <w:rPr>
+        <w:rFonts w:ascii="Symbol" w:hAnsi="Symbol" w:hint="default"/>
+      </w:rPr>
+    </w:lvl>
+    <w:lvl w:ilvl="1" w:tplc="04100003" w:tentative="1">
+      <w:start w:val="1"/>
+      <w:numFmt w:val="bullet"/>
+      <w:lvlText w:val="o"/>
+      <w:lvlJc w:val="left"/>
+      <w:pPr>
+        <w:ind w:left="1440" w:hanging="360"/>
+      </w:pPr>
+      <w:rPr>
+        <w:rFonts w:ascii="Courier New" w:hAnsi="Courier New" w:cs="Courier New" w:hint="default"/>
+      </w:rPr>
+    </w:lvl>
+    <w:lvl w:ilvl="2" w:tplc="04100005" w:tentative="1">
+      <w:start w:val="1"/>
+      <w:numFmt w:val="bullet"/>
+      <w:lvlText w:val=""/>
+      <w:lvlJc w:val="left"/>
+      <w:pPr>
+        <w:ind w:left="2160" w:hanging="360"/>
+      </w:pPr>
+      <w:rPr>
+        <w:rFonts w:ascii="Wingdings" w:hAnsi="Wingdings" w:hint="default"/>
+      </w:rPr>
+    </w:lvl>
+    <w:lvl w:ilvl="3" w:tplc="04100001" w:tentative="1">
+      <w:start w:val="1"/>
+      <w:numFmt w:val="bullet"/>
+      <w:lvlText w:val=""/>
+      <w:lvlJc w:val="left"/>
+      <w:pPr>
+        <w:ind w:left="2880" w:hanging="360"/>
+      </w:pPr>
+      <w:rPr>
+        <w:rFonts w:ascii="Symbol" w:hAnsi="Symbol" w:hint="default"/>
+      </w:rPr>
+    </w:lvl>
+    <w:lvl w:ilvl="4" w:tplc="04100003" w:tentative="1">
+      <w:start w:val="1"/>
+      <w:numFmt w:val="bullet"/>
+      <w:lvlText w:val="o"/>
+      <w:lvlJc w:val="left"/>
+      <w:pPr>
+        <w:ind w:left="3600" w:hanging="360"/>
+      </w:pPr>
+      <w:rPr>
+        <w:rFonts w:ascii="Courier New" w:hAnsi="Courier New" w:cs="Courier New" w:hint="default"/>
+      </w:rPr>
+    </w:lvl>
+    <w:lvl w:ilvl="5" w:tplc="04100005" w:tentative="1">
+      <w:start w:val="1"/>
+      <w:numFmt w:val="bullet"/>
+      <w:lvlText w:val=""/>
+      <w:lvlJc w:val="left"/>
+      <w:pPr>
+        <w:ind w:left="4320" w:hanging="360"/>
+      </w:pPr>
+      <w:rPr>
+        <w:rFonts w:ascii="Wingdings" w:hAnsi="Wingdings" w:hint="default"/>
+      </w:rPr>
+    </w:lvl>
+    <w:lvl w:ilvl="6" w:tplc="04100001" w:tentative="1">
+      <w:start w:val="1"/>
+      <w:numFmt w:val="bullet"/>
+      <w:lvlText w:val=""/>
+      <w:lvlJc w:val="left"/>
+      <w:pPr>
+        <w:ind w:left="5040" w:hanging="360"/>
+      </w:pPr>
+      <w:rPr>
+        <w:rFonts w:ascii="Symbol" w:hAnsi="Symbol" w:hint="default"/>
+      </w:rPr>
+    </w:lvl>
+    <w:lvl w:ilvl="7" w:tplc="04100003" w:tentative="1">
+      <w:start w:val="1"/>
+      <w:numFmt w:val="bullet"/>
+      <w:lvlText w:val="o"/>
+      <w:lvlJc w:val="left"/>
+      <w:pPr>
+        <w:ind w:left="5760" w:hanging="360"/>
+      </w:pPr>
+      <w:rPr>
+        <w:rFonts w:ascii="Courier New" w:hAnsi="Courier New" w:cs="Courier New" w:hint="default"/>
+      </w:rPr>
+    </w:lvl>
+    <w:lvl w:ilvl="8" w:tplc="04100005" w:tentative="1">
+      <w:start w:val="1"/>
+      <w:numFmt w:val="bullet"/>
+      <w:lvlText w:val=""/>
+      <w:lvlJc w:val="left"/>
+      <w:pPr>
+        <w:ind w:left="6480" w:hanging="360"/>
+      </w:pPr>
+      <w:rPr>
+        <w:rFonts w:ascii="Wingdings" w:hAnsi="Wingdings" w:hint="default"/>
+      </w:rPr>
+    </w:lvl>
+  </w:abstractNum>
+  <w:abstractNum w:abstractNumId="18" w15:restartNumberingAfterBreak="0">
     <w:nsid w:val="63E63245"/>
     <w:multiLevelType w:val="hybridMultilevel"/>
     <w:tmpl w:val="0056212A"/>
@@ -4839,7 +7509,7 @@
       </w:rPr>
     </w:lvl>
   </w:abstractNum>
-  <w:abstractNum w:abstractNumId="17" w15:restartNumberingAfterBreak="0">
+  <w:abstractNum w:abstractNumId="19" w15:restartNumberingAfterBreak="0">
     <w:nsid w:val="68A95DD8"/>
     <w:multiLevelType w:val="multilevel"/>
     <w:tmpl w:val="0410001F"/>
@@ -4941,22 +7611,22 @@
     <w:abstractNumId w:val="3"/>
   </w:num>
   <w:num w:numId="5">
+    <w:abstractNumId w:val="18"/>
+  </w:num>
+  <w:num w:numId="6">
+    <w:abstractNumId w:val="9"/>
+  </w:num>
+  <w:num w:numId="7">
     <w:abstractNumId w:val="16"/>
   </w:num>
-  <w:num w:numId="6">
-    <w:abstractNumId w:val="8"/>
-  </w:num>
-  <w:num w:numId="7">
-    <w:abstractNumId w:val="15"/>
-  </w:num>
   <w:num w:numId="8">
-    <w:abstractNumId w:val="12"/>
+    <w:abstractNumId w:val="13"/>
   </w:num>
   <w:num w:numId="9">
-    <w:abstractNumId w:val="13"/>
+    <w:abstractNumId w:val="14"/>
   </w:num>
   <w:num w:numId="10">
-    <w:abstractNumId w:val="9"/>
+    <w:abstractNumId w:val="10"/>
   </w:num>
   <w:num w:numId="11">
     <w:abstractNumId w:val="1"/>
@@ -4968,10 +7638,10 @@
     <w:abstractNumId w:val="2"/>
   </w:num>
   <w:num w:numId="14">
-    <w:abstractNumId w:val="17"/>
+    <w:abstractNumId w:val="19"/>
   </w:num>
   <w:num w:numId="15">
-    <w:abstractNumId w:val="10"/>
+    <w:abstractNumId w:val="11"/>
   </w:num>
   <w:num w:numId="16">
     <w:abstractNumId w:val="0"/>
@@ -4980,16 +7650,22 @@
     <w:abstractNumId w:val="5"/>
   </w:num>
   <w:num w:numId="18">
-    <w:abstractNumId w:val="14"/>
+    <w:abstractNumId w:val="15"/>
   </w:num>
   <w:num w:numId="19">
+    <w:abstractNumId w:val="7"/>
+  </w:num>
+  <w:num w:numId="20">
+    <w:abstractNumId w:val="8"/>
+  </w:num>
+  <w:num w:numId="21">
+    <w:abstractNumId w:val="12"/>
+  </w:num>
+  <w:num w:numId="22">
     <w:abstractNumId w:val="6"/>
   </w:num>
-  <w:num w:numId="20">
-    <w:abstractNumId w:val="7"/>
-  </w:num>
-  <w:num w:numId="21">
-    <w:abstractNumId w:val="11"/>
+  <w:num w:numId="23">
+    <w:abstractNumId w:val="17"/>
   </w:num>
 </w:numbering>
 </file>
@@ -6087,7 +8763,7 @@
 </file>
 
 <file path=customXml/itemProps1.xml><?xml version="1.0" encoding="utf-8"?>
-<ds:datastoreItem xmlns:ds="http://schemas.openxmlformats.org/officeDocument/2006/customXml" ds:itemID="{8703B97D-9541-4FFE-97F2-974C88DE5AA1}">
+<ds:datastoreItem xmlns:ds="http://schemas.openxmlformats.org/officeDocument/2006/customXml" ds:itemID="{6360E77B-28D9-4D8C-95F5-6C2F18A1E7C2}">
   <ds:schemaRefs>
     <ds:schemaRef ds:uri="http://schemas.openxmlformats.org/officeDocument/2006/bibliography"/>
   </ds:schemaRefs>

</xml_diff>

<commit_message>
Tool - Performance - Stub/Drivers
</commit_message>
<xml_diff>
--- a/IntegrationTestPlan/IntegrationTestPlanDocument_v1.0.docx
+++ b/IntegrationTestPlan/IntegrationTestPlanDocument_v1.0.docx
@@ -37,6 +37,7 @@
               <w:color w:val="404040" w:themeColor="text1" w:themeTint="BF"/>
               <w:sz w:val="40"/>
               <w:szCs w:val="40"/>
+              <w:lang w:val="en-GB"/>
             </w:rPr>
           </w:pPr>
           <w:r>
@@ -47,7 +48,7 @@
               <w:color w:val="404040" w:themeColor="text1" w:themeTint="BF"/>
               <w:sz w:val="40"/>
               <w:szCs w:val="40"/>
-              <w:lang w:eastAsia="it-IT"/>
+              <w:lang w:val="en-GB" w:eastAsia="it-IT"/>
             </w:rPr>
             <w:drawing>
               <wp:anchor distT="0" distB="0" distL="114300" distR="114300" simplePos="0" relativeHeight="251660288" behindDoc="1" locked="0" layoutInCell="1" allowOverlap="1" wp14:anchorId="69D37717" wp14:editId="708C9BDF">
@@ -73,7 +74,7 @@
                         <pic:cNvPicPr/>
                       </pic:nvPicPr>
                       <pic:blipFill>
-                        <a:blip r:embed="rId6">
+                        <a:blip r:embed="rId8">
                           <a:lum bright="70000" contrast="-70000"/>
                           <a:extLst>
                             <a:ext uri="{28A0092B-C50C-407E-A947-70E740481C1C}">
@@ -113,6 +114,7 @@
               <w:color w:val="404040" w:themeColor="text1" w:themeTint="BF"/>
               <w:sz w:val="40"/>
               <w:szCs w:val="40"/>
+              <w:lang w:val="en-GB"/>
             </w:rPr>
             <w:t>Politecnico di Milano</w:t>
           </w:r>
@@ -126,6 +128,7 @@
               <w:color w:val="404040" w:themeColor="text1" w:themeTint="BF"/>
               <w:sz w:val="40"/>
               <w:szCs w:val="40"/>
+              <w:lang w:val="en-GB"/>
             </w:rPr>
           </w:pPr>
           <w:r>
@@ -135,6 +138,7 @@
               <w:color w:val="404040" w:themeColor="text1" w:themeTint="BF"/>
               <w:sz w:val="40"/>
               <w:szCs w:val="40"/>
+              <w:lang w:val="en-GB"/>
             </w:rPr>
             <w:t>Software Engineering 2</w:t>
           </w:r>
@@ -145,6 +149,7 @@
               <w:color w:val="2E74B5" w:themeColor="accent1" w:themeShade="BF"/>
               <w:sz w:val="32"/>
               <w:szCs w:val="28"/>
+              <w:lang w:val="en-GB"/>
             </w:rPr>
           </w:pPr>
         </w:p>
@@ -154,6 +159,7 @@
               <w:color w:val="2E74B5" w:themeColor="accent1" w:themeShade="BF"/>
               <w:sz w:val="32"/>
               <w:szCs w:val="28"/>
+              <w:lang w:val="en-GB"/>
             </w:rPr>
           </w:pPr>
         </w:p>
@@ -163,6 +169,7 @@
               <w:color w:val="2E74B5" w:themeColor="accent1" w:themeShade="BF"/>
               <w:sz w:val="32"/>
               <w:szCs w:val="28"/>
+              <w:lang w:val="en-GB"/>
             </w:rPr>
           </w:pPr>
         </w:p>
@@ -172,6 +179,7 @@
               <w:color w:val="2E74B5" w:themeColor="accent1" w:themeShade="BF"/>
               <w:sz w:val="32"/>
               <w:szCs w:val="28"/>
+              <w:lang w:val="en-GB"/>
             </w:rPr>
           </w:pPr>
         </w:p>
@@ -181,6 +189,7 @@
               <w:color w:val="2E74B5" w:themeColor="accent1" w:themeShade="BF"/>
               <w:sz w:val="32"/>
               <w:szCs w:val="28"/>
+              <w:lang w:val="en-GB"/>
             </w:rPr>
           </w:pPr>
         </w:p>
@@ -190,6 +199,7 @@
               <w:color w:val="2E74B5" w:themeColor="accent1" w:themeShade="BF"/>
               <w:sz w:val="32"/>
               <w:szCs w:val="28"/>
+              <w:lang w:val="en-GB"/>
             </w:rPr>
           </w:pPr>
         </w:p>
@@ -383,6 +393,7 @@
               <w:b/>
               <w:sz w:val="32"/>
               <w:szCs w:val="28"/>
+              <w:lang w:val="en-GB"/>
             </w:rPr>
           </w:pPr>
           <w:r>
@@ -391,6 +402,7 @@
               <w:b/>
               <w:sz w:val="32"/>
               <w:szCs w:val="28"/>
+              <w:lang w:val="en-GB"/>
             </w:rPr>
             <w:t>Luca Franceschetti</w:t>
           </w:r>
@@ -406,6 +418,7 @@
               <w:color w:val="2E74B5" w:themeColor="accent1" w:themeShade="BF"/>
               <w:sz w:val="32"/>
               <w:szCs w:val="28"/>
+              <w:lang w:val="en-GB"/>
             </w:rPr>
           </w:pPr>
           <w:r>
@@ -414,6 +427,7 @@
               <w:b/>
               <w:sz w:val="32"/>
               <w:szCs w:val="28"/>
+              <w:lang w:val="en-GB"/>
             </w:rPr>
             <w:t>Gian Giacomo Gatti</w:t>
           </w:r>
@@ -428,7 +442,7 @@
           <w:numId w:val="0"/>
         </w:numPr>
       </w:pPr>
-      <w:bookmarkStart w:id="0" w:name="_Toc470801981"/>
+      <w:bookmarkStart w:id="0" w:name="_Toc471123361"/>
       <w:r>
         <w:lastRenderedPageBreak/>
         <w:t>Index</w:t>
@@ -437,6 +451,9 @@
     </w:p>
     <w:sdt>
       <w:sdtPr>
+        <w:rPr>
+          <w:lang w:val="en-GB"/>
+        </w:rPr>
         <w:id w:val="1854997607"/>
         <w:docPartObj>
           <w:docPartGallery w:val="Table of Contents"/>
@@ -464,15 +481,24 @@
             </w:rPr>
           </w:pPr>
           <w:r>
+            <w:rPr>
+              <w:lang w:val="en-GB"/>
+            </w:rPr>
             <w:fldChar w:fldCharType="begin"/>
           </w:r>
           <w:r>
+            <w:rPr>
+              <w:lang w:val="en-GB"/>
+            </w:rPr>
             <w:instrText xml:space="preserve"> TOC \o "1-3" \h \z \u </w:instrText>
           </w:r>
           <w:r>
+            <w:rPr>
+              <w:lang w:val="en-GB"/>
+            </w:rPr>
             <w:fldChar w:fldCharType="separate"/>
           </w:r>
-          <w:hyperlink w:anchor="_Toc470801981" w:history="1">
+          <w:hyperlink w:anchor="_Toc471123361" w:history="1">
             <w:r>
               <w:rPr>
                 <w:rStyle w:val="Collegamentoipertestuale"/>
@@ -499,7 +525,7 @@
                 <w:noProof/>
                 <w:webHidden/>
               </w:rPr>
-              <w:instrText xml:space="preserve"> PAGEREF _Toc470801981 \h </w:instrText>
+              <w:instrText xml:space="preserve"> PAGEREF _Toc471123361 \h </w:instrText>
             </w:r>
             <w:r>
               <w:rPr>
@@ -544,7 +570,7 @@
               <w:lang w:eastAsia="it-IT"/>
             </w:rPr>
           </w:pPr>
-          <w:hyperlink w:anchor="_Toc470801982" w:history="1">
+          <w:hyperlink w:anchor="_Toc471123362" w:history="1">
             <w:r>
               <w:rPr>
                 <w:rStyle w:val="Collegamentoipertestuale"/>
@@ -587,7 +613,7 @@
                 <w:noProof/>
                 <w:webHidden/>
               </w:rPr>
-              <w:instrText xml:space="preserve"> PAGEREF _Toc470801982 \h </w:instrText>
+              <w:instrText xml:space="preserve"> PAGEREF _Toc471123362 \h </w:instrText>
             </w:r>
             <w:r>
               <w:rPr>
@@ -632,7 +658,7 @@
               <w:lang w:eastAsia="it-IT"/>
             </w:rPr>
           </w:pPr>
-          <w:hyperlink w:anchor="_Toc470801983" w:history="1">
+          <w:hyperlink w:anchor="_Toc471123363" w:history="1">
             <w:r>
               <w:rPr>
                 <w:rStyle w:val="Collegamentoipertestuale"/>
@@ -675,7 +701,7 @@
                 <w:noProof/>
                 <w:webHidden/>
               </w:rPr>
-              <w:instrText xml:space="preserve"> PAGEREF _Toc470801983 \h </w:instrText>
+              <w:instrText xml:space="preserve"> PAGEREF _Toc471123363 \h </w:instrText>
             </w:r>
             <w:r>
               <w:rPr>
@@ -720,7 +746,7 @@
               <w:lang w:eastAsia="it-IT"/>
             </w:rPr>
           </w:pPr>
-          <w:hyperlink w:anchor="_Toc470801984" w:history="1">
+          <w:hyperlink w:anchor="_Toc471123364" w:history="1">
             <w:r>
               <w:rPr>
                 <w:rStyle w:val="Collegamentoipertestuale"/>
@@ -763,7 +789,7 @@
                 <w:noProof/>
                 <w:webHidden/>
               </w:rPr>
-              <w:instrText xml:space="preserve"> PAGEREF _Toc470801984 \h </w:instrText>
+              <w:instrText xml:space="preserve"> PAGEREF _Toc471123364 \h </w:instrText>
             </w:r>
             <w:r>
               <w:rPr>
@@ -793,274 +819,6 @@
               <w:fldChar w:fldCharType="end"/>
             </w:r>
           </w:hyperlink>
-        </w:p>
-        <w:bookmarkStart w:id="1" w:name="_GoBack"/>
-        <w:p>
-          <w:pPr>
-            <w:pStyle w:val="Sommario2"/>
-            <w:tabs>
-              <w:tab w:val="left" w:pos="880"/>
-              <w:tab w:val="right" w:leader="dot" w:pos="8494"/>
-            </w:tabs>
-            <w:rPr>
-              <w:rFonts w:eastAsiaTheme="minorEastAsia"/>
-              <w:noProof/>
-              <w:sz w:val="22"/>
-              <w:lang w:eastAsia="it-IT"/>
-            </w:rPr>
-          </w:pPr>
-          <w:r>
-            <w:rPr>
-              <w:rStyle w:val="Collegamentoipertestuale"/>
-              <w:noProof/>
-            </w:rPr>
-            <w:fldChar w:fldCharType="begin"/>
-          </w:r>
-          <w:r>
-            <w:rPr>
-              <w:rStyle w:val="Collegamentoipertestuale"/>
-              <w:noProof/>
-            </w:rPr>
-            <w:instrText xml:space="preserve"> </w:instrText>
-          </w:r>
-          <w:r>
-            <w:rPr>
-              <w:noProof/>
-            </w:rPr>
-            <w:instrText>HYPERLINK \l "_Toc470801985"</w:instrText>
-          </w:r>
-          <w:r>
-            <w:rPr>
-              <w:rStyle w:val="Collegamentoipertestuale"/>
-              <w:noProof/>
-            </w:rPr>
-            <w:instrText xml:space="preserve"> </w:instrText>
-          </w:r>
-          <w:r>
-            <w:rPr>
-              <w:rStyle w:val="Collegamentoipertestuale"/>
-              <w:noProof/>
-            </w:rPr>
-          </w:r>
-          <w:r>
-            <w:rPr>
-              <w:rStyle w:val="Collegamentoipertestuale"/>
-              <w:noProof/>
-            </w:rPr>
-            <w:fldChar w:fldCharType="separate"/>
-          </w:r>
-          <w:r>
-            <w:rPr>
-              <w:rStyle w:val="Collegamentoipertestuale"/>
-              <w:noProof/>
-            </w:rPr>
-            <w:t>1.3</w:t>
-          </w:r>
-          <w:r>
-            <w:rPr>
-              <w:rFonts w:eastAsiaTheme="minorEastAsia"/>
-              <w:noProof/>
-              <w:sz w:val="22"/>
-              <w:lang w:eastAsia="it-IT"/>
-            </w:rPr>
-            <w:tab/>
-          </w:r>
-          <w:r>
-            <w:rPr>
-              <w:rStyle w:val="Collegamentoipertestuale"/>
-              <w:noProof/>
-            </w:rPr>
-            <w:t>Scope</w:t>
-          </w:r>
-          <w:r>
-            <w:rPr>
-              <w:noProof/>
-              <w:webHidden/>
-            </w:rPr>
-            <w:tab/>
-          </w:r>
-          <w:r>
-            <w:rPr>
-              <w:noProof/>
-              <w:webHidden/>
-            </w:rPr>
-            <w:fldChar w:fldCharType="begin"/>
-          </w:r>
-          <w:r>
-            <w:rPr>
-              <w:noProof/>
-              <w:webHidden/>
-            </w:rPr>
-            <w:instrText xml:space="preserve"> PAGEREF _Toc470801985 \h </w:instrText>
-          </w:r>
-          <w:r>
-            <w:rPr>
-              <w:noProof/>
-              <w:webHidden/>
-            </w:rPr>
-          </w:r>
-          <w:r>
-            <w:rPr>
-              <w:noProof/>
-              <w:webHidden/>
-            </w:rPr>
-            <w:fldChar w:fldCharType="separate"/>
-          </w:r>
-          <w:r>
-            <w:rPr>
-              <w:noProof/>
-              <w:webHidden/>
-            </w:rPr>
-            <w:t>3</w:t>
-          </w:r>
-          <w:r>
-            <w:rPr>
-              <w:noProof/>
-              <w:webHidden/>
-            </w:rPr>
-            <w:fldChar w:fldCharType="end"/>
-          </w:r>
-          <w:r>
-            <w:rPr>
-              <w:rStyle w:val="Collegamentoipertestuale"/>
-              <w:noProof/>
-            </w:rPr>
-            <w:fldChar w:fldCharType="end"/>
-          </w:r>
-        </w:p>
-        <w:bookmarkEnd w:id="1"/>
-        <w:p>
-          <w:pPr>
-            <w:pStyle w:val="Sommario2"/>
-            <w:tabs>
-              <w:tab w:val="left" w:pos="880"/>
-              <w:tab w:val="right" w:leader="dot" w:pos="8494"/>
-            </w:tabs>
-            <w:rPr>
-              <w:rFonts w:eastAsiaTheme="minorEastAsia"/>
-              <w:noProof/>
-              <w:sz w:val="22"/>
-              <w:lang w:eastAsia="it-IT"/>
-            </w:rPr>
-          </w:pPr>
-          <w:r>
-            <w:rPr>
-              <w:rStyle w:val="Collegamentoipertestuale"/>
-              <w:noProof/>
-            </w:rPr>
-            <w:fldChar w:fldCharType="begin"/>
-          </w:r>
-          <w:r>
-            <w:rPr>
-              <w:rStyle w:val="Collegamentoipertestuale"/>
-              <w:noProof/>
-            </w:rPr>
-            <w:instrText xml:space="preserve"> </w:instrText>
-          </w:r>
-          <w:r>
-            <w:rPr>
-              <w:noProof/>
-            </w:rPr>
-            <w:instrText>HYPERLINK \l "_Toc470801986"</w:instrText>
-          </w:r>
-          <w:r>
-            <w:rPr>
-              <w:rStyle w:val="Collegamentoipertestuale"/>
-              <w:noProof/>
-            </w:rPr>
-            <w:instrText xml:space="preserve"> </w:instrText>
-          </w:r>
-          <w:r>
-            <w:rPr>
-              <w:rStyle w:val="Collegamentoipertestuale"/>
-              <w:noProof/>
-            </w:rPr>
-          </w:r>
-          <w:r>
-            <w:rPr>
-              <w:rStyle w:val="Collegamentoipertestuale"/>
-              <w:noProof/>
-            </w:rPr>
-            <w:fldChar w:fldCharType="separate"/>
-          </w:r>
-          <w:r>
-            <w:rPr>
-              <w:rStyle w:val="Collegamentoipertestuale"/>
-              <w:noProof/>
-            </w:rPr>
-            <w:t>1.4</w:t>
-          </w:r>
-          <w:r>
-            <w:rPr>
-              <w:rFonts w:eastAsiaTheme="minorEastAsia"/>
-              <w:noProof/>
-              <w:sz w:val="22"/>
-              <w:lang w:eastAsia="it-IT"/>
-            </w:rPr>
-            <w:tab/>
-          </w:r>
-          <w:r>
-            <w:rPr>
-              <w:rStyle w:val="Collegamentoipertestuale"/>
-              <w:noProof/>
-            </w:rPr>
-            <w:t>Definitions, Acronyms, Abbreviations</w:t>
-          </w:r>
-          <w:r>
-            <w:rPr>
-              <w:noProof/>
-              <w:webHidden/>
-            </w:rPr>
-            <w:tab/>
-          </w:r>
-          <w:r>
-            <w:rPr>
-              <w:noProof/>
-              <w:webHidden/>
-            </w:rPr>
-            <w:fldChar w:fldCharType="begin"/>
-          </w:r>
-          <w:r>
-            <w:rPr>
-              <w:noProof/>
-              <w:webHidden/>
-            </w:rPr>
-            <w:instrText xml:space="preserve"> PAGEREF _Toc470801986 \h </w:instrText>
-          </w:r>
-          <w:r>
-            <w:rPr>
-              <w:noProof/>
-              <w:webHidden/>
-            </w:rPr>
-          </w:r>
-          <w:r>
-            <w:rPr>
-              <w:noProof/>
-              <w:webHidden/>
-            </w:rPr>
-            <w:fldChar w:fldCharType="separate"/>
-          </w:r>
-          <w:r>
-            <w:rPr>
-              <w:noProof/>
-              <w:webHidden/>
-            </w:rPr>
-            <w:t>3</w:t>
-          </w:r>
-          <w:r>
-            <w:rPr>
-              <w:noProof/>
-              <w:webHidden/>
-            </w:rPr>
-            <w:fldChar w:fldCharType="end"/>
-          </w:r>
-          <w:r>
-            <w:rPr>
-              <w:rStyle w:val="Collegamentoipertestuale"/>
-              <w:noProof/>
-            </w:rPr>
-            <w:fldChar w:fldCharType="end"/>
-          </w:r>
         </w:p>
         <w:p>
           <w:pPr>
@@ -1076,13 +834,13 @@
               <w:lang w:eastAsia="it-IT"/>
             </w:rPr>
           </w:pPr>
-          <w:hyperlink w:anchor="_Toc470801987" w:history="1">
+          <w:hyperlink w:anchor="_Toc471123365" w:history="1">
             <w:r>
               <w:rPr>
                 <w:rStyle w:val="Collegamentoipertestuale"/>
                 <w:noProof/>
               </w:rPr>
-              <w:t>1.5</w:t>
+              <w:t>1.3</w:t>
             </w:r>
             <w:r>
               <w:rPr>
@@ -1098,6 +856,182 @@
                 <w:rStyle w:val="Collegamentoipertestuale"/>
                 <w:noProof/>
               </w:rPr>
+              <w:t>Scope</w:t>
+            </w:r>
+            <w:r>
+              <w:rPr>
+                <w:noProof/>
+                <w:webHidden/>
+              </w:rPr>
+              <w:tab/>
+            </w:r>
+            <w:r>
+              <w:rPr>
+                <w:noProof/>
+                <w:webHidden/>
+              </w:rPr>
+              <w:fldChar w:fldCharType="begin"/>
+            </w:r>
+            <w:r>
+              <w:rPr>
+                <w:noProof/>
+                <w:webHidden/>
+              </w:rPr>
+              <w:instrText xml:space="preserve"> PAGEREF _Toc471123365 \h </w:instrText>
+            </w:r>
+            <w:r>
+              <w:rPr>
+                <w:noProof/>
+                <w:webHidden/>
+              </w:rPr>
+            </w:r>
+            <w:r>
+              <w:rPr>
+                <w:noProof/>
+                <w:webHidden/>
+              </w:rPr>
+              <w:fldChar w:fldCharType="separate"/>
+            </w:r>
+            <w:r>
+              <w:rPr>
+                <w:noProof/>
+                <w:webHidden/>
+              </w:rPr>
+              <w:t>3</w:t>
+            </w:r>
+            <w:r>
+              <w:rPr>
+                <w:noProof/>
+                <w:webHidden/>
+              </w:rPr>
+              <w:fldChar w:fldCharType="end"/>
+            </w:r>
+          </w:hyperlink>
+        </w:p>
+        <w:p>
+          <w:pPr>
+            <w:pStyle w:val="Sommario2"/>
+            <w:tabs>
+              <w:tab w:val="left" w:pos="880"/>
+              <w:tab w:val="right" w:leader="dot" w:pos="8494"/>
+            </w:tabs>
+            <w:rPr>
+              <w:rFonts w:eastAsiaTheme="minorEastAsia"/>
+              <w:noProof/>
+              <w:sz w:val="22"/>
+              <w:lang w:eastAsia="it-IT"/>
+            </w:rPr>
+          </w:pPr>
+          <w:hyperlink w:anchor="_Toc471123366" w:history="1">
+            <w:r>
+              <w:rPr>
+                <w:rStyle w:val="Collegamentoipertestuale"/>
+                <w:noProof/>
+              </w:rPr>
+              <w:t>1.4</w:t>
+            </w:r>
+            <w:r>
+              <w:rPr>
+                <w:rFonts w:eastAsiaTheme="minorEastAsia"/>
+                <w:noProof/>
+                <w:sz w:val="22"/>
+                <w:lang w:eastAsia="it-IT"/>
+              </w:rPr>
+              <w:tab/>
+            </w:r>
+            <w:r>
+              <w:rPr>
+                <w:rStyle w:val="Collegamentoipertestuale"/>
+                <w:noProof/>
+              </w:rPr>
+              <w:t>Definitions, Acronyms, Abbreviations</w:t>
+            </w:r>
+            <w:r>
+              <w:rPr>
+                <w:noProof/>
+                <w:webHidden/>
+              </w:rPr>
+              <w:tab/>
+            </w:r>
+            <w:r>
+              <w:rPr>
+                <w:noProof/>
+                <w:webHidden/>
+              </w:rPr>
+              <w:fldChar w:fldCharType="begin"/>
+            </w:r>
+            <w:r>
+              <w:rPr>
+                <w:noProof/>
+                <w:webHidden/>
+              </w:rPr>
+              <w:instrText xml:space="preserve"> PAGEREF _Toc471123366 \h </w:instrText>
+            </w:r>
+            <w:r>
+              <w:rPr>
+                <w:noProof/>
+                <w:webHidden/>
+              </w:rPr>
+            </w:r>
+            <w:r>
+              <w:rPr>
+                <w:noProof/>
+                <w:webHidden/>
+              </w:rPr>
+              <w:fldChar w:fldCharType="separate"/>
+            </w:r>
+            <w:r>
+              <w:rPr>
+                <w:noProof/>
+                <w:webHidden/>
+              </w:rPr>
+              <w:t>3</w:t>
+            </w:r>
+            <w:r>
+              <w:rPr>
+                <w:noProof/>
+                <w:webHidden/>
+              </w:rPr>
+              <w:fldChar w:fldCharType="end"/>
+            </w:r>
+          </w:hyperlink>
+        </w:p>
+        <w:p>
+          <w:pPr>
+            <w:pStyle w:val="Sommario2"/>
+            <w:tabs>
+              <w:tab w:val="left" w:pos="880"/>
+              <w:tab w:val="right" w:leader="dot" w:pos="8494"/>
+            </w:tabs>
+            <w:rPr>
+              <w:rFonts w:eastAsiaTheme="minorEastAsia"/>
+              <w:noProof/>
+              <w:sz w:val="22"/>
+              <w:lang w:eastAsia="it-IT"/>
+            </w:rPr>
+          </w:pPr>
+          <w:hyperlink w:anchor="_Toc471123367" w:history="1">
+            <w:r>
+              <w:rPr>
+                <w:rStyle w:val="Collegamentoipertestuale"/>
+                <w:noProof/>
+              </w:rPr>
+              <w:t>1.5</w:t>
+            </w:r>
+            <w:r>
+              <w:rPr>
+                <w:rFonts w:eastAsiaTheme="minorEastAsia"/>
+                <w:noProof/>
+                <w:sz w:val="22"/>
+                <w:lang w:eastAsia="it-IT"/>
+              </w:rPr>
+              <w:tab/>
+            </w:r>
+            <w:r>
+              <w:rPr>
+                <w:rStyle w:val="Collegamentoipertestuale"/>
+                <w:noProof/>
+              </w:rPr>
               <w:t>Reference Documents</w:t>
             </w:r>
             <w:r>
@@ -1119,7 +1053,7 @@
                 <w:noProof/>
                 <w:webHidden/>
               </w:rPr>
-              <w:instrText xml:space="preserve"> PAGEREF _Toc470801987 \h </w:instrText>
+              <w:instrText xml:space="preserve"> PAGEREF _Toc471123367 \h </w:instrText>
             </w:r>
             <w:r>
               <w:rPr>
@@ -1164,7 +1098,7 @@
               <w:lang w:eastAsia="it-IT"/>
             </w:rPr>
           </w:pPr>
-          <w:hyperlink w:anchor="_Toc470801988" w:history="1">
+          <w:hyperlink w:anchor="_Toc471123368" w:history="1">
             <w:r>
               <w:rPr>
                 <w:rStyle w:val="Collegamentoipertestuale"/>
@@ -1207,7 +1141,7 @@
                 <w:noProof/>
                 <w:webHidden/>
               </w:rPr>
-              <w:instrText xml:space="preserve"> PAGEREF _Toc470801988 \h </w:instrText>
+              <w:instrText xml:space="preserve"> PAGEREF _Toc471123368 \h </w:instrText>
             </w:r>
             <w:r>
               <w:rPr>
@@ -1252,7 +1186,7 @@
               <w:lang w:eastAsia="it-IT"/>
             </w:rPr>
           </w:pPr>
-          <w:hyperlink w:anchor="_Toc470801989" w:history="1">
+          <w:hyperlink w:anchor="_Toc471123369" w:history="1">
             <w:r>
               <w:rPr>
                 <w:rStyle w:val="Collegamentoipertestuale"/>
@@ -1295,7 +1229,7 @@
                 <w:noProof/>
                 <w:webHidden/>
               </w:rPr>
-              <w:instrText xml:space="preserve"> PAGEREF _Toc470801989 \h </w:instrText>
+              <w:instrText xml:space="preserve"> PAGEREF _Toc471123369 \h </w:instrText>
             </w:r>
             <w:r>
               <w:rPr>
@@ -1340,7 +1274,7 @@
               <w:lang w:eastAsia="it-IT"/>
             </w:rPr>
           </w:pPr>
-          <w:hyperlink w:anchor="_Toc470801990" w:history="1">
+          <w:hyperlink w:anchor="_Toc471123370" w:history="1">
             <w:r>
               <w:rPr>
                 <w:rStyle w:val="Collegamentoipertestuale"/>
@@ -1383,7 +1317,7 @@
                 <w:noProof/>
                 <w:webHidden/>
               </w:rPr>
-              <w:instrText xml:space="preserve"> PAGEREF _Toc470801990 \h </w:instrText>
+              <w:instrText xml:space="preserve"> PAGEREF _Toc471123370 \h </w:instrText>
             </w:r>
             <w:r>
               <w:rPr>
@@ -1428,7 +1362,7 @@
               <w:lang w:eastAsia="it-IT"/>
             </w:rPr>
           </w:pPr>
-          <w:hyperlink w:anchor="_Toc470801991" w:history="1">
+          <w:hyperlink w:anchor="_Toc471123371" w:history="1">
             <w:r>
               <w:rPr>
                 <w:rStyle w:val="Collegamentoipertestuale"/>
@@ -1471,7 +1405,7 @@
                 <w:noProof/>
                 <w:webHidden/>
               </w:rPr>
-              <w:instrText xml:space="preserve"> PAGEREF _Toc470801991 \h </w:instrText>
+              <w:instrText xml:space="preserve"> PAGEREF _Toc471123371 \h </w:instrText>
             </w:r>
             <w:r>
               <w:rPr>
@@ -1516,7 +1450,7 @@
               <w:lang w:eastAsia="it-IT"/>
             </w:rPr>
           </w:pPr>
-          <w:hyperlink w:anchor="_Toc470801992" w:history="1">
+          <w:hyperlink w:anchor="_Toc471123372" w:history="1">
             <w:r>
               <w:rPr>
                 <w:rStyle w:val="Collegamentoipertestuale"/>
@@ -1559,7 +1493,7 @@
                 <w:noProof/>
                 <w:webHidden/>
               </w:rPr>
-              <w:instrText xml:space="preserve"> PAGEREF _Toc470801992 \h </w:instrText>
+              <w:instrText xml:space="preserve"> PAGEREF _Toc471123372 \h </w:instrText>
             </w:r>
             <w:r>
               <w:rPr>
@@ -1604,7 +1538,7 @@
               <w:lang w:eastAsia="it-IT"/>
             </w:rPr>
           </w:pPr>
-          <w:hyperlink w:anchor="_Toc470801993" w:history="1">
+          <w:hyperlink w:anchor="_Toc471123373" w:history="1">
             <w:r>
               <w:rPr>
                 <w:rStyle w:val="Collegamentoipertestuale"/>
@@ -1647,7 +1581,7 @@
                 <w:noProof/>
                 <w:webHidden/>
               </w:rPr>
-              <w:instrText xml:space="preserve"> PAGEREF _Toc470801993 \h </w:instrText>
+              <w:instrText xml:space="preserve"> PAGEREF _Toc471123373 \h </w:instrText>
             </w:r>
             <w:r>
               <w:rPr>
@@ -1692,7 +1626,7 @@
               <w:lang w:eastAsia="it-IT"/>
             </w:rPr>
           </w:pPr>
-          <w:hyperlink w:anchor="_Toc470801994" w:history="1">
+          <w:hyperlink w:anchor="_Toc471123374" w:history="1">
             <w:r>
               <w:rPr>
                 <w:rStyle w:val="Collegamentoipertestuale"/>
@@ -1735,7 +1669,7 @@
                 <w:noProof/>
                 <w:webHidden/>
               </w:rPr>
-              <w:instrText xml:space="preserve"> PAGEREF _Toc470801994 \h </w:instrText>
+              <w:instrText xml:space="preserve"> PAGEREF _Toc471123374 \h </w:instrText>
             </w:r>
             <w:r>
               <w:rPr>
@@ -1780,7 +1714,7 @@
               <w:lang w:eastAsia="it-IT"/>
             </w:rPr>
           </w:pPr>
-          <w:hyperlink w:anchor="_Toc470801995" w:history="1">
+          <w:hyperlink w:anchor="_Toc471123375" w:history="1">
             <w:r>
               <w:rPr>
                 <w:rStyle w:val="Collegamentoipertestuale"/>
@@ -1823,7 +1757,7 @@
                 <w:noProof/>
                 <w:webHidden/>
               </w:rPr>
-              <w:instrText xml:space="preserve"> PAGEREF _Toc470801995 \h </w:instrText>
+              <w:instrText xml:space="preserve"> PAGEREF _Toc471123375 \h </w:instrText>
             </w:r>
             <w:r>
               <w:rPr>
@@ -1868,7 +1802,7 @@
               <w:lang w:eastAsia="it-IT"/>
             </w:rPr>
           </w:pPr>
-          <w:hyperlink w:anchor="_Toc470801996" w:history="1">
+          <w:hyperlink w:anchor="_Toc471123376" w:history="1">
             <w:r>
               <w:rPr>
                 <w:rStyle w:val="Collegamentoipertestuale"/>
@@ -1911,7 +1845,183 @@
                 <w:noProof/>
                 <w:webHidden/>
               </w:rPr>
-              <w:instrText xml:space="preserve"> PAGEREF _Toc470801996 \h </w:instrText>
+              <w:instrText xml:space="preserve"> PAGEREF _Toc471123376 \h </w:instrText>
+            </w:r>
+            <w:r>
+              <w:rPr>
+                <w:noProof/>
+                <w:webHidden/>
+              </w:rPr>
+            </w:r>
+            <w:r>
+              <w:rPr>
+                <w:noProof/>
+                <w:webHidden/>
+              </w:rPr>
+              <w:fldChar w:fldCharType="separate"/>
+            </w:r>
+            <w:r>
+              <w:rPr>
+                <w:noProof/>
+                <w:webHidden/>
+              </w:rPr>
+              <w:t>11</w:t>
+            </w:r>
+            <w:r>
+              <w:rPr>
+                <w:noProof/>
+                <w:webHidden/>
+              </w:rPr>
+              <w:fldChar w:fldCharType="end"/>
+            </w:r>
+          </w:hyperlink>
+        </w:p>
+        <w:p>
+          <w:pPr>
+            <w:pStyle w:val="Sommario2"/>
+            <w:tabs>
+              <w:tab w:val="left" w:pos="880"/>
+              <w:tab w:val="right" w:leader="dot" w:pos="8494"/>
+            </w:tabs>
+            <w:rPr>
+              <w:rFonts w:eastAsiaTheme="minorEastAsia"/>
+              <w:noProof/>
+              <w:sz w:val="22"/>
+              <w:lang w:eastAsia="it-IT"/>
+            </w:rPr>
+          </w:pPr>
+          <w:hyperlink w:anchor="_Toc471123377" w:history="1">
+            <w:r>
+              <w:rPr>
+                <w:rStyle w:val="Collegamentoipertestuale"/>
+                <w:noProof/>
+              </w:rPr>
+              <w:t>4.1</w:t>
+            </w:r>
+            <w:r>
+              <w:rPr>
+                <w:rFonts w:eastAsiaTheme="minorEastAsia"/>
+                <w:noProof/>
+                <w:sz w:val="22"/>
+                <w:lang w:eastAsia="it-IT"/>
+              </w:rPr>
+              <w:tab/>
+            </w:r>
+            <w:r>
+              <w:rPr>
+                <w:rStyle w:val="Collegamentoipertestuale"/>
+                <w:noProof/>
+              </w:rPr>
+              <w:t>Mobile Performance Analysis</w:t>
+            </w:r>
+            <w:r>
+              <w:rPr>
+                <w:noProof/>
+                <w:webHidden/>
+              </w:rPr>
+              <w:tab/>
+            </w:r>
+            <w:r>
+              <w:rPr>
+                <w:noProof/>
+                <w:webHidden/>
+              </w:rPr>
+              <w:fldChar w:fldCharType="begin"/>
+            </w:r>
+            <w:r>
+              <w:rPr>
+                <w:noProof/>
+                <w:webHidden/>
+              </w:rPr>
+              <w:instrText xml:space="preserve"> PAGEREF _Toc471123377 \h </w:instrText>
+            </w:r>
+            <w:r>
+              <w:rPr>
+                <w:noProof/>
+                <w:webHidden/>
+              </w:rPr>
+            </w:r>
+            <w:r>
+              <w:rPr>
+                <w:noProof/>
+                <w:webHidden/>
+              </w:rPr>
+              <w:fldChar w:fldCharType="separate"/>
+            </w:r>
+            <w:r>
+              <w:rPr>
+                <w:noProof/>
+                <w:webHidden/>
+              </w:rPr>
+              <w:t>11</w:t>
+            </w:r>
+            <w:r>
+              <w:rPr>
+                <w:noProof/>
+                <w:webHidden/>
+              </w:rPr>
+              <w:fldChar w:fldCharType="end"/>
+            </w:r>
+          </w:hyperlink>
+        </w:p>
+        <w:p>
+          <w:pPr>
+            <w:pStyle w:val="Sommario2"/>
+            <w:tabs>
+              <w:tab w:val="left" w:pos="880"/>
+              <w:tab w:val="right" w:leader="dot" w:pos="8494"/>
+            </w:tabs>
+            <w:rPr>
+              <w:rFonts w:eastAsiaTheme="minorEastAsia"/>
+              <w:noProof/>
+              <w:sz w:val="22"/>
+              <w:lang w:eastAsia="it-IT"/>
+            </w:rPr>
+          </w:pPr>
+          <w:hyperlink w:anchor="_Toc471123378" w:history="1">
+            <w:r>
+              <w:rPr>
+                <w:rStyle w:val="Collegamentoipertestuale"/>
+                <w:noProof/>
+              </w:rPr>
+              <w:t>4.2</w:t>
+            </w:r>
+            <w:r>
+              <w:rPr>
+                <w:rFonts w:eastAsiaTheme="minorEastAsia"/>
+                <w:noProof/>
+                <w:sz w:val="22"/>
+                <w:lang w:eastAsia="it-IT"/>
+              </w:rPr>
+              <w:tab/>
+            </w:r>
+            <w:r>
+              <w:rPr>
+                <w:rStyle w:val="Collegamentoipertestuale"/>
+                <w:noProof/>
+              </w:rPr>
+              <w:t>Desktop Performance Analysis</w:t>
+            </w:r>
+            <w:r>
+              <w:rPr>
+                <w:noProof/>
+                <w:webHidden/>
+              </w:rPr>
+              <w:tab/>
+            </w:r>
+            <w:r>
+              <w:rPr>
+                <w:noProof/>
+                <w:webHidden/>
+              </w:rPr>
+              <w:fldChar w:fldCharType="begin"/>
+            </w:r>
+            <w:r>
+              <w:rPr>
+                <w:noProof/>
+                <w:webHidden/>
+              </w:rPr>
+              <w:instrText xml:space="preserve"> PAGEREF _Toc471123378 \h </w:instrText>
             </w:r>
             <w:r>
               <w:rPr>
@@ -1956,7 +2066,7 @@
               <w:lang w:eastAsia="it-IT"/>
             </w:rPr>
           </w:pPr>
-          <w:hyperlink w:anchor="_Toc470801997" w:history="1">
+          <w:hyperlink w:anchor="_Toc471123379" w:history="1">
             <w:r>
               <w:rPr>
                 <w:rStyle w:val="Collegamentoipertestuale"/>
@@ -1999,7 +2109,7 @@
                 <w:noProof/>
                 <w:webHidden/>
               </w:rPr>
-              <w:instrText xml:space="preserve"> PAGEREF _Toc470801997 \h </w:instrText>
+              <w:instrText xml:space="preserve"> PAGEREF _Toc471123379 \h </w:instrText>
             </w:r>
             <w:r>
               <w:rPr>
@@ -2044,7 +2154,7 @@
               <w:lang w:eastAsia="it-IT"/>
             </w:rPr>
           </w:pPr>
-          <w:hyperlink w:anchor="_Toc470801998" w:history="1">
+          <w:hyperlink w:anchor="_Toc471123380" w:history="1">
             <w:r>
               <w:rPr>
                 <w:rStyle w:val="Collegamentoipertestuale"/>
@@ -2066,7 +2176,7 @@
                 <w:rStyle w:val="Collegamentoipertestuale"/>
                 <w:noProof/>
               </w:rPr>
-              <w:t>Required Program Stubs and Drivers</w:t>
+              <w:t>Program Stubs and Test Data Required</w:t>
             </w:r>
             <w:r>
               <w:rPr>
@@ -2087,7 +2197,95 @@
                 <w:noProof/>
                 <w:webHidden/>
               </w:rPr>
-              <w:instrText xml:space="preserve"> PAGEREF _Toc470801998 \h </w:instrText>
+              <w:instrText xml:space="preserve"> PAGEREF _Toc471123380 \h </w:instrText>
+            </w:r>
+            <w:r>
+              <w:rPr>
+                <w:noProof/>
+                <w:webHidden/>
+              </w:rPr>
+            </w:r>
+            <w:r>
+              <w:rPr>
+                <w:noProof/>
+                <w:webHidden/>
+              </w:rPr>
+              <w:fldChar w:fldCharType="separate"/>
+            </w:r>
+            <w:r>
+              <w:rPr>
+                <w:noProof/>
+                <w:webHidden/>
+              </w:rPr>
+              <w:t>13</w:t>
+            </w:r>
+            <w:r>
+              <w:rPr>
+                <w:noProof/>
+                <w:webHidden/>
+              </w:rPr>
+              <w:fldChar w:fldCharType="end"/>
+            </w:r>
+          </w:hyperlink>
+        </w:p>
+        <w:p>
+          <w:pPr>
+            <w:pStyle w:val="Sommario2"/>
+            <w:tabs>
+              <w:tab w:val="left" w:pos="880"/>
+              <w:tab w:val="right" w:leader="dot" w:pos="8494"/>
+            </w:tabs>
+            <w:rPr>
+              <w:rFonts w:eastAsiaTheme="minorEastAsia"/>
+              <w:noProof/>
+              <w:sz w:val="22"/>
+              <w:lang w:eastAsia="it-IT"/>
+            </w:rPr>
+          </w:pPr>
+          <w:hyperlink w:anchor="_Toc471123381" w:history="1">
+            <w:r>
+              <w:rPr>
+                <w:rStyle w:val="Collegamentoipertestuale"/>
+                <w:noProof/>
+              </w:rPr>
+              <w:t>6.1</w:t>
+            </w:r>
+            <w:r>
+              <w:rPr>
+                <w:rFonts w:eastAsiaTheme="minorEastAsia"/>
+                <w:noProof/>
+                <w:sz w:val="22"/>
+                <w:lang w:eastAsia="it-IT"/>
+              </w:rPr>
+              <w:tab/>
+            </w:r>
+            <w:r>
+              <w:rPr>
+                <w:rStyle w:val="Collegamentoipertestuale"/>
+                <w:noProof/>
+              </w:rPr>
+              <w:t>Program Stubs and Drivers</w:t>
+            </w:r>
+            <w:r>
+              <w:rPr>
+                <w:noProof/>
+                <w:webHidden/>
+              </w:rPr>
+              <w:tab/>
+            </w:r>
+            <w:r>
+              <w:rPr>
+                <w:noProof/>
+                <w:webHidden/>
+              </w:rPr>
+              <w:fldChar w:fldCharType="begin"/>
+            </w:r>
+            <w:r>
+              <w:rPr>
+                <w:noProof/>
+                <w:webHidden/>
+              </w:rPr>
+              <w:instrText xml:space="preserve"> PAGEREF _Toc471123381 \h </w:instrText>
             </w:r>
             <w:r>
               <w:rPr>
@@ -2132,7 +2330,7 @@
               <w:lang w:eastAsia="it-IT"/>
             </w:rPr>
           </w:pPr>
-          <w:hyperlink w:anchor="_Toc470801999" w:history="1">
+          <w:hyperlink w:anchor="_Toc471123382" w:history="1">
             <w:r>
               <w:rPr>
                 <w:rStyle w:val="Collegamentoipertestuale"/>
@@ -2175,7 +2373,7 @@
                 <w:noProof/>
                 <w:webHidden/>
               </w:rPr>
-              <w:instrText xml:space="preserve"> PAGEREF _Toc470801999 \h </w:instrText>
+              <w:instrText xml:space="preserve"> PAGEREF _Toc471123382 \h </w:instrText>
             </w:r>
             <w:r>
               <w:rPr>
@@ -2195,7 +2393,7 @@
                 <w:noProof/>
                 <w:webHidden/>
               </w:rPr>
-              <w:t>14</w:t>
+              <w:t>15</w:t>
             </w:r>
             <w:r>
               <w:rPr>
@@ -2220,7 +2418,7 @@
               <w:lang w:eastAsia="it-IT"/>
             </w:rPr>
           </w:pPr>
-          <w:hyperlink w:anchor="_Toc470802000" w:history="1">
+          <w:hyperlink w:anchor="_Toc471123383" w:history="1">
             <w:r>
               <w:rPr>
                 <w:rStyle w:val="Collegamentoipertestuale"/>
@@ -2263,7 +2461,7 @@
                 <w:noProof/>
                 <w:webHidden/>
               </w:rPr>
-              <w:instrText xml:space="preserve"> PAGEREF _Toc470802000 \h </w:instrText>
+              <w:instrText xml:space="preserve"> PAGEREF _Toc471123383 \h </w:instrText>
             </w:r>
             <w:r>
               <w:rPr>
@@ -2283,7 +2481,7 @@
                 <w:noProof/>
                 <w:webHidden/>
               </w:rPr>
-              <w:t>14</w:t>
+              <w:t>15</w:t>
             </w:r>
             <w:r>
               <w:rPr>
@@ -2308,7 +2506,7 @@
               <w:lang w:eastAsia="it-IT"/>
             </w:rPr>
           </w:pPr>
-          <w:hyperlink w:anchor="_Toc470802001" w:history="1">
+          <w:hyperlink w:anchor="_Toc471123384" w:history="1">
             <w:r>
               <w:rPr>
                 <w:rStyle w:val="Collegamentoipertestuale"/>
@@ -2351,7 +2549,7 @@
                 <w:noProof/>
                 <w:webHidden/>
               </w:rPr>
-              <w:instrText xml:space="preserve"> PAGEREF _Toc470802001 \h </w:instrText>
+              <w:instrText xml:space="preserve"> PAGEREF _Toc471123384 \h </w:instrText>
             </w:r>
             <w:r>
               <w:rPr>
@@ -2371,7 +2569,7 @@
                 <w:noProof/>
                 <w:webHidden/>
               </w:rPr>
-              <w:t>14</w:t>
+              <w:t>15</w:t>
             </w:r>
             <w:r>
               <w:rPr>
@@ -2383,10 +2581,16 @@
           </w:hyperlink>
         </w:p>
         <w:p>
+          <w:pPr>
+            <w:rPr>
+              <w:lang w:val="en-GB"/>
+            </w:rPr>
+          </w:pPr>
           <w:r>
             <w:rPr>
               <w:b/>
               <w:bCs/>
+              <w:lang w:val="en-GB"/>
             </w:rPr>
             <w:fldChar w:fldCharType="end"/>
           </w:r>
@@ -2399,22 +2603,22 @@
         <w:pageBreakBefore/>
         <w:ind w:left="431" w:hanging="431"/>
       </w:pPr>
-      <w:bookmarkStart w:id="2" w:name="_Toc470801982"/>
+      <w:bookmarkStart w:id="1" w:name="_Toc471123362"/>
       <w:r>
         <w:lastRenderedPageBreak/>
         <w:t>Introduction</w:t>
       </w:r>
+      <w:bookmarkEnd w:id="1"/>
+    </w:p>
+    <w:p>
+      <w:pPr>
+        <w:pStyle w:val="Titolo2"/>
+      </w:pPr>
+      <w:bookmarkStart w:id="2" w:name="_Toc471123363"/>
+      <w:r>
+        <w:t>Revision History</w:t>
+      </w:r>
       <w:bookmarkEnd w:id="2"/>
-    </w:p>
-    <w:p>
-      <w:pPr>
-        <w:pStyle w:val="Titolo2"/>
-      </w:pPr>
-      <w:bookmarkStart w:id="3" w:name="_Toc470801983"/>
-      <w:r>
-        <w:t>Revision History</w:t>
-      </w:r>
-      <w:bookmarkEnd w:id="3"/>
     </w:p>
     <w:tbl>
       <w:tblPr>
@@ -2438,7 +2642,15 @@
             <w:tcW w:w="2123" w:type="dxa"/>
           </w:tcPr>
           <w:p>
-            <w:r>
+            <w:pPr>
+              <w:rPr>
+                <w:lang w:val="en-GB"/>
+              </w:rPr>
+            </w:pPr>
+            <w:r>
+              <w:rPr>
+                <w:lang w:val="en-GB"/>
+              </w:rPr>
               <w:t>Version</w:t>
             </w:r>
           </w:p>
@@ -2450,8 +2662,14 @@
           <w:p>
             <w:pPr>
               <w:cnfStyle w:val="100000000000" w:firstRow="1" w:lastRow="0" w:firstColumn="0" w:lastColumn="0" w:oddVBand="0" w:evenVBand="0" w:oddHBand="0" w:evenHBand="0" w:firstRowFirstColumn="0" w:firstRowLastColumn="0" w:lastRowFirstColumn="0" w:lastRowLastColumn="0"/>
+              <w:rPr>
+                <w:lang w:val="en-GB"/>
+              </w:rPr>
             </w:pPr>
             <w:r>
+              <w:rPr>
+                <w:lang w:val="en-GB"/>
+              </w:rPr>
               <w:t>Date</w:t>
             </w:r>
           </w:p>
@@ -2463,8 +2681,14 @@
           <w:p>
             <w:pPr>
               <w:cnfStyle w:val="100000000000" w:firstRow="1" w:lastRow="0" w:firstColumn="0" w:lastColumn="0" w:oddVBand="0" w:evenVBand="0" w:oddHBand="0" w:evenHBand="0" w:firstRowFirstColumn="0" w:firstRowLastColumn="0" w:lastRowFirstColumn="0" w:lastRowLastColumn="0"/>
+              <w:rPr>
+                <w:lang w:val="en-GB"/>
+              </w:rPr>
             </w:pPr>
             <w:r>
+              <w:rPr>
+                <w:lang w:val="en-GB"/>
+              </w:rPr>
               <w:t>Author(s)</w:t>
             </w:r>
           </w:p>
@@ -2476,12 +2700,16 @@
           <w:p>
             <w:pPr>
               <w:cnfStyle w:val="100000000000" w:firstRow="1" w:lastRow="0" w:firstColumn="0" w:lastColumn="0" w:oddVBand="0" w:evenVBand="0" w:oddHBand="0" w:evenHBand="0" w:firstRowFirstColumn="0" w:firstRowLastColumn="0" w:lastRowFirstColumn="0" w:lastRowLastColumn="0"/>
+              <w:rPr>
+                <w:lang w:val="en-GB"/>
+              </w:rPr>
             </w:pPr>
-            <w:proofErr w:type="spellStart"/>
-            <w:r>
+            <w:r>
+              <w:rPr>
+                <w:lang w:val="en-GB"/>
+              </w:rPr>
               <w:t>Description</w:t>
             </w:r>
-            <w:proofErr w:type="spellEnd"/>
           </w:p>
         </w:tc>
       </w:tr>
@@ -2492,7 +2720,15 @@
             <w:tcW w:w="2123" w:type="dxa"/>
           </w:tcPr>
           <w:p>
-            <w:r>
+            <w:pPr>
+              <w:rPr>
+                <w:lang w:val="en-GB"/>
+              </w:rPr>
+            </w:pPr>
+            <w:r>
+              <w:rPr>
+                <w:lang w:val="en-GB"/>
+              </w:rPr>
               <w:t>1.0</w:t>
             </w:r>
           </w:p>
@@ -2504,8 +2740,14 @@
           <w:p>
             <w:pPr>
               <w:cnfStyle w:val="000000000000" w:firstRow="0" w:lastRow="0" w:firstColumn="0" w:lastColumn="0" w:oddVBand="0" w:evenVBand="0" w:oddHBand="0" w:evenHBand="0" w:firstRowFirstColumn="0" w:firstRowLastColumn="0" w:lastRowFirstColumn="0" w:lastRowLastColumn="0"/>
+              <w:rPr>
+                <w:lang w:val="en-GB"/>
+              </w:rPr>
             </w:pPr>
             <w:r>
+              <w:rPr>
+                <w:lang w:val="en-GB"/>
+              </w:rPr>
               <w:t>29-12-2016</w:t>
             </w:r>
           </w:p>
@@ -2517,32 +2759,42 @@
           <w:p>
             <w:pPr>
               <w:cnfStyle w:val="000000000000" w:firstRow="0" w:lastRow="0" w:firstColumn="0" w:lastColumn="0" w:oddVBand="0" w:evenVBand="0" w:oddHBand="0" w:evenHBand="0" w:firstRowFirstColumn="0" w:firstRowLastColumn="0" w:lastRowFirstColumn="0" w:lastRowLastColumn="0"/>
+              <w:rPr>
+                <w:lang w:val="en-GB"/>
+              </w:rPr>
             </w:pPr>
             <w:r>
-              <w:t xml:space="preserve">Simone </w:t>
-            </w:r>
-            <w:proofErr w:type="spellStart"/>
-            <w:r>
-              <w:t>Bruzzechesse</w:t>
-            </w:r>
-            <w:proofErr w:type="spellEnd"/>
-            <w:r>
-              <w:t>,</w:t>
+              <w:rPr>
+                <w:lang w:val="en-GB"/>
+              </w:rPr>
+              <w:t>Simone Bruzzechesse,</w:t>
             </w:r>
           </w:p>
           <w:p>
             <w:pPr>
               <w:cnfStyle w:val="000000000000" w:firstRow="0" w:lastRow="0" w:firstColumn="0" w:lastColumn="0" w:oddVBand="0" w:evenVBand="0" w:oddHBand="0" w:evenHBand="0" w:firstRowFirstColumn="0" w:firstRowLastColumn="0" w:lastRowFirstColumn="0" w:lastRowLastColumn="0"/>
+              <w:rPr>
+                <w:lang w:val="en-GB"/>
+              </w:rPr>
             </w:pPr>
             <w:r>
+              <w:rPr>
+                <w:lang w:val="en-GB"/>
+              </w:rPr>
               <w:t>Luca Franceschetti,</w:t>
             </w:r>
           </w:p>
           <w:p>
             <w:pPr>
               <w:cnfStyle w:val="000000000000" w:firstRow="0" w:lastRow="0" w:firstColumn="0" w:lastColumn="0" w:oddVBand="0" w:evenVBand="0" w:oddHBand="0" w:evenHBand="0" w:firstRowFirstColumn="0" w:firstRowLastColumn="0" w:lastRowFirstColumn="0" w:lastRowLastColumn="0"/>
+              <w:rPr>
+                <w:lang w:val="en-GB"/>
+              </w:rPr>
             </w:pPr>
             <w:r>
+              <w:rPr>
+                <w:lang w:val="en-GB"/>
+              </w:rPr>
               <w:t>Gian Giacomo Gatti</w:t>
             </w:r>
           </w:p>
@@ -2554,20 +2806,16 @@
           <w:p>
             <w:pPr>
               <w:cnfStyle w:val="000000000000" w:firstRow="0" w:lastRow="0" w:firstColumn="0" w:lastColumn="0" w:oddVBand="0" w:evenVBand="0" w:oddHBand="0" w:evenHBand="0" w:firstRowFirstColumn="0" w:firstRowLastColumn="0" w:lastRowFirstColumn="0" w:lastRowLastColumn="0"/>
+              <w:rPr>
+                <w:lang w:val="en-GB"/>
+              </w:rPr>
             </w:pPr>
-            <w:proofErr w:type="spellStart"/>
-            <w:r>
-              <w:t>Document</w:t>
-            </w:r>
-            <w:proofErr w:type="spellEnd"/>
-            <w:r>
-              <w:t xml:space="preserve"> </w:t>
-            </w:r>
-            <w:proofErr w:type="spellStart"/>
-            <w:r>
-              <w:t>created</w:t>
-            </w:r>
-            <w:proofErr w:type="spellEnd"/>
+            <w:r>
+              <w:rPr>
+                <w:lang w:val="en-GB"/>
+              </w:rPr>
+              <w:t>Document created</w:t>
+            </w:r>
           </w:p>
         </w:tc>
       </w:tr>
@@ -2578,7 +2826,15 @@
             <w:tcW w:w="2123" w:type="dxa"/>
           </w:tcPr>
           <w:p>
-            <w:r>
+            <w:pPr>
+              <w:rPr>
+                <w:lang w:val="en-GB"/>
+              </w:rPr>
+            </w:pPr>
+            <w:r>
+              <w:rPr>
+                <w:lang w:val="en-GB"/>
+              </w:rPr>
               <w:t>1.1</w:t>
             </w:r>
           </w:p>
@@ -2590,6 +2846,9 @@
           <w:p>
             <w:pPr>
               <w:cnfStyle w:val="000000000000" w:firstRow="0" w:lastRow="0" w:firstColumn="0" w:lastColumn="0" w:oddVBand="0" w:evenVBand="0" w:oddHBand="0" w:evenHBand="0" w:firstRowFirstColumn="0" w:firstRowLastColumn="0" w:lastRowFirstColumn="0" w:lastRowLastColumn="0"/>
+              <w:rPr>
+                <w:lang w:val="en-GB"/>
+              </w:rPr>
             </w:pPr>
           </w:p>
         </w:tc>
@@ -2600,32 +2859,42 @@
           <w:p>
             <w:pPr>
               <w:cnfStyle w:val="000000000000" w:firstRow="0" w:lastRow="0" w:firstColumn="0" w:lastColumn="0" w:oddVBand="0" w:evenVBand="0" w:oddHBand="0" w:evenHBand="0" w:firstRowFirstColumn="0" w:firstRowLastColumn="0" w:lastRowFirstColumn="0" w:lastRowLastColumn="0"/>
+              <w:rPr>
+                <w:lang w:val="en-GB"/>
+              </w:rPr>
             </w:pPr>
             <w:r>
-              <w:t xml:space="preserve">Simone </w:t>
-            </w:r>
-            <w:proofErr w:type="spellStart"/>
-            <w:r>
-              <w:t>Bruzzechesse</w:t>
-            </w:r>
-            <w:proofErr w:type="spellEnd"/>
-            <w:r>
-              <w:t>,</w:t>
+              <w:rPr>
+                <w:lang w:val="en-GB"/>
+              </w:rPr>
+              <w:t>Simone Bruzzechesse,</w:t>
             </w:r>
           </w:p>
           <w:p>
             <w:pPr>
               <w:cnfStyle w:val="000000000000" w:firstRow="0" w:lastRow="0" w:firstColumn="0" w:lastColumn="0" w:oddVBand="0" w:evenVBand="0" w:oddHBand="0" w:evenHBand="0" w:firstRowFirstColumn="0" w:firstRowLastColumn="0" w:lastRowFirstColumn="0" w:lastRowLastColumn="0"/>
+              <w:rPr>
+                <w:lang w:val="en-GB"/>
+              </w:rPr>
             </w:pPr>
             <w:r>
+              <w:rPr>
+                <w:lang w:val="en-GB"/>
+              </w:rPr>
               <w:t>Luca Franceschetti,</w:t>
             </w:r>
           </w:p>
           <w:p>
             <w:pPr>
               <w:cnfStyle w:val="000000000000" w:firstRow="0" w:lastRow="0" w:firstColumn="0" w:lastColumn="0" w:oddVBand="0" w:evenVBand="0" w:oddHBand="0" w:evenHBand="0" w:firstRowFirstColumn="0" w:firstRowLastColumn="0" w:lastRowFirstColumn="0" w:lastRowLastColumn="0"/>
+              <w:rPr>
+                <w:lang w:val="en-GB"/>
+              </w:rPr>
             </w:pPr>
             <w:r>
+              <w:rPr>
+                <w:lang w:val="en-GB"/>
+              </w:rPr>
               <w:t>Gian Giacomo Gatti</w:t>
             </w:r>
           </w:p>
@@ -2637,38 +2906,84 @@
           <w:p>
             <w:pPr>
               <w:cnfStyle w:val="000000000000" w:firstRow="0" w:lastRow="0" w:firstColumn="0" w:lastColumn="0" w:oddVBand="0" w:evenVBand="0" w:oddHBand="0" w:evenHBand="0" w:firstRowFirstColumn="0" w:firstRowLastColumn="0" w:lastRowFirstColumn="0" w:lastRowLastColumn="0"/>
+              <w:rPr>
+                <w:lang w:val="en-GB"/>
+              </w:rPr>
             </w:pPr>
-            <w:proofErr w:type="spellStart"/>
-            <w:r>
-              <w:t>Document</w:t>
-            </w:r>
-            <w:proofErr w:type="spellEnd"/>
-            <w:r>
-              <w:t xml:space="preserve"> </w:t>
-            </w:r>
-            <w:proofErr w:type="spellStart"/>
-            <w:r>
-              <w:t>completed</w:t>
-            </w:r>
-            <w:proofErr w:type="spellEnd"/>
+            <w:r>
+              <w:rPr>
+                <w:lang w:val="en-GB"/>
+              </w:rPr>
+              <w:t>Document completed</w:t>
+            </w:r>
           </w:p>
         </w:tc>
       </w:tr>
     </w:tbl>
-    <w:p/>
+    <w:p>
+      <w:pPr>
+        <w:rPr>
+          <w:lang w:val="en-GB"/>
+        </w:rPr>
+      </w:pPr>
+    </w:p>
     <w:p>
       <w:pPr>
         <w:pStyle w:val="Nessunaspaziatura"/>
+        <w:rPr>
+          <w:lang w:val="en-GB"/>
+        </w:rPr>
       </w:pPr>
     </w:p>
     <w:p>
       <w:pPr>
         <w:pStyle w:val="Titolo2"/>
       </w:pPr>
-      <w:bookmarkStart w:id="4" w:name="_Toc470801984"/>
+      <w:bookmarkStart w:id="3" w:name="_Toc471123364"/>
       <w:r>
         <w:t>Purpose</w:t>
       </w:r>
+      <w:bookmarkEnd w:id="3"/>
+    </w:p>
+    <w:p>
+      <w:pPr>
+        <w:rPr>
+          <w:lang w:val="en-GB"/>
+        </w:rPr>
+      </w:pPr>
+      <w:r>
+        <w:rPr>
+          <w:lang w:val="en-GB"/>
+        </w:rPr>
+        <w:t>This document represents the Integr</w:t>
+      </w:r>
+      <w:r>
+        <w:rPr>
+          <w:lang w:val="en-GB"/>
+        </w:rPr>
+        <w:t xml:space="preserve">ation Test Plan Document (ITPD) for Power Enjoy project, which describes </w:t>
+      </w:r>
+      <w:r>
+        <w:rPr>
+          <w:lang w:val="en-GB"/>
+        </w:rPr>
+        <w:t xml:space="preserve">the </w:t>
+      </w:r>
+      <w:r>
+        <w:rPr>
+          <w:lang w:val="en-GB"/>
+        </w:rPr>
+        <w:t xml:space="preserve">plans for testing the integration of Power Enjoy project’s components. The purpose of this document is to highlight the main aspects regarding the organization of the integration testing activity for all components of our system. </w:t>
+      </w:r>
+    </w:p>
+    <w:p>
+      <w:pPr>
+        <w:pStyle w:val="Titolo2"/>
+      </w:pPr>
+      <w:bookmarkStart w:id="4" w:name="_Toc471123365"/>
+      <w:r>
+        <w:t>Scope</w:t>
+      </w:r>
       <w:bookmarkEnd w:id="4"/>
     </w:p>
     <w:p>
@@ -2681,72 +2996,31 @@
         <w:rPr>
           <w:lang w:val="en-GB"/>
         </w:rPr>
-        <w:t>This document represents the Integr</w:t>
-      </w:r>
-      <w:r>
-        <w:rPr>
-          <w:lang w:val="en-GB"/>
-        </w:rPr>
-        <w:t xml:space="preserve">ation Test Plan Document (ITPD) for Power Enjoy project, which describes </w:t>
-      </w:r>
-      <w:r>
-        <w:rPr>
-          <w:lang w:val="en-GB"/>
-        </w:rPr>
-        <w:t xml:space="preserve">the </w:t>
-      </w:r>
-      <w:r>
-        <w:rPr>
-          <w:lang w:val="en-GB"/>
-        </w:rPr>
-        <w:t xml:space="preserve">plans for testing the integration of Power Enjoy project’s components. The purpose of this document is to highlight the main aspects regarding the organization of the integration testing activity for all components of our system. </w:t>
-      </w:r>
+        <w:t xml:space="preserve">The Integration Test Plan </w:t>
+      </w:r>
+      <w:r>
+        <w:rPr>
+          <w:lang w:val="en-GB"/>
+        </w:rPr>
+        <w:t>Document describes the plan for the integration testing, which takes as input software components (described in DD) that have been unit tested, groups them in larger aggregates, tests their interfaces, and delivers as its output the integrated system ready for system testing.</w:t>
+      </w:r>
+    </w:p>
+    <w:p>
+      <w:pPr>
+        <w:rPr>
+          <w:lang w:val="en-GB"/>
+        </w:rPr>
+      </w:pPr>
     </w:p>
     <w:p>
       <w:pPr>
         <w:pStyle w:val="Titolo2"/>
       </w:pPr>
-      <w:bookmarkStart w:id="5" w:name="_Toc470801985"/>
-      <w:r>
-        <w:t>Scope</w:t>
+      <w:bookmarkStart w:id="5" w:name="_Toc471123366"/>
+      <w:r>
+        <w:t>Definitions, Acronyms, Abbreviations</w:t>
       </w:r>
       <w:bookmarkEnd w:id="5"/>
-    </w:p>
-    <w:p>
-      <w:pPr>
-        <w:rPr>
-          <w:lang w:val="en-GB"/>
-        </w:rPr>
-      </w:pPr>
-      <w:r>
-        <w:rPr>
-          <w:lang w:val="en-GB"/>
-        </w:rPr>
-        <w:t xml:space="preserve">The Integration Test Plan </w:t>
-      </w:r>
-      <w:r>
-        <w:rPr>
-          <w:lang w:val="en-GB"/>
-        </w:rPr>
-        <w:t>Document describes the plan for the integration testing, which takes as input software components (described in DD) that have been unit tested, groups them in larger aggregates, tests their interfaces, and delivers as its output the integrated system ready for system testing.</w:t>
-      </w:r>
-    </w:p>
-    <w:p>
-      <w:pPr>
-        <w:rPr>
-          <w:lang w:val="en-GB"/>
-        </w:rPr>
-      </w:pPr>
-    </w:p>
-    <w:p>
-      <w:pPr>
-        <w:pStyle w:val="Titolo2"/>
-      </w:pPr>
-      <w:bookmarkStart w:id="6" w:name="_Toc470801986"/>
-      <w:r>
-        <w:t>Definitions, Acronyms, Abbreviations</w:t>
-      </w:r>
-      <w:bookmarkEnd w:id="6"/>
     </w:p>
     <w:p>
       <w:pPr>
@@ -2944,11 +3218,11 @@
       <w:pPr>
         <w:pStyle w:val="Titolo2"/>
       </w:pPr>
-      <w:bookmarkStart w:id="7" w:name="_Toc470801987"/>
+      <w:bookmarkStart w:id="6" w:name="_Toc471123367"/>
       <w:r>
         <w:t>Reference Documents</w:t>
       </w:r>
-      <w:bookmarkEnd w:id="7"/>
+      <w:bookmarkEnd w:id="6"/>
     </w:p>
     <w:p>
       <w:pPr>
@@ -3066,20 +3340,43 @@
         <w:pageBreakBefore/>
         <w:ind w:left="431" w:hanging="431"/>
       </w:pPr>
-      <w:bookmarkStart w:id="8" w:name="_Toc470801988"/>
+      <w:bookmarkStart w:id="7" w:name="_Toc471123368"/>
       <w:r>
         <w:lastRenderedPageBreak/>
         <w:t>Integration Strategy</w:t>
       </w:r>
+      <w:bookmarkEnd w:id="7"/>
+    </w:p>
+    <w:p>
+      <w:pPr>
+        <w:pStyle w:val="Titolo2"/>
+      </w:pPr>
+      <w:bookmarkStart w:id="8" w:name="_Toc471123369"/>
+      <w:r>
+        <w:t>Entry Criteria</w:t>
+      </w:r>
       <w:bookmarkEnd w:id="8"/>
     </w:p>
     <w:p>
       <w:pPr>
+        <w:rPr>
+          <w:lang w:val="en-GB"/>
+        </w:rPr>
+      </w:pPr>
+      <w:r>
+        <w:rPr>
+          <w:lang w:val="en-GB"/>
+        </w:rPr>
+        <w:t>Before the integration test can begin, the RASD document and the DD document must be completed and successfully delivered. Then, all software components must have been unit tested: this is important because in case of failure we know the problem is in the implementation of interfaces and not in how modules have been developed.</w:t>
+      </w:r>
+    </w:p>
+    <w:p>
+      <w:pPr>
         <w:pStyle w:val="Titolo2"/>
       </w:pPr>
-      <w:bookmarkStart w:id="9" w:name="_Toc470801989"/>
-      <w:r>
-        <w:t>Entry Criteria</w:t>
+      <w:bookmarkStart w:id="9" w:name="_Toc471123370"/>
+      <w:r>
+        <w:t>Elements to be integrated</w:t>
       </w:r>
       <w:bookmarkEnd w:id="9"/>
     </w:p>
@@ -3093,29 +3390,6 @@
         <w:rPr>
           <w:lang w:val="en-GB"/>
         </w:rPr>
-        <w:t>Before the integration test can begin, the RASD document and the DD document must be completed and successfully delivered. Then, all software components must have been unit tested: this is important because in case of failure we know the problem is in the implementation of interfaces and not in how modules have been developed.</w:t>
-      </w:r>
-    </w:p>
-    <w:p>
-      <w:pPr>
-        <w:pStyle w:val="Titolo2"/>
-      </w:pPr>
-      <w:bookmarkStart w:id="10" w:name="_Toc470801990"/>
-      <w:r>
-        <w:t>Elements to be integrated</w:t>
-      </w:r>
-      <w:bookmarkEnd w:id="10"/>
-    </w:p>
-    <w:p>
-      <w:pPr>
-        <w:rPr>
-          <w:lang w:val="en-GB"/>
-        </w:rPr>
-      </w:pPr>
-      <w:r>
-        <w:rPr>
-          <w:lang w:val="en-GB"/>
-        </w:rPr>
         <w:t xml:space="preserve">In this paragraph, we are going to list all components that must be integrated. We report our component diagram (taken from Design Document) for a clearer comprehension of interfaces and main components. </w:t>
       </w:r>
     </w:p>
@@ -3129,7 +3403,7 @@
       <w:r>
         <w:rPr>
           <w:noProof/>
-          <w:lang w:eastAsia="it-IT"/>
+          <w:lang w:val="en-GB" w:eastAsia="it-IT"/>
         </w:rPr>
         <w:drawing>
           <wp:inline distT="0" distB="0" distL="0" distR="0">
@@ -3147,7 +3421,7 @@
                     <pic:cNvPicPr/>
                   </pic:nvPicPr>
                   <pic:blipFill>
-                    <a:blip r:embed="rId7">
+                    <a:blip r:embed="rId9">
                       <a:extLst>
                         <a:ext uri="{28A0092B-C50C-407E-A947-70E740481C1C}">
                           <a14:useLocalDpi xmlns:a14="http://schemas.microsoft.com/office/drawing/2010/main" val="0"/>
@@ -3185,11 +3459,11 @@
       <w:pPr>
         <w:pStyle w:val="Titolo2"/>
       </w:pPr>
-      <w:bookmarkStart w:id="11" w:name="_Toc470801991"/>
+      <w:bookmarkStart w:id="10" w:name="_Toc471123371"/>
       <w:r>
         <w:t>Integration Testing Strategy</w:t>
       </w:r>
-      <w:bookmarkEnd w:id="11"/>
+      <w:bookmarkEnd w:id="10"/>
     </w:p>
     <w:p>
       <w:pPr>
@@ -3295,14 +3569,12 @@
           <w:lang w:val="en-GB"/>
         </w:rPr>
       </w:pPr>
-      <w:proofErr w:type="spellStart"/>
       <w:r>
         <w:rPr>
           <w:lang w:val="en-GB"/>
         </w:rPr>
         <w:t>RegistrationManager</w:t>
       </w:r>
-      <w:proofErr w:type="spellEnd"/>
     </w:p>
     <w:p>
       <w:pPr>
@@ -3315,14 +3587,12 @@
           <w:lang w:val="en-GB"/>
         </w:rPr>
       </w:pPr>
-      <w:proofErr w:type="spellStart"/>
       <w:r>
         <w:rPr>
           <w:lang w:val="en-GB"/>
         </w:rPr>
         <w:t>LoginManager</w:t>
       </w:r>
-      <w:proofErr w:type="spellEnd"/>
     </w:p>
     <w:p>
       <w:pPr>
@@ -3335,14 +3605,12 @@
           <w:lang w:val="en-GB"/>
         </w:rPr>
       </w:pPr>
-      <w:proofErr w:type="spellStart"/>
       <w:r>
         <w:rPr>
           <w:lang w:val="en-GB"/>
         </w:rPr>
         <w:t>SecurityManager</w:t>
       </w:r>
-      <w:proofErr w:type="spellEnd"/>
     </w:p>
     <w:p>
       <w:pPr>
@@ -3355,14 +3623,12 @@
           <w:lang w:val="en-GB"/>
         </w:rPr>
       </w:pPr>
-      <w:proofErr w:type="spellStart"/>
       <w:r>
         <w:rPr>
           <w:lang w:val="en-GB"/>
         </w:rPr>
         <w:t>UserActionManager</w:t>
       </w:r>
-      <w:proofErr w:type="spellEnd"/>
     </w:p>
     <w:p>
       <w:pPr>
@@ -3378,7 +3644,7 @@
       <w:r>
         <w:rPr>
           <w:noProof/>
-          <w:lang w:eastAsia="it-IT"/>
+          <w:lang w:val="en-GB" w:eastAsia="it-IT"/>
         </w:rPr>
         <w:drawing>
           <wp:anchor distT="0" distB="0" distL="114300" distR="114300" simplePos="0" relativeHeight="251661312" behindDoc="0" locked="0" layoutInCell="1" allowOverlap="1">
@@ -3404,7 +3670,7 @@
                     <pic:cNvPicPr/>
                   </pic:nvPicPr>
                   <pic:blipFill>
-                    <a:blip r:embed="rId8">
+                    <a:blip r:embed="rId10">
                       <a:extLst>
                         <a:ext uri="{28A0092B-C50C-407E-A947-70E740481C1C}">
                           <a14:useLocalDpi xmlns:a14="http://schemas.microsoft.com/office/drawing/2010/main" val="0"/>
@@ -3430,14 +3696,12 @@
           </wp:anchor>
         </w:drawing>
       </w:r>
-      <w:proofErr w:type="spellStart"/>
       <w:r>
         <w:rPr>
           <w:lang w:val="en-GB"/>
         </w:rPr>
         <w:t>ProfileManagement</w:t>
       </w:r>
-      <w:proofErr w:type="spellEnd"/>
     </w:p>
     <w:p>
       <w:pPr>
@@ -3477,14 +3741,12 @@
           <w:lang w:val="en-GB"/>
         </w:rPr>
       </w:pPr>
-      <w:proofErr w:type="spellStart"/>
       <w:r>
         <w:rPr>
           <w:lang w:val="en-GB"/>
         </w:rPr>
         <w:t>TripManager</w:t>
       </w:r>
-      <w:proofErr w:type="spellEnd"/>
     </w:p>
     <w:p>
       <w:pPr>
@@ -3497,14 +3759,12 @@
           <w:lang w:val="en-GB"/>
         </w:rPr>
       </w:pPr>
-      <w:proofErr w:type="spellStart"/>
       <w:r>
         <w:rPr>
           <w:lang w:val="en-GB"/>
         </w:rPr>
         <w:t>ReservationManager</w:t>
       </w:r>
-      <w:proofErr w:type="spellEnd"/>
     </w:p>
     <w:p>
       <w:pPr>
@@ -3517,14 +3777,12 @@
           <w:lang w:val="en-GB"/>
         </w:rPr>
       </w:pPr>
-      <w:proofErr w:type="spellStart"/>
       <w:r>
         <w:rPr>
           <w:lang w:val="en-GB"/>
         </w:rPr>
         <w:t>SafeAreasManager</w:t>
       </w:r>
-      <w:proofErr w:type="spellEnd"/>
     </w:p>
     <w:p>
       <w:pPr>
@@ -3537,7 +3795,7 @@
       <w:r>
         <w:rPr>
           <w:noProof/>
-          <w:lang w:eastAsia="it-IT"/>
+          <w:lang w:val="en-GB" w:eastAsia="it-IT"/>
         </w:rPr>
         <w:drawing>
           <wp:anchor distT="0" distB="0" distL="114300" distR="114300" simplePos="0" relativeHeight="251662336" behindDoc="0" locked="0" layoutInCell="1" allowOverlap="1">
@@ -3563,7 +3821,7 @@
                     <pic:cNvPicPr/>
                   </pic:nvPicPr>
                   <pic:blipFill>
-                    <a:blip r:embed="rId9">
+                    <a:blip r:embed="rId11">
                       <a:extLst>
                         <a:ext uri="{28A0092B-C50C-407E-A947-70E740481C1C}">
                           <a14:useLocalDpi xmlns:a14="http://schemas.microsoft.com/office/drawing/2010/main" val="0"/>
@@ -3594,22 +3852,22 @@
       <w:pPr>
         <w:pStyle w:val="Titolo2"/>
       </w:pPr>
-      <w:bookmarkStart w:id="12" w:name="_Toc470801992"/>
+      <w:bookmarkStart w:id="11" w:name="_Toc471123372"/>
       <w:r>
         <w:lastRenderedPageBreak/>
         <w:t>Sequence of Component/Function Integration</w:t>
       </w:r>
+      <w:bookmarkEnd w:id="11"/>
+    </w:p>
+    <w:p>
+      <w:pPr>
+        <w:pStyle w:val="Titolo3"/>
+      </w:pPr>
+      <w:bookmarkStart w:id="12" w:name="_Toc471123373"/>
+      <w:r>
+        <w:t>Software Integration Sequence</w:t>
+      </w:r>
       <w:bookmarkEnd w:id="12"/>
-    </w:p>
-    <w:p>
-      <w:pPr>
-        <w:pStyle w:val="Titolo3"/>
-      </w:pPr>
-      <w:bookmarkStart w:id="13" w:name="_Toc470801993"/>
-      <w:r>
-        <w:t>Software Integration Sequence</w:t>
-      </w:r>
-      <w:bookmarkEnd w:id="13"/>
     </w:p>
     <w:p>
       <w:pPr>
@@ -3660,7 +3918,7 @@
       <w:r>
         <w:rPr>
           <w:noProof/>
-          <w:lang w:eastAsia="it-IT"/>
+          <w:lang w:val="en-GB" w:eastAsia="it-IT"/>
         </w:rPr>
         <w:drawing>
           <wp:anchor distT="0" distB="0" distL="114300" distR="114300" simplePos="0" relativeHeight="251663360" behindDoc="0" locked="0" layoutInCell="1" allowOverlap="1">
@@ -3686,7 +3944,7 @@
                     <pic:cNvPicPr/>
                   </pic:nvPicPr>
                   <pic:blipFill>
-                    <a:blip r:embed="rId10">
+                    <a:blip r:embed="rId12">
                       <a:extLst>
                         <a:ext uri="{28A0092B-C50C-407E-A947-70E740481C1C}">
                           <a14:useLocalDpi xmlns:a14="http://schemas.microsoft.com/office/drawing/2010/main" val="0"/>
@@ -3845,19 +4103,11 @@
                 <w:lang w:val="en-GB"/>
               </w:rPr>
             </w:pPr>
-            <w:proofErr w:type="spellStart"/>
-            <w:r>
-              <w:rPr>
-                <w:lang w:val="en-GB"/>
-              </w:rPr>
-              <w:t>RegistrationManager</w:t>
-            </w:r>
-            <w:proofErr w:type="spellEnd"/>
-            <w:r>
-              <w:rPr>
-                <w:lang w:val="en-GB"/>
-              </w:rPr>
-              <w:t xml:space="preserve"> </w:t>
+            <w:r>
+              <w:rPr>
+                <w:lang w:val="en-GB"/>
+              </w:rPr>
+              <w:t xml:space="preserve">RegistrationManager </w:t>
             </w:r>
             <w:r>
               <w:rPr>
@@ -3869,16 +4119,8 @@
               <w:rPr>
                 <w:lang w:val="en-GB"/>
               </w:rPr>
-              <w:t xml:space="preserve"> </w:t>
-            </w:r>
-            <w:proofErr w:type="spellStart"/>
-            <w:r>
-              <w:rPr>
-                <w:lang w:val="en-GB"/>
-              </w:rPr>
-              <w:t>UserActionManager</w:t>
-            </w:r>
-            <w:proofErr w:type="spellEnd"/>
+              <w:t xml:space="preserve"> UserActionManager</w:t>
+            </w:r>
           </w:p>
         </w:tc>
         <w:tc>
@@ -3934,19 +4176,11 @@
                 <w:lang w:val="en-GB"/>
               </w:rPr>
             </w:pPr>
-            <w:proofErr w:type="spellStart"/>
-            <w:r>
-              <w:rPr>
-                <w:lang w:val="en-GB"/>
-              </w:rPr>
-              <w:t>LoginManager</w:t>
-            </w:r>
-            <w:proofErr w:type="spellEnd"/>
-            <w:r>
-              <w:rPr>
-                <w:lang w:val="en-GB"/>
-              </w:rPr>
-              <w:t xml:space="preserve"> </w:t>
+            <w:r>
+              <w:rPr>
+                <w:lang w:val="en-GB"/>
+              </w:rPr>
+              <w:t xml:space="preserve">LoginManager </w:t>
             </w:r>
             <w:r>
               <w:rPr>
@@ -3958,16 +4192,8 @@
               <w:rPr>
                 <w:lang w:val="en-GB"/>
               </w:rPr>
-              <w:t xml:space="preserve"> </w:t>
-            </w:r>
-            <w:proofErr w:type="spellStart"/>
-            <w:r>
-              <w:rPr>
-                <w:lang w:val="en-GB"/>
-              </w:rPr>
-              <w:t>SecurityManager</w:t>
-            </w:r>
-            <w:proofErr w:type="spellEnd"/>
+              <w:t xml:space="preserve"> SecurityManager</w:t>
+            </w:r>
           </w:p>
         </w:tc>
         <w:tc>
@@ -4023,19 +4249,11 @@
                 <w:lang w:val="en-GB"/>
               </w:rPr>
             </w:pPr>
-            <w:proofErr w:type="spellStart"/>
-            <w:r>
-              <w:rPr>
-                <w:lang w:val="en-GB"/>
-              </w:rPr>
-              <w:t>LoginManager</w:t>
-            </w:r>
-            <w:proofErr w:type="spellEnd"/>
-            <w:r>
-              <w:rPr>
-                <w:lang w:val="en-GB"/>
-              </w:rPr>
-              <w:t xml:space="preserve"> </w:t>
+            <w:r>
+              <w:rPr>
+                <w:lang w:val="en-GB"/>
+              </w:rPr>
+              <w:t xml:space="preserve">LoginManager </w:t>
             </w:r>
             <w:r>
               <w:rPr>
@@ -4047,16 +4265,8 @@
               <w:rPr>
                 <w:lang w:val="en-GB"/>
               </w:rPr>
-              <w:t xml:space="preserve"> </w:t>
-            </w:r>
-            <w:proofErr w:type="spellStart"/>
-            <w:r>
-              <w:rPr>
-                <w:lang w:val="en-GB"/>
-              </w:rPr>
-              <w:t>UserActionManager</w:t>
-            </w:r>
-            <w:proofErr w:type="spellEnd"/>
+              <w:t xml:space="preserve"> UserActionManager</w:t>
+            </w:r>
           </w:p>
         </w:tc>
         <w:tc>
@@ -4112,19 +4322,11 @@
                 <w:lang w:val="en-GB"/>
               </w:rPr>
             </w:pPr>
-            <w:proofErr w:type="spellStart"/>
-            <w:r>
-              <w:rPr>
-                <w:lang w:val="en-GB"/>
-              </w:rPr>
-              <w:t>UserAction</w:t>
-            </w:r>
-            <w:proofErr w:type="spellEnd"/>
-            <w:r>
-              <w:rPr>
-                <w:lang w:val="en-GB"/>
-              </w:rPr>
-              <w:t xml:space="preserve"> </w:t>
+            <w:r>
+              <w:rPr>
+                <w:lang w:val="en-GB"/>
+              </w:rPr>
+              <w:t xml:space="preserve">UserAction </w:t>
             </w:r>
             <w:r>
               <w:rPr>
@@ -4136,16 +4338,8 @@
               <w:rPr>
                 <w:lang w:val="en-GB"/>
               </w:rPr>
-              <w:t xml:space="preserve"> </w:t>
-            </w:r>
-            <w:proofErr w:type="spellStart"/>
-            <w:r>
-              <w:rPr>
-                <w:lang w:val="en-GB"/>
-              </w:rPr>
-              <w:t>ProfileManagement</w:t>
-            </w:r>
-            <w:proofErr w:type="spellEnd"/>
+              <w:t xml:space="preserve"> ProfileManagement</w:t>
+            </w:r>
           </w:p>
         </w:tc>
         <w:tc>
@@ -4225,7 +4419,7 @@
       <w:r>
         <w:rPr>
           <w:noProof/>
-          <w:lang w:eastAsia="it-IT"/>
+          <w:lang w:val="en-GB" w:eastAsia="it-IT"/>
         </w:rPr>
         <w:drawing>
           <wp:anchor distT="0" distB="0" distL="114300" distR="114300" simplePos="0" relativeHeight="251664384" behindDoc="0" locked="0" layoutInCell="1" allowOverlap="1">
@@ -4251,7 +4445,7 @@
                     <pic:cNvPicPr/>
                   </pic:nvPicPr>
                   <pic:blipFill>
-                    <a:blip r:embed="rId11">
+                    <a:blip r:embed="rId13">
                       <a:extLst>
                         <a:ext uri="{28A0092B-C50C-407E-A947-70E740481C1C}">
                           <a14:useLocalDpi xmlns:a14="http://schemas.microsoft.com/office/drawing/2010/main" val="0"/>
@@ -4410,19 +4604,11 @@
                 <w:lang w:val="en-GB"/>
               </w:rPr>
             </w:pPr>
-            <w:proofErr w:type="spellStart"/>
-            <w:r>
-              <w:rPr>
-                <w:lang w:val="en-GB"/>
-              </w:rPr>
-              <w:t>TripManager</w:t>
-            </w:r>
-            <w:proofErr w:type="spellEnd"/>
-            <w:r>
-              <w:rPr>
-                <w:lang w:val="en-GB"/>
-              </w:rPr>
-              <w:t xml:space="preserve"> </w:t>
+            <w:r>
+              <w:rPr>
+                <w:lang w:val="en-GB"/>
+              </w:rPr>
+              <w:t xml:space="preserve">TripManager </w:t>
             </w:r>
             <w:r>
               <w:rPr>
@@ -4434,16 +4620,8 @@
               <w:rPr>
                 <w:lang w:val="en-GB"/>
               </w:rPr>
-              <w:t xml:space="preserve"> </w:t>
-            </w:r>
-            <w:proofErr w:type="spellStart"/>
-            <w:r>
-              <w:rPr>
-                <w:lang w:val="en-GB"/>
-              </w:rPr>
-              <w:t>ReservationManager</w:t>
-            </w:r>
-            <w:proofErr w:type="spellEnd"/>
+              <w:t xml:space="preserve"> ReservationManager</w:t>
+            </w:r>
           </w:p>
         </w:tc>
         <w:tc>
@@ -4499,19 +4677,11 @@
                 <w:lang w:val="en-GB"/>
               </w:rPr>
             </w:pPr>
-            <w:proofErr w:type="spellStart"/>
-            <w:r>
-              <w:rPr>
-                <w:lang w:val="en-GB"/>
-              </w:rPr>
-              <w:t>TripManager</w:t>
-            </w:r>
-            <w:proofErr w:type="spellEnd"/>
-            <w:r>
-              <w:rPr>
-                <w:lang w:val="en-GB"/>
-              </w:rPr>
-              <w:t xml:space="preserve"> </w:t>
+            <w:r>
+              <w:rPr>
+                <w:lang w:val="en-GB"/>
+              </w:rPr>
+              <w:t xml:space="preserve">TripManager </w:t>
             </w:r>
             <w:r>
               <w:rPr>
@@ -4523,16 +4693,8 @@
               <w:rPr>
                 <w:lang w:val="en-GB"/>
               </w:rPr>
-              <w:t xml:space="preserve"> </w:t>
-            </w:r>
-            <w:proofErr w:type="spellStart"/>
-            <w:r>
-              <w:rPr>
-                <w:lang w:val="en-GB"/>
-              </w:rPr>
-              <w:t>SafeAreasManager</w:t>
-            </w:r>
-            <w:proofErr w:type="spellEnd"/>
+              <w:t xml:space="preserve"> SafeAreasManager</w:t>
+            </w:r>
           </w:p>
         </w:tc>
         <w:tc>
@@ -4605,7 +4767,7 @@
       <w:r>
         <w:rPr>
           <w:noProof/>
-          <w:lang w:eastAsia="it-IT"/>
+          <w:lang w:val="en-GB" w:eastAsia="it-IT"/>
         </w:rPr>
         <w:drawing>
           <wp:anchor distT="0" distB="0" distL="114300" distR="114300" simplePos="0" relativeHeight="251665408" behindDoc="0" locked="0" layoutInCell="1" allowOverlap="1">
@@ -4631,7 +4793,7 @@
                     <pic:cNvPicPr/>
                   </pic:nvPicPr>
                   <pic:blipFill>
-                    <a:blip r:embed="rId12">
+                    <a:blip r:embed="rId14">
                       <a:extLst>
                         <a:ext uri="{28A0092B-C50C-407E-A947-70E740481C1C}">
                           <a14:useLocalDpi xmlns:a14="http://schemas.microsoft.com/office/drawing/2010/main" val="0"/>
@@ -4790,19 +4952,11 @@
                 <w:lang w:val="en-GB"/>
               </w:rPr>
             </w:pPr>
-            <w:proofErr w:type="spellStart"/>
-            <w:r>
-              <w:rPr>
-                <w:lang w:val="en-GB"/>
-              </w:rPr>
-              <w:t>UserBasicFunctionalities</w:t>
-            </w:r>
-            <w:proofErr w:type="spellEnd"/>
-            <w:r>
-              <w:rPr>
-                <w:lang w:val="en-GB"/>
-              </w:rPr>
-              <w:t xml:space="preserve"> </w:t>
+            <w:r>
+              <w:rPr>
+                <w:lang w:val="en-GB"/>
+              </w:rPr>
+              <w:t xml:space="preserve">UserBasicFunctionalities </w:t>
             </w:r>
             <w:r>
               <w:rPr>
@@ -4814,16 +4968,8 @@
               <w:rPr>
                 <w:lang w:val="en-GB"/>
               </w:rPr>
-              <w:t xml:space="preserve"> </w:t>
-            </w:r>
-            <w:proofErr w:type="spellStart"/>
-            <w:r>
-              <w:rPr>
-                <w:lang w:val="en-GB"/>
-              </w:rPr>
-              <w:t>ReservationManager</w:t>
-            </w:r>
-            <w:proofErr w:type="spellEnd"/>
+              <w:t xml:space="preserve"> ReservationManager</w:t>
+            </w:r>
           </w:p>
         </w:tc>
         <w:tc>
@@ -4879,19 +5025,11 @@
                 <w:lang w:val="en-GB"/>
               </w:rPr>
             </w:pPr>
-            <w:proofErr w:type="spellStart"/>
-            <w:r>
-              <w:rPr>
-                <w:lang w:val="en-GB"/>
-              </w:rPr>
-              <w:t>UserBasicFunctionalities</w:t>
-            </w:r>
-            <w:proofErr w:type="spellEnd"/>
-            <w:r>
-              <w:rPr>
-                <w:lang w:val="en-GB"/>
-              </w:rPr>
-              <w:t xml:space="preserve"> </w:t>
+            <w:r>
+              <w:rPr>
+                <w:lang w:val="en-GB"/>
+              </w:rPr>
+              <w:t xml:space="preserve">UserBasicFunctionalities </w:t>
             </w:r>
             <w:r>
               <w:rPr>
@@ -4903,16 +5041,8 @@
               <w:rPr>
                 <w:lang w:val="en-GB"/>
               </w:rPr>
-              <w:t xml:space="preserve"> </w:t>
-            </w:r>
-            <w:proofErr w:type="spellStart"/>
-            <w:r>
-              <w:rPr>
-                <w:lang w:val="en-GB"/>
-              </w:rPr>
-              <w:t>SafeAreasManager</w:t>
-            </w:r>
-            <w:proofErr w:type="spellEnd"/>
+              <w:t xml:space="preserve"> SafeAreasManager</w:t>
+            </w:r>
           </w:p>
         </w:tc>
         <w:tc>
@@ -4978,7 +5108,7 @@
       <w:r>
         <w:rPr>
           <w:noProof/>
-          <w:lang w:eastAsia="it-IT"/>
+          <w:lang w:val="en-GB" w:eastAsia="it-IT"/>
         </w:rPr>
         <w:drawing>
           <wp:anchor distT="0" distB="0" distL="114300" distR="114300" simplePos="0" relativeHeight="251666432" behindDoc="0" locked="0" layoutInCell="1" allowOverlap="1">
@@ -5004,7 +5134,7 @@
                     <pic:cNvPicPr/>
                   </pic:nvPicPr>
                   <pic:blipFill>
-                    <a:blip r:embed="rId13">
+                    <a:blip r:embed="rId15">
                       <a:extLst>
                         <a:ext uri="{28A0092B-C50C-407E-A947-70E740481C1C}">
                           <a14:useLocalDpi xmlns:a14="http://schemas.microsoft.com/office/drawing/2010/main" val="0"/>
@@ -5163,14 +5293,12 @@
                 <w:lang w:val="en-GB"/>
               </w:rPr>
             </w:pPr>
-            <w:proofErr w:type="spellStart"/>
             <w:r>
               <w:rPr>
                 <w:lang w:val="en-GB"/>
               </w:rPr>
               <w:t>TripManagementFunctionalities</w:t>
             </w:r>
-            <w:proofErr w:type="spellEnd"/>
             <w:r>
               <w:rPr>
                 <w:lang w:val="en-GB"/>
@@ -5183,14 +5311,12 @@
               </w:rPr>
               <w:t xml:space="preserve"> </w:t>
             </w:r>
-            <w:proofErr w:type="spellStart"/>
             <w:r>
               <w:rPr>
                 <w:lang w:val="en-GB"/>
               </w:rPr>
               <w:t>PositionManager</w:t>
             </w:r>
-            <w:proofErr w:type="spellEnd"/>
           </w:p>
         </w:tc>
         <w:tc>
@@ -5246,14 +5372,12 @@
                 <w:lang w:val="en-GB"/>
               </w:rPr>
             </w:pPr>
-            <w:proofErr w:type="spellStart"/>
             <w:r>
               <w:rPr>
                 <w:lang w:val="en-GB"/>
               </w:rPr>
               <w:t>TripManagementFunctionalities</w:t>
             </w:r>
-            <w:proofErr w:type="spellEnd"/>
             <w:r>
               <w:rPr>
                 <w:lang w:val="en-GB"/>
@@ -5266,14 +5390,12 @@
               </w:rPr>
               <w:t xml:space="preserve"> </w:t>
             </w:r>
-            <w:proofErr w:type="spellStart"/>
             <w:r>
               <w:rPr>
                 <w:lang w:val="en-GB"/>
               </w:rPr>
               <w:t>PaymentManager</w:t>
             </w:r>
-            <w:proofErr w:type="spellEnd"/>
           </w:p>
         </w:tc>
         <w:tc>
@@ -5329,14 +5451,12 @@
                 <w:lang w:val="en-GB"/>
               </w:rPr>
             </w:pPr>
-            <w:proofErr w:type="spellStart"/>
             <w:r>
               <w:rPr>
                 <w:lang w:val="en-GB"/>
               </w:rPr>
               <w:t>TripManagementFunctionalities</w:t>
             </w:r>
-            <w:proofErr w:type="spellEnd"/>
             <w:r>
               <w:rPr>
                 <w:lang w:val="en-GB"/>
@@ -5347,16 +5467,8 @@
               <w:rPr>
                 <w:lang w:val="en-GB"/>
               </w:rPr>
-              <w:t xml:space="preserve"> </w:t>
-            </w:r>
-            <w:proofErr w:type="spellStart"/>
-            <w:r>
-              <w:rPr>
-                <w:lang w:val="en-GB"/>
-              </w:rPr>
-              <w:t>CarManager</w:t>
-            </w:r>
-            <w:proofErr w:type="spellEnd"/>
+              <w:t xml:space="preserve"> CarManager</w:t>
+            </w:r>
           </w:p>
         </w:tc>
         <w:tc>
@@ -5420,12 +5532,12 @@
       <w:pPr>
         <w:pStyle w:val="Titolo3"/>
       </w:pPr>
-      <w:bookmarkStart w:id="14" w:name="_Toc470801994"/>
+      <w:bookmarkStart w:id="13" w:name="_Toc471123374"/>
       <w:r>
         <w:lastRenderedPageBreak/>
         <w:t>Subsystem Integration Sequence</w:t>
       </w:r>
-      <w:bookmarkEnd w:id="14"/>
+      <w:bookmarkEnd w:id="13"/>
     </w:p>
     <w:p>
       <w:pPr>
@@ -5446,12 +5558,12 @@
         <w:pageBreakBefore/>
         <w:ind w:left="431" w:hanging="431"/>
       </w:pPr>
-      <w:bookmarkStart w:id="15" w:name="_Toc470801995"/>
+      <w:bookmarkStart w:id="14" w:name="_Toc471123375"/>
       <w:r>
         <w:lastRenderedPageBreak/>
         <w:t>Individual Steps and Test Description</w:t>
       </w:r>
-      <w:bookmarkEnd w:id="15"/>
+      <w:bookmarkEnd w:id="14"/>
     </w:p>
     <w:p>
       <w:pPr>
@@ -5459,16 +5571,248 @@
         <w:pageBreakBefore/>
         <w:ind w:left="431" w:hanging="431"/>
       </w:pPr>
-      <w:bookmarkStart w:id="16" w:name="_Toc470801996"/>
+      <w:bookmarkStart w:id="15" w:name="_Toc471123376"/>
       <w:r>
         <w:lastRenderedPageBreak/>
         <w:t>Performance analysis</w:t>
       </w:r>
+      <w:bookmarkEnd w:id="15"/>
+    </w:p>
+    <w:p>
+      <w:pPr>
+        <w:rPr>
+          <w:lang w:val="en-GB"/>
+        </w:rPr>
+      </w:pPr>
+      <w:r>
+        <w:rPr>
+          <w:lang w:val="en-GB"/>
+        </w:rPr>
+        <w:t xml:space="preserve">While a full ﬂedged performance analysis of the entire </w:t>
+      </w:r>
+      <w:r>
+        <w:rPr>
+          <w:b/>
+          <w:lang w:val="en-GB"/>
+        </w:rPr>
+        <w:t>PowerEnjoy</w:t>
+      </w:r>
+      <w:r>
+        <w:rPr>
+          <w:lang w:val="en-GB"/>
+        </w:rPr>
+        <w:t xml:space="preserve"> infrastructure will be executed only in the system integration phase, it is still useful to perform some preliminary measures on components whose performances can be tested in isolation. </w:t>
+      </w:r>
+    </w:p>
+    <w:p>
+      <w:pPr>
+        <w:pStyle w:val="Titolo2"/>
+      </w:pPr>
+      <w:bookmarkStart w:id="16" w:name="_Toc471123377"/>
+      <w:r>
+        <w:t>Mobile Performance Analysis</w:t>
+      </w:r>
       <w:bookmarkEnd w:id="16"/>
     </w:p>
     <w:p>
       <w:pPr>
-        <w:jc w:val="left"/>
+        <w:rPr>
+          <w:lang w:val="en-GB"/>
+        </w:rPr>
+      </w:pPr>
+      <w:r>
+        <w:rPr>
+          <w:lang w:val="en-GB"/>
+        </w:rPr>
+        <w:t>I</w:t>
+      </w:r>
+      <w:r>
+        <w:rPr>
+          <w:lang w:val="en-GB"/>
+        </w:rPr>
+        <w:t>t is appropriate to verify that the applications for all the target mobile platforms</w:t>
+      </w:r>
+      <w:r>
+        <w:rPr>
+          <w:lang w:val="en-GB"/>
+        </w:rPr>
+        <w:t xml:space="preserve"> </w:t>
+      </w:r>
+      <w:r>
+        <w:rPr>
+          <w:lang w:val="en-GB"/>
+        </w:rPr>
+        <w:t xml:space="preserve">have reasonable CPU and main memory usages. </w:t>
+      </w:r>
+      <w:r>
+        <w:rPr>
+          <w:lang w:val="en-GB"/>
+        </w:rPr>
+        <w:t xml:space="preserve">Performance requirements of mobile devices are specified in </w:t>
+      </w:r>
+      <w:r>
+        <w:rPr>
+          <w:b/>
+          <w:lang w:val="en-GB"/>
+        </w:rPr>
+        <w:t>RASD</w:t>
+      </w:r>
+      <w:r>
+        <w:rPr>
+          <w:lang w:val="en-GB"/>
+        </w:rPr>
+        <w:t xml:space="preserve"> document. </w:t>
+      </w:r>
+    </w:p>
+    <w:p>
+      <w:pPr>
+        <w:rPr>
+          <w:lang w:val="en-GB"/>
+        </w:rPr>
+      </w:pPr>
+      <w:r>
+        <w:rPr>
+          <w:lang w:val="en-GB"/>
+        </w:rPr>
+        <w:t>Furthermore, even though no strict value is ﬁxed at this point, the storage occupation should be reasonably small</w:t>
+      </w:r>
+      <w:r>
+        <w:rPr>
+          <w:lang w:val="en-GB"/>
+        </w:rPr>
+        <w:t xml:space="preserve"> in order to guarantee the maximum utilization by the user that not have performant devices. </w:t>
+      </w:r>
+    </w:p>
+    <w:p>
+      <w:pPr>
+        <w:rPr>
+          <w:lang w:val="en-GB"/>
+        </w:rPr>
+      </w:pPr>
+      <w:r>
+        <w:rPr>
+          <w:lang w:val="en-GB"/>
+        </w:rPr>
+        <w:t>H</w:t>
+      </w:r>
+      <w:r>
+        <w:rPr>
+          <w:lang w:val="en-GB"/>
+        </w:rPr>
+        <w:t xml:space="preserve">owever, this number should be reconsidered during the development phase </w:t>
+      </w:r>
+      <w:r>
+        <w:rPr>
+          <w:lang w:val="en-GB"/>
+        </w:rPr>
+        <w:t>considering</w:t>
+      </w:r>
+      <w:r>
+        <w:rPr>
+          <w:lang w:val="en-GB"/>
+        </w:rPr>
+        <w:t xml:space="preserve"> the improvements in the smartphone and tablet technology that may occur meanwhile. These tests will be performed using the appropriate performance analysis tool provided with the SDK of each mobile platform.</w:t>
+      </w:r>
+    </w:p>
+    <w:p>
+      <w:pPr>
+        <w:pStyle w:val="Titolo2"/>
+      </w:pPr>
+      <w:bookmarkStart w:id="17" w:name="_Toc471123378"/>
+      <w:r>
+        <w:t>Desktop Performance Analysis</w:t>
+      </w:r>
+      <w:bookmarkEnd w:id="17"/>
+    </w:p>
+    <w:p>
+      <w:pPr>
+        <w:rPr>
+          <w:lang w:val="en-GB"/>
+        </w:rPr>
+      </w:pPr>
+      <w:r>
+        <w:rPr>
+          <w:lang w:val="en-GB"/>
+        </w:rPr>
+        <w:t>Performance</w:t>
+      </w:r>
+      <w:r>
+        <w:rPr>
+          <w:lang w:val="en-GB"/>
+        </w:rPr>
+        <w:t>s</w:t>
+      </w:r>
+      <w:r>
+        <w:rPr>
+          <w:lang w:val="en-GB"/>
+        </w:rPr>
+        <w:t xml:space="preserve"> of desktop application </w:t>
+      </w:r>
+      <w:r>
+        <w:rPr>
+          <w:lang w:val="en-GB"/>
+        </w:rPr>
+        <w:t xml:space="preserve">depend on the browser utilized by the user, so we must develop an application that can be executed on the most common hardware platform and through technologies supported by all the commercial browser. </w:t>
+      </w:r>
+    </w:p>
+    <w:p>
+      <w:pPr>
+        <w:rPr>
+          <w:lang w:val="en-GB"/>
+        </w:rPr>
+      </w:pPr>
+      <w:r>
+        <w:rPr>
+          <w:lang w:val="en-GB"/>
+        </w:rPr>
+        <w:t xml:space="preserve">Indeed, </w:t>
+      </w:r>
+      <w:r>
+        <w:rPr>
+          <w:lang w:val="en-GB"/>
+        </w:rPr>
+        <w:t xml:space="preserve">almost every personal computer nowadays </w:t>
+      </w:r>
+      <w:r>
+        <w:rPr>
+          <w:lang w:val="en-GB"/>
+        </w:rPr>
+        <w:t>has</w:t>
+      </w:r>
+      <w:r>
+        <w:rPr>
+          <w:lang w:val="en-GB"/>
+        </w:rPr>
+        <w:t xml:space="preserve"> 2GB of RAM and a dual-core CPU. Our application requires much less than that specification because it’s a little portion of the system in which the user can register his profile and only modify some information about himself. </w:t>
+      </w:r>
+    </w:p>
+    <w:p>
+      <w:pPr>
+        <w:rPr>
+          <w:lang w:val="en-GB"/>
+        </w:rPr>
+      </w:pPr>
+      <w:r>
+        <w:rPr>
+          <w:lang w:val="en-GB"/>
+        </w:rPr>
+        <w:t xml:space="preserve">These tests will be performed using the appropriate performance analysis tool provided with the SDK of each </w:t>
+      </w:r>
+      <w:r>
+        <w:rPr>
+          <w:lang w:val="en-GB"/>
+        </w:rPr>
+        <w:t>operating system supported and each browser</w:t>
+      </w:r>
+      <w:r>
+        <w:rPr>
+          <w:lang w:val="en-GB"/>
+        </w:rPr>
+        <w:t>.</w:t>
+      </w:r>
+    </w:p>
+    <w:p>
+      <w:pPr>
         <w:rPr>
           <w:lang w:val="en-GB"/>
         </w:rPr>
@@ -5484,12 +5828,263 @@
       <w:pPr>
         <w:pStyle w:val="Titolo1"/>
       </w:pPr>
-      <w:bookmarkStart w:id="17" w:name="_Toc470801997"/>
+      <w:bookmarkStart w:id="18" w:name="_Toc471123379"/>
       <w:r>
         <w:lastRenderedPageBreak/>
         <w:t>Tools and Test Equipment Required</w:t>
       </w:r>
-      <w:bookmarkEnd w:id="17"/>
+      <w:bookmarkEnd w:id="18"/>
+    </w:p>
+    <w:p>
+      <w:pPr>
+        <w:rPr>
+          <w:lang w:val="en-GB"/>
+        </w:rPr>
+      </w:pPr>
+      <w:r>
+        <w:rPr>
+          <w:lang w:val="en-GB"/>
+        </w:rPr>
+        <w:t>List of tools that will be used to perform integration testing:</w:t>
+      </w:r>
+    </w:p>
+    <w:p>
+      <w:pPr>
+        <w:pStyle w:val="Paragrafoelenco"/>
+        <w:numPr>
+          <w:ilvl w:val="0"/>
+          <w:numId w:val="23"/>
+        </w:numPr>
+        <w:rPr>
+          <w:lang w:val="en-GB"/>
+        </w:rPr>
+      </w:pPr>
+      <w:r>
+        <w:rPr>
+          <w:b/>
+          <w:lang w:val="en-GB"/>
+        </w:rPr>
+        <w:t>Manual testing</w:t>
+      </w:r>
+      <w:r>
+        <w:rPr>
+          <w:lang w:val="en-GB"/>
+        </w:rPr>
+        <w:t>: there will be an accurate selection of the most crucial functionalities (i.e. functions with exceptional parameters) to be manually tested.</w:t>
+      </w:r>
+    </w:p>
+    <w:p>
+      <w:pPr>
+        <w:pStyle w:val="Paragrafoelenco"/>
+        <w:numPr>
+          <w:ilvl w:val="0"/>
+          <w:numId w:val="23"/>
+        </w:numPr>
+        <w:rPr>
+          <w:lang w:val="en-GB"/>
+        </w:rPr>
+      </w:pPr>
+      <w:r>
+        <w:rPr>
+          <w:b/>
+          <w:lang w:val="en-GB"/>
+        </w:rPr>
+        <w:t>JUnit</w:t>
+      </w:r>
+      <w:r>
+        <w:rPr>
+          <w:lang w:val="en-GB"/>
+        </w:rPr>
+        <w:t>: although this framework is mainly known for unit tests (indeed we will use it also for unit testing but this is not concerned in this document), it will be also used during the integration phase.</w:t>
+      </w:r>
+    </w:p>
+    <w:p>
+      <w:pPr>
+        <w:pStyle w:val="Paragrafoelenco"/>
+        <w:numPr>
+          <w:ilvl w:val="0"/>
+          <w:numId w:val="23"/>
+        </w:numPr>
+        <w:rPr>
+          <w:lang w:val="en-GB"/>
+        </w:rPr>
+      </w:pPr>
+      <w:r>
+        <w:rPr>
+          <w:b/>
+          <w:lang w:val="en-GB"/>
+        </w:rPr>
+        <w:t>Mockito</w:t>
+      </w:r>
+      <w:r>
+        <w:rPr>
+          <w:lang w:val="en-GB"/>
+        </w:rPr>
+        <w:t>: this framework will be used to mock stubs and drivers that are needed in the integration tests.</w:t>
+      </w:r>
+    </w:p>
+    <w:p>
+      <w:pPr>
+        <w:rPr>
+          <w:lang w:val="en-GB"/>
+        </w:rPr>
+      </w:pPr>
+      <w:r>
+        <w:rPr>
+          <w:noProof/>
+          <w:lang w:val="en-GB" w:eastAsia="it-IT"/>
+        </w:rPr>
+        <w:drawing>
+          <wp:anchor distT="0" distB="0" distL="114300" distR="114300" simplePos="0" relativeHeight="251668480" behindDoc="1" locked="0" layoutInCell="1" allowOverlap="1">
+            <wp:simplePos x="0" y="0"/>
+            <wp:positionH relativeFrom="column">
+              <wp:posOffset>2360295</wp:posOffset>
+            </wp:positionH>
+            <wp:positionV relativeFrom="paragraph">
+              <wp:posOffset>635</wp:posOffset>
+            </wp:positionV>
+            <wp:extent cx="1993900" cy="1122680"/>
+            <wp:effectExtent l="0" t="0" r="0" b="0"/>
+            <wp:wrapTight wrapText="bothSides">
+              <wp:wrapPolygon edited="0">
+                <wp:start x="16510" y="1833"/>
+                <wp:lineTo x="15478" y="3665"/>
+                <wp:lineTo x="15065" y="5864"/>
+                <wp:lineTo x="15271" y="8430"/>
+                <wp:lineTo x="5572" y="8796"/>
+                <wp:lineTo x="1445" y="10262"/>
+                <wp:lineTo x="1445" y="17959"/>
+                <wp:lineTo x="4334" y="19425"/>
+                <wp:lineTo x="10938" y="20158"/>
+                <wp:lineTo x="11763" y="20158"/>
+                <wp:lineTo x="14239" y="19425"/>
+                <wp:lineTo x="19605" y="15760"/>
+                <wp:lineTo x="19399" y="14294"/>
+                <wp:lineTo x="20224" y="4765"/>
+                <wp:lineTo x="19605" y="2932"/>
+                <wp:lineTo x="17748" y="1833"/>
+                <wp:lineTo x="16510" y="1833"/>
+              </wp:wrapPolygon>
+            </wp:wrapTight>
+            <wp:docPr id="9" name="Picture 5" descr="Macintosh HD:Users:fabiochiusano:Desktop:magistrale primo anno:Software engineering 2:project:PowerEnjoy:ITPD:Images:mockito.png"/>
+            <wp:cNvGraphicFramePr/>
+            <a:graphic xmlns:a="http://schemas.openxmlformats.org/drawingml/2006/main">
+              <a:graphicData uri="http://schemas.openxmlformats.org/drawingml/2006/picture">
+                <pic:pic xmlns:pic="http://schemas.openxmlformats.org/drawingml/2006/picture">
+                  <pic:nvPicPr>
+                    <pic:cNvPr id="5" name="Picture 5" descr="Macintosh HD:Users:fabiochiusano:Desktop:magistrale primo anno:Software engineering 2:project:PowerEnjoy:ITPD:Images:mockito.png"/>
+                    <pic:cNvPicPr/>
+                  </pic:nvPicPr>
+                  <pic:blipFill>
+                    <a:blip r:embed="rId16">
+                      <a:extLst>
+                        <a:ext uri="{28A0092B-C50C-407E-A947-70E740481C1C}">
+                          <a14:useLocalDpi xmlns:a14="http://schemas.microsoft.com/office/drawing/2010/main" val="0"/>
+                        </a:ext>
+                      </a:extLst>
+                    </a:blip>
+                    <a:srcRect/>
+                    <a:stretch>
+                      <a:fillRect/>
+                    </a:stretch>
+                  </pic:blipFill>
+                  <pic:spPr bwMode="auto">
+                    <a:xfrm>
+                      <a:off x="0" y="0"/>
+                      <a:ext cx="1993900" cy="1122680"/>
+                    </a:xfrm>
+                    <a:prstGeom prst="rect">
+                      <a:avLst/>
+                    </a:prstGeom>
+                    <a:noFill/>
+                    <a:ln>
+                      <a:noFill/>
+                    </a:ln>
+                  </pic:spPr>
+                </pic:pic>
+              </a:graphicData>
+            </a:graphic>
+          </wp:anchor>
+        </w:drawing>
+      </w:r>
+      <w:r>
+        <w:rPr>
+          <w:noProof/>
+          <w:lang w:val="en-GB" w:eastAsia="it-IT"/>
+        </w:rPr>
+        <w:drawing>
+          <wp:anchor distT="0" distB="0" distL="114300" distR="114300" simplePos="0" relativeHeight="251667456" behindDoc="1" locked="0" layoutInCell="1" allowOverlap="1">
+            <wp:simplePos x="0" y="0"/>
+            <wp:positionH relativeFrom="column">
+              <wp:posOffset>1029412</wp:posOffset>
+            </wp:positionH>
+            <wp:positionV relativeFrom="paragraph">
+              <wp:posOffset>635</wp:posOffset>
+            </wp:positionV>
+            <wp:extent cx="1201420" cy="1201420"/>
+            <wp:effectExtent l="0" t="0" r="0" b="0"/>
+            <wp:wrapTight wrapText="bothSides">
+              <wp:wrapPolygon edited="0">
+                <wp:start x="1712" y="6165"/>
+                <wp:lineTo x="0" y="11645"/>
+                <wp:lineTo x="0" y="13015"/>
+                <wp:lineTo x="1027" y="15070"/>
+                <wp:lineTo x="20892" y="15070"/>
+                <wp:lineTo x="21235" y="13015"/>
+                <wp:lineTo x="21235" y="10960"/>
+                <wp:lineTo x="19522" y="7877"/>
+                <wp:lineTo x="6850" y="6165"/>
+                <wp:lineTo x="1712" y="6165"/>
+              </wp:wrapPolygon>
+            </wp:wrapTight>
+            <wp:docPr id="8" name="Picture 4" descr="Macintosh HD:Users:fabiochiusano:Desktop:magistrale primo anno:Software engineering 2:project:PowerEnjoy:ITPD:Images:junit.png"/>
+            <wp:cNvGraphicFramePr/>
+            <a:graphic xmlns:a="http://schemas.openxmlformats.org/drawingml/2006/main">
+              <a:graphicData uri="http://schemas.openxmlformats.org/drawingml/2006/picture">
+                <pic:pic xmlns:pic="http://schemas.openxmlformats.org/drawingml/2006/picture">
+                  <pic:nvPicPr>
+                    <pic:cNvPr id="4" name="Picture 4" descr="Macintosh HD:Users:fabiochiusano:Desktop:magistrale primo anno:Software engineering 2:project:PowerEnjoy:ITPD:Images:junit.png"/>
+                    <pic:cNvPicPr/>
+                  </pic:nvPicPr>
+                  <pic:blipFill>
+                    <a:blip r:embed="rId17" cstate="print">
+                      <a:extLst>
+                        <a:ext uri="{28A0092B-C50C-407E-A947-70E740481C1C}">
+                          <a14:useLocalDpi xmlns:a14="http://schemas.microsoft.com/office/drawing/2010/main" val="0"/>
+                        </a:ext>
+                      </a:extLst>
+                    </a:blip>
+                    <a:srcRect/>
+                    <a:stretch>
+                      <a:fillRect/>
+                    </a:stretch>
+                  </pic:blipFill>
+                  <pic:spPr bwMode="auto">
+                    <a:xfrm>
+                      <a:off x="0" y="0"/>
+                      <a:ext cx="1201420" cy="1201420"/>
+                    </a:xfrm>
+                    <a:prstGeom prst="rect">
+                      <a:avLst/>
+                    </a:prstGeom>
+                    <a:noFill/>
+                    <a:ln>
+                      <a:noFill/>
+                    </a:ln>
+                  </pic:spPr>
+                </pic:pic>
+              </a:graphicData>
+            </a:graphic>
+          </wp:anchor>
+        </w:drawing>
+      </w:r>
+      <w:r>
+        <w:rPr>
+          <w:noProof/>
+          <w:lang w:val="en-GB" w:eastAsia="it-IT"/>
+        </w:rPr>
+        <w:t xml:space="preserve"> </w:t>
+      </w:r>
     </w:p>
     <w:p>
       <w:pPr>
@@ -5498,6 +6093,85 @@
           <w:lang w:val="en-GB"/>
         </w:rPr>
       </w:pPr>
+    </w:p>
+    <w:p>
+      <w:pPr>
+        <w:jc w:val="left"/>
+        <w:rPr>
+          <w:lang w:val="en-GB"/>
+        </w:rPr>
+      </w:pPr>
+    </w:p>
+    <w:p>
+      <w:pPr>
+        <w:jc w:val="left"/>
+        <w:rPr>
+          <w:lang w:val="en-GB"/>
+        </w:rPr>
+      </w:pPr>
+    </w:p>
+    <w:p>
+      <w:pPr>
+        <w:jc w:val="left"/>
+        <w:rPr>
+          <w:lang w:val="en-GB"/>
+        </w:rPr>
+      </w:pPr>
+      <w:r>
+        <w:rPr>
+          <w:lang w:val="en-GB"/>
+        </w:rPr>
+        <w:t xml:space="preserve">Moreover, </w:t>
+      </w:r>
+      <w:r>
+        <w:rPr>
+          <w:b/>
+          <w:lang w:val="en-GB"/>
+        </w:rPr>
+        <w:t>JMeter</w:t>
+      </w:r>
+      <w:r>
+        <w:rPr>
+          <w:lang w:val="en-GB"/>
+        </w:rPr>
+        <w:t xml:space="preserve"> will be used to set up tests </w:t>
+      </w:r>
+      <w:r>
+        <w:rPr>
+          <w:lang w:val="en-GB"/>
+        </w:rPr>
+        <w:t>to</w:t>
+      </w:r>
+      <w:r>
+        <w:rPr>
+          <w:lang w:val="en-GB"/>
+        </w:rPr>
+        <w:t xml:space="preserve"> </w:t>
+      </w:r>
+      <w:r>
+        <w:rPr>
+          <w:lang w:val="en-GB"/>
+        </w:rPr>
+        <w:t>analyse</w:t>
+      </w:r>
+      <w:r>
+        <w:rPr>
+          <w:lang w:val="en-GB"/>
+        </w:rPr>
+        <w:t xml:space="preserve"> the performances of the system. Indeed, we think that it is very useful to use this framework to verify if the non-functional requirements of our system (described in the RASD) are satisﬁed. </w:t>
+      </w:r>
+      <w:r>
+        <w:rPr>
+          <w:lang w:val="en-GB"/>
+        </w:rPr>
+        <w:t>With</w:t>
+      </w:r>
+      <w:r>
+        <w:rPr>
+          <w:lang w:val="en-GB"/>
+        </w:rPr>
+        <w:t xml:space="preserve"> JMeter we will see how the server and the database behave under a heavy load and with a great number of virtual users (simulated with thread group) simultaneously connected.</w:t>
+      </w:r>
       <w:r>
         <w:rPr>
           <w:lang w:val="en-GB"/>
@@ -5509,13 +6183,169 @@
       <w:pPr>
         <w:pStyle w:val="Titolo1"/>
       </w:pPr>
-      <w:bookmarkStart w:id="18" w:name="_Toc470801998"/>
+      <w:bookmarkStart w:id="19" w:name="_Toc471123380"/>
       <w:r>
         <w:lastRenderedPageBreak/>
-        <w:t>Required Program Stubs and Drivers</w:t>
-      </w:r>
-      <w:bookmarkEnd w:id="18"/>
-    </w:p>
+        <w:t xml:space="preserve">Program Stubs and </w:t>
+      </w:r>
+      <w:r>
+        <w:t>Test Data Required</w:t>
+      </w:r>
+      <w:bookmarkEnd w:id="19"/>
+    </w:p>
+    <w:p>
+      <w:pPr>
+        <w:pStyle w:val="Titolo2"/>
+      </w:pPr>
+      <w:bookmarkStart w:id="20" w:name="_Toc471123381"/>
+      <w:r>
+        <w:t>Program Stubs and Drivers</w:t>
+      </w:r>
+      <w:bookmarkEnd w:id="20"/>
+    </w:p>
+    <w:tbl>
+      <w:tblPr>
+        <w:tblStyle w:val="Tabellagriglia6acolori-colore1"/>
+        <w:tblW w:w="0" w:type="auto"/>
+        <w:tblLook w:val="04A0" w:firstRow="1" w:lastRow="0" w:firstColumn="1" w:lastColumn="0" w:noHBand="0" w:noVBand="1"/>
+      </w:tblPr>
+      <w:tblGrid>
+        <w:gridCol w:w="2830"/>
+        <w:gridCol w:w="5664"/>
+      </w:tblGrid>
+      <w:tr>
+        <w:trPr>
+          <w:cnfStyle w:val="100000000000" w:firstRow="1" w:lastRow="0" w:firstColumn="0" w:lastColumn="0" w:oddVBand="0" w:evenVBand="0" w:oddHBand="0" w:evenHBand="0" w:firstRowFirstColumn="0" w:firstRowLastColumn="0" w:lastRowFirstColumn="0" w:lastRowLastColumn="0"/>
+        </w:trPr>
+        <w:tc>
+          <w:tcPr>
+            <w:cnfStyle w:val="001000000000" w:firstRow="0" w:lastRow="0" w:firstColumn="1" w:lastColumn="0" w:oddVBand="0" w:evenVBand="0" w:oddHBand="0" w:evenHBand="0" w:firstRowFirstColumn="0" w:firstRowLastColumn="0" w:lastRowFirstColumn="0" w:lastRowLastColumn="0"/>
+            <w:tcW w:w="2830" w:type="dxa"/>
+          </w:tcPr>
+          <w:p>
+            <w:pPr>
+              <w:jc w:val="left"/>
+              <w:rPr>
+                <w:lang w:val="en-GB"/>
+              </w:rPr>
+            </w:pPr>
+            <w:r>
+              <w:rPr>
+                <w:lang w:val="en-GB"/>
+              </w:rPr>
+              <w:t>Name</w:t>
+            </w:r>
+          </w:p>
+        </w:tc>
+        <w:tc>
+          <w:tcPr>
+            <w:tcW w:w="5664" w:type="dxa"/>
+          </w:tcPr>
+          <w:p>
+            <w:pPr>
+              <w:jc w:val="left"/>
+              <w:cnfStyle w:val="100000000000" w:firstRow="1" w:lastRow="0" w:firstColumn="0" w:lastColumn="0" w:oddVBand="0" w:evenVBand="0" w:oddHBand="0" w:evenHBand="0" w:firstRowFirstColumn="0" w:firstRowLastColumn="0" w:lastRowFirstColumn="0" w:lastRowLastColumn="0"/>
+              <w:rPr>
+                <w:lang w:val="en-GB"/>
+              </w:rPr>
+            </w:pPr>
+            <w:r>
+              <w:rPr>
+                <w:lang w:val="en-GB"/>
+              </w:rPr>
+              <w:t>DBManagerDriver</w:t>
+            </w:r>
+          </w:p>
+        </w:tc>
+      </w:tr>
+      <w:tr>
+        <w:trPr>
+          <w:cnfStyle w:val="000000100000" w:firstRow="0" w:lastRow="0" w:firstColumn="0" w:lastColumn="0" w:oddVBand="0" w:evenVBand="0" w:oddHBand="1" w:evenHBand="0" w:firstRowFirstColumn="0" w:firstRowLastColumn="0" w:lastRowFirstColumn="0" w:lastRowLastColumn="0"/>
+        </w:trPr>
+        <w:tc>
+          <w:tcPr>
+            <w:cnfStyle w:val="001000000000" w:firstRow="0" w:lastRow="0" w:firstColumn="1" w:lastColumn="0" w:oddVBand="0" w:evenVBand="0" w:oddHBand="0" w:evenHBand="0" w:firstRowFirstColumn="0" w:firstRowLastColumn="0" w:lastRowFirstColumn="0" w:lastRowLastColumn="0"/>
+            <w:tcW w:w="2830" w:type="dxa"/>
+          </w:tcPr>
+          <w:p>
+            <w:pPr>
+              <w:jc w:val="left"/>
+              <w:rPr>
+                <w:lang w:val="en-GB"/>
+              </w:rPr>
+            </w:pPr>
+            <w:r>
+              <w:rPr>
+                <w:lang w:val="en-GB"/>
+              </w:rPr>
+              <w:t>Components of reference</w:t>
+            </w:r>
+          </w:p>
+        </w:tc>
+        <w:tc>
+          <w:tcPr>
+            <w:tcW w:w="5664" w:type="dxa"/>
+          </w:tcPr>
+          <w:p>
+            <w:pPr>
+              <w:jc w:val="left"/>
+              <w:cnfStyle w:val="000000100000" w:firstRow="0" w:lastRow="0" w:firstColumn="0" w:lastColumn="0" w:oddVBand="0" w:evenVBand="0" w:oddHBand="1" w:evenHBand="0" w:firstRowFirstColumn="0" w:firstRowLastColumn="0" w:lastRowFirstColumn="0" w:lastRowLastColumn="0"/>
+              <w:rPr>
+                <w:lang w:val="en-GB"/>
+              </w:rPr>
+            </w:pPr>
+            <w:r>
+              <w:rPr>
+                <w:lang w:val="en-GB"/>
+              </w:rPr>
+              <w:t>DataBaseManager</w:t>
+            </w:r>
+          </w:p>
+        </w:tc>
+      </w:tr>
+      <w:tr>
+        <w:tc>
+          <w:tcPr>
+            <w:cnfStyle w:val="001000000000" w:firstRow="0" w:lastRow="0" w:firstColumn="1" w:lastColumn="0" w:oddVBand="0" w:evenVBand="0" w:oddHBand="0" w:evenHBand="0" w:firstRowFirstColumn="0" w:firstRowLastColumn="0" w:lastRowFirstColumn="0" w:lastRowLastColumn="0"/>
+            <w:tcW w:w="2830" w:type="dxa"/>
+          </w:tcPr>
+          <w:p>
+            <w:pPr>
+              <w:jc w:val="left"/>
+              <w:rPr>
+                <w:lang w:val="en-GB"/>
+              </w:rPr>
+            </w:pPr>
+            <w:r>
+              <w:rPr>
+                <w:lang w:val="en-GB"/>
+              </w:rPr>
+              <w:t>Purpose</w:t>
+            </w:r>
+          </w:p>
+        </w:tc>
+        <w:tc>
+          <w:tcPr>
+            <w:tcW w:w="5664" w:type="dxa"/>
+          </w:tcPr>
+          <w:p>
+            <w:pPr>
+              <w:jc w:val="left"/>
+              <w:cnfStyle w:val="000000000000" w:firstRow="0" w:lastRow="0" w:firstColumn="0" w:lastColumn="0" w:oddVBand="0" w:evenVBand="0" w:oddHBand="0" w:evenHBand="0" w:firstRowFirstColumn="0" w:firstRowLastColumn="0" w:lastRowFirstColumn="0" w:lastRowLastColumn="0"/>
+              <w:rPr>
+                <w:lang w:val="en-GB"/>
+              </w:rPr>
+            </w:pPr>
+            <w:r>
+              <w:rPr>
+                <w:lang w:val="en-GB"/>
+              </w:rPr>
+              <w:t>This driver generates various kind of requests, like login request or registration request, and send them to the DataBaseManager. Once response is received, it checks if it is correct and coherent with the request.</w:t>
+            </w:r>
+          </w:p>
+        </w:tc>
+      </w:tr>
+    </w:tbl>
     <w:p>
       <w:pPr>
         <w:jc w:val="left"/>
@@ -5523,10 +6353,1124 @@
           <w:lang w:val="en-GB"/>
         </w:rPr>
       </w:pPr>
-      <w:r>
-        <w:rPr>
-          <w:lang w:val="en-GB"/>
-        </w:rPr>
+    </w:p>
+    <w:tbl>
+      <w:tblPr>
+        <w:tblStyle w:val="Tabellagriglia6acolori-colore1"/>
+        <w:tblW w:w="0" w:type="auto"/>
+        <w:tblLook w:val="04A0" w:firstRow="1" w:lastRow="0" w:firstColumn="1" w:lastColumn="0" w:noHBand="0" w:noVBand="1"/>
+      </w:tblPr>
+      <w:tblGrid>
+        <w:gridCol w:w="2830"/>
+        <w:gridCol w:w="5664"/>
+      </w:tblGrid>
+      <w:tr>
+        <w:trPr>
+          <w:cnfStyle w:val="100000000000" w:firstRow="1" w:lastRow="0" w:firstColumn="0" w:lastColumn="0" w:oddVBand="0" w:evenVBand="0" w:oddHBand="0" w:evenHBand="0" w:firstRowFirstColumn="0" w:firstRowLastColumn="0" w:lastRowFirstColumn="0" w:lastRowLastColumn="0"/>
+        </w:trPr>
+        <w:tc>
+          <w:tcPr>
+            <w:cnfStyle w:val="001000000000" w:firstRow="0" w:lastRow="0" w:firstColumn="1" w:lastColumn="0" w:oddVBand="0" w:evenVBand="0" w:oddHBand="0" w:evenHBand="0" w:firstRowFirstColumn="0" w:firstRowLastColumn="0" w:lastRowFirstColumn="0" w:lastRowLastColumn="0"/>
+            <w:tcW w:w="2830" w:type="dxa"/>
+          </w:tcPr>
+          <w:p>
+            <w:pPr>
+              <w:jc w:val="left"/>
+              <w:rPr>
+                <w:lang w:val="en-GB"/>
+              </w:rPr>
+            </w:pPr>
+            <w:r>
+              <w:rPr>
+                <w:lang w:val="en-GB"/>
+              </w:rPr>
+              <w:t>Name</w:t>
+            </w:r>
+          </w:p>
+        </w:tc>
+        <w:tc>
+          <w:tcPr>
+            <w:tcW w:w="5664" w:type="dxa"/>
+          </w:tcPr>
+          <w:p>
+            <w:pPr>
+              <w:jc w:val="left"/>
+              <w:cnfStyle w:val="100000000000" w:firstRow="1" w:lastRow="0" w:firstColumn="0" w:lastColumn="0" w:oddVBand="0" w:evenVBand="0" w:oddHBand="0" w:evenHBand="0" w:firstRowFirstColumn="0" w:firstRowLastColumn="0" w:lastRowFirstColumn="0" w:lastRowLastColumn="0"/>
+              <w:rPr>
+                <w:lang w:val="en-GB"/>
+              </w:rPr>
+            </w:pPr>
+            <w:r>
+              <w:rPr>
+                <w:lang w:val="en-GB"/>
+              </w:rPr>
+              <w:t>SecurityStub</w:t>
+            </w:r>
+          </w:p>
+        </w:tc>
+      </w:tr>
+      <w:tr>
+        <w:trPr>
+          <w:cnfStyle w:val="000000100000" w:firstRow="0" w:lastRow="0" w:firstColumn="0" w:lastColumn="0" w:oddVBand="0" w:evenVBand="0" w:oddHBand="1" w:evenHBand="0" w:firstRowFirstColumn="0" w:firstRowLastColumn="0" w:lastRowFirstColumn="0" w:lastRowLastColumn="0"/>
+        </w:trPr>
+        <w:tc>
+          <w:tcPr>
+            <w:cnfStyle w:val="001000000000" w:firstRow="0" w:lastRow="0" w:firstColumn="1" w:lastColumn="0" w:oddVBand="0" w:evenVBand="0" w:oddHBand="0" w:evenHBand="0" w:firstRowFirstColumn="0" w:firstRowLastColumn="0" w:lastRowFirstColumn="0" w:lastRowLastColumn="0"/>
+            <w:tcW w:w="2830" w:type="dxa"/>
+          </w:tcPr>
+          <w:p>
+            <w:pPr>
+              <w:jc w:val="left"/>
+              <w:rPr>
+                <w:lang w:val="en-GB"/>
+              </w:rPr>
+            </w:pPr>
+            <w:r>
+              <w:rPr>
+                <w:lang w:val="en-GB"/>
+              </w:rPr>
+              <w:t>Components of reference</w:t>
+            </w:r>
+          </w:p>
+        </w:tc>
+        <w:tc>
+          <w:tcPr>
+            <w:tcW w:w="5664" w:type="dxa"/>
+          </w:tcPr>
+          <w:p>
+            <w:pPr>
+              <w:jc w:val="left"/>
+              <w:cnfStyle w:val="000000100000" w:firstRow="0" w:lastRow="0" w:firstColumn="0" w:lastColumn="0" w:oddVBand="0" w:evenVBand="0" w:oddHBand="1" w:evenHBand="0" w:firstRowFirstColumn="0" w:firstRowLastColumn="0" w:lastRowFirstColumn="0" w:lastRowLastColumn="0"/>
+              <w:rPr>
+                <w:lang w:val="en-GB"/>
+              </w:rPr>
+            </w:pPr>
+            <w:r>
+              <w:rPr>
+                <w:lang w:val="en-GB"/>
+              </w:rPr>
+              <w:t>SecurityManager</w:t>
+            </w:r>
+          </w:p>
+        </w:tc>
+      </w:tr>
+      <w:tr>
+        <w:tc>
+          <w:tcPr>
+            <w:cnfStyle w:val="001000000000" w:firstRow="0" w:lastRow="0" w:firstColumn="1" w:lastColumn="0" w:oddVBand="0" w:evenVBand="0" w:oddHBand="0" w:evenHBand="0" w:firstRowFirstColumn="0" w:firstRowLastColumn="0" w:lastRowFirstColumn="0" w:lastRowLastColumn="0"/>
+            <w:tcW w:w="2830" w:type="dxa"/>
+          </w:tcPr>
+          <w:p>
+            <w:pPr>
+              <w:jc w:val="left"/>
+              <w:rPr>
+                <w:lang w:val="en-GB"/>
+              </w:rPr>
+            </w:pPr>
+            <w:r>
+              <w:rPr>
+                <w:lang w:val="en-GB"/>
+              </w:rPr>
+              <w:t>Purpose</w:t>
+            </w:r>
+          </w:p>
+        </w:tc>
+        <w:tc>
+          <w:tcPr>
+            <w:tcW w:w="5664" w:type="dxa"/>
+          </w:tcPr>
+          <w:p>
+            <w:pPr>
+              <w:jc w:val="left"/>
+              <w:cnfStyle w:val="000000000000" w:firstRow="0" w:lastRow="0" w:firstColumn="0" w:lastColumn="0" w:oddVBand="0" w:evenVBand="0" w:oddHBand="0" w:evenHBand="0" w:firstRowFirstColumn="0" w:firstRowLastColumn="0" w:lastRowFirstColumn="0" w:lastRowLastColumn="0"/>
+              <w:rPr>
+                <w:lang w:val="en-GB"/>
+              </w:rPr>
+            </w:pPr>
+            <w:r>
+              <w:rPr>
+                <w:lang w:val="en-GB"/>
+              </w:rPr>
+              <w:t xml:space="preserve">This stub checks if the information </w:t>
+            </w:r>
+            <w:r>
+              <w:rPr>
+                <w:lang w:val="en-GB"/>
+              </w:rPr>
+              <w:t xml:space="preserve">that comes from LoginManager are correct, before logging in the user eventually. It checks also if the user that trying to logging into the system has only one session opened on his devices. </w:t>
+            </w:r>
+          </w:p>
+        </w:tc>
+      </w:tr>
+    </w:tbl>
+    <w:p>
+      <w:pPr>
+        <w:jc w:val="left"/>
+        <w:rPr>
+          <w:lang w:val="en-GB"/>
+        </w:rPr>
+      </w:pPr>
+      <w:r>
+        <w:rPr>
+          <w:lang w:val="en-GB"/>
+        </w:rPr>
+        <w:t xml:space="preserve"> </w:t>
+      </w:r>
+    </w:p>
+    <w:tbl>
+      <w:tblPr>
+        <w:tblStyle w:val="Tabellagriglia6acolori-colore1"/>
+        <w:tblW w:w="0" w:type="auto"/>
+        <w:tblLook w:val="04A0" w:firstRow="1" w:lastRow="0" w:firstColumn="1" w:lastColumn="0" w:noHBand="0" w:noVBand="1"/>
+      </w:tblPr>
+      <w:tblGrid>
+        <w:gridCol w:w="2830"/>
+        <w:gridCol w:w="5664"/>
+      </w:tblGrid>
+      <w:tr>
+        <w:trPr>
+          <w:cnfStyle w:val="100000000000" w:firstRow="1" w:lastRow="0" w:firstColumn="0" w:lastColumn="0" w:oddVBand="0" w:evenVBand="0" w:oddHBand="0" w:evenHBand="0" w:firstRowFirstColumn="0" w:firstRowLastColumn="0" w:lastRowFirstColumn="0" w:lastRowLastColumn="0"/>
+        </w:trPr>
+        <w:tc>
+          <w:tcPr>
+            <w:cnfStyle w:val="001000000000" w:firstRow="0" w:lastRow="0" w:firstColumn="1" w:lastColumn="0" w:oddVBand="0" w:evenVBand="0" w:oddHBand="0" w:evenHBand="0" w:firstRowFirstColumn="0" w:firstRowLastColumn="0" w:lastRowFirstColumn="0" w:lastRowLastColumn="0"/>
+            <w:tcW w:w="2830" w:type="dxa"/>
+          </w:tcPr>
+          <w:p>
+            <w:pPr>
+              <w:jc w:val="left"/>
+              <w:rPr>
+                <w:lang w:val="en-GB"/>
+              </w:rPr>
+            </w:pPr>
+            <w:r>
+              <w:rPr>
+                <w:lang w:val="en-GB"/>
+              </w:rPr>
+              <w:t>Name</w:t>
+            </w:r>
+          </w:p>
+        </w:tc>
+        <w:tc>
+          <w:tcPr>
+            <w:tcW w:w="5664" w:type="dxa"/>
+          </w:tcPr>
+          <w:p>
+            <w:pPr>
+              <w:jc w:val="left"/>
+              <w:cnfStyle w:val="100000000000" w:firstRow="1" w:lastRow="0" w:firstColumn="0" w:lastColumn="0" w:oddVBand="0" w:evenVBand="0" w:oddHBand="0" w:evenHBand="0" w:firstRowFirstColumn="0" w:firstRowLastColumn="0" w:lastRowFirstColumn="0" w:lastRowLastColumn="0"/>
+              <w:rPr>
+                <w:lang w:val="en-GB"/>
+              </w:rPr>
+            </w:pPr>
+            <w:r>
+              <w:rPr>
+                <w:lang w:val="en-GB"/>
+              </w:rPr>
+              <w:t>PositionStub</w:t>
+            </w:r>
+          </w:p>
+        </w:tc>
+      </w:tr>
+      <w:tr>
+        <w:trPr>
+          <w:cnfStyle w:val="000000100000" w:firstRow="0" w:lastRow="0" w:firstColumn="0" w:lastColumn="0" w:oddVBand="0" w:evenVBand="0" w:oddHBand="1" w:evenHBand="0" w:firstRowFirstColumn="0" w:firstRowLastColumn="0" w:lastRowFirstColumn="0" w:lastRowLastColumn="0"/>
+        </w:trPr>
+        <w:tc>
+          <w:tcPr>
+            <w:cnfStyle w:val="001000000000" w:firstRow="0" w:lastRow="0" w:firstColumn="1" w:lastColumn="0" w:oddVBand="0" w:evenVBand="0" w:oddHBand="0" w:evenHBand="0" w:firstRowFirstColumn="0" w:firstRowLastColumn="0" w:lastRowFirstColumn="0" w:lastRowLastColumn="0"/>
+            <w:tcW w:w="2830" w:type="dxa"/>
+          </w:tcPr>
+          <w:p>
+            <w:pPr>
+              <w:jc w:val="left"/>
+              <w:rPr>
+                <w:lang w:val="en-GB"/>
+              </w:rPr>
+            </w:pPr>
+            <w:r>
+              <w:rPr>
+                <w:lang w:val="en-GB"/>
+              </w:rPr>
+              <w:t>Components of reference</w:t>
+            </w:r>
+          </w:p>
+        </w:tc>
+        <w:tc>
+          <w:tcPr>
+            <w:tcW w:w="5664" w:type="dxa"/>
+          </w:tcPr>
+          <w:p>
+            <w:pPr>
+              <w:jc w:val="left"/>
+              <w:cnfStyle w:val="000000100000" w:firstRow="0" w:lastRow="0" w:firstColumn="0" w:lastColumn="0" w:oddVBand="0" w:evenVBand="0" w:oddHBand="1" w:evenHBand="0" w:firstRowFirstColumn="0" w:firstRowLastColumn="0" w:lastRowFirstColumn="0" w:lastRowLastColumn="0"/>
+              <w:rPr>
+                <w:lang w:val="en-GB"/>
+              </w:rPr>
+            </w:pPr>
+            <w:r>
+              <w:rPr>
+                <w:lang w:val="en-GB"/>
+              </w:rPr>
+              <w:t>PositionManager, MapsGateway</w:t>
+            </w:r>
+          </w:p>
+        </w:tc>
+      </w:tr>
+      <w:tr>
+        <w:tc>
+          <w:tcPr>
+            <w:cnfStyle w:val="001000000000" w:firstRow="0" w:lastRow="0" w:firstColumn="1" w:lastColumn="0" w:oddVBand="0" w:evenVBand="0" w:oddHBand="0" w:evenHBand="0" w:firstRowFirstColumn="0" w:firstRowLastColumn="0" w:lastRowFirstColumn="0" w:lastRowLastColumn="0"/>
+            <w:tcW w:w="2830" w:type="dxa"/>
+          </w:tcPr>
+          <w:p>
+            <w:pPr>
+              <w:jc w:val="left"/>
+              <w:rPr>
+                <w:lang w:val="en-GB"/>
+              </w:rPr>
+            </w:pPr>
+            <w:r>
+              <w:rPr>
+                <w:lang w:val="en-GB"/>
+              </w:rPr>
+              <w:t>Purpose</w:t>
+            </w:r>
+          </w:p>
+        </w:tc>
+        <w:tc>
+          <w:tcPr>
+            <w:tcW w:w="5664" w:type="dxa"/>
+          </w:tcPr>
+          <w:p>
+            <w:pPr>
+              <w:jc w:val="left"/>
+              <w:cnfStyle w:val="000000000000" w:firstRow="0" w:lastRow="0" w:firstColumn="0" w:lastColumn="0" w:oddVBand="0" w:evenVBand="0" w:oddHBand="0" w:evenHBand="0" w:firstRowFirstColumn="0" w:firstRowLastColumn="0" w:lastRowFirstColumn="0" w:lastRowLastColumn="0"/>
+              <w:rPr>
+                <w:lang w:val="en-GB"/>
+              </w:rPr>
+            </w:pPr>
+            <w:r>
+              <w:rPr>
+                <w:lang w:val="en-GB"/>
+              </w:rPr>
+              <w:t>This stub simulate</w:t>
+            </w:r>
+            <w:r>
+              <w:rPr>
+                <w:lang w:val="en-GB"/>
+              </w:rPr>
+              <w:t>s</w:t>
+            </w:r>
+            <w:r>
+              <w:rPr>
+                <w:lang w:val="en-GB"/>
+              </w:rPr>
+              <w:t xml:space="preserve"> a GPS device and create some position (coordinates) whenever system requires them, </w:t>
+            </w:r>
+            <w:r>
+              <w:rPr>
+                <w:lang w:val="en-GB"/>
+              </w:rPr>
+              <w:t>to</w:t>
+            </w:r>
+            <w:r>
+              <w:rPr>
+                <w:lang w:val="en-GB"/>
+              </w:rPr>
+              <w:t xml:space="preserve"> test correctly every component of the system that </w:t>
+            </w:r>
+            <w:r>
+              <w:rPr>
+                <w:lang w:val="en-GB"/>
+              </w:rPr>
+              <w:t>should</w:t>
+            </w:r>
+            <w:r>
+              <w:rPr>
+                <w:lang w:val="en-GB"/>
+              </w:rPr>
+              <w:t xml:space="preserve"> manipulate coordinates or positions to calculate distances or prices. </w:t>
+            </w:r>
+          </w:p>
+        </w:tc>
+      </w:tr>
+    </w:tbl>
+    <w:p>
+      <w:pPr>
+        <w:jc w:val="left"/>
+        <w:rPr>
+          <w:lang w:val="en-GB"/>
+        </w:rPr>
+      </w:pPr>
+    </w:p>
+    <w:tbl>
+      <w:tblPr>
+        <w:tblStyle w:val="Tabellagriglia6acolori-colore1"/>
+        <w:tblW w:w="0" w:type="auto"/>
+        <w:tblLook w:val="04A0" w:firstRow="1" w:lastRow="0" w:firstColumn="1" w:lastColumn="0" w:noHBand="0" w:noVBand="1"/>
+      </w:tblPr>
+      <w:tblGrid>
+        <w:gridCol w:w="2830"/>
+        <w:gridCol w:w="5664"/>
+      </w:tblGrid>
+      <w:tr>
+        <w:trPr>
+          <w:cnfStyle w:val="100000000000" w:firstRow="1" w:lastRow="0" w:firstColumn="0" w:lastColumn="0" w:oddVBand="0" w:evenVBand="0" w:oddHBand="0" w:evenHBand="0" w:firstRowFirstColumn="0" w:firstRowLastColumn="0" w:lastRowFirstColumn="0" w:lastRowLastColumn="0"/>
+        </w:trPr>
+        <w:tc>
+          <w:tcPr>
+            <w:cnfStyle w:val="001000000000" w:firstRow="0" w:lastRow="0" w:firstColumn="1" w:lastColumn="0" w:oddVBand="0" w:evenVBand="0" w:oddHBand="0" w:evenHBand="0" w:firstRowFirstColumn="0" w:firstRowLastColumn="0" w:lastRowFirstColumn="0" w:lastRowLastColumn="0"/>
+            <w:tcW w:w="2830" w:type="dxa"/>
+          </w:tcPr>
+          <w:p>
+            <w:pPr>
+              <w:jc w:val="left"/>
+              <w:rPr>
+                <w:lang w:val="en-GB"/>
+              </w:rPr>
+            </w:pPr>
+            <w:r>
+              <w:rPr>
+                <w:lang w:val="en-GB"/>
+              </w:rPr>
+              <w:t>Name</w:t>
+            </w:r>
+          </w:p>
+        </w:tc>
+        <w:tc>
+          <w:tcPr>
+            <w:tcW w:w="5664" w:type="dxa"/>
+          </w:tcPr>
+          <w:p>
+            <w:pPr>
+              <w:jc w:val="left"/>
+              <w:cnfStyle w:val="100000000000" w:firstRow="1" w:lastRow="0" w:firstColumn="0" w:lastColumn="0" w:oddVBand="0" w:evenVBand="0" w:oddHBand="0" w:evenHBand="0" w:firstRowFirstColumn="0" w:firstRowLastColumn="0" w:lastRowFirstColumn="0" w:lastRowLastColumn="0"/>
+              <w:rPr>
+                <w:lang w:val="en-GB"/>
+              </w:rPr>
+            </w:pPr>
+            <w:r>
+              <w:rPr>
+                <w:lang w:val="en-GB"/>
+              </w:rPr>
+              <w:t>TripManagerDriver</w:t>
+            </w:r>
+          </w:p>
+        </w:tc>
+      </w:tr>
+      <w:tr>
+        <w:trPr>
+          <w:cnfStyle w:val="000000100000" w:firstRow="0" w:lastRow="0" w:firstColumn="0" w:lastColumn="0" w:oddVBand="0" w:evenVBand="0" w:oddHBand="1" w:evenHBand="0" w:firstRowFirstColumn="0" w:firstRowLastColumn="0" w:lastRowFirstColumn="0" w:lastRowLastColumn="0"/>
+        </w:trPr>
+        <w:tc>
+          <w:tcPr>
+            <w:cnfStyle w:val="001000000000" w:firstRow="0" w:lastRow="0" w:firstColumn="1" w:lastColumn="0" w:oddVBand="0" w:evenVBand="0" w:oddHBand="0" w:evenHBand="0" w:firstRowFirstColumn="0" w:firstRowLastColumn="0" w:lastRowFirstColumn="0" w:lastRowLastColumn="0"/>
+            <w:tcW w:w="2830" w:type="dxa"/>
+          </w:tcPr>
+          <w:p>
+            <w:pPr>
+              <w:jc w:val="left"/>
+              <w:rPr>
+                <w:lang w:val="en-GB"/>
+              </w:rPr>
+            </w:pPr>
+            <w:r>
+              <w:rPr>
+                <w:lang w:val="en-GB"/>
+              </w:rPr>
+              <w:t>Components of reference</w:t>
+            </w:r>
+          </w:p>
+        </w:tc>
+        <w:tc>
+          <w:tcPr>
+            <w:tcW w:w="5664" w:type="dxa"/>
+          </w:tcPr>
+          <w:p>
+            <w:pPr>
+              <w:jc w:val="left"/>
+              <w:cnfStyle w:val="000000100000" w:firstRow="0" w:lastRow="0" w:firstColumn="0" w:lastColumn="0" w:oddVBand="0" w:evenVBand="0" w:oddHBand="1" w:evenHBand="0" w:firstRowFirstColumn="0" w:firstRowLastColumn="0" w:lastRowFirstColumn="0" w:lastRowLastColumn="0"/>
+              <w:rPr>
+                <w:lang w:val="en-GB"/>
+              </w:rPr>
+            </w:pPr>
+            <w:r>
+              <w:rPr>
+                <w:lang w:val="en-GB"/>
+              </w:rPr>
+              <w:t>TripManager</w:t>
+            </w:r>
+          </w:p>
+        </w:tc>
+      </w:tr>
+      <w:tr>
+        <w:tc>
+          <w:tcPr>
+            <w:cnfStyle w:val="001000000000" w:firstRow="0" w:lastRow="0" w:firstColumn="1" w:lastColumn="0" w:oddVBand="0" w:evenVBand="0" w:oddHBand="0" w:evenHBand="0" w:firstRowFirstColumn="0" w:firstRowLastColumn="0" w:lastRowFirstColumn="0" w:lastRowLastColumn="0"/>
+            <w:tcW w:w="2830" w:type="dxa"/>
+          </w:tcPr>
+          <w:p>
+            <w:pPr>
+              <w:jc w:val="left"/>
+              <w:rPr>
+                <w:lang w:val="en-GB"/>
+              </w:rPr>
+            </w:pPr>
+            <w:r>
+              <w:rPr>
+                <w:lang w:val="en-GB"/>
+              </w:rPr>
+              <w:t>Purpose</w:t>
+            </w:r>
+          </w:p>
+        </w:tc>
+        <w:tc>
+          <w:tcPr>
+            <w:tcW w:w="5664" w:type="dxa"/>
+          </w:tcPr>
+          <w:p>
+            <w:pPr>
+              <w:jc w:val="left"/>
+              <w:cnfStyle w:val="000000000000" w:firstRow="0" w:lastRow="0" w:firstColumn="0" w:lastColumn="0" w:oddVBand="0" w:evenVBand="0" w:oddHBand="0" w:evenHBand="0" w:firstRowFirstColumn="0" w:firstRowLastColumn="0" w:lastRowFirstColumn="0" w:lastRowLastColumn="0"/>
+              <w:rPr>
+                <w:lang w:val="en-GB"/>
+              </w:rPr>
+            </w:pPr>
+            <w:r>
+              <w:rPr>
+                <w:lang w:val="en-GB"/>
+              </w:rPr>
+              <w:t xml:space="preserve">This component </w:t>
+            </w:r>
+            <w:r>
+              <w:rPr>
+                <w:lang w:val="en-GB"/>
+              </w:rPr>
+              <w:t xml:space="preserve">generates various kind of possible situation in which the system </w:t>
+            </w:r>
+            <w:r>
+              <w:rPr>
+                <w:lang w:val="en-GB"/>
+              </w:rPr>
+              <w:t>must</w:t>
+            </w:r>
+            <w:r>
+              <w:rPr>
+                <w:lang w:val="en-GB"/>
+              </w:rPr>
+              <w:t xml:space="preserve"> compute some data, during or after the rent. For example, it checks if the display on the car shows always actual cost coherently. It </w:t>
+            </w:r>
+            <w:r>
+              <w:rPr>
+                <w:lang w:val="en-GB"/>
+              </w:rPr>
+              <w:t>checks</w:t>
+            </w:r>
+            <w:r>
+              <w:rPr>
+                <w:lang w:val="en-GB"/>
+              </w:rPr>
+              <w:t xml:space="preserve"> also the possible discount/charges at the end of the rent. </w:t>
+            </w:r>
+          </w:p>
+        </w:tc>
+      </w:tr>
+    </w:tbl>
+    <w:p>
+      <w:pPr>
+        <w:jc w:val="left"/>
+        <w:rPr>
+          <w:lang w:val="en-GB"/>
+        </w:rPr>
+      </w:pPr>
+    </w:p>
+    <w:p>
+      <w:pPr>
+        <w:jc w:val="left"/>
+        <w:rPr>
+          <w:lang w:val="en-GB"/>
+        </w:rPr>
+      </w:pPr>
+    </w:p>
+    <w:p>
+      <w:pPr>
+        <w:jc w:val="left"/>
+        <w:rPr>
+          <w:lang w:val="en-GB"/>
+        </w:rPr>
+      </w:pPr>
+    </w:p>
+    <w:p>
+      <w:pPr>
+        <w:jc w:val="left"/>
+        <w:rPr>
+          <w:lang w:val="en-GB"/>
+        </w:rPr>
+      </w:pPr>
+    </w:p>
+    <w:tbl>
+      <w:tblPr>
+        <w:tblStyle w:val="Tabellagriglia6acolori-colore1"/>
+        <w:tblW w:w="0" w:type="auto"/>
+        <w:tblLook w:val="04A0" w:firstRow="1" w:lastRow="0" w:firstColumn="1" w:lastColumn="0" w:noHBand="0" w:noVBand="1"/>
+      </w:tblPr>
+      <w:tblGrid>
+        <w:gridCol w:w="2830"/>
+        <w:gridCol w:w="5664"/>
+      </w:tblGrid>
+      <w:tr>
+        <w:trPr>
+          <w:cnfStyle w:val="100000000000" w:firstRow="1" w:lastRow="0" w:firstColumn="0" w:lastColumn="0" w:oddVBand="0" w:evenVBand="0" w:oddHBand="0" w:evenHBand="0" w:firstRowFirstColumn="0" w:firstRowLastColumn="0" w:lastRowFirstColumn="0" w:lastRowLastColumn="0"/>
+        </w:trPr>
+        <w:tc>
+          <w:tcPr>
+            <w:cnfStyle w:val="001000000000" w:firstRow="0" w:lastRow="0" w:firstColumn="1" w:lastColumn="0" w:oddVBand="0" w:evenVBand="0" w:oddHBand="0" w:evenHBand="0" w:firstRowFirstColumn="0" w:firstRowLastColumn="0" w:lastRowFirstColumn="0" w:lastRowLastColumn="0"/>
+            <w:tcW w:w="2830" w:type="dxa"/>
+          </w:tcPr>
+          <w:p>
+            <w:pPr>
+              <w:jc w:val="left"/>
+              <w:rPr>
+                <w:lang w:val="en-GB"/>
+              </w:rPr>
+            </w:pPr>
+            <w:r>
+              <w:rPr>
+                <w:lang w:val="en-GB"/>
+              </w:rPr>
+              <w:lastRenderedPageBreak/>
+              <w:t>Name</w:t>
+            </w:r>
+          </w:p>
+        </w:tc>
+        <w:tc>
+          <w:tcPr>
+            <w:tcW w:w="5664" w:type="dxa"/>
+          </w:tcPr>
+          <w:p>
+            <w:pPr>
+              <w:jc w:val="left"/>
+              <w:cnfStyle w:val="100000000000" w:firstRow="1" w:lastRow="0" w:firstColumn="0" w:lastColumn="0" w:oddVBand="0" w:evenVBand="0" w:oddHBand="0" w:evenHBand="0" w:firstRowFirstColumn="0" w:firstRowLastColumn="0" w:lastRowFirstColumn="0" w:lastRowLastColumn="0"/>
+              <w:rPr>
+                <w:lang w:val="en-GB"/>
+              </w:rPr>
+            </w:pPr>
+            <w:r>
+              <w:rPr>
+                <w:lang w:val="en-GB"/>
+              </w:rPr>
+              <w:t>PaymentDriver</w:t>
+            </w:r>
+          </w:p>
+        </w:tc>
+      </w:tr>
+      <w:tr>
+        <w:trPr>
+          <w:cnfStyle w:val="000000100000" w:firstRow="0" w:lastRow="0" w:firstColumn="0" w:lastColumn="0" w:oddVBand="0" w:evenVBand="0" w:oddHBand="1" w:evenHBand="0" w:firstRowFirstColumn="0" w:firstRowLastColumn="0" w:lastRowFirstColumn="0" w:lastRowLastColumn="0"/>
+        </w:trPr>
+        <w:tc>
+          <w:tcPr>
+            <w:cnfStyle w:val="001000000000" w:firstRow="0" w:lastRow="0" w:firstColumn="1" w:lastColumn="0" w:oddVBand="0" w:evenVBand="0" w:oddHBand="0" w:evenHBand="0" w:firstRowFirstColumn="0" w:firstRowLastColumn="0" w:lastRowFirstColumn="0" w:lastRowLastColumn="0"/>
+            <w:tcW w:w="2830" w:type="dxa"/>
+          </w:tcPr>
+          <w:p>
+            <w:pPr>
+              <w:jc w:val="left"/>
+              <w:rPr>
+                <w:lang w:val="en-GB"/>
+              </w:rPr>
+            </w:pPr>
+            <w:r>
+              <w:rPr>
+                <w:lang w:val="en-GB"/>
+              </w:rPr>
+              <w:t>Components of reference</w:t>
+            </w:r>
+          </w:p>
+        </w:tc>
+        <w:tc>
+          <w:tcPr>
+            <w:tcW w:w="5664" w:type="dxa"/>
+          </w:tcPr>
+          <w:p>
+            <w:pPr>
+              <w:jc w:val="left"/>
+              <w:cnfStyle w:val="000000100000" w:firstRow="0" w:lastRow="0" w:firstColumn="0" w:lastColumn="0" w:oddVBand="0" w:evenVBand="0" w:oddHBand="1" w:evenHBand="0" w:firstRowFirstColumn="0" w:firstRowLastColumn="0" w:lastRowFirstColumn="0" w:lastRowLastColumn="0"/>
+              <w:rPr>
+                <w:lang w:val="en-GB"/>
+              </w:rPr>
+            </w:pPr>
+            <w:r>
+              <w:rPr>
+                <w:lang w:val="en-GB"/>
+              </w:rPr>
+              <w:t>PaymentGateway, PaymentManager</w:t>
+            </w:r>
+          </w:p>
+        </w:tc>
+      </w:tr>
+      <w:tr>
+        <w:tc>
+          <w:tcPr>
+            <w:cnfStyle w:val="001000000000" w:firstRow="0" w:lastRow="0" w:firstColumn="1" w:lastColumn="0" w:oddVBand="0" w:evenVBand="0" w:oddHBand="0" w:evenHBand="0" w:firstRowFirstColumn="0" w:firstRowLastColumn="0" w:lastRowFirstColumn="0" w:lastRowLastColumn="0"/>
+            <w:tcW w:w="2830" w:type="dxa"/>
+          </w:tcPr>
+          <w:p>
+            <w:pPr>
+              <w:jc w:val="left"/>
+              <w:rPr>
+                <w:lang w:val="en-GB"/>
+              </w:rPr>
+            </w:pPr>
+            <w:r>
+              <w:rPr>
+                <w:lang w:val="en-GB"/>
+              </w:rPr>
+              <w:t>Purpose</w:t>
+            </w:r>
+          </w:p>
+        </w:tc>
+        <w:tc>
+          <w:tcPr>
+            <w:tcW w:w="5664" w:type="dxa"/>
+          </w:tcPr>
+          <w:p>
+            <w:pPr>
+              <w:jc w:val="left"/>
+              <w:cnfStyle w:val="000000000000" w:firstRow="0" w:lastRow="0" w:firstColumn="0" w:lastColumn="0" w:oddVBand="0" w:evenVBand="0" w:oddHBand="0" w:evenHBand="0" w:firstRowFirstColumn="0" w:firstRowLastColumn="0" w:lastRowFirstColumn="0" w:lastRowLastColumn="0"/>
+              <w:rPr>
+                <w:lang w:val="en-GB"/>
+              </w:rPr>
+            </w:pPr>
+            <w:r>
+              <w:rPr>
+                <w:lang w:val="en-GB"/>
+              </w:rPr>
+              <w:t>This component generates var</w:t>
+            </w:r>
+            <w:r>
+              <w:rPr>
+                <w:lang w:val="en-GB"/>
+              </w:rPr>
+              <w:t xml:space="preserve">ious payment request through PaymentManger and handle the response that came from PaymentGateway showing to the user the correct message after the successful or unsuccessful payment. </w:t>
+            </w:r>
+          </w:p>
+        </w:tc>
+      </w:tr>
+    </w:tbl>
+    <w:p>
+      <w:pPr>
+        <w:jc w:val="left"/>
+        <w:rPr>
+          <w:lang w:val="en-GB"/>
+        </w:rPr>
+      </w:pPr>
+    </w:p>
+    <w:tbl>
+      <w:tblPr>
+        <w:tblStyle w:val="Tabellagriglia6acolori-colore1"/>
+        <w:tblW w:w="0" w:type="auto"/>
+        <w:tblLook w:val="04A0" w:firstRow="1" w:lastRow="0" w:firstColumn="1" w:lastColumn="0" w:noHBand="0" w:noVBand="1"/>
+      </w:tblPr>
+      <w:tblGrid>
+        <w:gridCol w:w="2830"/>
+        <w:gridCol w:w="5664"/>
+      </w:tblGrid>
+      <w:tr>
+        <w:trPr>
+          <w:cnfStyle w:val="100000000000" w:firstRow="1" w:lastRow="0" w:firstColumn="0" w:lastColumn="0" w:oddVBand="0" w:evenVBand="0" w:oddHBand="0" w:evenHBand="0" w:firstRowFirstColumn="0" w:firstRowLastColumn="0" w:lastRowFirstColumn="0" w:lastRowLastColumn="0"/>
+        </w:trPr>
+        <w:tc>
+          <w:tcPr>
+            <w:cnfStyle w:val="001000000000" w:firstRow="0" w:lastRow="0" w:firstColumn="1" w:lastColumn="0" w:oddVBand="0" w:evenVBand="0" w:oddHBand="0" w:evenHBand="0" w:firstRowFirstColumn="0" w:firstRowLastColumn="0" w:lastRowFirstColumn="0" w:lastRowLastColumn="0"/>
+            <w:tcW w:w="2830" w:type="dxa"/>
+          </w:tcPr>
+          <w:p>
+            <w:pPr>
+              <w:jc w:val="left"/>
+              <w:rPr>
+                <w:lang w:val="en-GB"/>
+              </w:rPr>
+            </w:pPr>
+            <w:r>
+              <w:rPr>
+                <w:lang w:val="en-GB"/>
+              </w:rPr>
+              <w:t>Name</w:t>
+            </w:r>
+          </w:p>
+        </w:tc>
+        <w:tc>
+          <w:tcPr>
+            <w:tcW w:w="5664" w:type="dxa"/>
+          </w:tcPr>
+          <w:p>
+            <w:pPr>
+              <w:jc w:val="left"/>
+              <w:cnfStyle w:val="100000000000" w:firstRow="1" w:lastRow="0" w:firstColumn="0" w:lastColumn="0" w:oddVBand="0" w:evenVBand="0" w:oddHBand="0" w:evenHBand="0" w:firstRowFirstColumn="0" w:firstRowLastColumn="0" w:lastRowFirstColumn="0" w:lastRowLastColumn="0"/>
+              <w:rPr>
+                <w:lang w:val="en-GB"/>
+              </w:rPr>
+            </w:pPr>
+            <w:r>
+              <w:rPr>
+                <w:lang w:val="en-GB"/>
+              </w:rPr>
+              <w:t>NotificationManagerDriver</w:t>
+            </w:r>
+          </w:p>
+        </w:tc>
+      </w:tr>
+      <w:tr>
+        <w:trPr>
+          <w:cnfStyle w:val="000000100000" w:firstRow="0" w:lastRow="0" w:firstColumn="0" w:lastColumn="0" w:oddVBand="0" w:evenVBand="0" w:oddHBand="1" w:evenHBand="0" w:firstRowFirstColumn="0" w:firstRowLastColumn="0" w:lastRowFirstColumn="0" w:lastRowLastColumn="0"/>
+        </w:trPr>
+        <w:tc>
+          <w:tcPr>
+            <w:cnfStyle w:val="001000000000" w:firstRow="0" w:lastRow="0" w:firstColumn="1" w:lastColumn="0" w:oddVBand="0" w:evenVBand="0" w:oddHBand="0" w:evenHBand="0" w:firstRowFirstColumn="0" w:firstRowLastColumn="0" w:lastRowFirstColumn="0" w:lastRowLastColumn="0"/>
+            <w:tcW w:w="2830" w:type="dxa"/>
+          </w:tcPr>
+          <w:p>
+            <w:pPr>
+              <w:jc w:val="left"/>
+              <w:rPr>
+                <w:lang w:val="en-GB"/>
+              </w:rPr>
+            </w:pPr>
+            <w:r>
+              <w:rPr>
+                <w:lang w:val="en-GB"/>
+              </w:rPr>
+              <w:t>Components of reference</w:t>
+            </w:r>
+          </w:p>
+        </w:tc>
+        <w:tc>
+          <w:tcPr>
+            <w:tcW w:w="5664" w:type="dxa"/>
+          </w:tcPr>
+          <w:p>
+            <w:pPr>
+              <w:jc w:val="left"/>
+              <w:cnfStyle w:val="000000100000" w:firstRow="0" w:lastRow="0" w:firstColumn="0" w:lastColumn="0" w:oddVBand="0" w:evenVBand="0" w:oddHBand="1" w:evenHBand="0" w:firstRowFirstColumn="0" w:firstRowLastColumn="0" w:lastRowFirstColumn="0" w:lastRowLastColumn="0"/>
+              <w:rPr>
+                <w:lang w:val="en-GB"/>
+              </w:rPr>
+            </w:pPr>
+            <w:r>
+              <w:rPr>
+                <w:lang w:val="en-GB"/>
+              </w:rPr>
+              <w:t>NotificationManager, NotificationGateway</w:t>
+            </w:r>
+          </w:p>
+        </w:tc>
+      </w:tr>
+      <w:tr>
+        <w:tc>
+          <w:tcPr>
+            <w:cnfStyle w:val="001000000000" w:firstRow="0" w:lastRow="0" w:firstColumn="1" w:lastColumn="0" w:oddVBand="0" w:evenVBand="0" w:oddHBand="0" w:evenHBand="0" w:firstRowFirstColumn="0" w:firstRowLastColumn="0" w:lastRowFirstColumn="0" w:lastRowLastColumn="0"/>
+            <w:tcW w:w="2830" w:type="dxa"/>
+          </w:tcPr>
+          <w:p>
+            <w:pPr>
+              <w:jc w:val="left"/>
+              <w:rPr>
+                <w:lang w:val="en-GB"/>
+              </w:rPr>
+            </w:pPr>
+            <w:r>
+              <w:rPr>
+                <w:lang w:val="en-GB"/>
+              </w:rPr>
+              <w:t>Purpose</w:t>
+            </w:r>
+          </w:p>
+        </w:tc>
+        <w:tc>
+          <w:tcPr>
+            <w:tcW w:w="5664" w:type="dxa"/>
+          </w:tcPr>
+          <w:p>
+            <w:pPr>
+              <w:jc w:val="left"/>
+              <w:cnfStyle w:val="000000000000" w:firstRow="0" w:lastRow="0" w:firstColumn="0" w:lastColumn="0" w:oddVBand="0" w:evenVBand="0" w:oddHBand="0" w:evenHBand="0" w:firstRowFirstColumn="0" w:firstRowLastColumn="0" w:lastRowFirstColumn="0" w:lastRowLastColumn="0"/>
+              <w:rPr>
+                <w:lang w:val="en-GB"/>
+              </w:rPr>
+            </w:pPr>
+            <w:r>
+              <w:rPr>
+                <w:lang w:val="en-GB"/>
+              </w:rPr>
+              <w:t xml:space="preserve">This driver generates </w:t>
+            </w:r>
+            <w:r>
+              <w:rPr>
+                <w:lang w:val="en-GB"/>
+              </w:rPr>
+              <w:t>notification</w:t>
+            </w:r>
+            <w:r>
+              <w:rPr>
+                <w:lang w:val="en-GB"/>
+              </w:rPr>
+              <w:t xml:space="preserve"> that the system, through for example the screen of the car, must send to the user</w:t>
+            </w:r>
+            <w:r>
+              <w:rPr>
+                <w:lang w:val="en-GB"/>
+              </w:rPr>
+              <w:t xml:space="preserve"> </w:t>
+            </w:r>
+            <w:r>
+              <w:rPr>
+                <w:lang w:val="en-GB"/>
+              </w:rPr>
+              <w:t>to</w:t>
+            </w:r>
+            <w:r>
+              <w:rPr>
+                <w:lang w:val="en-GB"/>
+              </w:rPr>
+              <w:t xml:space="preserve"> understand if the notifications are coherent and displaced in real time</w:t>
+            </w:r>
+            <w:r>
+              <w:rPr>
+                <w:lang w:val="en-GB"/>
+              </w:rPr>
+              <w:t>.</w:t>
+            </w:r>
+            <w:r>
+              <w:rPr>
+                <w:lang w:val="en-GB"/>
+              </w:rPr>
+              <w:t xml:space="preserve"> </w:t>
+            </w:r>
+            <w:r>
+              <w:rPr>
+                <w:lang w:val="en-GB"/>
+              </w:rPr>
+              <w:t xml:space="preserve"> </w:t>
+            </w:r>
+            <w:r>
+              <w:rPr>
+                <w:lang w:val="en-GB"/>
+              </w:rPr>
+              <w:t xml:space="preserve">The system send a notification through the car’s screen to tell if rent is finished, if the car is plug, how much is the total charge, </w:t>
+            </w:r>
+            <w:r>
+              <w:rPr>
+                <w:lang w:val="en-GB"/>
+              </w:rPr>
+              <w:t>etcetera</w:t>
+            </w:r>
+            <w:r>
+              <w:rPr>
+                <w:lang w:val="en-GB"/>
+              </w:rPr>
+              <w:t xml:space="preserve">; </w:t>
+            </w:r>
+            <w:r>
+              <w:rPr>
+                <w:lang w:val="en-GB"/>
+              </w:rPr>
+              <w:t>so,</w:t>
+            </w:r>
+            <w:r>
+              <w:rPr>
+                <w:lang w:val="en-GB"/>
+              </w:rPr>
+              <w:t xml:space="preserve"> it’s seriously important that this type of communication </w:t>
+            </w:r>
+            <w:r>
+              <w:rPr>
+                <w:lang w:val="en-GB"/>
+              </w:rPr>
+              <w:t>is</w:t>
+            </w:r>
+            <w:r>
+              <w:rPr>
+                <w:lang w:val="en-GB"/>
+              </w:rPr>
+              <w:t xml:space="preserve"> dispatched in real time. </w:t>
+            </w:r>
+          </w:p>
+        </w:tc>
+      </w:tr>
+    </w:tbl>
+    <w:p>
+      <w:pPr>
+        <w:jc w:val="left"/>
+        <w:rPr>
+          <w:lang w:val="en-GB"/>
+        </w:rPr>
+      </w:pPr>
+    </w:p>
+    <w:tbl>
+      <w:tblPr>
+        <w:tblStyle w:val="Tabellagriglia6acolori-colore1"/>
+        <w:tblW w:w="0" w:type="auto"/>
+        <w:tblLook w:val="04A0" w:firstRow="1" w:lastRow="0" w:firstColumn="1" w:lastColumn="0" w:noHBand="0" w:noVBand="1"/>
+      </w:tblPr>
+      <w:tblGrid>
+        <w:gridCol w:w="2830"/>
+        <w:gridCol w:w="5664"/>
+      </w:tblGrid>
+      <w:tr>
+        <w:trPr>
+          <w:cnfStyle w:val="100000000000" w:firstRow="1" w:lastRow="0" w:firstColumn="0" w:lastColumn="0" w:oddVBand="0" w:evenVBand="0" w:oddHBand="0" w:evenHBand="0" w:firstRowFirstColumn="0" w:firstRowLastColumn="0" w:lastRowFirstColumn="0" w:lastRowLastColumn="0"/>
+        </w:trPr>
+        <w:tc>
+          <w:tcPr>
+            <w:cnfStyle w:val="001000000000" w:firstRow="0" w:lastRow="0" w:firstColumn="1" w:lastColumn="0" w:oddVBand="0" w:evenVBand="0" w:oddHBand="0" w:evenHBand="0" w:firstRowFirstColumn="0" w:firstRowLastColumn="0" w:lastRowFirstColumn="0" w:lastRowLastColumn="0"/>
+            <w:tcW w:w="2830" w:type="dxa"/>
+          </w:tcPr>
+          <w:p>
+            <w:pPr>
+              <w:jc w:val="left"/>
+              <w:rPr>
+                <w:lang w:val="en-GB"/>
+              </w:rPr>
+            </w:pPr>
+            <w:r>
+              <w:rPr>
+                <w:lang w:val="en-GB"/>
+              </w:rPr>
+              <w:t>Name</w:t>
+            </w:r>
+          </w:p>
+        </w:tc>
+        <w:tc>
+          <w:tcPr>
+            <w:tcW w:w="5664" w:type="dxa"/>
+          </w:tcPr>
+          <w:p>
+            <w:pPr>
+              <w:jc w:val="left"/>
+              <w:cnfStyle w:val="100000000000" w:firstRow="1" w:lastRow="0" w:firstColumn="0" w:lastColumn="0" w:oddVBand="0" w:evenVBand="0" w:oddHBand="0" w:evenHBand="0" w:firstRowFirstColumn="0" w:firstRowLastColumn="0" w:lastRowFirstColumn="0" w:lastRowLastColumn="0"/>
+              <w:rPr>
+                <w:lang w:val="en-GB"/>
+              </w:rPr>
+            </w:pPr>
+            <w:r>
+              <w:rPr>
+                <w:lang w:val="en-GB"/>
+              </w:rPr>
+              <w:t>CarStub</w:t>
+            </w:r>
+          </w:p>
+        </w:tc>
+      </w:tr>
+      <w:tr>
+        <w:trPr>
+          <w:cnfStyle w:val="000000100000" w:firstRow="0" w:lastRow="0" w:firstColumn="0" w:lastColumn="0" w:oddVBand="0" w:evenVBand="0" w:oddHBand="1" w:evenHBand="0" w:firstRowFirstColumn="0" w:firstRowLastColumn="0" w:lastRowFirstColumn="0" w:lastRowLastColumn="0"/>
+        </w:trPr>
+        <w:tc>
+          <w:tcPr>
+            <w:cnfStyle w:val="001000000000" w:firstRow="0" w:lastRow="0" w:firstColumn="1" w:lastColumn="0" w:oddVBand="0" w:evenVBand="0" w:oddHBand="0" w:evenHBand="0" w:firstRowFirstColumn="0" w:firstRowLastColumn="0" w:lastRowFirstColumn="0" w:lastRowLastColumn="0"/>
+            <w:tcW w:w="2830" w:type="dxa"/>
+          </w:tcPr>
+          <w:p>
+            <w:pPr>
+              <w:jc w:val="left"/>
+              <w:rPr>
+                <w:lang w:val="en-GB"/>
+              </w:rPr>
+            </w:pPr>
+            <w:r>
+              <w:rPr>
+                <w:lang w:val="en-GB"/>
+              </w:rPr>
+              <w:t>Components of reference</w:t>
+            </w:r>
+          </w:p>
+        </w:tc>
+        <w:tc>
+          <w:tcPr>
+            <w:tcW w:w="5664" w:type="dxa"/>
+          </w:tcPr>
+          <w:p>
+            <w:pPr>
+              <w:jc w:val="left"/>
+              <w:cnfStyle w:val="000000100000" w:firstRow="0" w:lastRow="0" w:firstColumn="0" w:lastColumn="0" w:oddVBand="0" w:evenVBand="0" w:oddHBand="1" w:evenHBand="0" w:firstRowFirstColumn="0" w:firstRowLastColumn="0" w:lastRowFirstColumn="0" w:lastRowLastColumn="0"/>
+              <w:rPr>
+                <w:lang w:val="en-GB"/>
+              </w:rPr>
+            </w:pPr>
+            <w:r>
+              <w:rPr>
+                <w:lang w:val="en-GB"/>
+              </w:rPr>
+              <w:t>CarManager</w:t>
+            </w:r>
+          </w:p>
+        </w:tc>
+      </w:tr>
+      <w:tr>
+        <w:tc>
+          <w:tcPr>
+            <w:cnfStyle w:val="001000000000" w:firstRow="0" w:lastRow="0" w:firstColumn="1" w:lastColumn="0" w:oddVBand="0" w:evenVBand="0" w:oddHBand="0" w:evenHBand="0" w:firstRowFirstColumn="0" w:firstRowLastColumn="0" w:lastRowFirstColumn="0" w:lastRowLastColumn="0"/>
+            <w:tcW w:w="2830" w:type="dxa"/>
+          </w:tcPr>
+          <w:p>
+            <w:pPr>
+              <w:jc w:val="left"/>
+              <w:rPr>
+                <w:lang w:val="en-GB"/>
+              </w:rPr>
+            </w:pPr>
+            <w:r>
+              <w:rPr>
+                <w:lang w:val="en-GB"/>
+              </w:rPr>
+              <w:t>Purpose</w:t>
+            </w:r>
+          </w:p>
+        </w:tc>
+        <w:tc>
+          <w:tcPr>
+            <w:tcW w:w="5664" w:type="dxa"/>
+          </w:tcPr>
+          <w:p>
+            <w:pPr>
+              <w:jc w:val="left"/>
+              <w:cnfStyle w:val="000000000000" w:firstRow="0" w:lastRow="0" w:firstColumn="0" w:lastColumn="0" w:oddVBand="0" w:evenVBand="0" w:oddHBand="0" w:evenHBand="0" w:firstRowFirstColumn="0" w:firstRowLastColumn="0" w:lastRowFirstColumn="0" w:lastRowLastColumn="0"/>
+              <w:rPr>
+                <w:lang w:val="en-GB"/>
+              </w:rPr>
+            </w:pPr>
+            <w:r>
+              <w:rPr>
+                <w:lang w:val="en-GB"/>
+              </w:rPr>
+              <w:t xml:space="preserve">This stub replaces the “Car” module when the system must receive some information about car status. Indeed, when we test our system, it’s important to understand if the information about car (like battery status or position) are utilized coherently during the rent and if information about passengers (caught by weight sensor on seats) are utilized correctly to calculate the discount after the rent. </w:t>
+            </w:r>
+          </w:p>
+        </w:tc>
+      </w:tr>
+    </w:tbl>
+    <w:p>
+      <w:pPr>
+        <w:jc w:val="left"/>
+        <w:rPr>
+          <w:lang w:val="en-GB"/>
+        </w:rPr>
+      </w:pPr>
+    </w:p>
+    <w:p>
+      <w:pPr>
+        <w:pStyle w:val="Titolo2"/>
+      </w:pPr>
+      <w:r>
+        <w:t>Test Data</w:t>
+      </w:r>
+    </w:p>
+    <w:p>
+      <w:bookmarkStart w:id="21" w:name="_GoBack"/>
+      <w:bookmarkEnd w:id="21"/>
+      <w:r>
         <w:br w:type="page"/>
       </w:r>
     </w:p>
@@ -5534,41 +7478,206 @@
       <w:pPr>
         <w:pStyle w:val="Titolo1"/>
       </w:pPr>
-      <w:bookmarkStart w:id="19" w:name="_Toc470801999"/>
+      <w:bookmarkStart w:id="22" w:name="_Toc471123382"/>
       <w:r>
         <w:lastRenderedPageBreak/>
         <w:t>Appendix</w:t>
       </w:r>
-      <w:bookmarkEnd w:id="19"/>
+      <w:bookmarkEnd w:id="22"/>
     </w:p>
     <w:p>
       <w:pPr>
         <w:pStyle w:val="Titolo2"/>
       </w:pPr>
-      <w:bookmarkStart w:id="20" w:name="_Toc470802000"/>
+      <w:bookmarkStart w:id="23" w:name="_Toc471123383"/>
       <w:r>
         <w:t>Used tools</w:t>
       </w:r>
-      <w:bookmarkEnd w:id="20"/>
+      <w:bookmarkEnd w:id="23"/>
     </w:p>
     <w:p>
       <w:pPr>
         <w:pStyle w:val="Titolo2"/>
       </w:pPr>
-      <w:bookmarkStart w:id="21" w:name="_Toc470802001"/>
+      <w:bookmarkStart w:id="24" w:name="_Toc471123384"/>
       <w:r>
         <w:t>Effort spent</w:t>
       </w:r>
-      <w:bookmarkEnd w:id="21"/>
+      <w:bookmarkEnd w:id="24"/>
     </w:p>
     <w:sectPr>
+      <w:footerReference w:type="default" r:id="rId18"/>
       <w:pgSz w:w="11906" w:h="16838"/>
       <w:pgMar w:top="1701" w:right="1701" w:bottom="1701" w:left="1701" w:header="709" w:footer="709" w:gutter="0"/>
+      <w:pgNumType w:start="0"/>
       <w:cols w:space="708"/>
+      <w:titlePg/>
       <w:docGrid w:linePitch="360"/>
     </w:sectPr>
   </w:body>
 </w:document>
+</file>
+
+<file path=word/endnotes.xml><?xml version="1.0" encoding="utf-8"?>
+<w:endnotes xmlns:wpc="http://schemas.microsoft.com/office/word/2010/wordprocessingCanvas" xmlns:cx="http://schemas.microsoft.com/office/drawing/2014/chartex" xmlns:cx1="http://schemas.microsoft.com/office/drawing/2015/9/8/chartex" xmlns:cx2="http://schemas.microsoft.com/office/drawing/2015/10/21/chartex" xmlns:cx3="http://schemas.microsoft.com/office/drawing/2016/5/9/chartex" xmlns:cx4="http://schemas.microsoft.com/office/drawing/2016/5/10/chartex" xmlns:cx5="http://schemas.microsoft.com/office/drawing/2016/5/11/chartex" xmlns:mc="http://schemas.openxmlformats.org/markup-compatibility/2006" xmlns:o="urn:schemas-microsoft-com:office:office" xmlns:r="http://schemas.openxmlformats.org/officeDocument/2006/relationships" xmlns:m="http://schemas.openxmlformats.org/officeDocument/2006/math" xmlns:v="urn:schemas-microsoft-com:vml" xmlns:wp14="http://schemas.microsoft.com/office/word/2010/wordprocessingDrawing" xmlns:wp="http://schemas.openxmlformats.org/drawingml/2006/wordprocessingDrawing" xmlns:w10="urn:schemas-microsoft-com:office:word" xmlns:w="http://schemas.openxmlformats.org/wordprocessingml/2006/main" xmlns:w14="http://schemas.microsoft.com/office/word/2010/wordml" xmlns:w15="http://schemas.microsoft.com/office/word/2012/wordml" xmlns:w16se="http://schemas.microsoft.com/office/word/2015/wordml/symex" xmlns:wpg="http://schemas.microsoft.com/office/word/2010/wordprocessingGroup" xmlns:wpi="http://schemas.microsoft.com/office/word/2010/wordprocessingInk" xmlns:wne="http://schemas.microsoft.com/office/word/2006/wordml" xmlns:wps="http://schemas.microsoft.com/office/word/2010/wordprocessingShape" mc:Ignorable="w14 w15 w16se wp14">
+  <w:endnote w:type="separator" w:id="-1">
+    <w:p>
+      <w:pPr>
+        <w:spacing w:after="0" w:line="240" w:lineRule="auto"/>
+      </w:pPr>
+      <w:r>
+        <w:separator/>
+      </w:r>
+    </w:p>
+  </w:endnote>
+  <w:endnote w:type="continuationSeparator" w:id="0">
+    <w:p>
+      <w:pPr>
+        <w:spacing w:after="0" w:line="240" w:lineRule="auto"/>
+      </w:pPr>
+      <w:r>
+        <w:continuationSeparator/>
+      </w:r>
+    </w:p>
+  </w:endnote>
+</w:endnotes>
+</file>
+
+<file path=word/footer1.xml><?xml version="1.0" encoding="utf-8"?>
+<w:ftr xmlns:wpc="http://schemas.microsoft.com/office/word/2010/wordprocessingCanvas" xmlns:cx="http://schemas.microsoft.com/office/drawing/2014/chartex" xmlns:cx1="http://schemas.microsoft.com/office/drawing/2015/9/8/chartex" xmlns:cx2="http://schemas.microsoft.com/office/drawing/2015/10/21/chartex" xmlns:cx3="http://schemas.microsoft.com/office/drawing/2016/5/9/chartex" xmlns:cx4="http://schemas.microsoft.com/office/drawing/2016/5/10/chartex" xmlns:cx5="http://schemas.microsoft.com/office/drawing/2016/5/11/chartex" xmlns:mc="http://schemas.openxmlformats.org/markup-compatibility/2006" xmlns:o="urn:schemas-microsoft-com:office:office" xmlns:r="http://schemas.openxmlformats.org/officeDocument/2006/relationships" xmlns:m="http://schemas.openxmlformats.org/officeDocument/2006/math" xmlns:v="urn:schemas-microsoft-com:vml" xmlns:wp14="http://schemas.microsoft.com/office/word/2010/wordprocessingDrawing" xmlns:wp="http://schemas.openxmlformats.org/drawingml/2006/wordprocessingDrawing" xmlns:w10="urn:schemas-microsoft-com:office:word" xmlns:w="http://schemas.openxmlformats.org/wordprocessingml/2006/main" xmlns:w14="http://schemas.microsoft.com/office/word/2010/wordml" xmlns:w15="http://schemas.microsoft.com/office/word/2012/wordml" xmlns:w16se="http://schemas.microsoft.com/office/word/2015/wordml/symex" xmlns:wpg="http://schemas.microsoft.com/office/word/2010/wordprocessingGroup" xmlns:wpi="http://schemas.microsoft.com/office/word/2010/wordprocessingInk" xmlns:wne="http://schemas.microsoft.com/office/word/2006/wordml" xmlns:wps="http://schemas.microsoft.com/office/word/2010/wordprocessingShape" mc:Ignorable="w14 w15 w16se wp14">
+  <w:sdt>
+    <w:sdtPr>
+      <w:id w:val="-1715498503"/>
+      <w:docPartObj>
+        <w:docPartGallery w:val="Page Numbers (Bottom of Page)"/>
+        <w:docPartUnique/>
+      </w:docPartObj>
+    </w:sdtPr>
+    <w:sdtContent>
+      <w:p>
+        <w:pPr>
+          <w:pStyle w:val="Pidipagina"/>
+          <w:jc w:val="center"/>
+        </w:pPr>
+        <w:r>
+          <w:rPr>
+            <w:noProof/>
+            <w:lang w:eastAsia="it-IT"/>
+          </w:rPr>
+          <mc:AlternateContent>
+            <mc:Choice Requires="wps">
+              <w:drawing>
+                <wp:inline distT="0" distB="0" distL="0" distR="0" wp14:anchorId="06F2A55F" wp14:editId="25BED646">
+                  <wp:extent cx="5400040" cy="44530"/>
+                  <wp:effectExtent l="0" t="0" r="0" b="0"/>
+                  <wp:docPr id="30" name="Decisione 30" descr="Light horizontal"/>
+                  <wp:cNvGraphicFramePr>
+                    <a:graphicFrameLocks xmlns:a="http://schemas.openxmlformats.org/drawingml/2006/main"/>
+                  </wp:cNvGraphicFramePr>
+                  <a:graphic xmlns:a="http://schemas.openxmlformats.org/drawingml/2006/main">
+                    <a:graphicData uri="http://schemas.microsoft.com/office/word/2010/wordprocessingShape">
+                      <wps:wsp>
+                        <wps:cNvSpPr>
+                          <a:spLocks noChangeArrowheads="1"/>
+                        </wps:cNvSpPr>
+                        <wps:spPr bwMode="auto">
+                          <a:xfrm flipV="1">
+                            <a:off x="0" y="0"/>
+                            <a:ext cx="5400040" cy="44530"/>
+                          </a:xfrm>
+                          <a:prstGeom prst="flowChartDecision">
+                            <a:avLst/>
+                          </a:prstGeom>
+                          <a:solidFill>
+                            <a:schemeClr val="accent1">
+                              <a:lumMod val="20000"/>
+                              <a:lumOff val="80000"/>
+                            </a:schemeClr>
+                          </a:solidFill>
+                          <a:ln>
+                            <a:noFill/>
+                          </a:ln>
+                        </wps:spPr>
+                        <wps:bodyPr rot="0" vert="horz" wrap="square" lIns="91440" tIns="45720" rIns="91440" bIns="45720" anchor="t" anchorCtr="0" upright="1">
+                          <a:noAutofit/>
+                        </wps:bodyPr>
+                      </wps:wsp>
+                    </a:graphicData>
+                  </a:graphic>
+                </wp:inline>
+              </w:drawing>
+            </mc:Choice>
+            <mc:Fallback>
+              <w:pict>
+                <v:shapetype w14:anchorId="4D96EE86" id="_x0000_t110" coordsize="21600,21600" o:spt="110" path="m10800,l,10800,10800,21600,21600,10800xe">
+                  <v:stroke joinstyle="miter"/>
+                  <v:path gradientshapeok="t" o:connecttype="rect" textboxrect="5400,5400,16200,16200"/>
+                </v:shapetype>
+                <v:shape id="Decisione 30" o:spid="_x0000_s1026" type="#_x0000_t110" alt="Light horizontal" style="width:425.2pt;height:3.5pt;flip:y;visibility:visible;mso-wrap-style:square;mso-left-percent:-10001;mso-top-percent:-10001;mso-position-horizontal:absolute;mso-position-horizontal-relative:char;mso-position-vertical:absolute;mso-position-vertical-relative:line;mso-left-percent:-10001;mso-top-percent:-10001;v-text-anchor:top" o:gfxdata="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" fillcolor="#deeaf6 [660]" stroked="f">
+                  <w10:anchorlock/>
+                </v:shape>
+              </w:pict>
+            </mc:Fallback>
+          </mc:AlternateContent>
+        </w:r>
+      </w:p>
+      <w:p>
+        <w:pPr>
+          <w:pStyle w:val="Pidipagina"/>
+          <w:jc w:val="center"/>
+        </w:pPr>
+        <w:r>
+          <w:fldChar w:fldCharType="begin"/>
+        </w:r>
+        <w:r>
+          <w:instrText>PAGE    \* MERGEFORMAT</w:instrText>
+        </w:r>
+        <w:r>
+          <w:fldChar w:fldCharType="separate"/>
+        </w:r>
+        <w:r>
+          <w:rPr>
+            <w:noProof/>
+          </w:rPr>
+          <w:t>14</w:t>
+        </w:r>
+        <w:r>
+          <w:fldChar w:fldCharType="end"/>
+        </w:r>
+      </w:p>
+    </w:sdtContent>
+  </w:sdt>
+  <w:p>
+    <w:pPr>
+      <w:pStyle w:val="Pidipagina"/>
+    </w:pPr>
+  </w:p>
+</w:ftr>
+</file>
+
+<file path=word/footnotes.xml><?xml version="1.0" encoding="utf-8"?>
+<w:footnotes xmlns:wpc="http://schemas.microsoft.com/office/word/2010/wordprocessingCanvas" xmlns:cx="http://schemas.microsoft.com/office/drawing/2014/chartex" xmlns:cx1="http://schemas.microsoft.com/office/drawing/2015/9/8/chartex" xmlns:cx2="http://schemas.microsoft.com/office/drawing/2015/10/21/chartex" xmlns:cx3="http://schemas.microsoft.com/office/drawing/2016/5/9/chartex" xmlns:cx4="http://schemas.microsoft.com/office/drawing/2016/5/10/chartex" xmlns:cx5="http://schemas.microsoft.com/office/drawing/2016/5/11/chartex" xmlns:mc="http://schemas.openxmlformats.org/markup-compatibility/2006" xmlns:o="urn:schemas-microsoft-com:office:office" xmlns:r="http://schemas.openxmlformats.org/officeDocument/2006/relationships" xmlns:m="http://schemas.openxmlformats.org/officeDocument/2006/math" xmlns:v="urn:schemas-microsoft-com:vml" xmlns:wp14="http://schemas.microsoft.com/office/word/2010/wordprocessingDrawing" xmlns:wp="http://schemas.openxmlformats.org/drawingml/2006/wordprocessingDrawing" xmlns:w10="urn:schemas-microsoft-com:office:word" xmlns:w="http://schemas.openxmlformats.org/wordprocessingml/2006/main" xmlns:w14="http://schemas.microsoft.com/office/word/2010/wordml" xmlns:w15="http://schemas.microsoft.com/office/word/2012/wordml" xmlns:w16se="http://schemas.microsoft.com/office/word/2015/wordml/symex" xmlns:wpg="http://schemas.microsoft.com/office/word/2010/wordprocessingGroup" xmlns:wpi="http://schemas.microsoft.com/office/word/2010/wordprocessingInk" xmlns:wne="http://schemas.microsoft.com/office/word/2006/wordml" xmlns:wps="http://schemas.microsoft.com/office/word/2010/wordprocessingShape" mc:Ignorable="w14 w15 w16se wp14">
+  <w:footnote w:type="separator" w:id="-1">
+    <w:p>
+      <w:pPr>
+        <w:spacing w:after="0" w:line="240" w:lineRule="auto"/>
+      </w:pPr>
+      <w:r>
+        <w:separator/>
+      </w:r>
+    </w:p>
+  </w:footnote>
+  <w:footnote w:type="continuationSeparator" w:id="0">
+    <w:p>
+      <w:pPr>
+        <w:spacing w:after="0" w:line="240" w:lineRule="auto"/>
+      </w:pPr>
+      <w:r>
+        <w:continuationSeparator/>
+      </w:r>
+    </w:p>
+  </w:footnote>
+</w:footnotes>
 </file>
 
 <file path=word/numbering.xml><?xml version="1.0" encoding="utf-8"?>
@@ -7317,7 +9426,7 @@
   <w:abstractNum w:abstractNumId="17" w15:restartNumberingAfterBreak="0">
     <w:nsid w:val="5BC71A91"/>
     <w:multiLevelType w:val="hybridMultilevel"/>
-    <w:tmpl w:val="D2BE550E"/>
+    <w:tmpl w:val="ADCE5638"/>
     <w:lvl w:ilvl="0" w:tplc="04100001">
       <w:start w:val="1"/>
       <w:numFmt w:val="bullet"/>
@@ -8490,6 +10599,167 @@
       </w:rPr>
     </w:tblStylePr>
   </w:style>
+  <w:style w:type="table" w:styleId="Tabellagriglia6acolori-colore1">
+    <w:name w:val="Grid Table 6 Colorful Accent 1"/>
+    <w:basedOn w:val="Tabellanormale"/>
+    <w:uiPriority w:val="51"/>
+    <w:rsid w:val="00DD7750"/>
+    <w:pPr>
+      <w:spacing w:after="0" w:line="240" w:lineRule="auto"/>
+    </w:pPr>
+    <w:rPr>
+      <w:color w:val="2E74B5" w:themeColor="accent1" w:themeShade="BF"/>
+    </w:rPr>
+    <w:tblPr>
+      <w:tblStyleRowBandSize w:val="1"/>
+      <w:tblStyleColBandSize w:val="1"/>
+      <w:tblBorders>
+        <w:top w:val="single" w:sz="4" w:space="0" w:color="9CC2E5" w:themeColor="accent1" w:themeTint="99"/>
+        <w:left w:val="single" w:sz="4" w:space="0" w:color="9CC2E5" w:themeColor="accent1" w:themeTint="99"/>
+        <w:bottom w:val="single" w:sz="4" w:space="0" w:color="9CC2E5" w:themeColor="accent1" w:themeTint="99"/>
+        <w:right w:val="single" w:sz="4" w:space="0" w:color="9CC2E5" w:themeColor="accent1" w:themeTint="99"/>
+        <w:insideH w:val="single" w:sz="4" w:space="0" w:color="9CC2E5" w:themeColor="accent1" w:themeTint="99"/>
+        <w:insideV w:val="single" w:sz="4" w:space="0" w:color="9CC2E5" w:themeColor="accent1" w:themeTint="99"/>
+      </w:tblBorders>
+    </w:tblPr>
+    <w:tblStylePr w:type="firstRow">
+      <w:rPr>
+        <w:b/>
+        <w:bCs/>
+      </w:rPr>
+      <w:tblPr/>
+      <w:tcPr>
+        <w:tcBorders>
+          <w:bottom w:val="single" w:sz="12" w:space="0" w:color="9CC2E5" w:themeColor="accent1" w:themeTint="99"/>
+        </w:tcBorders>
+      </w:tcPr>
+    </w:tblStylePr>
+    <w:tblStylePr w:type="lastRow">
+      <w:rPr>
+        <w:b/>
+        <w:bCs/>
+      </w:rPr>
+      <w:tblPr/>
+      <w:tcPr>
+        <w:tcBorders>
+          <w:top w:val="double" w:sz="4" w:space="0" w:color="9CC2E5" w:themeColor="accent1" w:themeTint="99"/>
+        </w:tcBorders>
+      </w:tcPr>
+    </w:tblStylePr>
+    <w:tblStylePr w:type="firstCol">
+      <w:rPr>
+        <w:b/>
+        <w:bCs/>
+      </w:rPr>
+    </w:tblStylePr>
+    <w:tblStylePr w:type="lastCol">
+      <w:rPr>
+        <w:b/>
+        <w:bCs/>
+      </w:rPr>
+    </w:tblStylePr>
+    <w:tblStylePr w:type="band1Vert">
+      <w:tblPr/>
+      <w:tcPr>
+        <w:shd w:val="clear" w:color="auto" w:fill="DEEAF6" w:themeFill="accent1" w:themeFillTint="33"/>
+      </w:tcPr>
+    </w:tblStylePr>
+    <w:tblStylePr w:type="band1Horz">
+      <w:tblPr/>
+      <w:tcPr>
+        <w:shd w:val="clear" w:color="auto" w:fill="DEEAF6" w:themeFill="accent1" w:themeFillTint="33"/>
+      </w:tcPr>
+    </w:tblStylePr>
+  </w:style>
+  <w:style w:type="paragraph" w:styleId="Testonotaapidipagina">
+    <w:name w:val="footnote text"/>
+    <w:basedOn w:val="Normale"/>
+    <w:link w:val="TestonotaapidipaginaCarattere"/>
+    <w:uiPriority w:val="99"/>
+    <w:semiHidden/>
+    <w:unhideWhenUsed/>
+    <w:rsid w:val="003305CA"/>
+    <w:pPr>
+      <w:spacing w:after="0" w:line="240" w:lineRule="auto"/>
+    </w:pPr>
+    <w:rPr>
+      <w:sz w:val="20"/>
+      <w:szCs w:val="20"/>
+    </w:rPr>
+  </w:style>
+  <w:style w:type="character" w:customStyle="1" w:styleId="TestonotaapidipaginaCarattere">
+    <w:name w:val="Testo nota a piè di pagina Carattere"/>
+    <w:basedOn w:val="Carpredefinitoparagrafo"/>
+    <w:link w:val="Testonotaapidipagina"/>
+    <w:uiPriority w:val="99"/>
+    <w:semiHidden/>
+    <w:rsid w:val="003305CA"/>
+    <w:rPr>
+      <w:sz w:val="20"/>
+      <w:szCs w:val="20"/>
+    </w:rPr>
+  </w:style>
+  <w:style w:type="character" w:styleId="Rimandonotaapidipagina">
+    <w:name w:val="footnote reference"/>
+    <w:basedOn w:val="Carpredefinitoparagrafo"/>
+    <w:uiPriority w:val="99"/>
+    <w:semiHidden/>
+    <w:unhideWhenUsed/>
+    <w:rsid w:val="003305CA"/>
+    <w:rPr>
+      <w:vertAlign w:val="superscript"/>
+    </w:rPr>
+  </w:style>
+  <w:style w:type="paragraph" w:styleId="Intestazione">
+    <w:name w:val="header"/>
+    <w:basedOn w:val="Normale"/>
+    <w:link w:val="IntestazioneCarattere"/>
+    <w:uiPriority w:val="99"/>
+    <w:unhideWhenUsed/>
+    <w:rsid w:val="009730C0"/>
+    <w:pPr>
+      <w:tabs>
+        <w:tab w:val="center" w:pos="4819"/>
+        <w:tab w:val="right" w:pos="9638"/>
+      </w:tabs>
+      <w:spacing w:after="0" w:line="240" w:lineRule="auto"/>
+    </w:pPr>
+  </w:style>
+  <w:style w:type="character" w:customStyle="1" w:styleId="IntestazioneCarattere">
+    <w:name w:val="Intestazione Carattere"/>
+    <w:basedOn w:val="Carpredefinitoparagrafo"/>
+    <w:link w:val="Intestazione"/>
+    <w:uiPriority w:val="99"/>
+    <w:rsid w:val="009730C0"/>
+    <w:rPr>
+      <w:sz w:val="24"/>
+    </w:rPr>
+  </w:style>
+  <w:style w:type="paragraph" w:styleId="Pidipagina">
+    <w:name w:val="footer"/>
+    <w:basedOn w:val="Normale"/>
+    <w:link w:val="PidipaginaCarattere"/>
+    <w:uiPriority w:val="99"/>
+    <w:unhideWhenUsed/>
+    <w:rsid w:val="009730C0"/>
+    <w:pPr>
+      <w:tabs>
+        <w:tab w:val="center" w:pos="4819"/>
+        <w:tab w:val="right" w:pos="9638"/>
+      </w:tabs>
+      <w:spacing w:after="0" w:line="240" w:lineRule="auto"/>
+    </w:pPr>
+  </w:style>
+  <w:style w:type="character" w:customStyle="1" w:styleId="PidipaginaCarattere">
+    <w:name w:val="Piè di pagina Carattere"/>
+    <w:basedOn w:val="Carpredefinitoparagrafo"/>
+    <w:link w:val="Pidipagina"/>
+    <w:uiPriority w:val="99"/>
+    <w:rsid w:val="009730C0"/>
+    <w:rPr>
+      <w:sz w:val="24"/>
+    </w:rPr>
+  </w:style>
 </w:styles>
 </file>
 
@@ -8793,7 +11063,7 @@
 </file>
 
 <file path=customXml/itemProps1.xml><?xml version="1.0" encoding="utf-8"?>
-<ds:datastoreItem xmlns:ds="http://schemas.openxmlformats.org/officeDocument/2006/customXml" ds:itemID="{B6798C53-26FD-4227-8902-795B3EC76996}">
+<ds:datastoreItem xmlns:ds="http://schemas.openxmlformats.org/officeDocument/2006/customXml" ds:itemID="{D03A1DA0-D90F-48C9-888A-3870AC6B5139}">
   <ds:schemaRefs>
     <ds:schemaRef ds:uri="http://schemas.openxmlformats.org/officeDocument/2006/bibliography"/>
   </ds:schemaRefs>

</xml_diff>

<commit_message>
Minor issues and formatting
</commit_message>
<xml_diff>
--- a/IntegrationTestPlan/IntegrationTestPlanDocument_v1.0.docx
+++ b/IntegrationTestPlan/IntegrationTestPlanDocument_v1.0.docx
@@ -30,6 +30,7 @@
         </w:p>
         <w:p>
           <w:pPr>
+            <w:jc w:val="center"/>
             <w:rPr>
               <w:rFonts w:asciiTheme="majorHAnsi" w:hAnsiTheme="majorHAnsi" w:cstheme="majorHAnsi"/>
               <w:b/>
@@ -118,6 +119,7 @@
         </w:p>
         <w:p>
           <w:pPr>
+            <w:jc w:val="center"/>
             <w:rPr>
               <w:rFonts w:asciiTheme="majorHAnsi" w:hAnsiTheme="majorHAnsi" w:cstheme="majorHAnsi"/>
               <w:b/>
@@ -194,6 +196,7 @@
         <w:p>
           <w:pPr>
             <w:spacing w:line="360" w:lineRule="auto"/>
+            <w:jc w:val="right"/>
             <w:rPr>
               <w:rFonts w:asciiTheme="majorHAnsi" w:eastAsiaTheme="minorEastAsia" w:hAnsiTheme="majorHAnsi" w:cstheme="majorHAnsi"/>
               <w:b/>
@@ -219,6 +222,7 @@
         </w:p>
         <w:p>
           <w:pPr>
+            <w:jc w:val="right"/>
             <w:rPr>
               <w:color w:val="2E74B5" w:themeColor="accent1" w:themeShade="BF"/>
               <w:sz w:val="32"/>
@@ -321,6 +325,7 @@
         </w:p>
         <w:p>
           <w:pPr>
+            <w:jc w:val="right"/>
             <w:rPr>
               <w:rFonts w:asciiTheme="majorHAnsi" w:hAnsiTheme="majorHAnsi" w:cstheme="majorHAnsi"/>
               <w:b/>
@@ -344,6 +349,7 @@
         </w:p>
         <w:p>
           <w:pPr>
+            <w:jc w:val="right"/>
             <w:rPr>
               <w:rFonts w:asciiTheme="majorHAnsi" w:hAnsiTheme="majorHAnsi" w:cstheme="majorHAnsi"/>
               <w:b/>
@@ -358,22 +364,12 @@
               <w:sz w:val="32"/>
               <w:szCs w:val="28"/>
             </w:rPr>
-            <w:t xml:space="preserve">Simone </w:t>
+            <w:t>Simone Bruzzechesse</w:t>
           </w:r>
-          <w:proofErr w:type="spellStart"/>
-          <w:r>
-            <w:rPr>
-              <w:rFonts w:asciiTheme="majorHAnsi" w:hAnsiTheme="majorHAnsi" w:cstheme="majorHAnsi"/>
-              <w:b/>
-              <w:sz w:val="32"/>
-              <w:szCs w:val="28"/>
-            </w:rPr>
-            <w:t>Bruzzechesse</w:t>
-          </w:r>
-          <w:proofErr w:type="spellEnd"/>
         </w:p>
         <w:p>
           <w:pPr>
+            <w:jc w:val="right"/>
             <w:rPr>
               <w:rFonts w:asciiTheme="majorHAnsi" w:hAnsiTheme="majorHAnsi" w:cstheme="majorHAnsi"/>
               <w:b/>
@@ -393,6 +389,7 @@
         </w:p>
         <w:p>
           <w:pPr>
+            <w:jc w:val="right"/>
             <w:rPr>
               <w:rFonts w:asciiTheme="majorHAnsi" w:eastAsiaTheme="majorEastAsia" w:hAnsiTheme="majorHAnsi" w:cstheme="majorBidi"/>
               <w:b/>
@@ -423,7 +420,7 @@
           <w:numId w:val="0"/>
         </w:numPr>
       </w:pPr>
-      <w:bookmarkStart w:id="0" w:name="_Toc471204871"/>
+      <w:bookmarkStart w:id="0" w:name="_Toc471383394"/>
       <w:r>
         <w:lastRenderedPageBreak/>
         <w:t>Index</w:t>
@@ -479,7 +476,7 @@
             </w:rPr>
             <w:fldChar w:fldCharType="separate"/>
           </w:r>
-          <w:hyperlink w:anchor="_Toc471204871" w:history="1">
+          <w:hyperlink w:anchor="_Toc471383394" w:history="1">
             <w:r>
               <w:rPr>
                 <w:rStyle w:val="Collegamentoipertestuale"/>
@@ -506,7 +503,7 @@
                 <w:noProof/>
                 <w:webHidden/>
               </w:rPr>
-              <w:instrText xml:space="preserve"> PAGEREF _Toc471204871 \h </w:instrText>
+              <w:instrText xml:space="preserve"> PAGEREF _Toc471383394 \h </w:instrText>
             </w:r>
             <w:r>
               <w:rPr>
@@ -551,7 +548,7 @@
               <w:lang w:eastAsia="it-IT"/>
             </w:rPr>
           </w:pPr>
-          <w:hyperlink w:anchor="_Toc471204872" w:history="1">
+          <w:hyperlink w:anchor="_Toc471383395" w:history="1">
             <w:r>
               <w:rPr>
                 <w:rStyle w:val="Collegamentoipertestuale"/>
@@ -594,7 +591,7 @@
                 <w:noProof/>
                 <w:webHidden/>
               </w:rPr>
-              <w:instrText xml:space="preserve"> PAGEREF _Toc471204872 \h </w:instrText>
+              <w:instrText xml:space="preserve"> PAGEREF _Toc471383395 \h </w:instrText>
             </w:r>
             <w:r>
               <w:rPr>
@@ -639,7 +636,7 @@
               <w:lang w:eastAsia="it-IT"/>
             </w:rPr>
           </w:pPr>
-          <w:hyperlink w:anchor="_Toc471204873" w:history="1">
+          <w:hyperlink w:anchor="_Toc471383396" w:history="1">
             <w:r>
               <w:rPr>
                 <w:rStyle w:val="Collegamentoipertestuale"/>
@@ -682,7 +679,7 @@
                 <w:noProof/>
                 <w:webHidden/>
               </w:rPr>
-              <w:instrText xml:space="preserve"> PAGEREF _Toc471204873 \h </w:instrText>
+              <w:instrText xml:space="preserve"> PAGEREF _Toc471383396 \h </w:instrText>
             </w:r>
             <w:r>
               <w:rPr>
@@ -727,7 +724,7 @@
               <w:lang w:eastAsia="it-IT"/>
             </w:rPr>
           </w:pPr>
-          <w:hyperlink w:anchor="_Toc471204874" w:history="1">
+          <w:hyperlink w:anchor="_Toc471383397" w:history="1">
             <w:r>
               <w:rPr>
                 <w:rStyle w:val="Collegamentoipertestuale"/>
@@ -770,7 +767,7 @@
                 <w:noProof/>
                 <w:webHidden/>
               </w:rPr>
-              <w:instrText xml:space="preserve"> PAGEREF _Toc471204874 \h </w:instrText>
+              <w:instrText xml:space="preserve"> PAGEREF _Toc471383397 \h </w:instrText>
             </w:r>
             <w:r>
               <w:rPr>
@@ -815,7 +812,7 @@
               <w:lang w:eastAsia="it-IT"/>
             </w:rPr>
           </w:pPr>
-          <w:hyperlink w:anchor="_Toc471204875" w:history="1">
+          <w:hyperlink w:anchor="_Toc471383398" w:history="1">
             <w:r>
               <w:rPr>
                 <w:rStyle w:val="Collegamentoipertestuale"/>
@@ -858,7 +855,7 @@
                 <w:noProof/>
                 <w:webHidden/>
               </w:rPr>
-              <w:instrText xml:space="preserve"> PAGEREF _Toc471204875 \h </w:instrText>
+              <w:instrText xml:space="preserve"> PAGEREF _Toc471383398 \h </w:instrText>
             </w:r>
             <w:r>
               <w:rPr>
@@ -903,7 +900,7 @@
               <w:lang w:eastAsia="it-IT"/>
             </w:rPr>
           </w:pPr>
-          <w:hyperlink w:anchor="_Toc471204876" w:history="1">
+          <w:hyperlink w:anchor="_Toc471383399" w:history="1">
             <w:r>
               <w:rPr>
                 <w:rStyle w:val="Collegamentoipertestuale"/>
@@ -946,7 +943,7 @@
                 <w:noProof/>
                 <w:webHidden/>
               </w:rPr>
-              <w:instrText xml:space="preserve"> PAGEREF _Toc471204876 \h </w:instrText>
+              <w:instrText xml:space="preserve"> PAGEREF _Toc471383399 \h </w:instrText>
             </w:r>
             <w:r>
               <w:rPr>
@@ -991,7 +988,7 @@
               <w:lang w:eastAsia="it-IT"/>
             </w:rPr>
           </w:pPr>
-          <w:hyperlink w:anchor="_Toc471204877" w:history="1">
+          <w:hyperlink w:anchor="_Toc471383400" w:history="1">
             <w:r>
               <w:rPr>
                 <w:rStyle w:val="Collegamentoipertestuale"/>
@@ -1034,7 +1031,7 @@
                 <w:noProof/>
                 <w:webHidden/>
               </w:rPr>
-              <w:instrText xml:space="preserve"> PAGEREF _Toc471204877 \h </w:instrText>
+              <w:instrText xml:space="preserve"> PAGEREF _Toc471383400 \h </w:instrText>
             </w:r>
             <w:r>
               <w:rPr>
@@ -1079,7 +1076,7 @@
               <w:lang w:eastAsia="it-IT"/>
             </w:rPr>
           </w:pPr>
-          <w:hyperlink w:anchor="_Toc471204878" w:history="1">
+          <w:hyperlink w:anchor="_Toc471383401" w:history="1">
             <w:r>
               <w:rPr>
                 <w:rStyle w:val="Collegamentoipertestuale"/>
@@ -1122,7 +1119,7 @@
                 <w:noProof/>
                 <w:webHidden/>
               </w:rPr>
-              <w:instrText xml:space="preserve"> PAGEREF _Toc471204878 \h </w:instrText>
+              <w:instrText xml:space="preserve"> PAGEREF _Toc471383401 \h </w:instrText>
             </w:r>
             <w:r>
               <w:rPr>
@@ -1167,7 +1164,7 @@
               <w:lang w:eastAsia="it-IT"/>
             </w:rPr>
           </w:pPr>
-          <w:hyperlink w:anchor="_Toc471204879" w:history="1">
+          <w:hyperlink w:anchor="_Toc471383402" w:history="1">
             <w:r>
               <w:rPr>
                 <w:rStyle w:val="Collegamentoipertestuale"/>
@@ -1210,7 +1207,7 @@
                 <w:noProof/>
                 <w:webHidden/>
               </w:rPr>
-              <w:instrText xml:space="preserve"> PAGEREF _Toc471204879 \h </w:instrText>
+              <w:instrText xml:space="preserve"> PAGEREF _Toc471383402 \h </w:instrText>
             </w:r>
             <w:r>
               <w:rPr>
@@ -1255,7 +1252,7 @@
               <w:lang w:eastAsia="it-IT"/>
             </w:rPr>
           </w:pPr>
-          <w:hyperlink w:anchor="_Toc471204880" w:history="1">
+          <w:hyperlink w:anchor="_Toc471383403" w:history="1">
             <w:r>
               <w:rPr>
                 <w:rStyle w:val="Collegamentoipertestuale"/>
@@ -1298,7 +1295,7 @@
                 <w:noProof/>
                 <w:webHidden/>
               </w:rPr>
-              <w:instrText xml:space="preserve"> PAGEREF _Toc471204880 \h </w:instrText>
+              <w:instrText xml:space="preserve"> PAGEREF _Toc471383403 \h </w:instrText>
             </w:r>
             <w:r>
               <w:rPr>
@@ -1343,7 +1340,7 @@
               <w:lang w:eastAsia="it-IT"/>
             </w:rPr>
           </w:pPr>
-          <w:hyperlink w:anchor="_Toc471204881" w:history="1">
+          <w:hyperlink w:anchor="_Toc471383404" w:history="1">
             <w:r>
               <w:rPr>
                 <w:rStyle w:val="Collegamentoipertestuale"/>
@@ -1386,7 +1383,7 @@
                 <w:noProof/>
                 <w:webHidden/>
               </w:rPr>
-              <w:instrText xml:space="preserve"> PAGEREF _Toc471204881 \h </w:instrText>
+              <w:instrText xml:space="preserve"> PAGEREF _Toc471383404 \h </w:instrText>
             </w:r>
             <w:r>
               <w:rPr>
@@ -1431,7 +1428,7 @@
               <w:lang w:eastAsia="it-IT"/>
             </w:rPr>
           </w:pPr>
-          <w:hyperlink w:anchor="_Toc471204882" w:history="1">
+          <w:hyperlink w:anchor="_Toc471383405" w:history="1">
             <w:r>
               <w:rPr>
                 <w:rStyle w:val="Collegamentoipertestuale"/>
@@ -1474,7 +1471,7 @@
                 <w:noProof/>
                 <w:webHidden/>
               </w:rPr>
-              <w:instrText xml:space="preserve"> PAGEREF _Toc471204882 \h </w:instrText>
+              <w:instrText xml:space="preserve"> PAGEREF _Toc471383405 \h </w:instrText>
             </w:r>
             <w:r>
               <w:rPr>
@@ -1519,7 +1516,7 @@
               <w:lang w:eastAsia="it-IT"/>
             </w:rPr>
           </w:pPr>
-          <w:hyperlink w:anchor="_Toc471204883" w:history="1">
+          <w:hyperlink w:anchor="_Toc471383406" w:history="1">
             <w:r>
               <w:rPr>
                 <w:rStyle w:val="Collegamentoipertestuale"/>
@@ -1562,7 +1559,7 @@
                 <w:noProof/>
                 <w:webHidden/>
               </w:rPr>
-              <w:instrText xml:space="preserve"> PAGEREF _Toc471204883 \h </w:instrText>
+              <w:instrText xml:space="preserve"> PAGEREF _Toc471383406 \h </w:instrText>
             </w:r>
             <w:r>
               <w:rPr>
@@ -1607,7 +1604,7 @@
               <w:lang w:eastAsia="it-IT"/>
             </w:rPr>
           </w:pPr>
-          <w:hyperlink w:anchor="_Toc471204884" w:history="1">
+          <w:hyperlink w:anchor="_Toc471383407" w:history="1">
             <w:r>
               <w:rPr>
                 <w:rStyle w:val="Collegamentoipertestuale"/>
@@ -1650,7 +1647,7 @@
                 <w:noProof/>
                 <w:webHidden/>
               </w:rPr>
-              <w:instrText xml:space="preserve"> PAGEREF _Toc471204884 \h </w:instrText>
+              <w:instrText xml:space="preserve"> PAGEREF _Toc471383407 \h </w:instrText>
             </w:r>
             <w:r>
               <w:rPr>
@@ -1695,7 +1692,7 @@
               <w:lang w:eastAsia="it-IT"/>
             </w:rPr>
           </w:pPr>
-          <w:hyperlink w:anchor="_Toc471204885" w:history="1">
+          <w:hyperlink w:anchor="_Toc471383408" w:history="1">
             <w:r>
               <w:rPr>
                 <w:rStyle w:val="Collegamentoipertestuale"/>
@@ -1738,7 +1735,7 @@
                 <w:noProof/>
                 <w:webHidden/>
               </w:rPr>
-              <w:instrText xml:space="preserve"> PAGEREF _Toc471204885 \h </w:instrText>
+              <w:instrText xml:space="preserve"> PAGEREF _Toc471383408 \h </w:instrText>
             </w:r>
             <w:r>
               <w:rPr>
@@ -1783,7 +1780,7 @@
               <w:lang w:eastAsia="it-IT"/>
             </w:rPr>
           </w:pPr>
-          <w:hyperlink w:anchor="_Toc471204886" w:history="1">
+          <w:hyperlink w:anchor="_Toc471383409" w:history="1">
             <w:r>
               <w:rPr>
                 <w:rStyle w:val="Collegamentoipertestuale"/>
@@ -1826,7 +1823,7 @@
                 <w:noProof/>
                 <w:webHidden/>
               </w:rPr>
-              <w:instrText xml:space="preserve"> PAGEREF _Toc471204886 \h </w:instrText>
+              <w:instrText xml:space="preserve"> PAGEREF _Toc471383409 \h </w:instrText>
             </w:r>
             <w:r>
               <w:rPr>
@@ -1871,7 +1868,7 @@
               <w:lang w:eastAsia="it-IT"/>
             </w:rPr>
           </w:pPr>
-          <w:hyperlink w:anchor="_Toc471204887" w:history="1">
+          <w:hyperlink w:anchor="_Toc471383410" w:history="1">
             <w:r>
               <w:rPr>
                 <w:rStyle w:val="Collegamentoipertestuale"/>
@@ -1914,7 +1911,7 @@
                 <w:noProof/>
                 <w:webHidden/>
               </w:rPr>
-              <w:instrText xml:space="preserve"> PAGEREF _Toc471204887 \h </w:instrText>
+              <w:instrText xml:space="preserve"> PAGEREF _Toc471383410 \h </w:instrText>
             </w:r>
             <w:r>
               <w:rPr>
@@ -1959,7 +1956,7 @@
               <w:lang w:eastAsia="it-IT"/>
             </w:rPr>
           </w:pPr>
-          <w:hyperlink w:anchor="_Toc471204888" w:history="1">
+          <w:hyperlink w:anchor="_Toc471383411" w:history="1">
             <w:r>
               <w:rPr>
                 <w:rStyle w:val="Collegamentoipertestuale"/>
@@ -2002,7 +1999,7 @@
                 <w:noProof/>
                 <w:webHidden/>
               </w:rPr>
-              <w:instrText xml:space="preserve"> PAGEREF _Toc471204888 \h </w:instrText>
+              <w:instrText xml:space="preserve"> PAGEREF _Toc471383411 \h </w:instrText>
             </w:r>
             <w:r>
               <w:rPr>
@@ -2047,7 +2044,7 @@
               <w:lang w:eastAsia="it-IT"/>
             </w:rPr>
           </w:pPr>
-          <w:hyperlink w:anchor="_Toc471204889" w:history="1">
+          <w:hyperlink w:anchor="_Toc471383412" w:history="1">
             <w:r>
               <w:rPr>
                 <w:rStyle w:val="Collegamentoipertestuale"/>
@@ -2090,7 +2087,7 @@
                 <w:noProof/>
                 <w:webHidden/>
               </w:rPr>
-              <w:instrText xml:space="preserve"> PAGEREF _Toc471204889 \h </w:instrText>
+              <w:instrText xml:space="preserve"> PAGEREF _Toc471383412 \h </w:instrText>
             </w:r>
             <w:r>
               <w:rPr>
@@ -2135,7 +2132,7 @@
               <w:lang w:eastAsia="it-IT"/>
             </w:rPr>
           </w:pPr>
-          <w:hyperlink w:anchor="_Toc471204890" w:history="1">
+          <w:hyperlink w:anchor="_Toc471383413" w:history="1">
             <w:r>
               <w:rPr>
                 <w:rStyle w:val="Collegamentoipertestuale"/>
@@ -2178,7 +2175,7 @@
                 <w:noProof/>
                 <w:webHidden/>
               </w:rPr>
-              <w:instrText xml:space="preserve"> PAGEREF _Toc471204890 \h </w:instrText>
+              <w:instrText xml:space="preserve"> PAGEREF _Toc471383413 \h </w:instrText>
             </w:r>
             <w:r>
               <w:rPr>
@@ -2223,7 +2220,7 @@
               <w:lang w:eastAsia="it-IT"/>
             </w:rPr>
           </w:pPr>
-          <w:hyperlink w:anchor="_Toc471204891" w:history="1">
+          <w:hyperlink w:anchor="_Toc471383414" w:history="1">
             <w:r>
               <w:rPr>
                 <w:rStyle w:val="Collegamentoipertestuale"/>
@@ -2266,7 +2263,7 @@
                 <w:noProof/>
                 <w:webHidden/>
               </w:rPr>
-              <w:instrText xml:space="preserve"> PAGEREF _Toc471204891 \h </w:instrText>
+              <w:instrText xml:space="preserve"> PAGEREF _Toc471383414 \h </w:instrText>
             </w:r>
             <w:r>
               <w:rPr>
@@ -2311,7 +2308,7 @@
               <w:lang w:eastAsia="it-IT"/>
             </w:rPr>
           </w:pPr>
-          <w:hyperlink w:anchor="_Toc471204892" w:history="1">
+          <w:hyperlink w:anchor="_Toc471383415" w:history="1">
             <w:r>
               <w:rPr>
                 <w:rStyle w:val="Collegamentoipertestuale"/>
@@ -2354,7 +2351,7 @@
                 <w:noProof/>
                 <w:webHidden/>
               </w:rPr>
-              <w:instrText xml:space="preserve"> PAGEREF _Toc471204892 \h </w:instrText>
+              <w:instrText xml:space="preserve"> PAGEREF _Toc471383415 \h </w:instrText>
             </w:r>
             <w:r>
               <w:rPr>
@@ -2399,7 +2396,7 @@
               <w:lang w:eastAsia="it-IT"/>
             </w:rPr>
           </w:pPr>
-          <w:hyperlink w:anchor="_Toc471204893" w:history="1">
+          <w:hyperlink w:anchor="_Toc471383416" w:history="1">
             <w:r>
               <w:rPr>
                 <w:rStyle w:val="Collegamentoipertestuale"/>
@@ -2442,7 +2439,7 @@
                 <w:noProof/>
                 <w:webHidden/>
               </w:rPr>
-              <w:instrText xml:space="preserve"> PAGEREF _Toc471204893 \h </w:instrText>
+              <w:instrText xml:space="preserve"> PAGEREF _Toc471383416 \h </w:instrText>
             </w:r>
             <w:r>
               <w:rPr>
@@ -2487,7 +2484,7 @@
               <w:lang w:eastAsia="it-IT"/>
             </w:rPr>
           </w:pPr>
-          <w:hyperlink w:anchor="_Toc471204894" w:history="1">
+          <w:hyperlink w:anchor="_Toc471383417" w:history="1">
             <w:r>
               <w:rPr>
                 <w:rStyle w:val="Collegamentoipertestuale"/>
@@ -2530,7 +2527,7 @@
                 <w:noProof/>
                 <w:webHidden/>
               </w:rPr>
-              <w:instrText xml:space="preserve"> PAGEREF _Toc471204894 \h </w:instrText>
+              <w:instrText xml:space="preserve"> PAGEREF _Toc471383417 \h </w:instrText>
             </w:r>
             <w:r>
               <w:rPr>
@@ -2575,7 +2572,7 @@
               <w:lang w:eastAsia="it-IT"/>
             </w:rPr>
           </w:pPr>
-          <w:hyperlink w:anchor="_Toc471204895" w:history="1">
+          <w:hyperlink w:anchor="_Toc471383418" w:history="1">
             <w:r>
               <w:rPr>
                 <w:rStyle w:val="Collegamentoipertestuale"/>
@@ -2618,7 +2615,7 @@
                 <w:noProof/>
                 <w:webHidden/>
               </w:rPr>
-              <w:instrText xml:space="preserve"> PAGEREF _Toc471204895 \h </w:instrText>
+              <w:instrText xml:space="preserve"> PAGEREF _Toc471383418 \h </w:instrText>
             </w:r>
             <w:r>
               <w:rPr>
@@ -2663,7 +2660,7 @@
               <w:lang w:eastAsia="it-IT"/>
             </w:rPr>
           </w:pPr>
-          <w:hyperlink w:anchor="_Toc471204896" w:history="1">
+          <w:hyperlink w:anchor="_Toc471383419" w:history="1">
             <w:r>
               <w:rPr>
                 <w:rStyle w:val="Collegamentoipertestuale"/>
@@ -2706,7 +2703,7 @@
                 <w:noProof/>
                 <w:webHidden/>
               </w:rPr>
-              <w:instrText xml:space="preserve"> PAGEREF _Toc471204896 \h </w:instrText>
+              <w:instrText xml:space="preserve"> PAGEREF _Toc471383419 \h </w:instrText>
             </w:r>
             <w:r>
               <w:rPr>
@@ -2751,7 +2748,7 @@
               <w:lang w:eastAsia="it-IT"/>
             </w:rPr>
           </w:pPr>
-          <w:hyperlink w:anchor="_Toc471204897" w:history="1">
+          <w:hyperlink w:anchor="_Toc471383420" w:history="1">
             <w:r>
               <w:rPr>
                 <w:rStyle w:val="Collegamentoipertestuale"/>
@@ -2794,7 +2791,7 @@
                 <w:noProof/>
                 <w:webHidden/>
               </w:rPr>
-              <w:instrText xml:space="preserve"> PAGEREF _Toc471204897 \h </w:instrText>
+              <w:instrText xml:space="preserve"> PAGEREF _Toc471383420 \h </w:instrText>
             </w:r>
             <w:r>
               <w:rPr>
@@ -2839,7 +2836,7 @@
               <w:lang w:eastAsia="it-IT"/>
             </w:rPr>
           </w:pPr>
-          <w:hyperlink w:anchor="_Toc471204898" w:history="1">
+          <w:hyperlink w:anchor="_Toc471383421" w:history="1">
             <w:r>
               <w:rPr>
                 <w:rStyle w:val="Collegamentoipertestuale"/>
@@ -2882,7 +2879,7 @@
                 <w:noProof/>
                 <w:webHidden/>
               </w:rPr>
-              <w:instrText xml:space="preserve"> PAGEREF _Toc471204898 \h </w:instrText>
+              <w:instrText xml:space="preserve"> PAGEREF _Toc471383421 \h </w:instrText>
             </w:r>
             <w:r>
               <w:rPr>
@@ -2927,7 +2924,7 @@
               <w:lang w:eastAsia="it-IT"/>
             </w:rPr>
           </w:pPr>
-          <w:hyperlink w:anchor="_Toc471204899" w:history="1">
+          <w:hyperlink w:anchor="_Toc471383422" w:history="1">
             <w:r>
               <w:rPr>
                 <w:rStyle w:val="Collegamentoipertestuale"/>
@@ -2970,7 +2967,7 @@
                 <w:noProof/>
                 <w:webHidden/>
               </w:rPr>
-              <w:instrText xml:space="preserve"> PAGEREF _Toc471204899 \h </w:instrText>
+              <w:instrText xml:space="preserve"> PAGEREF _Toc471383422 \h </w:instrText>
             </w:r>
             <w:r>
               <w:rPr>
@@ -3015,7 +3012,7 @@
               <w:lang w:eastAsia="it-IT"/>
             </w:rPr>
           </w:pPr>
-          <w:hyperlink w:anchor="_Toc471204900" w:history="1">
+          <w:hyperlink w:anchor="_Toc471383423" w:history="1">
             <w:r>
               <w:rPr>
                 <w:rStyle w:val="Collegamentoipertestuale"/>
@@ -3058,7 +3055,7 @@
                 <w:noProof/>
                 <w:webHidden/>
               </w:rPr>
-              <w:instrText xml:space="preserve"> PAGEREF _Toc471204900 \h </w:instrText>
+              <w:instrText xml:space="preserve"> PAGEREF _Toc471383423 \h </w:instrText>
             </w:r>
             <w:r>
               <w:rPr>
@@ -3103,7 +3100,7 @@
               <w:lang w:eastAsia="it-IT"/>
             </w:rPr>
           </w:pPr>
-          <w:hyperlink w:anchor="_Toc471204901" w:history="1">
+          <w:hyperlink w:anchor="_Toc471383424" w:history="1">
             <w:r>
               <w:rPr>
                 <w:rStyle w:val="Collegamentoipertestuale"/>
@@ -3146,7 +3143,7 @@
                 <w:noProof/>
                 <w:webHidden/>
               </w:rPr>
-              <w:instrText xml:space="preserve"> PAGEREF _Toc471204901 \h </w:instrText>
+              <w:instrText xml:space="preserve"> PAGEREF _Toc471383424 \h </w:instrText>
             </w:r>
             <w:r>
               <w:rPr>
@@ -3191,7 +3188,7 @@
               <w:lang w:eastAsia="it-IT"/>
             </w:rPr>
           </w:pPr>
-          <w:hyperlink w:anchor="_Toc471204902" w:history="1">
+          <w:hyperlink w:anchor="_Toc471383425" w:history="1">
             <w:r>
               <w:rPr>
                 <w:rStyle w:val="Collegamentoipertestuale"/>
@@ -3234,7 +3231,7 @@
                 <w:noProof/>
                 <w:webHidden/>
               </w:rPr>
-              <w:instrText xml:space="preserve"> PAGEREF _Toc471204902 \h </w:instrText>
+              <w:instrText xml:space="preserve"> PAGEREF _Toc471383425 \h </w:instrText>
             </w:r>
             <w:r>
               <w:rPr>
@@ -3279,7 +3276,7 @@
               <w:lang w:eastAsia="it-IT"/>
             </w:rPr>
           </w:pPr>
-          <w:hyperlink w:anchor="_Toc471204903" w:history="1">
+          <w:hyperlink w:anchor="_Toc471383426" w:history="1">
             <w:r>
               <w:rPr>
                 <w:rStyle w:val="Collegamentoipertestuale"/>
@@ -3322,7 +3319,7 @@
                 <w:noProof/>
                 <w:webHidden/>
               </w:rPr>
-              <w:instrText xml:space="preserve"> PAGEREF _Toc471204903 \h </w:instrText>
+              <w:instrText xml:space="preserve"> PAGEREF _Toc471383426 \h </w:instrText>
             </w:r>
             <w:r>
               <w:rPr>
@@ -3367,7 +3364,7 @@
               <w:lang w:eastAsia="it-IT"/>
             </w:rPr>
           </w:pPr>
-          <w:hyperlink w:anchor="_Toc471204904" w:history="1">
+          <w:hyperlink w:anchor="_Toc471383427" w:history="1">
             <w:r>
               <w:rPr>
                 <w:rStyle w:val="Collegamentoipertestuale"/>
@@ -3410,7 +3407,7 @@
                 <w:noProof/>
                 <w:webHidden/>
               </w:rPr>
-              <w:instrText xml:space="preserve"> PAGEREF _Toc471204904 \h </w:instrText>
+              <w:instrText xml:space="preserve"> PAGEREF _Toc471383427 \h </w:instrText>
             </w:r>
             <w:r>
               <w:rPr>
@@ -3455,7 +3452,7 @@
               <w:lang w:eastAsia="it-IT"/>
             </w:rPr>
           </w:pPr>
-          <w:hyperlink w:anchor="_Toc471204905" w:history="1">
+          <w:hyperlink w:anchor="_Toc471383428" w:history="1">
             <w:r>
               <w:rPr>
                 <w:rStyle w:val="Collegamentoipertestuale"/>
@@ -3498,7 +3495,7 @@
                 <w:noProof/>
                 <w:webHidden/>
               </w:rPr>
-              <w:instrText xml:space="preserve"> PAGEREF _Toc471204905 \h </w:instrText>
+              <w:instrText xml:space="preserve"> PAGEREF _Toc471383428 \h </w:instrText>
             </w:r>
             <w:r>
               <w:rPr>
@@ -3543,7 +3540,7 @@
               <w:lang w:eastAsia="it-IT"/>
             </w:rPr>
           </w:pPr>
-          <w:hyperlink w:anchor="_Toc471204906" w:history="1">
+          <w:hyperlink w:anchor="_Toc471383429" w:history="1">
             <w:r>
               <w:rPr>
                 <w:rStyle w:val="Collegamentoipertestuale"/>
@@ -3586,7 +3583,7 @@
                 <w:noProof/>
                 <w:webHidden/>
               </w:rPr>
-              <w:instrText xml:space="preserve"> PAGEREF _Toc471204906 \h </w:instrText>
+              <w:instrText xml:space="preserve"> PAGEREF _Toc471383429 \h </w:instrText>
             </w:r>
             <w:r>
               <w:rPr>
@@ -3631,7 +3628,7 @@
               <w:lang w:eastAsia="it-IT"/>
             </w:rPr>
           </w:pPr>
-          <w:hyperlink w:anchor="_Toc471204907" w:history="1">
+          <w:hyperlink w:anchor="_Toc471383430" w:history="1">
             <w:r>
               <w:rPr>
                 <w:rStyle w:val="Collegamentoipertestuale"/>
@@ -3674,7 +3671,7 @@
                 <w:noProof/>
                 <w:webHidden/>
               </w:rPr>
-              <w:instrText xml:space="preserve"> PAGEREF _Toc471204907 \h </w:instrText>
+              <w:instrText xml:space="preserve"> PAGEREF _Toc471383430 \h </w:instrText>
             </w:r>
             <w:r>
               <w:rPr>
@@ -3720,8 +3717,6 @@
             <w:fldChar w:fldCharType="end"/>
           </w:r>
         </w:p>
-        <w:bookmarkStart w:id="1" w:name="_GoBack" w:displacedByCustomXml="next"/>
-        <w:bookmarkEnd w:id="1" w:displacedByCustomXml="next"/>
       </w:sdtContent>
     </w:sdt>
     <w:p>
@@ -3730,22 +3725,22 @@
         <w:pageBreakBefore/>
         <w:ind w:left="431" w:hanging="431"/>
       </w:pPr>
-      <w:bookmarkStart w:id="2" w:name="_Toc471204872"/>
+      <w:bookmarkStart w:id="1" w:name="_Toc471383395"/>
       <w:r>
         <w:lastRenderedPageBreak/>
         <w:t>Introduction</w:t>
       </w:r>
+      <w:bookmarkEnd w:id="1"/>
+    </w:p>
+    <w:p>
+      <w:pPr>
+        <w:pStyle w:val="Titolo2"/>
+      </w:pPr>
+      <w:bookmarkStart w:id="2" w:name="_Toc471383396"/>
+      <w:r>
+        <w:t>Revision History</w:t>
+      </w:r>
       <w:bookmarkEnd w:id="2"/>
-    </w:p>
-    <w:p>
-      <w:pPr>
-        <w:pStyle w:val="Titolo2"/>
-      </w:pPr>
-      <w:bookmarkStart w:id="3" w:name="_Toc471204873"/>
-      <w:r>
-        <w:t>Revision History</w:t>
-      </w:r>
-      <w:bookmarkEnd w:id="3"/>
     </w:p>
     <w:tbl>
       <w:tblPr>
@@ -4049,13 +4044,6 @@
     </w:tbl>
     <w:p>
       <w:pPr>
-        <w:rPr>
-          <w:lang w:val="en-GB"/>
-        </w:rPr>
-      </w:pPr>
-    </w:p>
-    <w:p>
-      <w:pPr>
         <w:pStyle w:val="Nessunaspaziatura"/>
         <w:rPr>
           <w:lang w:val="en-GB"/>
@@ -4066,10 +4054,51 @@
       <w:pPr>
         <w:pStyle w:val="Titolo2"/>
       </w:pPr>
-      <w:bookmarkStart w:id="4" w:name="_Toc471204874"/>
+      <w:bookmarkStart w:id="3" w:name="_Toc471383397"/>
       <w:r>
         <w:t>Purpose</w:t>
       </w:r>
+      <w:bookmarkEnd w:id="3"/>
+    </w:p>
+    <w:p>
+      <w:pPr>
+        <w:rPr>
+          <w:lang w:val="en-GB"/>
+        </w:rPr>
+      </w:pPr>
+      <w:r>
+        <w:rPr>
+          <w:lang w:val="en-GB"/>
+        </w:rPr>
+        <w:t>This document represents the Integr</w:t>
+      </w:r>
+      <w:r>
+        <w:rPr>
+          <w:lang w:val="en-GB"/>
+        </w:rPr>
+        <w:t xml:space="preserve">ation Test Plan Document (ITPD) for Power Enjoy project, which describes </w:t>
+      </w:r>
+      <w:r>
+        <w:rPr>
+          <w:lang w:val="en-GB"/>
+        </w:rPr>
+        <w:t xml:space="preserve">the </w:t>
+      </w:r>
+      <w:r>
+        <w:rPr>
+          <w:lang w:val="en-GB"/>
+        </w:rPr>
+        <w:t xml:space="preserve">plans for testing the integration of Power Enjoy project’s components. The purpose of this document is to highlight the main aspects regarding the organization of the integration testing activity for all components of our system. </w:t>
+      </w:r>
+    </w:p>
+    <w:p>
+      <w:pPr>
+        <w:pStyle w:val="Titolo2"/>
+      </w:pPr>
+      <w:bookmarkStart w:id="4" w:name="_Toc471383398"/>
+      <w:r>
+        <w:t>Scope</w:t>
+      </w:r>
       <w:bookmarkEnd w:id="4"/>
     </w:p>
     <w:p>
@@ -4082,72 +4111,24 @@
         <w:rPr>
           <w:lang w:val="en-GB"/>
         </w:rPr>
-        <w:t>This document represents the Integr</w:t>
-      </w:r>
-      <w:r>
-        <w:rPr>
-          <w:lang w:val="en-GB"/>
-        </w:rPr>
-        <w:t xml:space="preserve">ation Test Plan Document (ITPD) for Power Enjoy project, which describes </w:t>
-      </w:r>
-      <w:r>
-        <w:rPr>
-          <w:lang w:val="en-GB"/>
-        </w:rPr>
-        <w:t xml:space="preserve">the </w:t>
-      </w:r>
-      <w:r>
-        <w:rPr>
-          <w:lang w:val="en-GB"/>
-        </w:rPr>
-        <w:t xml:space="preserve">plans for testing the integration of Power Enjoy project’s components. The purpose of this document is to highlight the main aspects regarding the organization of the integration testing activity for all components of our system. </w:t>
+        <w:t xml:space="preserve">The Integration Test Plan </w:t>
+      </w:r>
+      <w:r>
+        <w:rPr>
+          <w:lang w:val="en-GB"/>
+        </w:rPr>
+        <w:t>Document describes the plan for the integration testing, which takes as input software components (described in DD) that have been unit tested, groups them in larger aggregates, tests their interfaces, and delivers as its output the integrated system ready for system testing.</w:t>
       </w:r>
     </w:p>
     <w:p>
       <w:pPr>
         <w:pStyle w:val="Titolo2"/>
       </w:pPr>
-      <w:bookmarkStart w:id="5" w:name="_Toc471204875"/>
-      <w:r>
-        <w:t>Scope</w:t>
+      <w:bookmarkStart w:id="5" w:name="_Toc471383399"/>
+      <w:r>
+        <w:t>Definitions, Acronyms, Abbreviations</w:t>
       </w:r>
       <w:bookmarkEnd w:id="5"/>
-    </w:p>
-    <w:p>
-      <w:pPr>
-        <w:rPr>
-          <w:lang w:val="en-GB"/>
-        </w:rPr>
-      </w:pPr>
-      <w:r>
-        <w:rPr>
-          <w:lang w:val="en-GB"/>
-        </w:rPr>
-        <w:t xml:space="preserve">The Integration Test Plan </w:t>
-      </w:r>
-      <w:r>
-        <w:rPr>
-          <w:lang w:val="en-GB"/>
-        </w:rPr>
-        <w:t>Document describes the plan for the integration testing, which takes as input software components (described in DD) that have been unit tested, groups them in larger aggregates, tests their interfaces, and delivers as its output the integrated system ready for system testing.</w:t>
-      </w:r>
-    </w:p>
-    <w:p>
-      <w:pPr>
-        <w:rPr>
-          <w:lang w:val="en-GB"/>
-        </w:rPr>
-      </w:pPr>
-    </w:p>
-    <w:p>
-      <w:pPr>
-        <w:pStyle w:val="Titolo2"/>
-      </w:pPr>
-      <w:bookmarkStart w:id="6" w:name="_Toc471204876"/>
-      <w:r>
-        <w:t>Definitions, Acronyms, Abbreviations</w:t>
-      </w:r>
-      <w:bookmarkEnd w:id="6"/>
     </w:p>
     <w:p>
       <w:pPr>
@@ -4307,7 +4288,6 @@
           <w:szCs w:val="24"/>
           <w:lang w:val="en-GB"/>
         </w:rPr>
-        <w:lastRenderedPageBreak/>
         <w:t>ETA: Estimated Time of Arrival</w:t>
       </w:r>
     </w:p>
@@ -4336,20 +4316,14 @@
     </w:p>
     <w:p>
       <w:pPr>
-        <w:rPr>
-          <w:lang w:val="en-GB"/>
-        </w:rPr>
-      </w:pPr>
-    </w:p>
-    <w:p>
-      <w:pPr>
         <w:pStyle w:val="Titolo2"/>
       </w:pPr>
-      <w:bookmarkStart w:id="7" w:name="_Toc471204877"/>
-      <w:r>
+      <w:bookmarkStart w:id="6" w:name="_Toc471383400"/>
+      <w:r>
+        <w:lastRenderedPageBreak/>
         <w:t>Reference Documents</w:t>
       </w:r>
-      <w:bookmarkEnd w:id="7"/>
+      <w:bookmarkEnd w:id="6"/>
     </w:p>
     <w:p>
       <w:pPr>
@@ -4467,45 +4441,45 @@
         <w:pageBreakBefore/>
         <w:ind w:left="431" w:hanging="431"/>
       </w:pPr>
-      <w:bookmarkStart w:id="8" w:name="_Toc471204878"/>
+      <w:bookmarkStart w:id="7" w:name="_Toc471383401"/>
       <w:r>
         <w:lastRenderedPageBreak/>
         <w:t>Integration Strategy</w:t>
       </w:r>
+      <w:bookmarkEnd w:id="7"/>
+    </w:p>
+    <w:p>
+      <w:pPr>
+        <w:pStyle w:val="Titolo2"/>
+      </w:pPr>
+      <w:bookmarkStart w:id="8" w:name="_Toc471383402"/>
+      <w:r>
+        <w:t>Entry Criteria</w:t>
+      </w:r>
       <w:bookmarkEnd w:id="8"/>
     </w:p>
     <w:p>
       <w:pPr>
+        <w:rPr>
+          <w:lang w:val="en-GB"/>
+        </w:rPr>
+      </w:pPr>
+      <w:r>
+        <w:rPr>
+          <w:lang w:val="en-GB"/>
+        </w:rPr>
+        <w:t>Before the integration test can begin, the RASD document and the DD document must be completed and successfully delivered. Then, all software components must have been unit tested: this is important because in case of failure we know the problem is in the implementation of interfaces and not in how modules have been developed.</w:t>
+      </w:r>
+    </w:p>
+    <w:p>
+      <w:pPr>
         <w:pStyle w:val="Titolo2"/>
       </w:pPr>
-      <w:bookmarkStart w:id="9" w:name="_Toc471204879"/>
-      <w:r>
-        <w:t>Entry Criteria</w:t>
+      <w:bookmarkStart w:id="9" w:name="_Toc471383403"/>
+      <w:r>
+        <w:t>Elements to be integrated</w:t>
       </w:r>
       <w:bookmarkEnd w:id="9"/>
-    </w:p>
-    <w:p>
-      <w:pPr>
-        <w:rPr>
-          <w:lang w:val="en-GB"/>
-        </w:rPr>
-      </w:pPr>
-      <w:r>
-        <w:rPr>
-          <w:lang w:val="en-GB"/>
-        </w:rPr>
-        <w:t>Before the integration test can begin, the RASD document and the DD document must be completed and successfully delivered. Then, all software components must have been unit tested: this is important because in case of failure we know the problem is in the implementation of interfaces and not in how modules have been developed.</w:t>
-      </w:r>
-    </w:p>
-    <w:p>
-      <w:pPr>
-        <w:pStyle w:val="Titolo2"/>
-      </w:pPr>
-      <w:bookmarkStart w:id="10" w:name="_Toc471204880"/>
-      <w:r>
-        <w:t>Elements to be integrated</w:t>
-      </w:r>
-      <w:bookmarkEnd w:id="10"/>
     </w:p>
     <w:p>
       <w:pPr>
@@ -4577,27 +4551,14 @@
     </w:p>
     <w:p>
       <w:pPr>
-        <w:rPr>
-          <w:lang w:val="en-GB"/>
-        </w:rPr>
-      </w:pPr>
-    </w:p>
-    <w:p>
-      <w:pPr>
-        <w:rPr>
-          <w:lang w:val="en-GB"/>
-        </w:rPr>
-      </w:pPr>
-    </w:p>
-    <w:p>
-      <w:pPr>
         <w:pStyle w:val="Titolo2"/>
       </w:pPr>
-      <w:bookmarkStart w:id="11" w:name="_Toc471204881"/>
-      <w:r>
+      <w:bookmarkStart w:id="10" w:name="_Toc471383404"/>
+      <w:r>
+        <w:lastRenderedPageBreak/>
         <w:t>Integration Testing Strategy</w:t>
       </w:r>
-      <w:bookmarkEnd w:id="11"/>
+      <w:bookmarkEnd w:id="10"/>
     </w:p>
     <w:p>
       <w:pPr>
@@ -5065,22 +5026,22 @@
       <w:pPr>
         <w:pStyle w:val="Titolo2"/>
       </w:pPr>
-      <w:bookmarkStart w:id="12" w:name="_Toc471204882"/>
+      <w:bookmarkStart w:id="11" w:name="_Toc471383405"/>
       <w:r>
         <w:lastRenderedPageBreak/>
         <w:t>Sequence of Component/Function Integration</w:t>
       </w:r>
+      <w:bookmarkEnd w:id="11"/>
+    </w:p>
+    <w:p>
+      <w:pPr>
+        <w:pStyle w:val="Titolo3"/>
+      </w:pPr>
+      <w:bookmarkStart w:id="12" w:name="_Toc471383406"/>
+      <w:r>
+        <w:t>Software Integration Sequence</w:t>
+      </w:r>
       <w:bookmarkEnd w:id="12"/>
-    </w:p>
-    <w:p>
-      <w:pPr>
-        <w:pStyle w:val="Titolo3"/>
-      </w:pPr>
-      <w:bookmarkStart w:id="13" w:name="_Toc471204883"/>
-      <w:r>
-        <w:t>Software Integration Sequence</w:t>
-      </w:r>
-      <w:bookmarkEnd w:id="13"/>
     </w:p>
     <w:p>
       <w:pPr>
@@ -5324,8 +5285,8 @@
         <w:drawing>
           <wp:anchor distT="0" distB="0" distL="114300" distR="114300" simplePos="0" relativeHeight="251663360" behindDoc="0" locked="0" layoutInCell="1" allowOverlap="1">
             <wp:simplePos x="0" y="0"/>
-            <wp:positionH relativeFrom="column">
-              <wp:posOffset>405765</wp:posOffset>
+            <wp:positionH relativeFrom="margin">
+              <wp:align>right</wp:align>
             </wp:positionH>
             <wp:positionV relativeFrom="paragraph">
               <wp:posOffset>271780</wp:posOffset>
@@ -5855,11 +5816,11 @@
         <w:drawing>
           <wp:anchor distT="0" distB="0" distL="114300" distR="114300" simplePos="0" relativeHeight="251664384" behindDoc="0" locked="0" layoutInCell="1" allowOverlap="1">
             <wp:simplePos x="0" y="0"/>
-            <wp:positionH relativeFrom="column">
-              <wp:posOffset>398145</wp:posOffset>
+            <wp:positionH relativeFrom="margin">
+              <wp:align>right</wp:align>
             </wp:positionH>
             <wp:positionV relativeFrom="paragraph">
-              <wp:posOffset>194310</wp:posOffset>
+              <wp:posOffset>230886</wp:posOffset>
             </wp:positionV>
             <wp:extent cx="5400040" cy="714375"/>
             <wp:effectExtent l="0" t="0" r="0" b="9525"/>
@@ -6223,7 +6184,7 @@
           <wp:anchor distT="0" distB="0" distL="114300" distR="114300" simplePos="0" relativeHeight="251673600" behindDoc="0" locked="0" layoutInCell="1" allowOverlap="1">
             <wp:simplePos x="0" y="0"/>
             <wp:positionH relativeFrom="margin">
-              <wp:align>left</wp:align>
+              <wp:align>right</wp:align>
             </wp:positionH>
             <wp:positionV relativeFrom="paragraph">
               <wp:posOffset>251922</wp:posOffset>
@@ -6965,12 +6926,12 @@
       <w:pPr>
         <w:pStyle w:val="Titolo3"/>
       </w:pPr>
-      <w:bookmarkStart w:id="14" w:name="_Toc471204884"/>
+      <w:bookmarkStart w:id="13" w:name="_Toc471383407"/>
       <w:r>
         <w:lastRenderedPageBreak/>
         <w:t>Subsystem Integration Sequence</w:t>
       </w:r>
-      <w:bookmarkEnd w:id="14"/>
+      <w:bookmarkEnd w:id="13"/>
     </w:p>
     <w:p>
       <w:pPr>
@@ -7250,12 +7211,12 @@
         <w:pageBreakBefore/>
         <w:ind w:left="431" w:hanging="431"/>
       </w:pPr>
-      <w:bookmarkStart w:id="15" w:name="_Toc471204885"/>
+      <w:bookmarkStart w:id="14" w:name="_Toc471383408"/>
       <w:r>
         <w:lastRenderedPageBreak/>
         <w:t>Individual Steps and Test Description</w:t>
       </w:r>
-      <w:bookmarkEnd w:id="15"/>
+      <w:bookmarkEnd w:id="14"/>
     </w:p>
     <w:p>
       <w:pPr>
@@ -7439,21 +7400,21 @@
       <w:pPr>
         <w:pStyle w:val="Titolo2"/>
       </w:pPr>
-      <w:bookmarkStart w:id="16" w:name="_Toc471204886"/>
+      <w:bookmarkStart w:id="15" w:name="_Toc471383409"/>
       <w:r>
         <w:t>Integration Test Cases</w:t>
       </w:r>
+      <w:bookmarkEnd w:id="15"/>
+    </w:p>
+    <w:p>
+      <w:pPr>
+        <w:pStyle w:val="Titolo3"/>
+      </w:pPr>
+      <w:bookmarkStart w:id="16" w:name="_Toc471383410"/>
+      <w:r>
+        <w:t>Integration Test Case I1</w:t>
+      </w:r>
       <w:bookmarkEnd w:id="16"/>
-    </w:p>
-    <w:p>
-      <w:pPr>
-        <w:pStyle w:val="Titolo3"/>
-      </w:pPr>
-      <w:bookmarkStart w:id="17" w:name="_Toc471204887"/>
-      <w:r>
-        <w:t>Integration Test Case I1</w:t>
-      </w:r>
-      <w:bookmarkEnd w:id="17"/>
     </w:p>
     <w:p>
       <w:pPr>
@@ -7968,11 +7929,11 @@
       <w:pPr>
         <w:pStyle w:val="Titolo3"/>
       </w:pPr>
-      <w:bookmarkStart w:id="18" w:name="_Toc471204888"/>
+      <w:bookmarkStart w:id="17" w:name="_Toc471383411"/>
       <w:r>
         <w:t>Integration Test Case I2</w:t>
       </w:r>
-      <w:bookmarkEnd w:id="18"/>
+      <w:bookmarkEnd w:id="17"/>
     </w:p>
     <w:p>
       <w:pPr>
@@ -8508,11 +8469,11 @@
       <w:pPr>
         <w:pStyle w:val="Titolo3"/>
       </w:pPr>
-      <w:bookmarkStart w:id="19" w:name="_Toc471204889"/>
+      <w:bookmarkStart w:id="18" w:name="_Toc471383412"/>
       <w:r>
         <w:t>Integration Test Case I3</w:t>
       </w:r>
-      <w:bookmarkEnd w:id="19"/>
+      <w:bookmarkEnd w:id="18"/>
     </w:p>
     <w:p>
       <w:pPr>
@@ -9073,13 +9034,21 @@
     </w:p>
     <w:p>
       <w:pPr>
+        <w:rPr>
+          <w:lang w:val="en-GB"/>
+        </w:rPr>
+      </w:pPr>
+    </w:p>
+    <w:p>
+      <w:pPr>
         <w:pStyle w:val="Titolo3"/>
       </w:pPr>
-      <w:bookmarkStart w:id="20" w:name="_Toc471204890"/>
-      <w:r>
+      <w:bookmarkStart w:id="19" w:name="_Toc471383413"/>
+      <w:r>
+        <w:lastRenderedPageBreak/>
         <w:t>Integration Test Case I4</w:t>
       </w:r>
-      <w:bookmarkEnd w:id="20"/>
+      <w:bookmarkEnd w:id="19"/>
     </w:p>
     <w:p>
       <w:pPr>
@@ -9115,7 +9084,6 @@
                 <w:b/>
                 <w:lang w:val="en-GB"/>
               </w:rPr>
-              <w:lastRenderedPageBreak/>
               <w:t>Test Case Identifier</w:t>
             </w:r>
           </w:p>
@@ -9340,11 +9308,11 @@
       <w:pPr>
         <w:pStyle w:val="Titolo3"/>
       </w:pPr>
-      <w:bookmarkStart w:id="21" w:name="_Toc471204891"/>
+      <w:bookmarkStart w:id="20" w:name="_Toc471383414"/>
       <w:r>
         <w:t>Integration Test Case I5</w:t>
       </w:r>
-      <w:bookmarkEnd w:id="21"/>
+      <w:bookmarkEnd w:id="20"/>
     </w:p>
     <w:p>
       <w:pPr>
@@ -9966,6 +9934,7 @@
               <w:rPr>
                 <w:lang w:val="en-GB"/>
               </w:rPr>
+              <w:lastRenderedPageBreak/>
               <w:t>ReservationManager</w:t>
             </w:r>
             <w:proofErr w:type="spellEnd"/>
@@ -9989,6 +9958,7 @@
                 <w:b/>
                 <w:lang w:val="en-GB"/>
               </w:rPr>
+              <w:lastRenderedPageBreak/>
               <w:t>Input specification</w:t>
             </w:r>
           </w:p>
@@ -10041,7 +10011,6 @@
                 <w:b/>
                 <w:lang w:val="en-GB"/>
               </w:rPr>
-              <w:lastRenderedPageBreak/>
               <w:t>Output specification</w:t>
             </w:r>
           </w:p>
@@ -10127,11 +10096,11 @@
       <w:pPr>
         <w:pStyle w:val="Titolo3"/>
       </w:pPr>
-      <w:bookmarkStart w:id="22" w:name="_Toc471204892"/>
+      <w:bookmarkStart w:id="21" w:name="_Toc471383415"/>
       <w:r>
         <w:t>Integration Test Case I6</w:t>
       </w:r>
-      <w:bookmarkEnd w:id="22"/>
+      <w:bookmarkEnd w:id="21"/>
     </w:p>
     <w:p>
       <w:pPr>
@@ -10636,13 +10605,42 @@
     </w:p>
     <w:p>
       <w:pPr>
+        <w:rPr>
+          <w:lang w:val="en-GB"/>
+        </w:rPr>
+      </w:pPr>
+    </w:p>
+    <w:p>
+      <w:pPr>
+        <w:rPr>
+          <w:lang w:val="en-GB"/>
+        </w:rPr>
+      </w:pPr>
+    </w:p>
+    <w:p>
+      <w:pPr>
+        <w:rPr>
+          <w:lang w:val="en-GB"/>
+        </w:rPr>
+      </w:pPr>
+    </w:p>
+    <w:p>
+      <w:pPr>
+        <w:rPr>
+          <w:lang w:val="en-GB"/>
+        </w:rPr>
+      </w:pPr>
+    </w:p>
+    <w:p>
+      <w:pPr>
         <w:pStyle w:val="Titolo3"/>
       </w:pPr>
-      <w:bookmarkStart w:id="23" w:name="_Toc471204893"/>
-      <w:r>
+      <w:bookmarkStart w:id="22" w:name="_Toc471383416"/>
+      <w:r>
+        <w:lastRenderedPageBreak/>
         <w:t>Integration Test Case I7</w:t>
       </w:r>
-      <w:bookmarkEnd w:id="23"/>
+      <w:bookmarkEnd w:id="22"/>
     </w:p>
     <w:p>
       <w:pPr>
@@ -10867,7 +10865,6 @@
                 <w:b/>
                 <w:lang w:val="en-GB"/>
               </w:rPr>
-              <w:lastRenderedPageBreak/>
               <w:t>Environmental needs</w:t>
             </w:r>
           </w:p>
@@ -11148,23 +11145,16 @@
     </w:p>
     <w:p>
       <w:pPr>
-        <w:rPr>
-          <w:lang w:val="en-GB"/>
-        </w:rPr>
-      </w:pPr>
-    </w:p>
-    <w:p>
-      <w:pPr>
         <w:pStyle w:val="Titolo3"/>
       </w:pPr>
-      <w:bookmarkStart w:id="24" w:name="_Toc471204894"/>
+      <w:bookmarkStart w:id="23" w:name="_Toc471383417"/>
       <w:r>
         <w:t>Integration Test Case I</w:t>
       </w:r>
       <w:r>
         <w:t>8</w:t>
       </w:r>
-      <w:bookmarkEnd w:id="24"/>
+      <w:bookmarkEnd w:id="23"/>
     </w:p>
     <w:p>
       <w:pPr>
@@ -11410,15 +11400,25 @@
     <w:p>
       <w:pPr>
         <w:pStyle w:val="Titolo3"/>
-      </w:pPr>
-      <w:bookmarkStart w:id="25" w:name="_Toc471204895"/>
+        <w:numPr>
+          <w:ilvl w:val="0"/>
+          <w:numId w:val="0"/>
+        </w:numPr>
+        <w:ind w:left="720" w:hanging="720"/>
+      </w:pPr>
+      <w:bookmarkStart w:id="24" w:name="_Toc471383418"/>
+    </w:p>
+    <w:p>
+      <w:pPr>
+        <w:pStyle w:val="Titolo3"/>
+      </w:pPr>
       <w:r>
         <w:t>Integration Test Case I</w:t>
       </w:r>
       <w:r>
         <w:t>9</w:t>
       </w:r>
-      <w:bookmarkEnd w:id="25"/>
+      <w:bookmarkEnd w:id="24"/>
     </w:p>
     <w:p>
       <w:pPr>
@@ -11680,6 +11680,20 @@
         </w:rPr>
       </w:pPr>
     </w:p>
+    <w:p>
+      <w:pPr>
+        <w:rPr>
+          <w:lang w:val="en-GB"/>
+        </w:rPr>
+      </w:pPr>
+    </w:p>
+    <w:p>
+      <w:pPr>
+        <w:rPr>
+          <w:lang w:val="en-GB"/>
+        </w:rPr>
+      </w:pPr>
+    </w:p>
     <w:tbl>
       <w:tblPr>
         <w:tblStyle w:val="Grigliatabella"/>
@@ -11943,15 +11957,14 @@
       <w:pPr>
         <w:pStyle w:val="Titolo3"/>
       </w:pPr>
-      <w:bookmarkStart w:id="26" w:name="_Toc471204896"/>
-      <w:r>
-        <w:lastRenderedPageBreak/>
+      <w:bookmarkStart w:id="25" w:name="_Toc471383419"/>
+      <w:r>
         <w:t>Integration Test Case I1</w:t>
       </w:r>
       <w:r>
         <w:t>0</w:t>
       </w:r>
-      <w:bookmarkEnd w:id="26"/>
+      <w:bookmarkEnd w:id="25"/>
     </w:p>
     <w:p>
       <w:pPr>
@@ -12211,11 +12224,11 @@
       <w:pPr>
         <w:pStyle w:val="Titolo3"/>
       </w:pPr>
-      <w:bookmarkStart w:id="27" w:name="_Toc471204897"/>
+      <w:bookmarkStart w:id="26" w:name="_Toc471383420"/>
       <w:r>
         <w:t>Integration Test Case S1</w:t>
       </w:r>
-      <w:bookmarkEnd w:id="27"/>
+      <w:bookmarkEnd w:id="26"/>
     </w:p>
     <w:p>
       <w:pPr>
@@ -12468,6 +12481,41 @@
         </w:rPr>
       </w:pPr>
     </w:p>
+    <w:p>
+      <w:pPr>
+        <w:rPr>
+          <w:lang w:val="en-GB"/>
+        </w:rPr>
+      </w:pPr>
+    </w:p>
+    <w:p>
+      <w:pPr>
+        <w:rPr>
+          <w:lang w:val="en-GB"/>
+        </w:rPr>
+      </w:pPr>
+    </w:p>
+    <w:p>
+      <w:pPr>
+        <w:rPr>
+          <w:lang w:val="en-GB"/>
+        </w:rPr>
+      </w:pPr>
+    </w:p>
+    <w:p>
+      <w:pPr>
+        <w:rPr>
+          <w:lang w:val="en-GB"/>
+        </w:rPr>
+      </w:pPr>
+    </w:p>
+    <w:p>
+      <w:pPr>
+        <w:rPr>
+          <w:lang w:val="en-GB"/>
+        </w:rPr>
+      </w:pPr>
+    </w:p>
     <w:tbl>
       <w:tblPr>
         <w:tblStyle w:val="Grigliatabella"/>
@@ -12495,6 +12543,7 @@
                 <w:b/>
                 <w:lang w:val="en-GB"/>
               </w:rPr>
+              <w:lastRenderedPageBreak/>
               <w:t>Test Case Identifier</w:t>
             </w:r>
           </w:p>
@@ -12911,7 +12960,6 @@
                 <w:b/>
                 <w:lang w:val="en-GB"/>
               </w:rPr>
-              <w:lastRenderedPageBreak/>
               <w:t>Environmental needs</w:t>
             </w:r>
           </w:p>
@@ -12988,13 +13036,7 @@
               <w:rPr>
                 <w:lang w:val="en-GB"/>
               </w:rPr>
-              <w:t>S1</w:t>
-            </w:r>
-            <w:r>
-              <w:rPr>
-                <w:lang w:val="en-GB"/>
-              </w:rPr>
-              <w:t>T3</w:t>
+              <w:t>S1T3</w:t>
             </w:r>
           </w:p>
         </w:tc>
@@ -13087,13 +13129,7 @@
               <w:rPr>
                 <w:lang w:val="en-GB"/>
               </w:rPr>
-              <w:t>Decline</w:t>
-            </w:r>
-            <w:r>
-              <w:rPr>
-                <w:lang w:val="en-GB"/>
-              </w:rPr>
-              <w:t xml:space="preserve"> reservation.</w:t>
+              <w:t>Decline reservation.</w:t>
             </w:r>
           </w:p>
         </w:tc>
@@ -13133,13 +13169,7 @@
               <w:rPr>
                 <w:lang w:val="en-GB"/>
               </w:rPr>
-              <w:t xml:space="preserve">Check if </w:t>
-            </w:r>
-            <w:r>
-              <w:rPr>
-                <w:lang w:val="en-GB"/>
-              </w:rPr>
-              <w:t>reservation is correctly declined and there are no more pending reservations on related user. Check, since user can make one reservation at the time, if he/she is now able to reserve a car again.</w:t>
+              <w:t>Check if reservation is correctly declined and there are no more pending reservations on related user. Check, since user can make one reservation at the time, if he/she is now able to reserve a car again.</w:t>
             </w:r>
           </w:p>
         </w:tc>
@@ -13237,13 +13267,7 @@
               <w:rPr>
                 <w:lang w:val="en-GB"/>
               </w:rPr>
-              <w:t>S1</w:t>
-            </w:r>
-            <w:r>
-              <w:rPr>
-                <w:lang w:val="en-GB"/>
-              </w:rPr>
-              <w:t>T4</w:t>
+              <w:t>S1T4</w:t>
             </w:r>
           </w:p>
         </w:tc>
@@ -13376,19 +13400,7 @@
               <w:rPr>
                 <w:lang w:val="en-GB"/>
               </w:rPr>
-              <w:t xml:space="preserve">Check if </w:t>
-            </w:r>
-            <w:r>
-              <w:rPr>
-                <w:lang w:val="en-GB"/>
-              </w:rPr>
-              <w:t>the correct fee is charged to the correct related user. Check if user has no more reservation pending and he/she is able to reserve a car again.</w:t>
-            </w:r>
-            <w:r>
-              <w:rPr>
-                <w:lang w:val="en-GB"/>
-              </w:rPr>
-              <w:t xml:space="preserve"> </w:t>
+              <w:t xml:space="preserve">Check if the correct fee is charged to the correct related user. Check if user has no more reservation pending and he/she is able to reserve a car again. </w:t>
             </w:r>
           </w:p>
         </w:tc>
@@ -13447,11 +13459,47 @@
         <w:pageBreakBefore/>
         <w:ind w:left="431" w:hanging="431"/>
       </w:pPr>
-      <w:bookmarkStart w:id="28" w:name="_Toc471204898"/>
+      <w:bookmarkStart w:id="27" w:name="_Toc471383421"/>
       <w:r>
         <w:lastRenderedPageBreak/>
         <w:t>Performance analysis</w:t>
       </w:r>
+      <w:bookmarkEnd w:id="27"/>
+    </w:p>
+    <w:p>
+      <w:pPr>
+        <w:rPr>
+          <w:lang w:val="en-GB"/>
+        </w:rPr>
+      </w:pPr>
+      <w:r>
+        <w:rPr>
+          <w:lang w:val="en-GB"/>
+        </w:rPr>
+        <w:t xml:space="preserve">While a full ﬂedged performance analysis of the entire </w:t>
+      </w:r>
+      <w:r>
+        <w:rPr>
+          <w:b/>
+          <w:lang w:val="en-GB"/>
+        </w:rPr>
+        <w:t>PowerEnjoy</w:t>
+      </w:r>
+      <w:r>
+        <w:rPr>
+          <w:lang w:val="en-GB"/>
+        </w:rPr>
+        <w:t xml:space="preserve"> infrastructure will be executed only in the system integration phase, it is still useful to perform some preliminary measures on components whose performances can be tested in isolation. </w:t>
+      </w:r>
+    </w:p>
+    <w:p>
+      <w:pPr>
+        <w:pStyle w:val="Titolo2"/>
+      </w:pPr>
+      <w:bookmarkStart w:id="28" w:name="_Toc471383422"/>
+      <w:r>
+        <w:t>Mobile Performance Analysis</w:t>
+      </w:r>
       <w:bookmarkEnd w:id="28"/>
     </w:p>
     <w:p>
@@ -13464,29 +13512,103 @@
         <w:rPr>
           <w:lang w:val="en-GB"/>
         </w:rPr>
-        <w:t xml:space="preserve">While a full ﬂedged performance analysis of the entire </w:t>
+        <w:t>I</w:t>
+      </w:r>
+      <w:r>
+        <w:rPr>
+          <w:lang w:val="en-GB"/>
+        </w:rPr>
+        <w:t>t is appropriate to verify that the applications for all the target mobile platforms</w:t>
+      </w:r>
+      <w:r>
+        <w:rPr>
+          <w:lang w:val="en-GB"/>
+        </w:rPr>
+        <w:t xml:space="preserve"> </w:t>
+      </w:r>
+      <w:r>
+        <w:rPr>
+          <w:lang w:val="en-GB"/>
+        </w:rPr>
+        <w:t xml:space="preserve">have reasonable CPU and main memory usages. </w:t>
+      </w:r>
+      <w:r>
+        <w:rPr>
+          <w:lang w:val="en-GB"/>
+        </w:rPr>
+        <w:t xml:space="preserve">Performance requirements of mobile devices are specified in </w:t>
       </w:r>
       <w:r>
         <w:rPr>
           <w:b/>
           <w:lang w:val="en-GB"/>
         </w:rPr>
-        <w:t>PowerEnjoy</w:t>
-      </w:r>
-      <w:r>
-        <w:rPr>
-          <w:lang w:val="en-GB"/>
-        </w:rPr>
-        <w:t xml:space="preserve"> infrastructure will be executed only in the system integration phase, it is still useful to perform some preliminary measures on components whose performances can be tested in isolation. </w:t>
+        <w:t>RASD</w:t>
+      </w:r>
+      <w:r>
+        <w:rPr>
+          <w:lang w:val="en-GB"/>
+        </w:rPr>
+        <w:t xml:space="preserve"> document. </w:t>
+      </w:r>
+    </w:p>
+    <w:p>
+      <w:pPr>
+        <w:rPr>
+          <w:lang w:val="en-GB"/>
+        </w:rPr>
+      </w:pPr>
+      <w:r>
+        <w:rPr>
+          <w:lang w:val="en-GB"/>
+        </w:rPr>
+        <w:t>Furthermore, even though no strict value is ﬁxed at this point, the storage occupation should be reasonably small</w:t>
+      </w:r>
+      <w:r>
+        <w:rPr>
+          <w:lang w:val="en-GB"/>
+        </w:rPr>
+        <w:t xml:space="preserve"> in order to guarantee the maximum utilization by the user that not have performant devices. </w:t>
+      </w:r>
+    </w:p>
+    <w:p>
+      <w:pPr>
+        <w:rPr>
+          <w:lang w:val="en-GB"/>
+        </w:rPr>
+      </w:pPr>
+      <w:r>
+        <w:rPr>
+          <w:lang w:val="en-GB"/>
+        </w:rPr>
+        <w:t>H</w:t>
+      </w:r>
+      <w:r>
+        <w:rPr>
+          <w:lang w:val="en-GB"/>
+        </w:rPr>
+        <w:t xml:space="preserve">owever, this number should be reconsidered during the development phase </w:t>
+      </w:r>
+      <w:r>
+        <w:rPr>
+          <w:lang w:val="en-GB"/>
+        </w:rPr>
+        <w:t>considering</w:t>
+      </w:r>
+      <w:r>
+        <w:rPr>
+          <w:lang w:val="en-GB"/>
+        </w:rPr>
+        <w:t xml:space="preserve"> the improvements in the smartphone and tablet technology that may occur meanwhile. These tests will be performed using the appropriate performance analysis tool provided with the SDK of each mobile platform.</w:t>
       </w:r>
     </w:p>
     <w:p>
       <w:pPr>
         <w:pStyle w:val="Titolo2"/>
       </w:pPr>
-      <w:bookmarkStart w:id="29" w:name="_Toc471204899"/>
-      <w:r>
-        <w:t>Mobile Performance Analysis</w:t>
+      <w:bookmarkStart w:id="29" w:name="_Toc471383423"/>
+      <w:r>
+        <w:t>Desktop Performance Analysis</w:t>
       </w:r>
       <w:bookmarkEnd w:id="29"/>
     </w:p>
@@ -13500,116 +13622,6 @@
         <w:rPr>
           <w:lang w:val="en-GB"/>
         </w:rPr>
-        <w:t>I</w:t>
-      </w:r>
-      <w:r>
-        <w:rPr>
-          <w:lang w:val="en-GB"/>
-        </w:rPr>
-        <w:t>t is appropriate to verify that the applications for all the target mobile platforms</w:t>
-      </w:r>
-      <w:r>
-        <w:rPr>
-          <w:lang w:val="en-GB"/>
-        </w:rPr>
-        <w:t xml:space="preserve"> </w:t>
-      </w:r>
-      <w:r>
-        <w:rPr>
-          <w:lang w:val="en-GB"/>
-        </w:rPr>
-        <w:t xml:space="preserve">have reasonable CPU and main memory usages. </w:t>
-      </w:r>
-      <w:r>
-        <w:rPr>
-          <w:lang w:val="en-GB"/>
-        </w:rPr>
-        <w:t xml:space="preserve">Performance requirements of mobile devices are specified in </w:t>
-      </w:r>
-      <w:r>
-        <w:rPr>
-          <w:b/>
-          <w:lang w:val="en-GB"/>
-        </w:rPr>
-        <w:t>RASD</w:t>
-      </w:r>
-      <w:r>
-        <w:rPr>
-          <w:lang w:val="en-GB"/>
-        </w:rPr>
-        <w:t xml:space="preserve"> document. </w:t>
-      </w:r>
-    </w:p>
-    <w:p>
-      <w:pPr>
-        <w:rPr>
-          <w:lang w:val="en-GB"/>
-        </w:rPr>
-      </w:pPr>
-      <w:r>
-        <w:rPr>
-          <w:lang w:val="en-GB"/>
-        </w:rPr>
-        <w:t>Furthermore, even though no strict value is ﬁxed at this point, the storage occupation should be reasonably small</w:t>
-      </w:r>
-      <w:r>
-        <w:rPr>
-          <w:lang w:val="en-GB"/>
-        </w:rPr>
-        <w:t xml:space="preserve"> in order to guarantee the maximum utilization by the user that not have performant devices. </w:t>
-      </w:r>
-    </w:p>
-    <w:p>
-      <w:pPr>
-        <w:rPr>
-          <w:lang w:val="en-GB"/>
-        </w:rPr>
-      </w:pPr>
-      <w:r>
-        <w:rPr>
-          <w:lang w:val="en-GB"/>
-        </w:rPr>
-        <w:t>H</w:t>
-      </w:r>
-      <w:r>
-        <w:rPr>
-          <w:lang w:val="en-GB"/>
-        </w:rPr>
-        <w:t xml:space="preserve">owever, this number should be reconsidered during the development phase </w:t>
-      </w:r>
-      <w:r>
-        <w:rPr>
-          <w:lang w:val="en-GB"/>
-        </w:rPr>
-        <w:t>considering</w:t>
-      </w:r>
-      <w:r>
-        <w:rPr>
-          <w:lang w:val="en-GB"/>
-        </w:rPr>
-        <w:t xml:space="preserve"> the improvements in the smartphone and tablet technology that may occur meanwhile. These tests will be performed using the appropriate performance analysis tool provided with the SDK of each mobile platform.</w:t>
-      </w:r>
-    </w:p>
-    <w:p>
-      <w:pPr>
-        <w:pStyle w:val="Titolo2"/>
-      </w:pPr>
-      <w:bookmarkStart w:id="30" w:name="_Toc471204900"/>
-      <w:r>
-        <w:t>Desktop Performance Analysis</w:t>
-      </w:r>
-      <w:bookmarkEnd w:id="30"/>
-    </w:p>
-    <w:p>
-      <w:pPr>
-        <w:rPr>
-          <w:lang w:val="en-GB"/>
-        </w:rPr>
-      </w:pPr>
-      <w:r>
-        <w:rPr>
-          <w:lang w:val="en-GB"/>
-        </w:rPr>
         <w:t xml:space="preserve">Performances of desktop application depend on the browser utilized by the user, so we must develop an application that can be executed on the most common hardware platform and through technologies supported by all the commercial browser. </w:t>
       </w:r>
     </w:p>
@@ -13674,12 +13686,12 @@
       <w:pPr>
         <w:pStyle w:val="Titolo1"/>
       </w:pPr>
-      <w:bookmarkStart w:id="31" w:name="_Toc471204901"/>
+      <w:bookmarkStart w:id="30" w:name="_Toc471383424"/>
       <w:r>
         <w:lastRenderedPageBreak/>
         <w:t>Tools and Test Equipment Required</w:t>
       </w:r>
-      <w:bookmarkEnd w:id="31"/>
+      <w:bookmarkEnd w:id="30"/>
     </w:p>
     <w:p>
       <w:pPr>
@@ -14025,7 +14037,7 @@
       <w:pPr>
         <w:pStyle w:val="Titolo1"/>
       </w:pPr>
-      <w:bookmarkStart w:id="32" w:name="_Toc471204902"/>
+      <w:bookmarkStart w:id="31" w:name="_Toc471383425"/>
       <w:r>
         <w:lastRenderedPageBreak/>
         <w:t xml:space="preserve">Program Stubs and </w:t>
@@ -14033,17 +14045,17 @@
       <w:r>
         <w:t>Test Data Required</w:t>
       </w:r>
+      <w:bookmarkEnd w:id="31"/>
+    </w:p>
+    <w:p>
+      <w:pPr>
+        <w:pStyle w:val="Titolo2"/>
+      </w:pPr>
+      <w:bookmarkStart w:id="32" w:name="_Toc471383426"/>
+      <w:r>
+        <w:t>Program Stubs and Drivers</w:t>
+      </w:r>
       <w:bookmarkEnd w:id="32"/>
-    </w:p>
-    <w:p>
-      <w:pPr>
-        <w:pStyle w:val="Titolo2"/>
-      </w:pPr>
-      <w:bookmarkStart w:id="33" w:name="_Toc471204903"/>
-      <w:r>
-        <w:t>Program Stubs and Drivers</w:t>
-      </w:r>
-      <w:bookmarkEnd w:id="33"/>
     </w:p>
     <w:tbl>
       <w:tblPr>
@@ -15627,11 +15639,11 @@
       <w:pPr>
         <w:pStyle w:val="Titolo2"/>
       </w:pPr>
-      <w:bookmarkStart w:id="34" w:name="_Toc471204904"/>
+      <w:bookmarkStart w:id="33" w:name="_Toc471383427"/>
       <w:r>
         <w:t>Test Data</w:t>
       </w:r>
-      <w:bookmarkEnd w:id="34"/>
+      <w:bookmarkEnd w:id="33"/>
     </w:p>
     <w:p>
       <w:pPr>
@@ -16390,32 +16402,93 @@
       <w:pPr>
         <w:pStyle w:val="Titolo1"/>
       </w:pPr>
-      <w:bookmarkStart w:id="35" w:name="_Toc471204905"/>
+      <w:bookmarkStart w:id="34" w:name="_Toc471383428"/>
       <w:r>
         <w:lastRenderedPageBreak/>
         <w:t>Appendix</w:t>
       </w:r>
+      <w:bookmarkEnd w:id="34"/>
+    </w:p>
+    <w:p>
+      <w:pPr>
+        <w:pStyle w:val="Titolo2"/>
+        <w:numPr>
+          <w:ilvl w:val="1"/>
+          <w:numId w:val="1"/>
+        </w:numPr>
+      </w:pPr>
+      <w:bookmarkStart w:id="35" w:name="_Toc471227317"/>
+      <w:r>
+        <w:t>Hours of work</w:t>
+      </w:r>
       <w:bookmarkEnd w:id="35"/>
     </w:p>
     <w:p>
       <w:pPr>
-        <w:pStyle w:val="Titolo2"/>
-      </w:pPr>
-      <w:bookmarkStart w:id="36" w:name="_Toc471204906"/>
-      <w:r>
-        <w:t>Used tools</w:t>
-      </w:r>
+        <w:spacing w:line="360" w:lineRule="auto"/>
+        <w:rPr>
+          <w:lang w:val="en-GB"/>
+        </w:rPr>
+      </w:pPr>
+      <w:r>
+        <w:rPr>
+          <w:lang w:val="en-GB"/>
+        </w:rPr>
+        <w:t>We report approximately how many hours each member has worked on this document.</w:t>
+      </w:r>
+    </w:p>
+    <w:p>
+      <w:pPr>
+        <w:pStyle w:val="Paragrafoelenco"/>
+        <w:numPr>
+          <w:ilvl w:val="0"/>
+          <w:numId w:val="33"/>
+        </w:numPr>
+        <w:spacing w:line="360" w:lineRule="auto"/>
+      </w:pPr>
+      <w:r>
+        <w:t>Simone Bruzzechesse: 10</w:t>
+      </w:r>
+      <w:r>
+        <w:t xml:space="preserve"> hours</w:t>
+      </w:r>
+    </w:p>
+    <w:p>
+      <w:pPr>
+        <w:pStyle w:val="Paragrafoelenco"/>
+        <w:numPr>
+          <w:ilvl w:val="0"/>
+          <w:numId w:val="33"/>
+        </w:numPr>
+        <w:spacing w:line="360" w:lineRule="auto"/>
+      </w:pPr>
+      <w:r>
+        <w:t>Luca Franceschetti: 10 hours</w:t>
+      </w:r>
+    </w:p>
+    <w:p>
+      <w:pPr>
+        <w:pStyle w:val="Paragrafoelenco"/>
+        <w:numPr>
+          <w:ilvl w:val="0"/>
+          <w:numId w:val="33"/>
+        </w:numPr>
+        <w:spacing w:line="360" w:lineRule="auto"/>
+      </w:pPr>
+      <w:r>
+        <w:rPr>
+          <w:lang w:val="en-GB"/>
+        </w:rPr>
+        <w:t>Gian Giacomo Gatti: 10</w:t>
+      </w:r>
+      <w:r>
+        <w:rPr>
+          <w:lang w:val="en-GB"/>
+        </w:rPr>
+        <w:t xml:space="preserve"> hours</w:t>
+      </w:r>
+      <w:bookmarkStart w:id="36" w:name="_GoBack"/>
       <w:bookmarkEnd w:id="36"/>
-    </w:p>
-    <w:p>
-      <w:pPr>
-        <w:pStyle w:val="Titolo2"/>
-      </w:pPr>
-      <w:bookmarkStart w:id="37" w:name="_Toc471204907"/>
-      <w:r>
-        <w:t>Effort spent</w:t>
-      </w:r>
-      <w:bookmarkEnd w:id="37"/>
     </w:p>
     <w:sectPr>
       <w:footerReference w:type="default" r:id="rId19"/>
@@ -16465,6 +16538,7 @@
         <w:docPartUnique/>
       </w:docPartObj>
     </w:sdtPr>
+    <w:sdtEndPr/>
     <w:sdtContent>
       <w:p>
         <w:pPr>
@@ -16551,7 +16625,7 @@
           <w:rPr>
             <w:noProof/>
           </w:rPr>
-          <w:t>19</w:t>
+          <w:t>25</w:t>
         </w:r>
         <w:r>
           <w:fldChar w:fldCharType="end"/>
@@ -17917,6 +17991,119 @@
     </w:lvl>
   </w:abstractNum>
   <w:abstractNum w:abstractNumId="13" w15:restartNumberingAfterBreak="0">
+    <w:nsid w:val="31100090"/>
+    <w:multiLevelType w:val="hybridMultilevel"/>
+    <w:tmpl w:val="6E3C55AE"/>
+    <w:lvl w:ilvl="0" w:tplc="04100001">
+      <w:start w:val="1"/>
+      <w:numFmt w:val="bullet"/>
+      <w:lvlText w:val=""/>
+      <w:lvlJc w:val="left"/>
+      <w:pPr>
+        <w:ind w:left="720" w:hanging="360"/>
+      </w:pPr>
+      <w:rPr>
+        <w:rFonts w:ascii="Symbol" w:hAnsi="Symbol" w:hint="default"/>
+      </w:rPr>
+    </w:lvl>
+    <w:lvl w:ilvl="1" w:tplc="04100003" w:tentative="1">
+      <w:start w:val="1"/>
+      <w:numFmt w:val="bullet"/>
+      <w:lvlText w:val="o"/>
+      <w:lvlJc w:val="left"/>
+      <w:pPr>
+        <w:ind w:left="1440" w:hanging="360"/>
+      </w:pPr>
+      <w:rPr>
+        <w:rFonts w:ascii="Courier New" w:hAnsi="Courier New" w:cs="Courier New" w:hint="default"/>
+      </w:rPr>
+    </w:lvl>
+    <w:lvl w:ilvl="2" w:tplc="04100005" w:tentative="1">
+      <w:start w:val="1"/>
+      <w:numFmt w:val="bullet"/>
+      <w:lvlText w:val=""/>
+      <w:lvlJc w:val="left"/>
+      <w:pPr>
+        <w:ind w:left="2160" w:hanging="360"/>
+      </w:pPr>
+      <w:rPr>
+        <w:rFonts w:ascii="Wingdings" w:hAnsi="Wingdings" w:hint="default"/>
+      </w:rPr>
+    </w:lvl>
+    <w:lvl w:ilvl="3" w:tplc="04100001" w:tentative="1">
+      <w:start w:val="1"/>
+      <w:numFmt w:val="bullet"/>
+      <w:lvlText w:val=""/>
+      <w:lvlJc w:val="left"/>
+      <w:pPr>
+        <w:ind w:left="2880" w:hanging="360"/>
+      </w:pPr>
+      <w:rPr>
+        <w:rFonts w:ascii="Symbol" w:hAnsi="Symbol" w:hint="default"/>
+      </w:rPr>
+    </w:lvl>
+    <w:lvl w:ilvl="4" w:tplc="04100003" w:tentative="1">
+      <w:start w:val="1"/>
+      <w:numFmt w:val="bullet"/>
+      <w:lvlText w:val="o"/>
+      <w:lvlJc w:val="left"/>
+      <w:pPr>
+        <w:ind w:left="3600" w:hanging="360"/>
+      </w:pPr>
+      <w:rPr>
+        <w:rFonts w:ascii="Courier New" w:hAnsi="Courier New" w:cs="Courier New" w:hint="default"/>
+      </w:rPr>
+    </w:lvl>
+    <w:lvl w:ilvl="5" w:tplc="04100005" w:tentative="1">
+      <w:start w:val="1"/>
+      <w:numFmt w:val="bullet"/>
+      <w:lvlText w:val=""/>
+      <w:lvlJc w:val="left"/>
+      <w:pPr>
+        <w:ind w:left="4320" w:hanging="360"/>
+      </w:pPr>
+      <w:rPr>
+        <w:rFonts w:ascii="Wingdings" w:hAnsi="Wingdings" w:hint="default"/>
+      </w:rPr>
+    </w:lvl>
+    <w:lvl w:ilvl="6" w:tplc="04100001" w:tentative="1">
+      <w:start w:val="1"/>
+      <w:numFmt w:val="bullet"/>
+      <w:lvlText w:val=""/>
+      <w:lvlJc w:val="left"/>
+      <w:pPr>
+        <w:ind w:left="5040" w:hanging="360"/>
+      </w:pPr>
+      <w:rPr>
+        <w:rFonts w:ascii="Symbol" w:hAnsi="Symbol" w:hint="default"/>
+      </w:rPr>
+    </w:lvl>
+    <w:lvl w:ilvl="7" w:tplc="04100003" w:tentative="1">
+      <w:start w:val="1"/>
+      <w:numFmt w:val="bullet"/>
+      <w:lvlText w:val="o"/>
+      <w:lvlJc w:val="left"/>
+      <w:pPr>
+        <w:ind w:left="5760" w:hanging="360"/>
+      </w:pPr>
+      <w:rPr>
+        <w:rFonts w:ascii="Courier New" w:hAnsi="Courier New" w:cs="Courier New" w:hint="default"/>
+      </w:rPr>
+    </w:lvl>
+    <w:lvl w:ilvl="8" w:tplc="04100005" w:tentative="1">
+      <w:start w:val="1"/>
+      <w:numFmt w:val="bullet"/>
+      <w:lvlText w:val=""/>
+      <w:lvlJc w:val="left"/>
+      <w:pPr>
+        <w:ind w:left="6480" w:hanging="360"/>
+      </w:pPr>
+      <w:rPr>
+        <w:rFonts w:ascii="Wingdings" w:hAnsi="Wingdings" w:hint="default"/>
+      </w:rPr>
+    </w:lvl>
+  </w:abstractNum>
+  <w:abstractNum w:abstractNumId="14" w15:restartNumberingAfterBreak="0">
     <w:nsid w:val="35AE0685"/>
     <w:multiLevelType w:val="hybridMultilevel"/>
     <w:tmpl w:val="5AA4D90A"/>
@@ -18029,7 +18216,7 @@
       </w:rPr>
     </w:lvl>
   </w:abstractNum>
-  <w:abstractNum w:abstractNumId="14" w15:restartNumberingAfterBreak="0">
+  <w:abstractNum w:abstractNumId="15" w15:restartNumberingAfterBreak="0">
     <w:nsid w:val="42D95374"/>
     <w:multiLevelType w:val="hybridMultilevel"/>
     <w:tmpl w:val="7AB85EF4"/>
@@ -18115,7 +18302,7 @@
       </w:pPr>
     </w:lvl>
   </w:abstractNum>
-  <w:abstractNum w:abstractNumId="15" w15:restartNumberingAfterBreak="0">
+  <w:abstractNum w:abstractNumId="16" w15:restartNumberingAfterBreak="0">
     <w:nsid w:val="48053C72"/>
     <w:multiLevelType w:val="hybridMultilevel"/>
     <w:tmpl w:val="3828A14E"/>
@@ -18201,7 +18388,7 @@
       </w:pPr>
     </w:lvl>
   </w:abstractNum>
-  <w:abstractNum w:abstractNumId="16" w15:restartNumberingAfterBreak="0">
+  <w:abstractNum w:abstractNumId="17" w15:restartNumberingAfterBreak="0">
     <w:nsid w:val="4BD14A91"/>
     <w:multiLevelType w:val="hybridMultilevel"/>
     <w:tmpl w:val="C484A956"/>
@@ -18287,7 +18474,7 @@
       </w:pPr>
     </w:lvl>
   </w:abstractNum>
-  <w:abstractNum w:abstractNumId="17" w15:restartNumberingAfterBreak="0">
+  <w:abstractNum w:abstractNumId="18" w15:restartNumberingAfterBreak="0">
     <w:nsid w:val="4C0E745B"/>
     <w:multiLevelType w:val="hybridMultilevel"/>
     <w:tmpl w:val="55FC29AE"/>
@@ -18400,7 +18587,7 @@
       </w:rPr>
     </w:lvl>
   </w:abstractNum>
-  <w:abstractNum w:abstractNumId="18" w15:restartNumberingAfterBreak="0">
+  <w:abstractNum w:abstractNumId="19" w15:restartNumberingAfterBreak="0">
     <w:nsid w:val="5032533C"/>
     <w:multiLevelType w:val="hybridMultilevel"/>
     <w:tmpl w:val="D5B64854"/>
@@ -18513,7 +18700,7 @@
       </w:rPr>
     </w:lvl>
   </w:abstractNum>
-  <w:abstractNum w:abstractNumId="19" w15:restartNumberingAfterBreak="0">
+  <w:abstractNum w:abstractNumId="20" w15:restartNumberingAfterBreak="0">
     <w:nsid w:val="527470E6"/>
     <w:multiLevelType w:val="hybridMultilevel"/>
     <w:tmpl w:val="D4DA3B2A"/>
@@ -18626,7 +18813,7 @@
       </w:rPr>
     </w:lvl>
   </w:abstractNum>
-  <w:abstractNum w:abstractNumId="20" w15:restartNumberingAfterBreak="0">
+  <w:abstractNum w:abstractNumId="21" w15:restartNumberingAfterBreak="0">
     <w:nsid w:val="527D3E99"/>
     <w:multiLevelType w:val="hybridMultilevel"/>
     <w:tmpl w:val="7D269FB0"/>
@@ -18739,7 +18926,7 @@
       </w:rPr>
     </w:lvl>
   </w:abstractNum>
-  <w:abstractNum w:abstractNumId="21" w15:restartNumberingAfterBreak="0">
+  <w:abstractNum w:abstractNumId="22" w15:restartNumberingAfterBreak="0">
     <w:nsid w:val="54226574"/>
     <w:multiLevelType w:val="hybridMultilevel"/>
     <w:tmpl w:val="D370314E"/>
@@ -18828,7 +19015,7 @@
       </w:pPr>
     </w:lvl>
   </w:abstractNum>
-  <w:abstractNum w:abstractNumId="22" w15:restartNumberingAfterBreak="0">
+  <w:abstractNum w:abstractNumId="23" w15:restartNumberingAfterBreak="0">
     <w:nsid w:val="56C764C3"/>
     <w:multiLevelType w:val="hybridMultilevel"/>
     <w:tmpl w:val="D4346CD8"/>
@@ -18941,7 +19128,7 @@
       </w:rPr>
     </w:lvl>
   </w:abstractNum>
-  <w:abstractNum w:abstractNumId="23" w15:restartNumberingAfterBreak="0">
+  <w:abstractNum w:abstractNumId="24" w15:restartNumberingAfterBreak="0">
     <w:nsid w:val="5BC71A91"/>
     <w:multiLevelType w:val="hybridMultilevel"/>
     <w:tmpl w:val="ADCE5638"/>
@@ -19054,7 +19241,7 @@
       </w:rPr>
     </w:lvl>
   </w:abstractNum>
-  <w:abstractNum w:abstractNumId="24" w15:restartNumberingAfterBreak="0">
+  <w:abstractNum w:abstractNumId="25" w15:restartNumberingAfterBreak="0">
     <w:nsid w:val="5DD451D6"/>
     <w:multiLevelType w:val="hybridMultilevel"/>
     <w:tmpl w:val="7D48B7A2"/>
@@ -19143,7 +19330,7 @@
       </w:pPr>
     </w:lvl>
   </w:abstractNum>
-  <w:abstractNum w:abstractNumId="25" w15:restartNumberingAfterBreak="0">
+  <w:abstractNum w:abstractNumId="26" w15:restartNumberingAfterBreak="0">
     <w:nsid w:val="63E63245"/>
     <w:multiLevelType w:val="hybridMultilevel"/>
     <w:tmpl w:val="0056212A"/>
@@ -19255,7 +19442,7 @@
       </w:rPr>
     </w:lvl>
   </w:abstractNum>
-  <w:abstractNum w:abstractNumId="26" w15:restartNumberingAfterBreak="0">
+  <w:abstractNum w:abstractNumId="27" w15:restartNumberingAfterBreak="0">
     <w:nsid w:val="68A95DD8"/>
     <w:multiLevelType w:val="multilevel"/>
     <w:tmpl w:val="0410001F"/>
@@ -19344,7 +19531,7 @@
       </w:pPr>
     </w:lvl>
   </w:abstractNum>
-  <w:abstractNum w:abstractNumId="27" w15:restartNumberingAfterBreak="0">
+  <w:abstractNum w:abstractNumId="28" w15:restartNumberingAfterBreak="0">
     <w:nsid w:val="68C63FEE"/>
     <w:multiLevelType w:val="hybridMultilevel"/>
     <w:tmpl w:val="B97C5374"/>
@@ -19433,7 +19620,7 @@
       </w:pPr>
     </w:lvl>
   </w:abstractNum>
-  <w:abstractNum w:abstractNumId="28" w15:restartNumberingAfterBreak="0">
+  <w:abstractNum w:abstractNumId="29" w15:restartNumberingAfterBreak="0">
     <w:nsid w:val="6E5639B0"/>
     <w:multiLevelType w:val="hybridMultilevel"/>
     <w:tmpl w:val="8CEEF91C"/>
@@ -19535,22 +19722,22 @@
     <w:abstractNumId w:val="4"/>
   </w:num>
   <w:num w:numId="5">
-    <w:abstractNumId w:val="25"/>
+    <w:abstractNumId w:val="26"/>
   </w:num>
   <w:num w:numId="6">
-    <w:abstractNumId w:val="13"/>
+    <w:abstractNumId w:val="14"/>
   </w:num>
   <w:num w:numId="7">
-    <w:abstractNumId w:val="22"/>
+    <w:abstractNumId w:val="23"/>
   </w:num>
   <w:num w:numId="8">
-    <w:abstractNumId w:val="18"/>
+    <w:abstractNumId w:val="19"/>
   </w:num>
   <w:num w:numId="9">
-    <w:abstractNumId w:val="19"/>
+    <w:abstractNumId w:val="20"/>
   </w:num>
   <w:num w:numId="10">
-    <w:abstractNumId w:val="14"/>
+    <w:abstractNumId w:val="15"/>
   </w:num>
   <w:num w:numId="11">
     <w:abstractNumId w:val="2"/>
@@ -19562,10 +19749,10 @@
     <w:abstractNumId w:val="3"/>
   </w:num>
   <w:num w:numId="14">
-    <w:abstractNumId w:val="26"/>
+    <w:abstractNumId w:val="27"/>
   </w:num>
   <w:num w:numId="15">
-    <w:abstractNumId w:val="15"/>
+    <w:abstractNumId w:val="16"/>
   </w:num>
   <w:num w:numId="16">
     <w:abstractNumId w:val="0"/>
@@ -19574,7 +19761,7 @@
     <w:abstractNumId w:val="8"/>
   </w:num>
   <w:num w:numId="18">
-    <w:abstractNumId w:val="20"/>
+    <w:abstractNumId w:val="21"/>
   </w:num>
   <w:num w:numId="19">
     <w:abstractNumId w:val="11"/>
@@ -19583,40 +19770,43 @@
     <w:abstractNumId w:val="12"/>
   </w:num>
   <w:num w:numId="21">
-    <w:abstractNumId w:val="16"/>
+    <w:abstractNumId w:val="17"/>
   </w:num>
   <w:num w:numId="22">
     <w:abstractNumId w:val="9"/>
   </w:num>
   <w:num w:numId="23">
-    <w:abstractNumId w:val="23"/>
+    <w:abstractNumId w:val="24"/>
   </w:num>
   <w:num w:numId="24">
     <w:abstractNumId w:val="1"/>
   </w:num>
   <w:num w:numId="25">
-    <w:abstractNumId w:val="21"/>
+    <w:abstractNumId w:val="22"/>
   </w:num>
   <w:num w:numId="26">
     <w:abstractNumId w:val="5"/>
   </w:num>
   <w:num w:numId="27">
-    <w:abstractNumId w:val="28"/>
+    <w:abstractNumId w:val="29"/>
   </w:num>
   <w:num w:numId="28">
-    <w:abstractNumId w:val="27"/>
+    <w:abstractNumId w:val="28"/>
   </w:num>
   <w:num w:numId="29">
     <w:abstractNumId w:val="7"/>
   </w:num>
   <w:num w:numId="30">
-    <w:abstractNumId w:val="24"/>
+    <w:abstractNumId w:val="25"/>
   </w:num>
   <w:num w:numId="31">
     <w:abstractNumId w:val="10"/>
   </w:num>
   <w:num w:numId="32">
-    <w:abstractNumId w:val="17"/>
+    <w:abstractNumId w:val="18"/>
+  </w:num>
+  <w:num w:numId="33">
+    <w:abstractNumId w:val="13"/>
   </w:num>
 </w:numbering>
 </file>
@@ -20875,7 +21065,7 @@
 </file>
 
 <file path=customXml/itemProps1.xml><?xml version="1.0" encoding="utf-8"?>
-<ds:datastoreItem xmlns:ds="http://schemas.openxmlformats.org/officeDocument/2006/customXml" ds:itemID="{6CE73305-E546-4E8C-BCAA-3A57368920AC}">
+<ds:datastoreItem xmlns:ds="http://schemas.openxmlformats.org/officeDocument/2006/customXml" ds:itemID="{BC75BDDE-3519-404B-B0FD-97184F8F2737}">
   <ds:schemaRefs>
     <ds:schemaRef ds:uri="http://schemas.openxmlformats.org/officeDocument/2006/bibliography"/>
   </ds:schemaRefs>

</xml_diff>